<commit_message>
Completed part 1 of documentation
- completed some of website documentation table
- starting front end

- !section 1.1 needs approval from manager
</commit_message>
<xml_diff>
--- a/documentation/ICTDBS507-ICTWEB513-AT2-REPORT.docx
+++ b/documentation/ICTDBS507-ICTWEB513-AT2-REPORT.docx
@@ -946,6 +946,15 @@
     </w:sdt>
     <w:sdt>
       <w:sdtPr>
+        <w:rPr>
+          <w:rFonts w:asciiTheme="minorHAnsi" w:eastAsiaTheme="minorHAnsi" w:hAnsiTheme="minorHAnsi" w:cstheme="minorBidi"/>
+          <w:color w:val="auto"/>
+          <w:kern w:val="2"/>
+          <w:sz w:val="22"/>
+          <w:szCs w:val="22"/>
+          <w:lang w:val="en-AU"/>
+          <w14:ligatures w14:val="standardContextual"/>
+        </w:rPr>
         <w:id w:val="-2134238348"/>
         <w:docPartObj>
           <w:docPartGallery w:val="Table of Contents"/>
@@ -954,16 +963,9 @@
       </w:sdtPr>
       <w:sdtEndPr>
         <w:rPr>
-          <w:rFonts w:asciiTheme="minorHAnsi" w:eastAsiaTheme="minorHAnsi" w:hAnsiTheme="minorHAnsi" w:cstheme="minorBidi"/>
           <w:b/>
           <w:bCs/>
           <w:noProof/>
-          <w:color w:val="auto"/>
-          <w:kern w:val="2"/>
-          <w:sz w:val="22"/>
-          <w:szCs w:val="22"/>
-          <w:lang w:val="en-AU"/>
-          <w14:ligatures w14:val="standardContextual"/>
         </w:rPr>
       </w:sdtEndPr>
       <w:sdtContent>
@@ -1577,13 +1579,7 @@
               <w:rPr>
                 <w:rStyle w:val="eop"/>
               </w:rPr>
-              <w:t xml:space="preserve">Project </w:t>
-            </w:r>
-            <w:r>
-              <w:rPr>
-                <w:rStyle w:val="eop"/>
-              </w:rPr>
-              <w:t>Mobile Hour</w:t>
+              <w:t>Project Mobile Hour</w:t>
             </w:r>
           </w:p>
         </w:tc>
@@ -2186,6 +2182,7 @@
               <w:bottom w:val="single" w:sz="4" w:space="0" w:color="auto"/>
               <w:right w:val="single" w:sz="4" w:space="0" w:color="auto"/>
             </w:tcBorders>
+            <w:shd w:val="clear" w:color="auto" w:fill="FF0000"/>
             <w:vAlign w:val="center"/>
           </w:tcPr>
           <w:p>
@@ -2229,6 +2226,7 @@
               <w:bottom w:val="single" w:sz="4" w:space="0" w:color="auto"/>
               <w:right w:val="single" w:sz="4" w:space="0" w:color="auto"/>
             </w:tcBorders>
+            <w:shd w:val="clear" w:color="auto" w:fill="FF0000"/>
             <w:vAlign w:val="center"/>
           </w:tcPr>
           <w:p>
@@ -2280,6 +2278,7 @@
               <w:bottom w:val="single" w:sz="4" w:space="0" w:color="auto"/>
               <w:right w:val="single" w:sz="4" w:space="0" w:color="auto"/>
             </w:tcBorders>
+            <w:shd w:val="clear" w:color="auto" w:fill="FF0000"/>
             <w:vAlign w:val="center"/>
           </w:tcPr>
           <w:p>
@@ -2323,6 +2322,7 @@
               <w:bottom w:val="single" w:sz="4" w:space="0" w:color="auto"/>
               <w:right w:val="single" w:sz="4" w:space="0" w:color="auto"/>
             </w:tcBorders>
+            <w:shd w:val="clear" w:color="auto" w:fill="FF0000"/>
             <w:vAlign w:val="center"/>
           </w:tcPr>
           <w:p>
@@ -2366,6 +2366,7 @@
               <w:bottom w:val="single" w:sz="4" w:space="0" w:color="auto"/>
               <w:right w:val="single" w:sz="4" w:space="0" w:color="auto"/>
             </w:tcBorders>
+            <w:shd w:val="clear" w:color="auto" w:fill="FF0000"/>
             <w:vAlign w:val="center"/>
           </w:tcPr>
           <w:p>
@@ -2409,6 +2410,7 @@
               <w:bottom w:val="single" w:sz="4" w:space="0" w:color="auto"/>
               <w:right w:val="single" w:sz="4" w:space="0" w:color="auto"/>
             </w:tcBorders>
+            <w:shd w:val="clear" w:color="auto" w:fill="FF0000"/>
             <w:vAlign w:val="center"/>
           </w:tcPr>
           <w:p>
@@ -2460,6 +2462,7 @@
               <w:bottom w:val="single" w:sz="4" w:space="0" w:color="auto"/>
               <w:right w:val="single" w:sz="4" w:space="0" w:color="auto"/>
             </w:tcBorders>
+            <w:shd w:val="clear" w:color="auto" w:fill="FF0000"/>
             <w:vAlign w:val="center"/>
           </w:tcPr>
           <w:p>
@@ -2504,6 +2507,7 @@
               <w:bottom w:val="single" w:sz="4" w:space="0" w:color="auto"/>
               <w:right w:val="single" w:sz="4" w:space="0" w:color="auto"/>
             </w:tcBorders>
+            <w:shd w:val="clear" w:color="auto" w:fill="FF0000"/>
             <w:vAlign w:val="center"/>
           </w:tcPr>
           <w:p>
@@ -2547,6 +2551,7 @@
               <w:bottom w:val="single" w:sz="4" w:space="0" w:color="auto"/>
               <w:right w:val="single" w:sz="4" w:space="0" w:color="auto"/>
             </w:tcBorders>
+            <w:shd w:val="clear" w:color="auto" w:fill="FF0000"/>
             <w:vAlign w:val="center"/>
           </w:tcPr>
           <w:p>
@@ -2590,6 +2595,7 @@
               <w:bottom w:val="single" w:sz="4" w:space="0" w:color="auto"/>
               <w:right w:val="single" w:sz="4" w:space="0" w:color="auto"/>
             </w:tcBorders>
+            <w:shd w:val="clear" w:color="auto" w:fill="FF0000"/>
             <w:vAlign w:val="center"/>
           </w:tcPr>
           <w:p>
@@ -2670,16 +2676,8 @@
                 <w:ilvl w:val="0"/>
                 <w:numId w:val="4"/>
               </w:numPr>
-              <w:rPr>
-                <w:kern w:val="0"/>
-                <w:sz w:val="20"/>
-              </w:rPr>
-            </w:pPr>
-            <w:r>
-              <w:rPr>
-                <w:kern w:val="0"/>
-                <w:sz w:val="20"/>
-              </w:rPr>
+            </w:pPr>
+            <w:r>
               <w:t>Responsive design for seamless browsing experience across devices.</w:t>
             </w:r>
           </w:p>
@@ -2689,6 +2687,193 @@
               <w:numPr>
                 <w:ilvl w:val="0"/>
                 <w:numId w:val="4"/>
+              </w:numPr>
+            </w:pPr>
+            <w:r>
+              <w:t>Product listing and browsing for all website visitors.</w:t>
+            </w:r>
+          </w:p>
+          <w:p>
+            <w:pPr>
+              <w:pStyle w:val="TableText"/>
+              <w:numPr>
+                <w:ilvl w:val="0"/>
+                <w:numId w:val="4"/>
+              </w:numPr>
+            </w:pPr>
+            <w:r>
+              <w:t>Secure admin area with login functionality.</w:t>
+            </w:r>
+          </w:p>
+          <w:p>
+            <w:pPr>
+              <w:pStyle w:val="TableText"/>
+              <w:numPr>
+                <w:ilvl w:val="0"/>
+                <w:numId w:val="4"/>
+              </w:numPr>
+            </w:pPr>
+            <w:r>
+              <w:t>CRUD operations for managing products and users.</w:t>
+            </w:r>
+          </w:p>
+          <w:p>
+            <w:pPr>
+              <w:pStyle w:val="TableText"/>
+              <w:numPr>
+                <w:ilvl w:val="0"/>
+                <w:numId w:val="4"/>
+              </w:numPr>
+            </w:pPr>
+            <w:r>
+              <w:t>Stock management functionality.</w:t>
+            </w:r>
+          </w:p>
+          <w:p>
+            <w:pPr>
+              <w:pStyle w:val="TableText"/>
+              <w:numPr>
+                <w:ilvl w:val="0"/>
+                <w:numId w:val="4"/>
+              </w:numPr>
+            </w:pPr>
+            <w:r>
+              <w:t>Change log tracking for product and user modifications.</w:t>
+            </w:r>
+          </w:p>
+        </w:tc>
+      </w:tr>
+      <w:tr>
+        <w:trPr>
+          <w:jc w:val="center"/>
+        </w:trPr>
+        <w:tc>
+          <w:tcPr>
+            <w:tcW w:w="10348" w:type="dxa"/>
+            <w:gridSpan w:val="2"/>
+            <w:tcBorders>
+              <w:top w:val="single" w:sz="4" w:space="0" w:color="auto"/>
+              <w:left w:val="single" w:sz="4" w:space="0" w:color="auto"/>
+              <w:bottom w:val="single" w:sz="4" w:space="0" w:color="auto"/>
+              <w:right w:val="single" w:sz="4" w:space="0" w:color="auto"/>
+            </w:tcBorders>
+            <w:shd w:val="clear" w:color="auto" w:fill="D9D9D9" w:themeFill="background1" w:themeFillShade="D9"/>
+            <w:vAlign w:val="center"/>
+            <w:hideMark/>
+          </w:tcPr>
+          <w:p>
+            <w:pPr>
+              <w:pStyle w:val="TableHeading"/>
+              <w:rPr>
+                <w:rStyle w:val="eop"/>
+              </w:rPr>
+            </w:pPr>
+            <w:r>
+              <w:rPr>
+                <w:rStyle w:val="eop"/>
+              </w:rPr>
+              <w:t>1.5</w:t>
+            </w:r>
+            <w:r>
+              <w:t xml:space="preserve"> </w:t>
+            </w:r>
+            <w:r>
+              <w:rPr>
+                <w:rStyle w:val="eop"/>
+              </w:rPr>
+              <w:t>Database Integration</w:t>
+            </w:r>
+          </w:p>
+        </w:tc>
+      </w:tr>
+      <w:tr>
+        <w:trPr>
+          <w:jc w:val="center"/>
+        </w:trPr>
+        <w:tc>
+          <w:tcPr>
+            <w:tcW w:w="3039" w:type="dxa"/>
+            <w:tcBorders>
+              <w:top w:val="single" w:sz="4" w:space="0" w:color="auto"/>
+              <w:left w:val="single" w:sz="4" w:space="0" w:color="auto"/>
+              <w:bottom w:val="single" w:sz="4" w:space="0" w:color="auto"/>
+              <w:right w:val="single" w:sz="4" w:space="0" w:color="auto"/>
+            </w:tcBorders>
+            <w:vAlign w:val="center"/>
+            <w:hideMark/>
+          </w:tcPr>
+          <w:p>
+            <w:pPr>
+              <w:pStyle w:val="TableText"/>
+            </w:pPr>
+            <w:r>
+              <w:t>Connection to database server requirements:</w:t>
+            </w:r>
+          </w:p>
+        </w:tc>
+        <w:tc>
+          <w:tcPr>
+            <w:tcW w:w="7309" w:type="dxa"/>
+            <w:tcBorders>
+              <w:top w:val="single" w:sz="4" w:space="0" w:color="auto"/>
+              <w:left w:val="single" w:sz="4" w:space="0" w:color="auto"/>
+              <w:bottom w:val="single" w:sz="4" w:space="0" w:color="auto"/>
+              <w:right w:val="single" w:sz="4" w:space="0" w:color="auto"/>
+            </w:tcBorders>
+            <w:vAlign w:val="center"/>
+          </w:tcPr>
+          <w:p>
+            <w:pPr>
+              <w:pStyle w:val="TableText"/>
+            </w:pPr>
+            <w:r>
+              <w:t xml:space="preserve">Secure connection using appropriate protocols </w:t>
+            </w:r>
+          </w:p>
+        </w:tc>
+      </w:tr>
+      <w:tr>
+        <w:trPr>
+          <w:jc w:val="center"/>
+        </w:trPr>
+        <w:tc>
+          <w:tcPr>
+            <w:tcW w:w="3039" w:type="dxa"/>
+            <w:tcBorders>
+              <w:top w:val="single" w:sz="4" w:space="0" w:color="auto"/>
+              <w:left w:val="single" w:sz="4" w:space="0" w:color="auto"/>
+              <w:bottom w:val="single" w:sz="4" w:space="0" w:color="auto"/>
+              <w:right w:val="single" w:sz="4" w:space="0" w:color="auto"/>
+            </w:tcBorders>
+            <w:vAlign w:val="center"/>
+            <w:hideMark/>
+          </w:tcPr>
+          <w:p>
+            <w:pPr>
+              <w:pStyle w:val="TableText"/>
+            </w:pPr>
+            <w:r>
+              <w:t>Database functionality:</w:t>
+            </w:r>
+          </w:p>
+        </w:tc>
+        <w:tc>
+          <w:tcPr>
+            <w:tcW w:w="7309" w:type="dxa"/>
+            <w:tcBorders>
+              <w:top w:val="single" w:sz="4" w:space="0" w:color="auto"/>
+              <w:left w:val="single" w:sz="4" w:space="0" w:color="auto"/>
+              <w:bottom w:val="single" w:sz="4" w:space="0" w:color="auto"/>
+              <w:right w:val="single" w:sz="4" w:space="0" w:color="auto"/>
+            </w:tcBorders>
+            <w:vAlign w:val="center"/>
+          </w:tcPr>
+          <w:p>
+            <w:pPr>
+              <w:pStyle w:val="TableText"/>
+              <w:numPr>
+                <w:ilvl w:val="0"/>
+                <w:numId w:val="5"/>
               </w:numPr>
               <w:rPr>
                 <w:kern w:val="0"/>
@@ -2700,7 +2885,7 @@
                 <w:kern w:val="0"/>
                 <w:sz w:val="20"/>
               </w:rPr>
-              <w:t>Product listing and browsing for all website visitors.</w:t>
+              <w:t>Store product information, user data, and change logs.</w:t>
             </w:r>
           </w:p>
           <w:p>
@@ -2708,71 +2893,11 @@
               <w:pStyle w:val="TableText"/>
               <w:numPr>
                 <w:ilvl w:val="0"/>
-                <w:numId w:val="4"/>
+                <w:numId w:val="5"/>
               </w:numPr>
-              <w:rPr>
-                <w:kern w:val="0"/>
-                <w:sz w:val="20"/>
-              </w:rPr>
-            </w:pPr>
-            <w:r>
-              <w:rPr>
-                <w:kern w:val="0"/>
-                <w:sz w:val="20"/>
-              </w:rPr>
-              <w:t>Secure admin area with login functionality.</w:t>
-            </w:r>
-          </w:p>
-          <w:p>
-            <w:pPr>
-              <w:pStyle w:val="TableText"/>
-              <w:numPr>
-                <w:ilvl w:val="0"/>
-                <w:numId w:val="4"/>
-              </w:numPr>
-              <w:rPr>
-                <w:kern w:val="0"/>
-                <w:sz w:val="20"/>
-              </w:rPr>
-            </w:pPr>
-            <w:r>
-              <w:rPr>
-                <w:kern w:val="0"/>
-                <w:sz w:val="20"/>
-              </w:rPr>
-              <w:t>CRUD operations for managing products and users.</w:t>
-            </w:r>
-          </w:p>
-          <w:p>
-            <w:pPr>
-              <w:pStyle w:val="TableText"/>
-              <w:numPr>
-                <w:ilvl w:val="0"/>
-                <w:numId w:val="4"/>
-              </w:numPr>
-              <w:rPr>
-                <w:kern w:val="0"/>
-                <w:sz w:val="20"/>
-              </w:rPr>
-            </w:pPr>
-            <w:r>
-              <w:rPr>
-                <w:kern w:val="0"/>
-                <w:sz w:val="20"/>
-              </w:rPr>
-              <w:t>Stock management functionality.</w:t>
-            </w:r>
-          </w:p>
-          <w:p>
-            <w:pPr>
-              <w:pStyle w:val="TableText"/>
-              <w:numPr>
-                <w:ilvl w:val="0"/>
-                <w:numId w:val="4"/>
-              </w:numPr>
-            </w:pPr>
-            <w:r>
-              <w:t>Change log tracking for product and user modifications.</w:t>
+            </w:pPr>
+            <w:r>
+              <w:t>Implement CRUD operations for managing data.</w:t>
             </w:r>
           </w:p>
         </w:tc>
@@ -2783,39 +2908,42 @@
         </w:trPr>
         <w:tc>
           <w:tcPr>
-            <w:tcW w:w="10348" w:type="dxa"/>
-            <w:gridSpan w:val="2"/>
-            <w:tcBorders>
-              <w:top w:val="single" w:sz="4" w:space="0" w:color="auto"/>
-              <w:left w:val="single" w:sz="4" w:space="0" w:color="auto"/>
-              <w:bottom w:val="single" w:sz="4" w:space="0" w:color="auto"/>
-              <w:right w:val="single" w:sz="4" w:space="0" w:color="auto"/>
-            </w:tcBorders>
-            <w:shd w:val="clear" w:color="auto" w:fill="D9D9D9" w:themeFill="background1" w:themeFillShade="D9"/>
+            <w:tcW w:w="3039" w:type="dxa"/>
+            <w:tcBorders>
+              <w:top w:val="single" w:sz="4" w:space="0" w:color="auto"/>
+              <w:left w:val="single" w:sz="4" w:space="0" w:color="auto"/>
+              <w:bottom w:val="single" w:sz="4" w:space="0" w:color="auto"/>
+              <w:right w:val="single" w:sz="4" w:space="0" w:color="auto"/>
+            </w:tcBorders>
             <w:vAlign w:val="center"/>
             <w:hideMark/>
           </w:tcPr>
           <w:p>
             <w:pPr>
-              <w:pStyle w:val="TableHeading"/>
-              <w:rPr>
-                <w:rStyle w:val="eop"/>
-              </w:rPr>
-            </w:pPr>
-            <w:r>
-              <w:rPr>
-                <w:rStyle w:val="eop"/>
-              </w:rPr>
-              <w:t>1.5</w:t>
-            </w:r>
-            <w:r>
-              <w:t xml:space="preserve"> </w:t>
-            </w:r>
-            <w:r>
-              <w:rPr>
-                <w:rStyle w:val="eop"/>
-              </w:rPr>
-              <w:t>Database Integration</w:t>
+              <w:pStyle w:val="TableText"/>
+            </w:pPr>
+            <w:r>
+              <w:t>User data input requirements:</w:t>
+            </w:r>
+          </w:p>
+        </w:tc>
+        <w:tc>
+          <w:tcPr>
+            <w:tcW w:w="7309" w:type="dxa"/>
+            <w:tcBorders>
+              <w:top w:val="single" w:sz="4" w:space="0" w:color="auto"/>
+              <w:left w:val="single" w:sz="4" w:space="0" w:color="auto"/>
+              <w:bottom w:val="single" w:sz="4" w:space="0" w:color="auto"/>
+              <w:right w:val="single" w:sz="4" w:space="0" w:color="auto"/>
+            </w:tcBorders>
+            <w:vAlign w:val="center"/>
+          </w:tcPr>
+          <w:p>
+            <w:pPr>
+              <w:pStyle w:val="TableText"/>
+            </w:pPr>
+            <w:r>
+              <w:t>Input forms for adding/modifying products and user accounts</w:t>
             </w:r>
           </w:p>
         </w:tc>
@@ -2841,7 +2969,7 @@
               <w:pStyle w:val="TableText"/>
             </w:pPr>
             <w:r>
-              <w:t>Connection to database server requirements:</w:t>
+              <w:t>Data storage requirements:</w:t>
             </w:r>
           </w:p>
         </w:tc>
@@ -2860,6 +2988,9 @@
             <w:pPr>
               <w:pStyle w:val="TableText"/>
             </w:pPr>
+            <w:r>
+              <w:t>Store product details, user information, and change logs in the database.</w:t>
+            </w:r>
           </w:p>
         </w:tc>
       </w:tr>
@@ -2884,7 +3015,7 @@
               <w:pStyle w:val="TableText"/>
             </w:pPr>
             <w:r>
-              <w:t>Database functionality:</w:t>
+              <w:t>Other: Please list</w:t>
             </w:r>
           </w:p>
         </w:tc>
@@ -2897,6 +3028,7 @@
               <w:bottom w:val="single" w:sz="4" w:space="0" w:color="auto"/>
               <w:right w:val="single" w:sz="4" w:space="0" w:color="auto"/>
             </w:tcBorders>
+            <w:shd w:val="clear" w:color="auto" w:fill="FF0000"/>
             <w:vAlign w:val="center"/>
           </w:tcPr>
           <w:p>
@@ -2912,40 +3044,25 @@
         </w:trPr>
         <w:tc>
           <w:tcPr>
-            <w:tcW w:w="3039" w:type="dxa"/>
-            <w:tcBorders>
-              <w:top w:val="single" w:sz="4" w:space="0" w:color="auto"/>
-              <w:left w:val="single" w:sz="4" w:space="0" w:color="auto"/>
-              <w:bottom w:val="single" w:sz="4" w:space="0" w:color="auto"/>
-              <w:right w:val="single" w:sz="4" w:space="0" w:color="auto"/>
-            </w:tcBorders>
+            <w:tcW w:w="10348" w:type="dxa"/>
+            <w:gridSpan w:val="2"/>
+            <w:tcBorders>
+              <w:top w:val="single" w:sz="4" w:space="0" w:color="auto"/>
+              <w:left w:val="single" w:sz="4" w:space="0" w:color="auto"/>
+              <w:bottom w:val="single" w:sz="4" w:space="0" w:color="auto"/>
+              <w:right w:val="single" w:sz="4" w:space="0" w:color="auto"/>
+            </w:tcBorders>
+            <w:shd w:val="clear" w:color="auto" w:fill="D9D9D9" w:themeFill="background1" w:themeFillShade="D9"/>
             <w:vAlign w:val="center"/>
             <w:hideMark/>
           </w:tcPr>
           <w:p>
             <w:pPr>
-              <w:pStyle w:val="TableText"/>
-            </w:pPr>
-            <w:r>
-              <w:t>User data input requirements:</w:t>
-            </w:r>
-          </w:p>
-        </w:tc>
-        <w:tc>
-          <w:tcPr>
-            <w:tcW w:w="7309" w:type="dxa"/>
-            <w:tcBorders>
-              <w:top w:val="single" w:sz="4" w:space="0" w:color="auto"/>
-              <w:left w:val="single" w:sz="4" w:space="0" w:color="auto"/>
-              <w:bottom w:val="single" w:sz="4" w:space="0" w:color="auto"/>
-              <w:right w:val="single" w:sz="4" w:space="0" w:color="auto"/>
-            </w:tcBorders>
-            <w:vAlign w:val="center"/>
-          </w:tcPr>
-          <w:p>
-            <w:pPr>
-              <w:pStyle w:val="TableText"/>
-            </w:pPr>
+              <w:pStyle w:val="TableHeading"/>
+            </w:pPr>
+            <w:r>
+              <w:t>1.6 User interface</w:t>
+            </w:r>
           </w:p>
         </w:tc>
       </w:tr>
@@ -2970,7 +3087,7 @@
               <w:pStyle w:val="TableText"/>
             </w:pPr>
             <w:r>
-              <w:t>Data storage requirements:</w:t>
+              <w:t>User characteristics:</w:t>
             </w:r>
           </w:p>
         </w:tc>
@@ -2988,7 +3105,26 @@
           <w:p>
             <w:pPr>
               <w:pStyle w:val="TableText"/>
-            </w:pPr>
+              <w:numPr>
+                <w:ilvl w:val="0"/>
+                <w:numId w:val="6"/>
+              </w:numPr>
+            </w:pPr>
+            <w:r>
+              <w:t>Website visitors: Potential customers interested in purchasing a mobile phone.</w:t>
+            </w:r>
+          </w:p>
+          <w:p>
+            <w:pPr>
+              <w:pStyle w:val="TableText"/>
+              <w:numPr>
+                <w:ilvl w:val="0"/>
+                <w:numId w:val="6"/>
+              </w:numPr>
+            </w:pPr>
+            <w:r>
+              <w:t>Admin Users: Managers responsible for managing products and users.</w:t>
+            </w:r>
           </w:p>
         </w:tc>
       </w:tr>
@@ -3013,7 +3149,7 @@
               <w:pStyle w:val="TableText"/>
             </w:pPr>
             <w:r>
-              <w:t>Other: Please list</w:t>
+              <w:t>User needs:</w:t>
             </w:r>
           </w:p>
         </w:tc>
@@ -3031,7 +3167,26 @@
           <w:p>
             <w:pPr>
               <w:pStyle w:val="TableText"/>
-            </w:pPr>
+              <w:numPr>
+                <w:ilvl w:val="0"/>
+                <w:numId w:val="7"/>
+              </w:numPr>
+            </w:pPr>
+            <w:r>
+              <w:t>Website visitor: Easy navigation, product browsing, and purchasing options.</w:t>
+            </w:r>
+          </w:p>
+          <w:p>
+            <w:pPr>
+              <w:pStyle w:val="TableText"/>
+              <w:numPr>
+                <w:ilvl w:val="0"/>
+                <w:numId w:val="7"/>
+              </w:numPr>
+            </w:pPr>
+            <w:r>
+              <w:t>Admin users: Access to secure admin area, intuitive interface for managing products and users.</w:t>
+            </w:r>
           </w:p>
         </w:tc>
       </w:tr>
@@ -3041,24 +3196,58 @@
         </w:trPr>
         <w:tc>
           <w:tcPr>
-            <w:tcW w:w="10348" w:type="dxa"/>
-            <w:gridSpan w:val="2"/>
-            <w:tcBorders>
-              <w:top w:val="single" w:sz="4" w:space="0" w:color="auto"/>
-              <w:left w:val="single" w:sz="4" w:space="0" w:color="auto"/>
-              <w:bottom w:val="single" w:sz="4" w:space="0" w:color="auto"/>
-              <w:right w:val="single" w:sz="4" w:space="0" w:color="auto"/>
-            </w:tcBorders>
-            <w:shd w:val="clear" w:color="auto" w:fill="D9D9D9" w:themeFill="background1" w:themeFillShade="D9"/>
+            <w:tcW w:w="3039" w:type="dxa"/>
+            <w:tcBorders>
+              <w:top w:val="single" w:sz="4" w:space="0" w:color="auto"/>
+              <w:left w:val="single" w:sz="4" w:space="0" w:color="auto"/>
+              <w:bottom w:val="single" w:sz="4" w:space="0" w:color="auto"/>
+              <w:right w:val="single" w:sz="4" w:space="0" w:color="auto"/>
+            </w:tcBorders>
             <w:vAlign w:val="center"/>
             <w:hideMark/>
           </w:tcPr>
           <w:p>
             <w:pPr>
-              <w:pStyle w:val="TableHeading"/>
-            </w:pPr>
-            <w:r>
-              <w:t>1.6 User interface</w:t>
+              <w:pStyle w:val="TableText"/>
+            </w:pPr>
+            <w:r>
+              <w:t>Design principles:</w:t>
+            </w:r>
+          </w:p>
+        </w:tc>
+        <w:tc>
+          <w:tcPr>
+            <w:tcW w:w="7309" w:type="dxa"/>
+            <w:tcBorders>
+              <w:top w:val="single" w:sz="4" w:space="0" w:color="auto"/>
+              <w:left w:val="single" w:sz="4" w:space="0" w:color="auto"/>
+              <w:bottom w:val="single" w:sz="4" w:space="0" w:color="auto"/>
+              <w:right w:val="single" w:sz="4" w:space="0" w:color="auto"/>
+            </w:tcBorders>
+            <w:vAlign w:val="center"/>
+          </w:tcPr>
+          <w:p>
+            <w:pPr>
+              <w:pStyle w:val="TableText"/>
+              <w:numPr>
+                <w:ilvl w:val="0"/>
+                <w:numId w:val="8"/>
+              </w:numPr>
+            </w:pPr>
+            <w:r>
+              <w:t xml:space="preserve">Modern and visually appealing design </w:t>
+            </w:r>
+          </w:p>
+          <w:p>
+            <w:pPr>
+              <w:pStyle w:val="TableText"/>
+              <w:numPr>
+                <w:ilvl w:val="0"/>
+                <w:numId w:val="8"/>
+              </w:numPr>
+            </w:pPr>
+            <w:r>
+              <w:t>Intuitive user interface with clear navigation paths</w:t>
             </w:r>
           </w:p>
         </w:tc>
@@ -3084,7 +3273,7 @@
               <w:pStyle w:val="TableText"/>
             </w:pPr>
             <w:r>
-              <w:t>User characteristics:</w:t>
+              <w:t>Navigation:</w:t>
             </w:r>
           </w:p>
         </w:tc>
@@ -3103,6 +3292,9 @@
             <w:pPr>
               <w:pStyle w:val="TableText"/>
             </w:pPr>
+            <w:r>
+              <w:t>Clear and structured navigation menus for easy browsing.</w:t>
+            </w:r>
           </w:p>
         </w:tc>
       </w:tr>
@@ -3127,7 +3319,7 @@
               <w:pStyle w:val="TableText"/>
             </w:pPr>
             <w:r>
-              <w:t>User needs:</w:t>
+              <w:t>Accessibility features:</w:t>
             </w:r>
           </w:p>
         </w:tc>
@@ -3145,7 +3337,14 @@
           <w:p>
             <w:pPr>
               <w:pStyle w:val="TableText"/>
-            </w:pPr>
+              <w:numPr>
+                <w:ilvl w:val="0"/>
+                <w:numId w:val="10"/>
+              </w:numPr>
+            </w:pPr>
+            <w:r>
+              <w:t xml:space="preserve">Ensure accessibility compliance. </w:t>
+            </w:r>
           </w:p>
         </w:tc>
       </w:tr>
@@ -3170,7 +3369,7 @@
               <w:pStyle w:val="TableText"/>
             </w:pPr>
             <w:r>
-              <w:t>Design principles:</w:t>
+              <w:t>Devices supported:</w:t>
             </w:r>
           </w:p>
         </w:tc>
@@ -3189,6 +3388,9 @@
             <w:pPr>
               <w:pStyle w:val="TableText"/>
             </w:pPr>
+            <w:r>
+              <w:t>Support for desktop, laptop, tablet, and mobile devices.</w:t>
+            </w:r>
           </w:p>
         </w:tc>
       </w:tr>
@@ -3213,7 +3415,7 @@
               <w:pStyle w:val="TableText"/>
             </w:pPr>
             <w:r>
-              <w:t>Navigation:</w:t>
+              <w:t>Other: Please list</w:t>
             </w:r>
           </w:p>
         </w:tc>
@@ -3241,40 +3443,25 @@
         </w:trPr>
         <w:tc>
           <w:tcPr>
-            <w:tcW w:w="3039" w:type="dxa"/>
-            <w:tcBorders>
-              <w:top w:val="single" w:sz="4" w:space="0" w:color="auto"/>
-              <w:left w:val="single" w:sz="4" w:space="0" w:color="auto"/>
-              <w:bottom w:val="single" w:sz="4" w:space="0" w:color="auto"/>
-              <w:right w:val="single" w:sz="4" w:space="0" w:color="auto"/>
-            </w:tcBorders>
+            <w:tcW w:w="10348" w:type="dxa"/>
+            <w:gridSpan w:val="2"/>
+            <w:tcBorders>
+              <w:top w:val="single" w:sz="4" w:space="0" w:color="auto"/>
+              <w:left w:val="single" w:sz="4" w:space="0" w:color="auto"/>
+              <w:bottom w:val="single" w:sz="4" w:space="0" w:color="auto"/>
+              <w:right w:val="single" w:sz="4" w:space="0" w:color="auto"/>
+            </w:tcBorders>
+            <w:shd w:val="clear" w:color="auto" w:fill="D9D9D9" w:themeFill="background1" w:themeFillShade="D9"/>
             <w:vAlign w:val="center"/>
             <w:hideMark/>
           </w:tcPr>
           <w:p>
             <w:pPr>
-              <w:pStyle w:val="TableText"/>
-            </w:pPr>
-            <w:r>
-              <w:t>Accessibility features:</w:t>
-            </w:r>
-          </w:p>
-        </w:tc>
-        <w:tc>
-          <w:tcPr>
-            <w:tcW w:w="7309" w:type="dxa"/>
-            <w:tcBorders>
-              <w:top w:val="single" w:sz="4" w:space="0" w:color="auto"/>
-              <w:left w:val="single" w:sz="4" w:space="0" w:color="auto"/>
-              <w:bottom w:val="single" w:sz="4" w:space="0" w:color="auto"/>
-              <w:right w:val="single" w:sz="4" w:space="0" w:color="auto"/>
-            </w:tcBorders>
-            <w:vAlign w:val="center"/>
-          </w:tcPr>
-          <w:p>
-            <w:pPr>
-              <w:pStyle w:val="TableText"/>
-            </w:pPr>
+              <w:pStyle w:val="TableHeading"/>
+            </w:pPr>
+            <w:r>
+              <w:t>1.7 Security procedures</w:t>
+            </w:r>
           </w:p>
         </w:tc>
       </w:tr>
@@ -3299,7 +3486,8 @@
               <w:pStyle w:val="TableText"/>
             </w:pPr>
             <w:r>
-              <w:t>Devices supported:</w:t>
+              <w:lastRenderedPageBreak/>
+              <w:t>Authentication:</w:t>
             </w:r>
           </w:p>
         </w:tc>
@@ -3312,6 +3500,7 @@
               <w:bottom w:val="single" w:sz="4" w:space="0" w:color="auto"/>
               <w:right w:val="single" w:sz="4" w:space="0" w:color="auto"/>
             </w:tcBorders>
+            <w:shd w:val="clear" w:color="auto" w:fill="FF0000"/>
             <w:vAlign w:val="center"/>
           </w:tcPr>
           <w:p>
@@ -3342,7 +3531,7 @@
               <w:pStyle w:val="TableText"/>
             </w:pPr>
             <w:r>
-              <w:t>Other: Please list</w:t>
+              <w:t>Injection:</w:t>
             </w:r>
           </w:p>
         </w:tc>
@@ -3355,6 +3544,7 @@
               <w:bottom w:val="single" w:sz="4" w:space="0" w:color="auto"/>
               <w:right w:val="single" w:sz="4" w:space="0" w:color="auto"/>
             </w:tcBorders>
+            <w:shd w:val="clear" w:color="auto" w:fill="FF0000"/>
             <w:vAlign w:val="center"/>
           </w:tcPr>
           <w:p>
@@ -3370,25 +3560,41 @@
         </w:trPr>
         <w:tc>
           <w:tcPr>
-            <w:tcW w:w="10348" w:type="dxa"/>
-            <w:gridSpan w:val="2"/>
-            <w:tcBorders>
-              <w:top w:val="single" w:sz="4" w:space="0" w:color="auto"/>
-              <w:left w:val="single" w:sz="4" w:space="0" w:color="auto"/>
-              <w:bottom w:val="single" w:sz="4" w:space="0" w:color="auto"/>
-              <w:right w:val="single" w:sz="4" w:space="0" w:color="auto"/>
-            </w:tcBorders>
-            <w:shd w:val="clear" w:color="auto" w:fill="D9D9D9" w:themeFill="background1" w:themeFillShade="D9"/>
+            <w:tcW w:w="3039" w:type="dxa"/>
+            <w:tcBorders>
+              <w:top w:val="single" w:sz="4" w:space="0" w:color="auto"/>
+              <w:left w:val="single" w:sz="4" w:space="0" w:color="auto"/>
+              <w:bottom w:val="single" w:sz="4" w:space="0" w:color="auto"/>
+              <w:right w:val="single" w:sz="4" w:space="0" w:color="auto"/>
+            </w:tcBorders>
             <w:vAlign w:val="center"/>
             <w:hideMark/>
           </w:tcPr>
           <w:p>
             <w:pPr>
-              <w:pStyle w:val="TableHeading"/>
-            </w:pPr>
-            <w:r>
-              <w:t>1.7 Security procedures</w:t>
-            </w:r>
+              <w:pStyle w:val="TableText"/>
+            </w:pPr>
+            <w:r>
+              <w:t>Protocols:</w:t>
+            </w:r>
+          </w:p>
+        </w:tc>
+        <w:tc>
+          <w:tcPr>
+            <w:tcW w:w="7309" w:type="dxa"/>
+            <w:tcBorders>
+              <w:top w:val="single" w:sz="4" w:space="0" w:color="auto"/>
+              <w:left w:val="single" w:sz="4" w:space="0" w:color="auto"/>
+              <w:bottom w:val="single" w:sz="4" w:space="0" w:color="auto"/>
+              <w:right w:val="single" w:sz="4" w:space="0" w:color="auto"/>
+            </w:tcBorders>
+            <w:shd w:val="clear" w:color="auto" w:fill="FF0000"/>
+            <w:vAlign w:val="center"/>
+          </w:tcPr>
+          <w:p>
+            <w:pPr>
+              <w:pStyle w:val="TableText"/>
+            </w:pPr>
           </w:p>
         </w:tc>
       </w:tr>
@@ -3413,7 +3619,7 @@
               <w:pStyle w:val="TableText"/>
             </w:pPr>
             <w:r>
-              <w:t>Authentication:</w:t>
+              <w:t>Other: Please list</w:t>
             </w:r>
           </w:p>
         </w:tc>
@@ -3426,12 +3632,186 @@
               <w:bottom w:val="single" w:sz="4" w:space="0" w:color="auto"/>
               <w:right w:val="single" w:sz="4" w:space="0" w:color="auto"/>
             </w:tcBorders>
-            <w:vAlign w:val="center"/>
-          </w:tcPr>
-          <w:p>
-            <w:pPr>
-              <w:pStyle w:val="TableText"/>
-            </w:pPr>
+            <w:shd w:val="clear" w:color="auto" w:fill="FF0000"/>
+            <w:vAlign w:val="center"/>
+          </w:tcPr>
+          <w:p>
+            <w:pPr>
+              <w:pStyle w:val="TableText"/>
+            </w:pPr>
+          </w:p>
+        </w:tc>
+      </w:tr>
+    </w:tbl>
+    <w:p/>
+    <w:p>
+      <w:pPr>
+        <w:rPr>
+          <w:color w:val="FF0000"/>
+        </w:rPr>
+      </w:pPr>
+      <w:r>
+        <w:rPr>
+          <w:color w:val="FF0000"/>
+        </w:rPr>
+        <w:t>{TABLE ABOVE NEEDS TO BE ASSESED AND APPROVED BY MANAGER}</w:t>
+      </w:r>
+    </w:p>
+    <w:p>
+      <w:pPr>
+        <w:rPr>
+          <w:color w:val="FF0000"/>
+        </w:rPr>
+      </w:pPr>
+    </w:p>
+    <w:p>
+      <w:pPr>
+        <w:pStyle w:val="Heading1"/>
+        <w:numPr>
+          <w:ilvl w:val="0"/>
+          <w:numId w:val="1"/>
+        </w:numPr>
+      </w:pPr>
+      <w:r>
+        <w:t>Requirements Checklist</w:t>
+      </w:r>
+    </w:p>
+    <w:p/>
+    <w:tbl>
+      <w:tblPr>
+        <w:tblStyle w:val="TableGrid"/>
+        <w:tblW w:w="0" w:type="auto"/>
+        <w:jc w:val="center"/>
+        <w:tblInd w:w="0" w:type="dxa"/>
+        <w:tblLook w:val="04A0" w:firstRow="1" w:lastRow="0" w:firstColumn="1" w:lastColumn="0" w:noHBand="0" w:noVBand="1"/>
+      </w:tblPr>
+      <w:tblGrid>
+        <w:gridCol w:w="4097"/>
+        <w:gridCol w:w="1899"/>
+        <w:gridCol w:w="3020"/>
+      </w:tblGrid>
+      <w:tr>
+        <w:trPr>
+          <w:trHeight w:val="63"/>
+          <w:jc w:val="center"/>
+        </w:trPr>
+        <w:tc>
+          <w:tcPr>
+            <w:tcW w:w="9793" w:type="dxa"/>
+            <w:gridSpan w:val="3"/>
+            <w:tcBorders>
+              <w:top w:val="single" w:sz="4" w:space="0" w:color="auto"/>
+              <w:left w:val="single" w:sz="4" w:space="0" w:color="auto"/>
+              <w:bottom w:val="single" w:sz="4" w:space="0" w:color="auto"/>
+              <w:right w:val="single" w:sz="4" w:space="0" w:color="auto"/>
+            </w:tcBorders>
+            <w:shd w:val="clear" w:color="auto" w:fill="D9D9D9" w:themeFill="background1" w:themeFillShade="D9"/>
+            <w:vAlign w:val="center"/>
+            <w:hideMark/>
+          </w:tcPr>
+          <w:p>
+            <w:pPr>
+              <w:pStyle w:val="TableHeading"/>
+              <w:rPr>
+                <w:rStyle w:val="eop"/>
+              </w:rPr>
+            </w:pPr>
+            <w:r>
+              <w:rPr>
+                <w:rStyle w:val="eop"/>
+              </w:rPr>
+              <w:t>Acceptance Requirements Checklist</w:t>
+            </w:r>
+          </w:p>
+        </w:tc>
+      </w:tr>
+      <w:tr>
+        <w:trPr>
+          <w:trHeight w:val="307"/>
+          <w:jc w:val="center"/>
+        </w:trPr>
+        <w:tc>
+          <w:tcPr>
+            <w:tcW w:w="4460" w:type="dxa"/>
+            <w:tcBorders>
+              <w:top w:val="single" w:sz="4" w:space="0" w:color="auto"/>
+              <w:left w:val="single" w:sz="4" w:space="0" w:color="auto"/>
+              <w:bottom w:val="single" w:sz="4" w:space="0" w:color="auto"/>
+              <w:right w:val="single" w:sz="4" w:space="0" w:color="auto"/>
+            </w:tcBorders>
+            <w:shd w:val="clear" w:color="auto" w:fill="F2F2F2" w:themeFill="background1" w:themeFillShade="F2"/>
+            <w:vAlign w:val="center"/>
+            <w:hideMark/>
+          </w:tcPr>
+          <w:p>
+            <w:pPr>
+              <w:pStyle w:val="TableHeading"/>
+              <w:rPr>
+                <w:rStyle w:val="eop"/>
+              </w:rPr>
+            </w:pPr>
+            <w:r>
+              <w:rPr>
+                <w:rStyle w:val="eop"/>
+              </w:rPr>
+              <w:t>REQUIREMENTS</w:t>
+            </w:r>
+          </w:p>
+        </w:tc>
+        <w:tc>
+          <w:tcPr>
+            <w:tcW w:w="2052" w:type="dxa"/>
+            <w:tcBorders>
+              <w:top w:val="single" w:sz="4" w:space="0" w:color="auto"/>
+              <w:left w:val="single" w:sz="4" w:space="0" w:color="auto"/>
+              <w:bottom w:val="single" w:sz="4" w:space="0" w:color="auto"/>
+              <w:right w:val="single" w:sz="4" w:space="0" w:color="auto"/>
+            </w:tcBorders>
+            <w:shd w:val="clear" w:color="auto" w:fill="F2F2F2" w:themeFill="background1" w:themeFillShade="F2"/>
+            <w:vAlign w:val="center"/>
+            <w:hideMark/>
+          </w:tcPr>
+          <w:p>
+            <w:pPr>
+              <w:pStyle w:val="TableHeading"/>
+              <w:rPr>
+                <w:rStyle w:val="eop"/>
+              </w:rPr>
+            </w:pPr>
+            <w:r>
+              <w:rPr>
+                <w:rStyle w:val="eop"/>
+              </w:rPr>
+              <w:t>Test Results</w:t>
+            </w:r>
+          </w:p>
+        </w:tc>
+        <w:tc>
+          <w:tcPr>
+            <w:tcW w:w="3281" w:type="dxa"/>
+            <w:tcBorders>
+              <w:top w:val="single" w:sz="4" w:space="0" w:color="auto"/>
+              <w:left w:val="single" w:sz="4" w:space="0" w:color="auto"/>
+              <w:bottom w:val="single" w:sz="4" w:space="0" w:color="auto"/>
+              <w:right w:val="single" w:sz="4" w:space="0" w:color="auto"/>
+            </w:tcBorders>
+            <w:shd w:val="clear" w:color="auto" w:fill="F2F2F2" w:themeFill="background1" w:themeFillShade="F2"/>
+            <w:vAlign w:val="center"/>
+            <w:hideMark/>
+          </w:tcPr>
+          <w:p>
+            <w:pPr>
+              <w:pStyle w:val="TableHeading"/>
+              <w:rPr>
+                <w:rStyle w:val="eop"/>
+              </w:rPr>
+            </w:pPr>
+            <w:r>
+              <w:rPr>
+                <w:rStyle w:val="eop"/>
+              </w:rPr>
+              <w:t>COMMENTS</w:t>
+            </w:r>
           </w:p>
         </w:tc>
       </w:tr>
@@ -3441,39 +3821,107 @@
         </w:trPr>
         <w:tc>
           <w:tcPr>
-            <w:tcW w:w="3039" w:type="dxa"/>
-            <w:tcBorders>
-              <w:top w:val="single" w:sz="4" w:space="0" w:color="auto"/>
-              <w:left w:val="single" w:sz="4" w:space="0" w:color="auto"/>
-              <w:bottom w:val="single" w:sz="4" w:space="0" w:color="auto"/>
-              <w:right w:val="single" w:sz="4" w:space="0" w:color="auto"/>
-            </w:tcBorders>
-            <w:vAlign w:val="center"/>
+            <w:tcW w:w="4460" w:type="dxa"/>
+            <w:tcBorders>
+              <w:top w:val="single" w:sz="4" w:space="0" w:color="auto"/>
+              <w:left w:val="single" w:sz="4" w:space="0" w:color="auto"/>
+              <w:bottom w:val="single" w:sz="4" w:space="0" w:color="auto"/>
+              <w:right w:val="single" w:sz="4" w:space="0" w:color="auto"/>
+            </w:tcBorders>
             <w:hideMark/>
           </w:tcPr>
           <w:p>
             <w:pPr>
               <w:pStyle w:val="TableText"/>
-            </w:pPr>
-            <w:r>
-              <w:t>Injection:</w:t>
-            </w:r>
-          </w:p>
-        </w:tc>
-        <w:tc>
-          <w:tcPr>
-            <w:tcW w:w="7309" w:type="dxa"/>
-            <w:tcBorders>
-              <w:top w:val="single" w:sz="4" w:space="0" w:color="auto"/>
-              <w:left w:val="single" w:sz="4" w:space="0" w:color="auto"/>
-              <w:bottom w:val="single" w:sz="4" w:space="0" w:color="auto"/>
-              <w:right w:val="single" w:sz="4" w:space="0" w:color="auto"/>
-            </w:tcBorders>
-            <w:vAlign w:val="center"/>
-          </w:tcPr>
-          <w:p>
-            <w:pPr>
-              <w:pStyle w:val="TableText"/>
+              <w:rPr>
+                <w:rStyle w:val="eop"/>
+                <w:i/>
+                <w:iCs/>
+              </w:rPr>
+            </w:pPr>
+            <w:r>
+              <w:rPr>
+                <w:rStyle w:val="eop"/>
+                <w:i/>
+                <w:iCs/>
+              </w:rPr>
+              <w:t>List the requirements in this column</w:t>
+            </w:r>
+          </w:p>
+        </w:tc>
+        <w:sdt>
+          <w:sdtPr>
+            <w:rPr>
+              <w:rStyle w:val="Style4"/>
+              <w:b w:val="0"/>
+              <w:i/>
+              <w:iCs/>
+            </w:rPr>
+            <w:alias w:val="Test Results"/>
+            <w:tag w:val="Test Results"/>
+            <w:id w:val="449820368"/>
+            <w:placeholder>
+              <w:docPart w:val="D17D3E58E99747F6937553CF435285A0"/>
+            </w:placeholder>
+            <w:showingPlcHdr/>
+            <w:dropDownList>
+              <w:listItem w:value="Choose an item."/>
+              <w:listItem w:displayText="PASS" w:value="PASS"/>
+              <w:listItem w:displayText="FAIL" w:value="FAIL"/>
+            </w:dropDownList>
+          </w:sdtPr>
+          <w:sdtContent>
+            <w:tc>
+              <w:tcPr>
+                <w:tcW w:w="2052" w:type="dxa"/>
+                <w:tcBorders>
+                  <w:top w:val="single" w:sz="4" w:space="0" w:color="auto"/>
+                  <w:left w:val="single" w:sz="4" w:space="0" w:color="auto"/>
+                  <w:bottom w:val="single" w:sz="4" w:space="0" w:color="auto"/>
+                  <w:right w:val="single" w:sz="4" w:space="0" w:color="auto"/>
+                </w:tcBorders>
+                <w:shd w:val="clear" w:color="auto" w:fill="FFFFFF"/>
+                <w:vAlign w:val="center"/>
+                <w:hideMark/>
+              </w:tcPr>
+              <w:p>
+                <w:pPr>
+                  <w:pStyle w:val="TableText"/>
+                  <w:rPr>
+                    <w:rStyle w:val="Style4"/>
+                    <w:b w:val="0"/>
+                  </w:rPr>
+                </w:pPr>
+                <w:r>
+                  <w:rPr>
+                    <w:rStyle w:val="PlaceholderText"/>
+                    <w:i/>
+                    <w:iCs/>
+                  </w:rPr>
+                  <w:t>Choose an item.</w:t>
+                </w:r>
+              </w:p>
+            </w:tc>
+          </w:sdtContent>
+        </w:sdt>
+        <w:tc>
+          <w:tcPr>
+            <w:tcW w:w="3281" w:type="dxa"/>
+            <w:tcBorders>
+              <w:top w:val="single" w:sz="4" w:space="0" w:color="auto"/>
+              <w:left w:val="single" w:sz="4" w:space="0" w:color="auto"/>
+              <w:bottom w:val="single" w:sz="4" w:space="0" w:color="auto"/>
+              <w:right w:val="single" w:sz="4" w:space="0" w:color="auto"/>
+            </w:tcBorders>
+            <w:vAlign w:val="center"/>
+          </w:tcPr>
+          <w:p>
+            <w:pPr>
+              <w:pStyle w:val="TableText"/>
+              <w:rPr>
+                <w:rStyle w:val="eop"/>
+                <w:sz w:val="22"/>
+              </w:rPr>
             </w:pPr>
           </w:p>
         </w:tc>
@@ -3484,39 +3932,96 @@
         </w:trPr>
         <w:tc>
           <w:tcPr>
-            <w:tcW w:w="3039" w:type="dxa"/>
-            <w:tcBorders>
-              <w:top w:val="single" w:sz="4" w:space="0" w:color="auto"/>
-              <w:left w:val="single" w:sz="4" w:space="0" w:color="auto"/>
-              <w:bottom w:val="single" w:sz="4" w:space="0" w:color="auto"/>
-              <w:right w:val="single" w:sz="4" w:space="0" w:color="auto"/>
-            </w:tcBorders>
-            <w:vAlign w:val="center"/>
-            <w:hideMark/>
-          </w:tcPr>
-          <w:p>
-            <w:pPr>
-              <w:pStyle w:val="TableText"/>
-            </w:pPr>
-            <w:r>
-              <w:t>Protocols:</w:t>
-            </w:r>
-          </w:p>
-        </w:tc>
-        <w:tc>
-          <w:tcPr>
-            <w:tcW w:w="7309" w:type="dxa"/>
-            <w:tcBorders>
-              <w:top w:val="single" w:sz="4" w:space="0" w:color="auto"/>
-              <w:left w:val="single" w:sz="4" w:space="0" w:color="auto"/>
-              <w:bottom w:val="single" w:sz="4" w:space="0" w:color="auto"/>
-              <w:right w:val="single" w:sz="4" w:space="0" w:color="auto"/>
-            </w:tcBorders>
-            <w:vAlign w:val="center"/>
-          </w:tcPr>
-          <w:p>
-            <w:pPr>
-              <w:pStyle w:val="TableText"/>
+            <w:tcW w:w="4460" w:type="dxa"/>
+            <w:tcBorders>
+              <w:top w:val="single" w:sz="4" w:space="0" w:color="auto"/>
+              <w:left w:val="single" w:sz="4" w:space="0" w:color="auto"/>
+              <w:bottom w:val="single" w:sz="4" w:space="0" w:color="auto"/>
+              <w:right w:val="single" w:sz="4" w:space="0" w:color="auto"/>
+            </w:tcBorders>
+          </w:tcPr>
+          <w:p>
+            <w:pPr>
+              <w:pStyle w:val="TableText"/>
+              <w:rPr>
+                <w:rStyle w:val="eop"/>
+              </w:rPr>
+            </w:pPr>
+          </w:p>
+        </w:tc>
+        <w:sdt>
+          <w:sdtPr>
+            <w:rPr>
+              <w:rStyle w:val="dropdown"/>
+              <w:b w:val="0"/>
+              <w:i/>
+              <w:iCs/>
+            </w:rPr>
+            <w:alias w:val="Test Results"/>
+            <w:tag w:val="Test Results"/>
+            <w:id w:val="1788936781"/>
+            <w:placeholder>
+              <w:docPart w:val="F002881863E640F8B147A37D13764F66"/>
+            </w:placeholder>
+            <w:showingPlcHdr/>
+            <w:dropDownList>
+              <w:listItem w:value="Choose an item."/>
+              <w:listItem w:displayText="PASS" w:value="PASS"/>
+              <w:listItem w:displayText="FAIL" w:value="FAIL"/>
+            </w:dropDownList>
+          </w:sdtPr>
+          <w:sdtContent>
+            <w:tc>
+              <w:tcPr>
+                <w:tcW w:w="2052" w:type="dxa"/>
+                <w:tcBorders>
+                  <w:top w:val="single" w:sz="4" w:space="0" w:color="auto"/>
+                  <w:left w:val="single" w:sz="4" w:space="0" w:color="auto"/>
+                  <w:bottom w:val="single" w:sz="4" w:space="0" w:color="auto"/>
+                  <w:right w:val="single" w:sz="4" w:space="0" w:color="auto"/>
+                </w:tcBorders>
+                <w:shd w:val="clear" w:color="auto" w:fill="FFFFFF"/>
+                <w:vAlign w:val="center"/>
+                <w:hideMark/>
+              </w:tcPr>
+              <w:p>
+                <w:pPr>
+                  <w:pStyle w:val="TableText"/>
+                  <w:rPr>
+                    <w:rStyle w:val="eop"/>
+                    <w:i/>
+                    <w:iCs/>
+                  </w:rPr>
+                </w:pPr>
+                <w:r>
+                  <w:rPr>
+                    <w:rStyle w:val="PlaceholderText"/>
+                    <w:i/>
+                    <w:iCs/>
+                  </w:rPr>
+                  <w:t>Choose an item.</w:t>
+                </w:r>
+              </w:p>
+            </w:tc>
+          </w:sdtContent>
+        </w:sdt>
+        <w:tc>
+          <w:tcPr>
+            <w:tcW w:w="3281" w:type="dxa"/>
+            <w:tcBorders>
+              <w:top w:val="single" w:sz="4" w:space="0" w:color="auto"/>
+              <w:left w:val="single" w:sz="4" w:space="0" w:color="auto"/>
+              <w:bottom w:val="single" w:sz="4" w:space="0" w:color="auto"/>
+              <w:right w:val="single" w:sz="4" w:space="0" w:color="auto"/>
+            </w:tcBorders>
+            <w:vAlign w:val="center"/>
+          </w:tcPr>
+          <w:p>
+            <w:pPr>
+              <w:pStyle w:val="TableText"/>
+              <w:rPr>
+                <w:rStyle w:val="eop"/>
+              </w:rPr>
             </w:pPr>
           </w:p>
         </w:tc>
@@ -3527,45 +4032,206 @@
         </w:trPr>
         <w:tc>
           <w:tcPr>
-            <w:tcW w:w="3039" w:type="dxa"/>
-            <w:tcBorders>
-              <w:top w:val="single" w:sz="4" w:space="0" w:color="auto"/>
-              <w:left w:val="single" w:sz="4" w:space="0" w:color="auto"/>
-              <w:bottom w:val="single" w:sz="4" w:space="0" w:color="auto"/>
-              <w:right w:val="single" w:sz="4" w:space="0" w:color="auto"/>
-            </w:tcBorders>
-            <w:vAlign w:val="center"/>
+            <w:tcW w:w="4460" w:type="dxa"/>
+            <w:tcBorders>
+              <w:top w:val="single" w:sz="4" w:space="0" w:color="auto"/>
+              <w:left w:val="single" w:sz="4" w:space="0" w:color="auto"/>
+              <w:bottom w:val="single" w:sz="4" w:space="0" w:color="auto"/>
+              <w:right w:val="single" w:sz="4" w:space="0" w:color="auto"/>
+            </w:tcBorders>
+          </w:tcPr>
+          <w:p>
+            <w:pPr>
+              <w:pStyle w:val="TableText"/>
+              <w:rPr>
+                <w:rStyle w:val="eop"/>
+              </w:rPr>
+            </w:pPr>
+          </w:p>
+        </w:tc>
+        <w:sdt>
+          <w:sdtPr>
+            <w:rPr>
+              <w:rStyle w:val="dropdown"/>
+              <w:b w:val="0"/>
+            </w:rPr>
+            <w:alias w:val="Test Results"/>
+            <w:tag w:val="Test Results"/>
+            <w:id w:val="-770161041"/>
+            <w:placeholder>
+              <w:docPart w:val="A3B153DB9485410DACC531AFC8553203"/>
+            </w:placeholder>
+            <w:dropDownList>
+              <w:listItem w:value="Choose an item."/>
+              <w:listItem w:displayText="PASS" w:value="PASS"/>
+              <w:listItem w:displayText="FAIL" w:value="FAIL"/>
+            </w:dropDownList>
+          </w:sdtPr>
+          <w:sdtContent>
+            <w:tc>
+              <w:tcPr>
+                <w:tcW w:w="2052" w:type="dxa"/>
+                <w:tcBorders>
+                  <w:top w:val="single" w:sz="4" w:space="0" w:color="auto"/>
+                  <w:left w:val="single" w:sz="4" w:space="0" w:color="auto"/>
+                  <w:bottom w:val="single" w:sz="4" w:space="0" w:color="auto"/>
+                  <w:right w:val="single" w:sz="4" w:space="0" w:color="auto"/>
+                </w:tcBorders>
+                <w:shd w:val="clear" w:color="auto" w:fill="CCFFCC"/>
+                <w:vAlign w:val="center"/>
+                <w:hideMark/>
+              </w:tcPr>
+              <w:p>
+                <w:pPr>
+                  <w:pStyle w:val="TableText"/>
+                  <w:rPr>
+                    <w:rStyle w:val="eop"/>
+                  </w:rPr>
+                </w:pPr>
+                <w:r>
+                  <w:rPr>
+                    <w:rStyle w:val="dropdown"/>
+                  </w:rPr>
+                  <w:t>PASS</w:t>
+                </w:r>
+              </w:p>
+            </w:tc>
+          </w:sdtContent>
+        </w:sdt>
+        <w:tc>
+          <w:tcPr>
+            <w:tcW w:w="3281" w:type="dxa"/>
+            <w:tcBorders>
+              <w:top w:val="single" w:sz="4" w:space="0" w:color="auto"/>
+              <w:left w:val="single" w:sz="4" w:space="0" w:color="auto"/>
+              <w:bottom w:val="single" w:sz="4" w:space="0" w:color="auto"/>
+              <w:right w:val="single" w:sz="4" w:space="0" w:color="auto"/>
+            </w:tcBorders>
+            <w:vAlign w:val="center"/>
+          </w:tcPr>
+          <w:p>
+            <w:pPr>
+              <w:pStyle w:val="TableText"/>
+              <w:rPr>
+                <w:rStyle w:val="eop"/>
+              </w:rPr>
+            </w:pPr>
+          </w:p>
+        </w:tc>
+      </w:tr>
+      <w:tr>
+        <w:trPr>
+          <w:trHeight w:val="118"/>
+          <w:jc w:val="center"/>
+        </w:trPr>
+        <w:tc>
+          <w:tcPr>
+            <w:tcW w:w="4460" w:type="dxa"/>
+            <w:tcBorders>
+              <w:top w:val="single" w:sz="4" w:space="0" w:color="auto"/>
+              <w:left w:val="single" w:sz="4" w:space="0" w:color="auto"/>
+              <w:bottom w:val="single" w:sz="4" w:space="0" w:color="auto"/>
+              <w:right w:val="single" w:sz="4" w:space="0" w:color="auto"/>
+            </w:tcBorders>
             <w:hideMark/>
           </w:tcPr>
           <w:p>
             <w:pPr>
               <w:pStyle w:val="TableText"/>
-            </w:pPr>
-            <w:r>
-              <w:t>Other: Please list</w:t>
-            </w:r>
-          </w:p>
-        </w:tc>
-        <w:tc>
-          <w:tcPr>
-            <w:tcW w:w="7309" w:type="dxa"/>
-            <w:tcBorders>
-              <w:top w:val="single" w:sz="4" w:space="0" w:color="auto"/>
-              <w:left w:val="single" w:sz="4" w:space="0" w:color="auto"/>
-              <w:bottom w:val="single" w:sz="4" w:space="0" w:color="auto"/>
-              <w:right w:val="single" w:sz="4" w:space="0" w:color="auto"/>
-            </w:tcBorders>
-            <w:vAlign w:val="center"/>
-          </w:tcPr>
-          <w:p>
-            <w:pPr>
-              <w:pStyle w:val="TableText"/>
+              <w:rPr>
+                <w:rStyle w:val="eop"/>
+                <w:i/>
+                <w:iCs/>
+              </w:rPr>
+            </w:pPr>
+            <w:r>
+              <w:rPr>
+                <w:rStyle w:val="eop"/>
+                <w:i/>
+                <w:iCs/>
+              </w:rPr>
+              <w:t>Insert rows as necessary</w:t>
+            </w:r>
+          </w:p>
+        </w:tc>
+        <w:sdt>
+          <w:sdtPr>
+            <w:rPr>
+              <w:rStyle w:val="dropdown"/>
+              <w:b w:val="0"/>
+            </w:rPr>
+            <w:alias w:val="Test Results"/>
+            <w:tag w:val="Test Results"/>
+            <w:id w:val="1089194422"/>
+            <w:placeholder>
+              <w:docPart w:val="E553777496F04F9C813C97D982924456"/>
+            </w:placeholder>
+            <w:dropDownList>
+              <w:listItem w:value="Choose an item."/>
+              <w:listItem w:displayText="PASS" w:value="PASS"/>
+              <w:listItem w:displayText="FAIL" w:value="FAIL"/>
+            </w:dropDownList>
+          </w:sdtPr>
+          <w:sdtContent>
+            <w:tc>
+              <w:tcPr>
+                <w:tcW w:w="2052" w:type="dxa"/>
+                <w:tcBorders>
+                  <w:top w:val="single" w:sz="4" w:space="0" w:color="auto"/>
+                  <w:left w:val="single" w:sz="4" w:space="0" w:color="auto"/>
+                  <w:bottom w:val="single" w:sz="4" w:space="0" w:color="auto"/>
+                  <w:right w:val="single" w:sz="4" w:space="0" w:color="auto"/>
+                </w:tcBorders>
+                <w:shd w:val="clear" w:color="auto" w:fill="FF9900"/>
+                <w:vAlign w:val="center"/>
+                <w:hideMark/>
+              </w:tcPr>
+              <w:p>
+                <w:pPr>
+                  <w:pStyle w:val="TableText"/>
+                  <w:rPr>
+                    <w:rStyle w:val="eop"/>
+                  </w:rPr>
+                </w:pPr>
+                <w:r>
+                  <w:rPr>
+                    <w:rStyle w:val="dropdown"/>
+                  </w:rPr>
+                  <w:t>FAIL</w:t>
+                </w:r>
+              </w:p>
+            </w:tc>
+          </w:sdtContent>
+        </w:sdt>
+        <w:tc>
+          <w:tcPr>
+            <w:tcW w:w="3281" w:type="dxa"/>
+            <w:tcBorders>
+              <w:top w:val="single" w:sz="4" w:space="0" w:color="auto"/>
+              <w:left w:val="single" w:sz="4" w:space="0" w:color="auto"/>
+              <w:bottom w:val="single" w:sz="4" w:space="0" w:color="auto"/>
+              <w:right w:val="single" w:sz="4" w:space="0" w:color="auto"/>
+            </w:tcBorders>
+            <w:vAlign w:val="center"/>
+          </w:tcPr>
+          <w:p>
+            <w:pPr>
+              <w:pStyle w:val="TableText"/>
+              <w:rPr>
+                <w:rStyle w:val="eop"/>
+              </w:rPr>
             </w:pPr>
           </w:p>
         </w:tc>
       </w:tr>
     </w:tbl>
-    <w:p/>
+    <w:p>
+      <w:pPr>
+        <w:rPr>
+          <w:color w:val="FF0000"/>
+        </w:rPr>
+      </w:pPr>
+    </w:p>
     <w:sectPr>
       <w:headerReference w:type="default" r:id="rId16"/>
       <w:footerReference w:type="default" r:id="rId17"/>
@@ -3745,6 +4411,345 @@
 <file path=word/numbering.xml><?xml version="1.0" encoding="utf-8"?>
 <w:numbering xmlns:wpc="http://schemas.microsoft.com/office/word/2010/wordprocessingCanvas" xmlns:cx="http://schemas.microsoft.com/office/drawing/2014/chartex" xmlns:cx1="http://schemas.microsoft.com/office/drawing/2015/9/8/chartex" xmlns:cx2="http://schemas.microsoft.com/office/drawing/2015/10/21/chartex" xmlns:cx3="http://schemas.microsoft.com/office/drawing/2016/5/9/chartex" xmlns:cx4="http://schemas.microsoft.com/office/drawing/2016/5/10/chartex" xmlns:cx5="http://schemas.microsoft.com/office/drawing/2016/5/11/chartex" xmlns:cx6="http://schemas.microsoft.com/office/drawing/2016/5/12/chartex" xmlns:cx7="http://schemas.microsoft.com/office/drawing/2016/5/13/chartex" xmlns:cx8="http://schemas.microsoft.com/office/drawing/2016/5/14/chartex" xmlns:mc="http://schemas.openxmlformats.org/markup-compatibility/2006" xmlns:aink="http://schemas.microsoft.com/office/drawing/2016/ink" xmlns:am3d="http://schemas.microsoft.com/office/drawing/2017/model3d" xmlns:o="urn:schemas-microsoft-com:office:office" xmlns:oel="http://schemas.microsoft.com/office/2019/extlst" xmlns:r="http://schemas.openxmlformats.org/officeDocument/2006/relationships" xmlns:m="http://schemas.openxmlformats.org/officeDocument/2006/math" xmlns:v="urn:schemas-microsoft-com:vml" xmlns:wp14="http://schemas.microsoft.com/office/word/2010/wordprocessingDrawing" xmlns:wp="http://schemas.openxmlformats.org/drawingml/2006/wordprocessingDrawing" xmlns:w10="urn:schemas-microsoft-com:office:word" xmlns:w="http://schemas.openxmlformats.org/wordprocessingml/2006/main" xmlns:w14="http://schemas.microsoft.com/office/word/2010/wordml" xmlns:w15="http://schemas.microsoft.com/office/word/2012/wordml" xmlns:w16cex="http://schemas.microsoft.com/office/word/2018/wordml/cex" xmlns:w16cid="http://schemas.microsoft.com/office/word/2016/wordml/cid" xmlns:w16="http://schemas.microsoft.com/office/word/2018/wordml" xmlns:w16sdtdh="http://schemas.microsoft.com/office/word/2020/wordml/sdtdatahash" xmlns:w16se="http://schemas.microsoft.com/office/word/2015/wordml/symex" xmlns:wpg="http://schemas.microsoft.com/office/word/2010/wordprocessingGroup" xmlns:wpi="http://schemas.microsoft.com/office/word/2010/wordprocessingInk" xmlns:wne="http://schemas.microsoft.com/office/word/2006/wordml" xmlns:wps="http://schemas.microsoft.com/office/word/2010/wordprocessingShape" mc:Ignorable="w14 w15 w16se w16cid w16 w16cex w16sdtdh wp14">
   <w:abstractNum w:abstractNumId="0" w15:restartNumberingAfterBreak="0">
+    <w:nsid w:val="09BE7389"/>
+    <w:multiLevelType w:val="hybridMultilevel"/>
+    <w:tmpl w:val="50FC61F0"/>
+    <w:lvl w:ilvl="0" w:tplc="0C090001">
+      <w:start w:val="1"/>
+      <w:numFmt w:val="bullet"/>
+      <w:lvlText w:val=""/>
+      <w:lvlJc w:val="left"/>
+      <w:pPr>
+        <w:ind w:left="720" w:hanging="360"/>
+      </w:pPr>
+      <w:rPr>
+        <w:rFonts w:ascii="Symbol" w:hAnsi="Symbol" w:hint="default"/>
+      </w:rPr>
+    </w:lvl>
+    <w:lvl w:ilvl="1" w:tplc="0C090003" w:tentative="1">
+      <w:start w:val="1"/>
+      <w:numFmt w:val="bullet"/>
+      <w:lvlText w:val="o"/>
+      <w:lvlJc w:val="left"/>
+      <w:pPr>
+        <w:ind w:left="1440" w:hanging="360"/>
+      </w:pPr>
+      <w:rPr>
+        <w:rFonts w:ascii="Courier New" w:hAnsi="Courier New" w:cs="Courier New" w:hint="default"/>
+      </w:rPr>
+    </w:lvl>
+    <w:lvl w:ilvl="2" w:tplc="0C090005" w:tentative="1">
+      <w:start w:val="1"/>
+      <w:numFmt w:val="bullet"/>
+      <w:lvlText w:val=""/>
+      <w:lvlJc w:val="left"/>
+      <w:pPr>
+        <w:ind w:left="2160" w:hanging="360"/>
+      </w:pPr>
+      <w:rPr>
+        <w:rFonts w:ascii="Wingdings" w:hAnsi="Wingdings" w:hint="default"/>
+      </w:rPr>
+    </w:lvl>
+    <w:lvl w:ilvl="3" w:tplc="0C090001" w:tentative="1">
+      <w:start w:val="1"/>
+      <w:numFmt w:val="bullet"/>
+      <w:lvlText w:val=""/>
+      <w:lvlJc w:val="left"/>
+      <w:pPr>
+        <w:ind w:left="2880" w:hanging="360"/>
+      </w:pPr>
+      <w:rPr>
+        <w:rFonts w:ascii="Symbol" w:hAnsi="Symbol" w:hint="default"/>
+      </w:rPr>
+    </w:lvl>
+    <w:lvl w:ilvl="4" w:tplc="0C090003" w:tentative="1">
+      <w:start w:val="1"/>
+      <w:numFmt w:val="bullet"/>
+      <w:lvlText w:val="o"/>
+      <w:lvlJc w:val="left"/>
+      <w:pPr>
+        <w:ind w:left="3600" w:hanging="360"/>
+      </w:pPr>
+      <w:rPr>
+        <w:rFonts w:ascii="Courier New" w:hAnsi="Courier New" w:cs="Courier New" w:hint="default"/>
+      </w:rPr>
+    </w:lvl>
+    <w:lvl w:ilvl="5" w:tplc="0C090005" w:tentative="1">
+      <w:start w:val="1"/>
+      <w:numFmt w:val="bullet"/>
+      <w:lvlText w:val=""/>
+      <w:lvlJc w:val="left"/>
+      <w:pPr>
+        <w:ind w:left="4320" w:hanging="360"/>
+      </w:pPr>
+      <w:rPr>
+        <w:rFonts w:ascii="Wingdings" w:hAnsi="Wingdings" w:hint="default"/>
+      </w:rPr>
+    </w:lvl>
+    <w:lvl w:ilvl="6" w:tplc="0C090001" w:tentative="1">
+      <w:start w:val="1"/>
+      <w:numFmt w:val="bullet"/>
+      <w:lvlText w:val=""/>
+      <w:lvlJc w:val="left"/>
+      <w:pPr>
+        <w:ind w:left="5040" w:hanging="360"/>
+      </w:pPr>
+      <w:rPr>
+        <w:rFonts w:ascii="Symbol" w:hAnsi="Symbol" w:hint="default"/>
+      </w:rPr>
+    </w:lvl>
+    <w:lvl w:ilvl="7" w:tplc="0C090003" w:tentative="1">
+      <w:start w:val="1"/>
+      <w:numFmt w:val="bullet"/>
+      <w:lvlText w:val="o"/>
+      <w:lvlJc w:val="left"/>
+      <w:pPr>
+        <w:ind w:left="5760" w:hanging="360"/>
+      </w:pPr>
+      <w:rPr>
+        <w:rFonts w:ascii="Courier New" w:hAnsi="Courier New" w:cs="Courier New" w:hint="default"/>
+      </w:rPr>
+    </w:lvl>
+    <w:lvl w:ilvl="8" w:tplc="0C090005" w:tentative="1">
+      <w:start w:val="1"/>
+      <w:numFmt w:val="bullet"/>
+      <w:lvlText w:val=""/>
+      <w:lvlJc w:val="left"/>
+      <w:pPr>
+        <w:ind w:left="6480" w:hanging="360"/>
+      </w:pPr>
+      <w:rPr>
+        <w:rFonts w:ascii="Wingdings" w:hAnsi="Wingdings" w:hint="default"/>
+      </w:rPr>
+    </w:lvl>
+  </w:abstractNum>
+  <w:abstractNum w:abstractNumId="1" w15:restartNumberingAfterBreak="0">
+    <w:nsid w:val="132A6D04"/>
+    <w:multiLevelType w:val="hybridMultilevel"/>
+    <w:tmpl w:val="DE96B1C6"/>
+    <w:lvl w:ilvl="0" w:tplc="0C090001">
+      <w:start w:val="1"/>
+      <w:numFmt w:val="bullet"/>
+      <w:lvlText w:val=""/>
+      <w:lvlJc w:val="left"/>
+      <w:pPr>
+        <w:ind w:left="720" w:hanging="360"/>
+      </w:pPr>
+      <w:rPr>
+        <w:rFonts w:ascii="Symbol" w:hAnsi="Symbol" w:hint="default"/>
+      </w:rPr>
+    </w:lvl>
+    <w:lvl w:ilvl="1" w:tplc="0C090003" w:tentative="1">
+      <w:start w:val="1"/>
+      <w:numFmt w:val="bullet"/>
+      <w:lvlText w:val="o"/>
+      <w:lvlJc w:val="left"/>
+      <w:pPr>
+        <w:ind w:left="1440" w:hanging="360"/>
+      </w:pPr>
+      <w:rPr>
+        <w:rFonts w:ascii="Courier New" w:hAnsi="Courier New" w:cs="Courier New" w:hint="default"/>
+      </w:rPr>
+    </w:lvl>
+    <w:lvl w:ilvl="2" w:tplc="0C090005" w:tentative="1">
+      <w:start w:val="1"/>
+      <w:numFmt w:val="bullet"/>
+      <w:lvlText w:val=""/>
+      <w:lvlJc w:val="left"/>
+      <w:pPr>
+        <w:ind w:left="2160" w:hanging="360"/>
+      </w:pPr>
+      <w:rPr>
+        <w:rFonts w:ascii="Wingdings" w:hAnsi="Wingdings" w:hint="default"/>
+      </w:rPr>
+    </w:lvl>
+    <w:lvl w:ilvl="3" w:tplc="0C090001" w:tentative="1">
+      <w:start w:val="1"/>
+      <w:numFmt w:val="bullet"/>
+      <w:lvlText w:val=""/>
+      <w:lvlJc w:val="left"/>
+      <w:pPr>
+        <w:ind w:left="2880" w:hanging="360"/>
+      </w:pPr>
+      <w:rPr>
+        <w:rFonts w:ascii="Symbol" w:hAnsi="Symbol" w:hint="default"/>
+      </w:rPr>
+    </w:lvl>
+    <w:lvl w:ilvl="4" w:tplc="0C090003" w:tentative="1">
+      <w:start w:val="1"/>
+      <w:numFmt w:val="bullet"/>
+      <w:lvlText w:val="o"/>
+      <w:lvlJc w:val="left"/>
+      <w:pPr>
+        <w:ind w:left="3600" w:hanging="360"/>
+      </w:pPr>
+      <w:rPr>
+        <w:rFonts w:ascii="Courier New" w:hAnsi="Courier New" w:cs="Courier New" w:hint="default"/>
+      </w:rPr>
+    </w:lvl>
+    <w:lvl w:ilvl="5" w:tplc="0C090005" w:tentative="1">
+      <w:start w:val="1"/>
+      <w:numFmt w:val="bullet"/>
+      <w:lvlText w:val=""/>
+      <w:lvlJc w:val="left"/>
+      <w:pPr>
+        <w:ind w:left="4320" w:hanging="360"/>
+      </w:pPr>
+      <w:rPr>
+        <w:rFonts w:ascii="Wingdings" w:hAnsi="Wingdings" w:hint="default"/>
+      </w:rPr>
+    </w:lvl>
+    <w:lvl w:ilvl="6" w:tplc="0C090001" w:tentative="1">
+      <w:start w:val="1"/>
+      <w:numFmt w:val="bullet"/>
+      <w:lvlText w:val=""/>
+      <w:lvlJc w:val="left"/>
+      <w:pPr>
+        <w:ind w:left="5040" w:hanging="360"/>
+      </w:pPr>
+      <w:rPr>
+        <w:rFonts w:ascii="Symbol" w:hAnsi="Symbol" w:hint="default"/>
+      </w:rPr>
+    </w:lvl>
+    <w:lvl w:ilvl="7" w:tplc="0C090003" w:tentative="1">
+      <w:start w:val="1"/>
+      <w:numFmt w:val="bullet"/>
+      <w:lvlText w:val="o"/>
+      <w:lvlJc w:val="left"/>
+      <w:pPr>
+        <w:ind w:left="5760" w:hanging="360"/>
+      </w:pPr>
+      <w:rPr>
+        <w:rFonts w:ascii="Courier New" w:hAnsi="Courier New" w:cs="Courier New" w:hint="default"/>
+      </w:rPr>
+    </w:lvl>
+    <w:lvl w:ilvl="8" w:tplc="0C090005" w:tentative="1">
+      <w:start w:val="1"/>
+      <w:numFmt w:val="bullet"/>
+      <w:lvlText w:val=""/>
+      <w:lvlJc w:val="left"/>
+      <w:pPr>
+        <w:ind w:left="6480" w:hanging="360"/>
+      </w:pPr>
+      <w:rPr>
+        <w:rFonts w:ascii="Wingdings" w:hAnsi="Wingdings" w:hint="default"/>
+      </w:rPr>
+    </w:lvl>
+  </w:abstractNum>
+  <w:abstractNum w:abstractNumId="2" w15:restartNumberingAfterBreak="0">
+    <w:nsid w:val="29A138C6"/>
+    <w:multiLevelType w:val="hybridMultilevel"/>
+    <w:tmpl w:val="8278D85E"/>
+    <w:lvl w:ilvl="0" w:tplc="0C090001">
+      <w:start w:val="1"/>
+      <w:numFmt w:val="bullet"/>
+      <w:lvlText w:val=""/>
+      <w:lvlJc w:val="left"/>
+      <w:pPr>
+        <w:ind w:left="720" w:hanging="360"/>
+      </w:pPr>
+      <w:rPr>
+        <w:rFonts w:ascii="Symbol" w:hAnsi="Symbol" w:hint="default"/>
+      </w:rPr>
+    </w:lvl>
+    <w:lvl w:ilvl="1" w:tplc="0C090003" w:tentative="1">
+      <w:start w:val="1"/>
+      <w:numFmt w:val="bullet"/>
+      <w:lvlText w:val="o"/>
+      <w:lvlJc w:val="left"/>
+      <w:pPr>
+        <w:ind w:left="1440" w:hanging="360"/>
+      </w:pPr>
+      <w:rPr>
+        <w:rFonts w:ascii="Courier New" w:hAnsi="Courier New" w:cs="Courier New" w:hint="default"/>
+      </w:rPr>
+    </w:lvl>
+    <w:lvl w:ilvl="2" w:tplc="0C090005" w:tentative="1">
+      <w:start w:val="1"/>
+      <w:numFmt w:val="bullet"/>
+      <w:lvlText w:val=""/>
+      <w:lvlJc w:val="left"/>
+      <w:pPr>
+        <w:ind w:left="2160" w:hanging="360"/>
+      </w:pPr>
+      <w:rPr>
+        <w:rFonts w:ascii="Wingdings" w:hAnsi="Wingdings" w:hint="default"/>
+      </w:rPr>
+    </w:lvl>
+    <w:lvl w:ilvl="3" w:tplc="0C090001" w:tentative="1">
+      <w:start w:val="1"/>
+      <w:numFmt w:val="bullet"/>
+      <w:lvlText w:val=""/>
+      <w:lvlJc w:val="left"/>
+      <w:pPr>
+        <w:ind w:left="2880" w:hanging="360"/>
+      </w:pPr>
+      <w:rPr>
+        <w:rFonts w:ascii="Symbol" w:hAnsi="Symbol" w:hint="default"/>
+      </w:rPr>
+    </w:lvl>
+    <w:lvl w:ilvl="4" w:tplc="0C090003" w:tentative="1">
+      <w:start w:val="1"/>
+      <w:numFmt w:val="bullet"/>
+      <w:lvlText w:val="o"/>
+      <w:lvlJc w:val="left"/>
+      <w:pPr>
+        <w:ind w:left="3600" w:hanging="360"/>
+      </w:pPr>
+      <w:rPr>
+        <w:rFonts w:ascii="Courier New" w:hAnsi="Courier New" w:cs="Courier New" w:hint="default"/>
+      </w:rPr>
+    </w:lvl>
+    <w:lvl w:ilvl="5" w:tplc="0C090005" w:tentative="1">
+      <w:start w:val="1"/>
+      <w:numFmt w:val="bullet"/>
+      <w:lvlText w:val=""/>
+      <w:lvlJc w:val="left"/>
+      <w:pPr>
+        <w:ind w:left="4320" w:hanging="360"/>
+      </w:pPr>
+      <w:rPr>
+        <w:rFonts w:ascii="Wingdings" w:hAnsi="Wingdings" w:hint="default"/>
+      </w:rPr>
+    </w:lvl>
+    <w:lvl w:ilvl="6" w:tplc="0C090001" w:tentative="1">
+      <w:start w:val="1"/>
+      <w:numFmt w:val="bullet"/>
+      <w:lvlText w:val=""/>
+      <w:lvlJc w:val="left"/>
+      <w:pPr>
+        <w:ind w:left="5040" w:hanging="360"/>
+      </w:pPr>
+      <w:rPr>
+        <w:rFonts w:ascii="Symbol" w:hAnsi="Symbol" w:hint="default"/>
+      </w:rPr>
+    </w:lvl>
+    <w:lvl w:ilvl="7" w:tplc="0C090003" w:tentative="1">
+      <w:start w:val="1"/>
+      <w:numFmt w:val="bullet"/>
+      <w:lvlText w:val="o"/>
+      <w:lvlJc w:val="left"/>
+      <w:pPr>
+        <w:ind w:left="5760" w:hanging="360"/>
+      </w:pPr>
+      <w:rPr>
+        <w:rFonts w:ascii="Courier New" w:hAnsi="Courier New" w:cs="Courier New" w:hint="default"/>
+      </w:rPr>
+    </w:lvl>
+    <w:lvl w:ilvl="8" w:tplc="0C090005" w:tentative="1">
+      <w:start w:val="1"/>
+      <w:numFmt w:val="bullet"/>
+      <w:lvlText w:val=""/>
+      <w:lvlJc w:val="left"/>
+      <w:pPr>
+        <w:ind w:left="6480" w:hanging="360"/>
+      </w:pPr>
+      <w:rPr>
+        <w:rFonts w:ascii="Wingdings" w:hAnsi="Wingdings" w:hint="default"/>
+      </w:rPr>
+    </w:lvl>
+  </w:abstractNum>
+  <w:abstractNum w:abstractNumId="3" w15:restartNumberingAfterBreak="0">
     <w:nsid w:val="45923053"/>
     <w:multiLevelType w:val="hybridMultilevel"/>
     <w:tmpl w:val="455402CE"/>
@@ -3857,7 +4862,120 @@
       </w:rPr>
     </w:lvl>
   </w:abstractNum>
-  <w:abstractNum w:abstractNumId="1" w15:restartNumberingAfterBreak="0">
+  <w:abstractNum w:abstractNumId="4" w15:restartNumberingAfterBreak="0">
+    <w:nsid w:val="4D26704E"/>
+    <w:multiLevelType w:val="hybridMultilevel"/>
+    <w:tmpl w:val="79C03F82"/>
+    <w:lvl w:ilvl="0" w:tplc="0C090001">
+      <w:start w:val="1"/>
+      <w:numFmt w:val="bullet"/>
+      <w:lvlText w:val=""/>
+      <w:lvlJc w:val="left"/>
+      <w:pPr>
+        <w:ind w:left="720" w:hanging="360"/>
+      </w:pPr>
+      <w:rPr>
+        <w:rFonts w:ascii="Symbol" w:hAnsi="Symbol" w:hint="default"/>
+      </w:rPr>
+    </w:lvl>
+    <w:lvl w:ilvl="1" w:tplc="0C090003" w:tentative="1">
+      <w:start w:val="1"/>
+      <w:numFmt w:val="bullet"/>
+      <w:lvlText w:val="o"/>
+      <w:lvlJc w:val="left"/>
+      <w:pPr>
+        <w:ind w:left="1440" w:hanging="360"/>
+      </w:pPr>
+      <w:rPr>
+        <w:rFonts w:ascii="Courier New" w:hAnsi="Courier New" w:cs="Courier New" w:hint="default"/>
+      </w:rPr>
+    </w:lvl>
+    <w:lvl w:ilvl="2" w:tplc="0C090005" w:tentative="1">
+      <w:start w:val="1"/>
+      <w:numFmt w:val="bullet"/>
+      <w:lvlText w:val=""/>
+      <w:lvlJc w:val="left"/>
+      <w:pPr>
+        <w:ind w:left="2160" w:hanging="360"/>
+      </w:pPr>
+      <w:rPr>
+        <w:rFonts w:ascii="Wingdings" w:hAnsi="Wingdings" w:hint="default"/>
+      </w:rPr>
+    </w:lvl>
+    <w:lvl w:ilvl="3" w:tplc="0C090001" w:tentative="1">
+      <w:start w:val="1"/>
+      <w:numFmt w:val="bullet"/>
+      <w:lvlText w:val=""/>
+      <w:lvlJc w:val="left"/>
+      <w:pPr>
+        <w:ind w:left="2880" w:hanging="360"/>
+      </w:pPr>
+      <w:rPr>
+        <w:rFonts w:ascii="Symbol" w:hAnsi="Symbol" w:hint="default"/>
+      </w:rPr>
+    </w:lvl>
+    <w:lvl w:ilvl="4" w:tplc="0C090003" w:tentative="1">
+      <w:start w:val="1"/>
+      <w:numFmt w:val="bullet"/>
+      <w:lvlText w:val="o"/>
+      <w:lvlJc w:val="left"/>
+      <w:pPr>
+        <w:ind w:left="3600" w:hanging="360"/>
+      </w:pPr>
+      <w:rPr>
+        <w:rFonts w:ascii="Courier New" w:hAnsi="Courier New" w:cs="Courier New" w:hint="default"/>
+      </w:rPr>
+    </w:lvl>
+    <w:lvl w:ilvl="5" w:tplc="0C090005" w:tentative="1">
+      <w:start w:val="1"/>
+      <w:numFmt w:val="bullet"/>
+      <w:lvlText w:val=""/>
+      <w:lvlJc w:val="left"/>
+      <w:pPr>
+        <w:ind w:left="4320" w:hanging="360"/>
+      </w:pPr>
+      <w:rPr>
+        <w:rFonts w:ascii="Wingdings" w:hAnsi="Wingdings" w:hint="default"/>
+      </w:rPr>
+    </w:lvl>
+    <w:lvl w:ilvl="6" w:tplc="0C090001" w:tentative="1">
+      <w:start w:val="1"/>
+      <w:numFmt w:val="bullet"/>
+      <w:lvlText w:val=""/>
+      <w:lvlJc w:val="left"/>
+      <w:pPr>
+        <w:ind w:left="5040" w:hanging="360"/>
+      </w:pPr>
+      <w:rPr>
+        <w:rFonts w:ascii="Symbol" w:hAnsi="Symbol" w:hint="default"/>
+      </w:rPr>
+    </w:lvl>
+    <w:lvl w:ilvl="7" w:tplc="0C090003" w:tentative="1">
+      <w:start w:val="1"/>
+      <w:numFmt w:val="bullet"/>
+      <w:lvlText w:val="o"/>
+      <w:lvlJc w:val="left"/>
+      <w:pPr>
+        <w:ind w:left="5760" w:hanging="360"/>
+      </w:pPr>
+      <w:rPr>
+        <w:rFonts w:ascii="Courier New" w:hAnsi="Courier New" w:cs="Courier New" w:hint="default"/>
+      </w:rPr>
+    </w:lvl>
+    <w:lvl w:ilvl="8" w:tplc="0C090005" w:tentative="1">
+      <w:start w:val="1"/>
+      <w:numFmt w:val="bullet"/>
+      <w:lvlText w:val=""/>
+      <w:lvlJc w:val="left"/>
+      <w:pPr>
+        <w:ind w:left="6480" w:hanging="360"/>
+      </w:pPr>
+      <w:rPr>
+        <w:rFonts w:ascii="Wingdings" w:hAnsi="Wingdings" w:hint="default"/>
+      </w:rPr>
+    </w:lvl>
+  </w:abstractNum>
+  <w:abstractNum w:abstractNumId="5" w15:restartNumberingAfterBreak="0">
     <w:nsid w:val="4DF339E4"/>
     <w:multiLevelType w:val="hybridMultilevel"/>
     <w:tmpl w:val="5B288ED4"/>
@@ -3970,7 +5088,7 @@
       </w:rPr>
     </w:lvl>
   </w:abstractNum>
-  <w:abstractNum w:abstractNumId="2" w15:restartNumberingAfterBreak="0">
+  <w:abstractNum w:abstractNumId="6" w15:restartNumberingAfterBreak="0">
     <w:nsid w:val="5CC23E5C"/>
     <w:multiLevelType w:val="hybridMultilevel"/>
     <w:tmpl w:val="2742886E"/>
@@ -4059,7 +5177,233 @@
       </w:pPr>
     </w:lvl>
   </w:abstractNum>
-  <w:abstractNum w:abstractNumId="3" w15:restartNumberingAfterBreak="0">
+  <w:abstractNum w:abstractNumId="7" w15:restartNumberingAfterBreak="0">
+    <w:nsid w:val="67A62A6E"/>
+    <w:multiLevelType w:val="hybridMultilevel"/>
+    <w:tmpl w:val="D5DE1FBA"/>
+    <w:lvl w:ilvl="0" w:tplc="0C090001">
+      <w:start w:val="1"/>
+      <w:numFmt w:val="bullet"/>
+      <w:lvlText w:val=""/>
+      <w:lvlJc w:val="left"/>
+      <w:pPr>
+        <w:ind w:left="720" w:hanging="360"/>
+      </w:pPr>
+      <w:rPr>
+        <w:rFonts w:ascii="Symbol" w:hAnsi="Symbol" w:hint="default"/>
+      </w:rPr>
+    </w:lvl>
+    <w:lvl w:ilvl="1" w:tplc="0C090003" w:tentative="1">
+      <w:start w:val="1"/>
+      <w:numFmt w:val="bullet"/>
+      <w:lvlText w:val="o"/>
+      <w:lvlJc w:val="left"/>
+      <w:pPr>
+        <w:ind w:left="1440" w:hanging="360"/>
+      </w:pPr>
+      <w:rPr>
+        <w:rFonts w:ascii="Courier New" w:hAnsi="Courier New" w:cs="Courier New" w:hint="default"/>
+      </w:rPr>
+    </w:lvl>
+    <w:lvl w:ilvl="2" w:tplc="0C090005" w:tentative="1">
+      <w:start w:val="1"/>
+      <w:numFmt w:val="bullet"/>
+      <w:lvlText w:val=""/>
+      <w:lvlJc w:val="left"/>
+      <w:pPr>
+        <w:ind w:left="2160" w:hanging="360"/>
+      </w:pPr>
+      <w:rPr>
+        <w:rFonts w:ascii="Wingdings" w:hAnsi="Wingdings" w:hint="default"/>
+      </w:rPr>
+    </w:lvl>
+    <w:lvl w:ilvl="3" w:tplc="0C090001" w:tentative="1">
+      <w:start w:val="1"/>
+      <w:numFmt w:val="bullet"/>
+      <w:lvlText w:val=""/>
+      <w:lvlJc w:val="left"/>
+      <w:pPr>
+        <w:ind w:left="2880" w:hanging="360"/>
+      </w:pPr>
+      <w:rPr>
+        <w:rFonts w:ascii="Symbol" w:hAnsi="Symbol" w:hint="default"/>
+      </w:rPr>
+    </w:lvl>
+    <w:lvl w:ilvl="4" w:tplc="0C090003" w:tentative="1">
+      <w:start w:val="1"/>
+      <w:numFmt w:val="bullet"/>
+      <w:lvlText w:val="o"/>
+      <w:lvlJc w:val="left"/>
+      <w:pPr>
+        <w:ind w:left="3600" w:hanging="360"/>
+      </w:pPr>
+      <w:rPr>
+        <w:rFonts w:ascii="Courier New" w:hAnsi="Courier New" w:cs="Courier New" w:hint="default"/>
+      </w:rPr>
+    </w:lvl>
+    <w:lvl w:ilvl="5" w:tplc="0C090005" w:tentative="1">
+      <w:start w:val="1"/>
+      <w:numFmt w:val="bullet"/>
+      <w:lvlText w:val=""/>
+      <w:lvlJc w:val="left"/>
+      <w:pPr>
+        <w:ind w:left="4320" w:hanging="360"/>
+      </w:pPr>
+      <w:rPr>
+        <w:rFonts w:ascii="Wingdings" w:hAnsi="Wingdings" w:hint="default"/>
+      </w:rPr>
+    </w:lvl>
+    <w:lvl w:ilvl="6" w:tplc="0C090001" w:tentative="1">
+      <w:start w:val="1"/>
+      <w:numFmt w:val="bullet"/>
+      <w:lvlText w:val=""/>
+      <w:lvlJc w:val="left"/>
+      <w:pPr>
+        <w:ind w:left="5040" w:hanging="360"/>
+      </w:pPr>
+      <w:rPr>
+        <w:rFonts w:ascii="Symbol" w:hAnsi="Symbol" w:hint="default"/>
+      </w:rPr>
+    </w:lvl>
+    <w:lvl w:ilvl="7" w:tplc="0C090003" w:tentative="1">
+      <w:start w:val="1"/>
+      <w:numFmt w:val="bullet"/>
+      <w:lvlText w:val="o"/>
+      <w:lvlJc w:val="left"/>
+      <w:pPr>
+        <w:ind w:left="5760" w:hanging="360"/>
+      </w:pPr>
+      <w:rPr>
+        <w:rFonts w:ascii="Courier New" w:hAnsi="Courier New" w:cs="Courier New" w:hint="default"/>
+      </w:rPr>
+    </w:lvl>
+    <w:lvl w:ilvl="8" w:tplc="0C090005" w:tentative="1">
+      <w:start w:val="1"/>
+      <w:numFmt w:val="bullet"/>
+      <w:lvlText w:val=""/>
+      <w:lvlJc w:val="left"/>
+      <w:pPr>
+        <w:ind w:left="6480" w:hanging="360"/>
+      </w:pPr>
+      <w:rPr>
+        <w:rFonts w:ascii="Wingdings" w:hAnsi="Wingdings" w:hint="default"/>
+      </w:rPr>
+    </w:lvl>
+  </w:abstractNum>
+  <w:abstractNum w:abstractNumId="8" w15:restartNumberingAfterBreak="0">
+    <w:nsid w:val="6E6024B7"/>
+    <w:multiLevelType w:val="hybridMultilevel"/>
+    <w:tmpl w:val="753A9112"/>
+    <w:lvl w:ilvl="0" w:tplc="0C090001">
+      <w:start w:val="1"/>
+      <w:numFmt w:val="bullet"/>
+      <w:lvlText w:val=""/>
+      <w:lvlJc w:val="left"/>
+      <w:pPr>
+        <w:ind w:left="720" w:hanging="360"/>
+      </w:pPr>
+      <w:rPr>
+        <w:rFonts w:ascii="Symbol" w:hAnsi="Symbol" w:hint="default"/>
+      </w:rPr>
+    </w:lvl>
+    <w:lvl w:ilvl="1" w:tplc="0C090003" w:tentative="1">
+      <w:start w:val="1"/>
+      <w:numFmt w:val="bullet"/>
+      <w:lvlText w:val="o"/>
+      <w:lvlJc w:val="left"/>
+      <w:pPr>
+        <w:ind w:left="1440" w:hanging="360"/>
+      </w:pPr>
+      <w:rPr>
+        <w:rFonts w:ascii="Courier New" w:hAnsi="Courier New" w:cs="Courier New" w:hint="default"/>
+      </w:rPr>
+    </w:lvl>
+    <w:lvl w:ilvl="2" w:tplc="0C090005" w:tentative="1">
+      <w:start w:val="1"/>
+      <w:numFmt w:val="bullet"/>
+      <w:lvlText w:val=""/>
+      <w:lvlJc w:val="left"/>
+      <w:pPr>
+        <w:ind w:left="2160" w:hanging="360"/>
+      </w:pPr>
+      <w:rPr>
+        <w:rFonts w:ascii="Wingdings" w:hAnsi="Wingdings" w:hint="default"/>
+      </w:rPr>
+    </w:lvl>
+    <w:lvl w:ilvl="3" w:tplc="0C090001" w:tentative="1">
+      <w:start w:val="1"/>
+      <w:numFmt w:val="bullet"/>
+      <w:lvlText w:val=""/>
+      <w:lvlJc w:val="left"/>
+      <w:pPr>
+        <w:ind w:left="2880" w:hanging="360"/>
+      </w:pPr>
+      <w:rPr>
+        <w:rFonts w:ascii="Symbol" w:hAnsi="Symbol" w:hint="default"/>
+      </w:rPr>
+    </w:lvl>
+    <w:lvl w:ilvl="4" w:tplc="0C090003" w:tentative="1">
+      <w:start w:val="1"/>
+      <w:numFmt w:val="bullet"/>
+      <w:lvlText w:val="o"/>
+      <w:lvlJc w:val="left"/>
+      <w:pPr>
+        <w:ind w:left="3600" w:hanging="360"/>
+      </w:pPr>
+      <w:rPr>
+        <w:rFonts w:ascii="Courier New" w:hAnsi="Courier New" w:cs="Courier New" w:hint="default"/>
+      </w:rPr>
+    </w:lvl>
+    <w:lvl w:ilvl="5" w:tplc="0C090005" w:tentative="1">
+      <w:start w:val="1"/>
+      <w:numFmt w:val="bullet"/>
+      <w:lvlText w:val=""/>
+      <w:lvlJc w:val="left"/>
+      <w:pPr>
+        <w:ind w:left="4320" w:hanging="360"/>
+      </w:pPr>
+      <w:rPr>
+        <w:rFonts w:ascii="Wingdings" w:hAnsi="Wingdings" w:hint="default"/>
+      </w:rPr>
+    </w:lvl>
+    <w:lvl w:ilvl="6" w:tplc="0C090001" w:tentative="1">
+      <w:start w:val="1"/>
+      <w:numFmt w:val="bullet"/>
+      <w:lvlText w:val=""/>
+      <w:lvlJc w:val="left"/>
+      <w:pPr>
+        <w:ind w:left="5040" w:hanging="360"/>
+      </w:pPr>
+      <w:rPr>
+        <w:rFonts w:ascii="Symbol" w:hAnsi="Symbol" w:hint="default"/>
+      </w:rPr>
+    </w:lvl>
+    <w:lvl w:ilvl="7" w:tplc="0C090003" w:tentative="1">
+      <w:start w:val="1"/>
+      <w:numFmt w:val="bullet"/>
+      <w:lvlText w:val="o"/>
+      <w:lvlJc w:val="left"/>
+      <w:pPr>
+        <w:ind w:left="5760" w:hanging="360"/>
+      </w:pPr>
+      <w:rPr>
+        <w:rFonts w:ascii="Courier New" w:hAnsi="Courier New" w:cs="Courier New" w:hint="default"/>
+      </w:rPr>
+    </w:lvl>
+    <w:lvl w:ilvl="8" w:tplc="0C090005" w:tentative="1">
+      <w:start w:val="1"/>
+      <w:numFmt w:val="bullet"/>
+      <w:lvlText w:val=""/>
+      <w:lvlJc w:val="left"/>
+      <w:pPr>
+        <w:ind w:left="6480" w:hanging="360"/>
+      </w:pPr>
+      <w:rPr>
+        <w:rFonts w:ascii="Wingdings" w:hAnsi="Wingdings" w:hint="default"/>
+      </w:rPr>
+    </w:lvl>
+  </w:abstractNum>
+  <w:abstractNum w:abstractNumId="9" w15:restartNumberingAfterBreak="0">
     <w:nsid w:val="73420E1A"/>
     <w:multiLevelType w:val="hybridMultilevel"/>
     <w:tmpl w:val="5CAED7E4"/>
@@ -4173,16 +5517,34 @@
     </w:lvl>
   </w:abstractNum>
   <w:num w:numId="1" w16cid:durableId="1364595863">
+    <w:abstractNumId w:val="6"/>
+  </w:num>
+  <w:num w:numId="2" w16cid:durableId="1795905353">
+    <w:abstractNumId w:val="3"/>
+  </w:num>
+  <w:num w:numId="3" w16cid:durableId="2035619692">
+    <w:abstractNumId w:val="5"/>
+  </w:num>
+  <w:num w:numId="4" w16cid:durableId="1158766874">
+    <w:abstractNumId w:val="9"/>
+  </w:num>
+  <w:num w:numId="5" w16cid:durableId="193469426">
+    <w:abstractNumId w:val="4"/>
+  </w:num>
+  <w:num w:numId="6" w16cid:durableId="1968274616">
+    <w:abstractNumId w:val="7"/>
+  </w:num>
+  <w:num w:numId="7" w16cid:durableId="1842966078">
+    <w:abstractNumId w:val="0"/>
+  </w:num>
+  <w:num w:numId="8" w16cid:durableId="62259514">
     <w:abstractNumId w:val="2"/>
   </w:num>
-  <w:num w:numId="2" w16cid:durableId="1795905353">
-    <w:abstractNumId w:val="0"/>
+  <w:num w:numId="9" w16cid:durableId="1009990021">
+    <w:abstractNumId w:val="8"/>
   </w:num>
-  <w:num w:numId="3" w16cid:durableId="2035619692">
+  <w:num w:numId="10" w16cid:durableId="1055273807">
     <w:abstractNumId w:val="1"/>
-  </w:num>
-  <w:num w:numId="4" w16cid:durableId="1158766874">
-    <w:abstractNumId w:val="3"/>
   </w:num>
 </w:numbering>
 </file>
@@ -5284,7 +6646,726 @@
       <w:shd w:val="clear" w:color="auto" w:fill="E1DFDD"/>
     </w:rPr>
   </w:style>
+  <w:style w:type="character" w:styleId="PlaceholderText">
+    <w:name w:val="Placeholder Text"/>
+    <w:basedOn w:val="DefaultParagraphFont"/>
+    <w:uiPriority w:val="99"/>
+    <w:semiHidden/>
+    <w:rsid w:val="00C33A58"/>
+    <w:rPr>
+      <w:color w:val="808080"/>
+    </w:rPr>
+  </w:style>
+  <w:style w:type="character" w:customStyle="1" w:styleId="dropdown">
+    <w:name w:val="dropdown"/>
+    <w:basedOn w:val="DefaultParagraphFont"/>
+    <w:uiPriority w:val="1"/>
+    <w:rsid w:val="00C33A58"/>
+    <w:rPr>
+      <w:rFonts w:ascii="Arial" w:hAnsi="Arial" w:cs="Arial" w:hint="default"/>
+      <w:b/>
+      <w:bCs w:val="0"/>
+      <w:sz w:val="20"/>
+    </w:rPr>
+  </w:style>
+  <w:style w:type="character" w:customStyle="1" w:styleId="Style4">
+    <w:name w:val="Style4"/>
+    <w:basedOn w:val="DefaultParagraphFont"/>
+    <w:uiPriority w:val="1"/>
+    <w:rsid w:val="00C33A58"/>
+    <w:rPr>
+      <w:rFonts w:ascii="Arial" w:hAnsi="Arial" w:cs="Arial" w:hint="default"/>
+      <w:b/>
+      <w:bCs w:val="0"/>
+      <w:sz w:val="20"/>
+    </w:rPr>
+  </w:style>
 </w:styles>
+</file>
+
+<file path=word/glossary/document.xml><?xml version="1.0" encoding="utf-8"?>
+<w:glossaryDocument xmlns:wpc="http://schemas.microsoft.com/office/word/2010/wordprocessingCanvas" xmlns:cx="http://schemas.microsoft.com/office/drawing/2014/chartex" xmlns:cx1="http://schemas.microsoft.com/office/drawing/2015/9/8/chartex" xmlns:cx2="http://schemas.microsoft.com/office/drawing/2015/10/21/chartex" xmlns:cx3="http://schemas.microsoft.com/office/drawing/2016/5/9/chartex" xmlns:cx4="http://schemas.microsoft.com/office/drawing/2016/5/10/chartex" xmlns:cx5="http://schemas.microsoft.com/office/drawing/2016/5/11/chartex" xmlns:cx6="http://schemas.microsoft.com/office/drawing/2016/5/12/chartex" xmlns:cx7="http://schemas.microsoft.com/office/drawing/2016/5/13/chartex" xmlns:cx8="http://schemas.microsoft.com/office/drawing/2016/5/14/chartex" xmlns:mc="http://schemas.openxmlformats.org/markup-compatibility/2006" xmlns:aink="http://schemas.microsoft.com/office/drawing/2016/ink" xmlns:am3d="http://schemas.microsoft.com/office/drawing/2017/model3d" xmlns:o="urn:schemas-microsoft-com:office:office" xmlns:oel="http://schemas.microsoft.com/office/2019/extlst" xmlns:r="http://schemas.openxmlformats.org/officeDocument/2006/relationships" xmlns:m="http://schemas.openxmlformats.org/officeDocument/2006/math" xmlns:v="urn:schemas-microsoft-com:vml" xmlns:wp14="http://schemas.microsoft.com/office/word/2010/wordprocessingDrawing" xmlns:wp="http://schemas.openxmlformats.org/drawingml/2006/wordprocessingDrawing" xmlns:w10="urn:schemas-microsoft-com:office:word" xmlns:w="http://schemas.openxmlformats.org/wordprocessingml/2006/main" xmlns:w14="http://schemas.microsoft.com/office/word/2010/wordml" xmlns:w15="http://schemas.microsoft.com/office/word/2012/wordml" xmlns:w16cex="http://schemas.microsoft.com/office/word/2018/wordml/cex" xmlns:w16cid="http://schemas.microsoft.com/office/word/2016/wordml/cid" xmlns:w16="http://schemas.microsoft.com/office/word/2018/wordml" xmlns:w16sdtdh="http://schemas.microsoft.com/office/word/2020/wordml/sdtdatahash" xmlns:w16se="http://schemas.microsoft.com/office/word/2015/wordml/symex" xmlns:wpg="http://schemas.microsoft.com/office/word/2010/wordprocessingGroup" xmlns:wpi="http://schemas.microsoft.com/office/word/2010/wordprocessingInk" xmlns:wne="http://schemas.microsoft.com/office/word/2006/wordml" xmlns:wps="http://schemas.microsoft.com/office/word/2010/wordprocessingShape" mc:Ignorable="w14 w15 w16se w16cid w16 w16cex w16sdtdh wp14">
+  <w:docParts>
+    <w:docPart>
+      <w:docPartPr>
+        <w:name w:val="D17D3E58E99747F6937553CF435285A0"/>
+        <w:category>
+          <w:name w:val="General"/>
+          <w:gallery w:val="placeholder"/>
+        </w:category>
+        <w:types>
+          <w:type w:val="bbPlcHdr"/>
+        </w:types>
+        <w:behaviors>
+          <w:behavior w:val="content"/>
+        </w:behaviors>
+        <w:guid w:val="{03B64F24-1E53-478A-8282-AEEE93369E10}"/>
+      </w:docPartPr>
+      <w:docPartBody>
+        <w:p>
+          <w:pPr>
+            <w:pStyle w:val="D17D3E58E99747F6937553CF435285A0"/>
+          </w:pPr>
+          <w:r>
+            <w:rPr>
+              <w:rStyle w:val="PlaceholderText"/>
+            </w:rPr>
+            <w:t>Choose an item.</w:t>
+          </w:r>
+        </w:p>
+      </w:docPartBody>
+    </w:docPart>
+    <w:docPart>
+      <w:docPartPr>
+        <w:name w:val="F002881863E640F8B147A37D13764F66"/>
+        <w:category>
+          <w:name w:val="General"/>
+          <w:gallery w:val="placeholder"/>
+        </w:category>
+        <w:types>
+          <w:type w:val="bbPlcHdr"/>
+        </w:types>
+        <w:behaviors>
+          <w:behavior w:val="content"/>
+        </w:behaviors>
+        <w:guid w:val="{4F87C5F1-6B69-4493-8502-62C00D33D5E0}"/>
+      </w:docPartPr>
+      <w:docPartBody>
+        <w:p>
+          <w:pPr>
+            <w:pStyle w:val="F002881863E640F8B147A37D13764F66"/>
+          </w:pPr>
+          <w:r>
+            <w:rPr>
+              <w:rStyle w:val="PlaceholderText"/>
+            </w:rPr>
+            <w:t>Choose an item.</w:t>
+          </w:r>
+        </w:p>
+      </w:docPartBody>
+    </w:docPart>
+    <w:docPart>
+      <w:docPartPr>
+        <w:name w:val="A3B153DB9485410DACC531AFC8553203"/>
+        <w:category>
+          <w:name w:val="General"/>
+          <w:gallery w:val="placeholder"/>
+        </w:category>
+        <w:types>
+          <w:type w:val="bbPlcHdr"/>
+        </w:types>
+        <w:behaviors>
+          <w:behavior w:val="content"/>
+        </w:behaviors>
+        <w:guid w:val="{3B5B46F0-D555-4F46-AC7A-C804DE38EBB3}"/>
+      </w:docPartPr>
+      <w:docPartBody>
+        <w:p>
+          <w:pPr>
+            <w:pStyle w:val="A3B153DB9485410DACC531AFC8553203"/>
+          </w:pPr>
+          <w:r>
+            <w:rPr>
+              <w:rStyle w:val="PlaceholderText"/>
+            </w:rPr>
+            <w:t>Choose an item.</w:t>
+          </w:r>
+        </w:p>
+      </w:docPartBody>
+    </w:docPart>
+    <w:docPart>
+      <w:docPartPr>
+        <w:name w:val="E553777496F04F9C813C97D982924456"/>
+        <w:category>
+          <w:name w:val="General"/>
+          <w:gallery w:val="placeholder"/>
+        </w:category>
+        <w:types>
+          <w:type w:val="bbPlcHdr"/>
+        </w:types>
+        <w:behaviors>
+          <w:behavior w:val="content"/>
+        </w:behaviors>
+        <w:guid w:val="{417D7F39-0003-477E-A22B-FD6F947BA363}"/>
+      </w:docPartPr>
+      <w:docPartBody>
+        <w:p>
+          <w:pPr>
+            <w:pStyle w:val="E553777496F04F9C813C97D982924456"/>
+          </w:pPr>
+          <w:r>
+            <w:rPr>
+              <w:rStyle w:val="PlaceholderText"/>
+            </w:rPr>
+            <w:t>Choose an item.</w:t>
+          </w:r>
+        </w:p>
+      </w:docPartBody>
+    </w:docPart>
+  </w:docParts>
+</w:glossaryDocument>
+</file>
+
+<file path=word/glossary/fontTable.xml><?xml version="1.0" encoding="utf-8"?>
+<w:fonts xmlns:mc="http://schemas.openxmlformats.org/markup-compatibility/2006" xmlns:r="http://schemas.openxmlformats.org/officeDocument/2006/relationships" xmlns:w="http://schemas.openxmlformats.org/wordprocessingml/2006/main" xmlns:w14="http://schemas.microsoft.com/office/word/2010/wordml" xmlns:w15="http://schemas.microsoft.com/office/word/2012/wordml" xmlns:w16cex="http://schemas.microsoft.com/office/word/2018/wordml/cex" xmlns:w16cid="http://schemas.microsoft.com/office/word/2016/wordml/cid" xmlns:w16="http://schemas.microsoft.com/office/word/2018/wordml" xmlns:w16sdtdh="http://schemas.microsoft.com/office/word/2020/wordml/sdtdatahash" xmlns:w16se="http://schemas.microsoft.com/office/word/2015/wordml/symex" mc:Ignorable="w14 w15 w16se w16cid w16 w16cex w16sdtdh">
+  <w:font w:name="Symbol">
+    <w:panose1 w:val="05050102010706020507"/>
+    <w:charset w:val="02"/>
+    <w:family w:val="roman"/>
+    <w:pitch w:val="variable"/>
+    <w:sig w:usb0="00000000" w:usb1="10000000" w:usb2="00000000" w:usb3="00000000" w:csb0="80000000" w:csb1="00000000"/>
+  </w:font>
+  <w:font w:name="Times New Roman">
+    <w:panose1 w:val="02020603050405020304"/>
+    <w:charset w:val="00"/>
+    <w:family w:val="roman"/>
+    <w:pitch w:val="variable"/>
+    <w:sig w:usb0="E0002EFF" w:usb1="C000785B" w:usb2="00000009" w:usb3="00000000" w:csb0="000001FF" w:csb1="00000000"/>
+  </w:font>
+  <w:font w:name="Courier New">
+    <w:panose1 w:val="02070309020205020404"/>
+    <w:charset w:val="00"/>
+    <w:family w:val="modern"/>
+    <w:pitch w:val="fixed"/>
+    <w:sig w:usb0="E0002EFF" w:usb1="C0007843" w:usb2="00000009" w:usb3="00000000" w:csb0="000001FF" w:csb1="00000000"/>
+  </w:font>
+  <w:font w:name="Wingdings">
+    <w:panose1 w:val="05000000000000000000"/>
+    <w:charset w:val="02"/>
+    <w:family w:val="auto"/>
+    <w:pitch w:val="variable"/>
+    <w:sig w:usb0="00000000" w:usb1="10000000" w:usb2="00000000" w:usb3="00000000" w:csb0="80000000" w:csb1="00000000"/>
+  </w:font>
+  <w:font w:name="Aptos">
+    <w:charset w:val="00"/>
+    <w:family w:val="swiss"/>
+    <w:pitch w:val="variable"/>
+    <w:sig w:usb0="20000287" w:usb1="00000003" w:usb2="00000000" w:usb3="00000000" w:csb0="0000019F" w:csb1="00000000"/>
+  </w:font>
+  <w:font w:name="Aptos Display">
+    <w:charset w:val="00"/>
+    <w:family w:val="swiss"/>
+    <w:pitch w:val="variable"/>
+    <w:sig w:usb0="20000287" w:usb1="00000003" w:usb2="00000000" w:usb3="00000000" w:csb0="0000019F" w:csb1="00000000"/>
+  </w:font>
+  <w:font w:name="Arial">
+    <w:panose1 w:val="020B0604020202020204"/>
+    <w:charset w:val="00"/>
+    <w:family w:val="swiss"/>
+    <w:pitch w:val="variable"/>
+    <w:sig w:usb0="E0002EFF" w:usb1="C000785B" w:usb2="00000009" w:usb3="00000000" w:csb0="000001FF" w:csb1="00000000"/>
+  </w:font>
+  <w:font w:name="SimSun">
+    <w:altName w:val="宋体"/>
+    <w:panose1 w:val="02010600030101010101"/>
+    <w:charset w:val="86"/>
+    <w:family w:val="auto"/>
+    <w:pitch w:val="variable"/>
+    <w:sig w:usb0="00000203" w:usb1="288F0000" w:usb2="00000016" w:usb3="00000000" w:csb0="00040001" w:csb1="00000000"/>
+  </w:font>
+</w:fonts>
+</file>
+
+<file path=word/glossary/settings.xml><?xml version="1.0" encoding="utf-8"?>
+<w:settings xmlns:mc="http://schemas.openxmlformats.org/markup-compatibility/2006" xmlns:o="urn:schemas-microsoft-com:office:office" xmlns:r="http://schemas.openxmlformats.org/officeDocument/2006/relationships" xmlns:m="http://schemas.openxmlformats.org/officeDocument/2006/math" xmlns:v="urn:schemas-microsoft-com:vml" xmlns:w10="urn:schemas-microsoft-com:office:word" xmlns:w="http://schemas.openxmlformats.org/wordprocessingml/2006/main" xmlns:w14="http://schemas.microsoft.com/office/word/2010/wordml" xmlns:w15="http://schemas.microsoft.com/office/word/2012/wordml" xmlns:w16cex="http://schemas.microsoft.com/office/word/2018/wordml/cex" xmlns:w16cid="http://schemas.microsoft.com/office/word/2016/wordml/cid" xmlns:w16="http://schemas.microsoft.com/office/word/2018/wordml" xmlns:w16sdtdh="http://schemas.microsoft.com/office/word/2020/wordml/sdtdatahash" xmlns:w16se="http://schemas.microsoft.com/office/word/2015/wordml/symex" xmlns:sl="http://schemas.openxmlformats.org/schemaLibrary/2006/main" mc:Ignorable="w14 w15 w16se w16cid w16 w16cex w16sdtdh">
+  <w:view w:val="normal"/>
+  <w:revisionView w:formatting="0"/>
+  <w:defaultTabStop w:val="720"/>
+  <w:characterSpacingControl w:val="doNotCompress"/>
+  <w:compat>
+    <w:useFELayout/>
+    <w:compatSetting w:name="compatibilityMode" w:uri="http://schemas.microsoft.com/office/word" w:val="15"/>
+    <w:compatSetting w:name="overrideTableStyleFontSizeAndJustification" w:uri="http://schemas.microsoft.com/office/word" w:val="1"/>
+    <w:compatSetting w:name="enableOpenTypeFeatures" w:uri="http://schemas.microsoft.com/office/word" w:val="1"/>
+    <w:compatSetting w:name="doNotFlipMirrorIndents" w:uri="http://schemas.microsoft.com/office/word" w:val="1"/>
+    <w:compatSetting w:name="differentiateMultirowTableHeaders" w:uri="http://schemas.microsoft.com/office/word" w:val="1"/>
+    <w:compatSetting w:name="useWord2013TrackBottomHyphenation" w:uri="http://schemas.microsoft.com/office/word" w:val="0"/>
+  </w:compat>
+  <w:rsids>
+    <w:rsidRoot w:val="00A71B73"/>
+    <w:rsid w:val="00187B7A"/>
+    <w:rsid w:val="00A71B73"/>
+  </w:rsids>
+  <m:mathPr>
+    <m:mathFont m:val="Cambria Math"/>
+    <m:brkBin m:val="before"/>
+    <m:brkBinSub m:val="--"/>
+    <m:smallFrac m:val="0"/>
+    <m:dispDef/>
+    <m:lMargin m:val="0"/>
+    <m:rMargin m:val="0"/>
+    <m:defJc m:val="centerGroup"/>
+    <m:wrapIndent m:val="1440"/>
+    <m:intLim m:val="subSup"/>
+    <m:naryLim m:val="undOvr"/>
+  </m:mathPr>
+  <w:themeFontLang w:val="en-AU"/>
+  <w:clrSchemeMapping w:bg1="light1" w:t1="dark1" w:bg2="light2" w:t2="dark2" w:accent1="accent1" w:accent2="accent2" w:accent3="accent3" w:accent4="accent4" w:accent5="accent5" w:accent6="accent6" w:hyperlink="hyperlink" w:followedHyperlink="followedHyperlink"/>
+  <w:decimalSymbol w:val="."/>
+  <w:listSeparator w:val=","/>
+  <w15:chartTrackingRefBased/>
+</w:settings>
+</file>
+
+<file path=word/glossary/styles.xml><?xml version="1.0" encoding="utf-8"?>
+<w:styles xmlns:mc="http://schemas.openxmlformats.org/markup-compatibility/2006" xmlns:r="http://schemas.openxmlformats.org/officeDocument/2006/relationships" xmlns:w="http://schemas.openxmlformats.org/wordprocessingml/2006/main" xmlns:w14="http://schemas.microsoft.com/office/word/2010/wordml" xmlns:w15="http://schemas.microsoft.com/office/word/2012/wordml" xmlns:w16cex="http://schemas.microsoft.com/office/word/2018/wordml/cex" xmlns:w16cid="http://schemas.microsoft.com/office/word/2016/wordml/cid" xmlns:w16="http://schemas.microsoft.com/office/word/2018/wordml" xmlns:w16sdtdh="http://schemas.microsoft.com/office/word/2020/wordml/sdtdatahash" xmlns:w16se="http://schemas.microsoft.com/office/word/2015/wordml/symex" mc:Ignorable="w14 w15 w16se w16cid w16 w16cex w16sdtdh">
+  <w:docDefaults>
+    <w:rPrDefault>
+      <w:rPr>
+        <w:rFonts w:asciiTheme="minorHAnsi" w:eastAsiaTheme="minorEastAsia" w:hAnsiTheme="minorHAnsi" w:cstheme="minorBidi"/>
+        <w:kern w:val="2"/>
+        <w:sz w:val="24"/>
+        <w:szCs w:val="24"/>
+        <w:lang w:val="en-AU" w:eastAsia="en-AU" w:bidi="ar-SA"/>
+        <w14:ligatures w14:val="standardContextual"/>
+      </w:rPr>
+    </w:rPrDefault>
+    <w:pPrDefault>
+      <w:pPr>
+        <w:spacing w:after="160" w:line="278" w:lineRule="auto"/>
+      </w:pPr>
+    </w:pPrDefault>
+  </w:docDefaults>
+  <w:latentStyles w:defLockedState="0" w:defUIPriority="99" w:defSemiHidden="0" w:defUnhideWhenUsed="0" w:defQFormat="0" w:count="376">
+    <w:lsdException w:name="Normal" w:uiPriority="0" w:qFormat="1"/>
+    <w:lsdException w:name="heading 1" w:uiPriority="9" w:qFormat="1"/>
+    <w:lsdException w:name="heading 2" w:semiHidden="1" w:uiPriority="9" w:unhideWhenUsed="1" w:qFormat="1"/>
+    <w:lsdException w:name="heading 3" w:semiHidden="1" w:uiPriority="9" w:unhideWhenUsed="1" w:qFormat="1"/>
+    <w:lsdException w:name="heading 4" w:semiHidden="1" w:uiPriority="9" w:unhideWhenUsed="1" w:qFormat="1"/>
+    <w:lsdException w:name="heading 5" w:semiHidden="1" w:uiPriority="9" w:unhideWhenUsed="1" w:qFormat="1"/>
+    <w:lsdException w:name="heading 6" w:semiHidden="1" w:uiPriority="9" w:unhideWhenUsed="1" w:qFormat="1"/>
+    <w:lsdException w:name="heading 7" w:semiHidden="1" w:uiPriority="9" w:unhideWhenUsed="1" w:qFormat="1"/>
+    <w:lsdException w:name="heading 8" w:semiHidden="1" w:uiPriority="9" w:unhideWhenUsed="1" w:qFormat="1"/>
+    <w:lsdException w:name="heading 9" w:semiHidden="1" w:uiPriority="9" w:unhideWhenUsed="1" w:qFormat="1"/>
+    <w:lsdException w:name="index 1" w:semiHidden="1" w:unhideWhenUsed="1"/>
+    <w:lsdException w:name="index 2" w:semiHidden="1" w:unhideWhenUsed="1"/>
+    <w:lsdException w:name="index 3" w:semiHidden="1" w:unhideWhenUsed="1"/>
+    <w:lsdException w:name="index 4" w:semiHidden="1" w:unhideWhenUsed="1"/>
+    <w:lsdException w:name="index 5" w:semiHidden="1" w:unhideWhenUsed="1"/>
+    <w:lsdException w:name="index 6" w:semiHidden="1" w:unhideWhenUsed="1"/>
+    <w:lsdException w:name="index 7" w:semiHidden="1" w:unhideWhenUsed="1"/>
+    <w:lsdException w:name="index 8" w:semiHidden="1" w:unhideWhenUsed="1"/>
+    <w:lsdException w:name="index 9" w:semiHidden="1" w:unhideWhenUsed="1"/>
+    <w:lsdException w:name="toc 1" w:semiHidden="1" w:uiPriority="39" w:unhideWhenUsed="1"/>
+    <w:lsdException w:name="toc 2" w:semiHidden="1" w:uiPriority="39" w:unhideWhenUsed="1"/>
+    <w:lsdException w:name="toc 3" w:semiHidden="1" w:uiPriority="39" w:unhideWhenUsed="1"/>
+    <w:lsdException w:name="toc 4" w:semiHidden="1" w:uiPriority="39" w:unhideWhenUsed="1"/>
+    <w:lsdException w:name="toc 5" w:semiHidden="1" w:uiPriority="39" w:unhideWhenUsed="1"/>
+    <w:lsdException w:name="toc 6" w:semiHidden="1" w:uiPriority="39" w:unhideWhenUsed="1"/>
+    <w:lsdException w:name="toc 7" w:semiHidden="1" w:uiPriority="39" w:unhideWhenUsed="1"/>
+    <w:lsdException w:name="toc 8" w:semiHidden="1" w:uiPriority="39" w:unhideWhenUsed="1"/>
+    <w:lsdException w:name="toc 9" w:semiHidden="1" w:uiPriority="39" w:unhideWhenUsed="1"/>
+    <w:lsdException w:name="Normal Indent" w:semiHidden="1" w:unhideWhenUsed="1"/>
+    <w:lsdException w:name="footnote text" w:semiHidden="1" w:unhideWhenUsed="1"/>
+    <w:lsdException w:name="annotation text" w:semiHidden="1" w:unhideWhenUsed="1"/>
+    <w:lsdException w:name="header" w:semiHidden="1" w:unhideWhenUsed="1"/>
+    <w:lsdException w:name="footer" w:semiHidden="1" w:unhideWhenUsed="1"/>
+    <w:lsdException w:name="index heading" w:semiHidden="1" w:unhideWhenUsed="1"/>
+    <w:lsdException w:name="caption" w:semiHidden="1" w:uiPriority="35" w:unhideWhenUsed="1" w:qFormat="1"/>
+    <w:lsdException w:name="table of figures" w:semiHidden="1" w:unhideWhenUsed="1"/>
+    <w:lsdException w:name="envelope address" w:semiHidden="1" w:unhideWhenUsed="1"/>
+    <w:lsdException w:name="envelope return" w:semiHidden="1" w:unhideWhenUsed="1"/>
+    <w:lsdException w:name="footnote reference" w:semiHidden="1" w:unhideWhenUsed="1"/>
+    <w:lsdException w:name="annotation reference" w:semiHidden="1" w:unhideWhenUsed="1"/>
+    <w:lsdException w:name="line number" w:semiHidden="1" w:unhideWhenUsed="1"/>
+    <w:lsdException w:name="page number" w:semiHidden="1" w:unhideWhenUsed="1"/>
+    <w:lsdException w:name="endnote reference" w:semiHidden="1" w:unhideWhenUsed="1"/>
+    <w:lsdException w:name="endnote text" w:semiHidden="1" w:unhideWhenUsed="1"/>
+    <w:lsdException w:name="table of authorities" w:semiHidden="1" w:unhideWhenUsed="1"/>
+    <w:lsdException w:name="macro" w:semiHidden="1" w:unhideWhenUsed="1"/>
+    <w:lsdException w:name="toa heading" w:semiHidden="1" w:unhideWhenUsed="1"/>
+    <w:lsdException w:name="List" w:semiHidden="1" w:unhideWhenUsed="1"/>
+    <w:lsdException w:name="List Bullet" w:semiHidden="1" w:unhideWhenUsed="1"/>
+    <w:lsdException w:name="List Number" w:semiHidden="1" w:unhideWhenUsed="1"/>
+    <w:lsdException w:name="List 2" w:semiHidden="1" w:unhideWhenUsed="1"/>
+    <w:lsdException w:name="List 3" w:semiHidden="1" w:unhideWhenUsed="1"/>
+    <w:lsdException w:name="List 4" w:semiHidden="1" w:unhideWhenUsed="1"/>
+    <w:lsdException w:name="List 5" w:semiHidden="1" w:unhideWhenUsed="1"/>
+    <w:lsdException w:name="List Bullet 2" w:semiHidden="1" w:unhideWhenUsed="1"/>
+    <w:lsdException w:name="List Bullet 3" w:semiHidden="1" w:unhideWhenUsed="1"/>
+    <w:lsdException w:name="List Bullet 4" w:semiHidden="1" w:unhideWhenUsed="1"/>
+    <w:lsdException w:name="List Bullet 5" w:semiHidden="1" w:unhideWhenUsed="1"/>
+    <w:lsdException w:name="List Number 2" w:semiHidden="1" w:unhideWhenUsed="1"/>
+    <w:lsdException w:name="List Number 3" w:semiHidden="1" w:unhideWhenUsed="1"/>
+    <w:lsdException w:name="List Number 4" w:semiHidden="1" w:unhideWhenUsed="1"/>
+    <w:lsdException w:name="List Number 5" w:semiHidden="1" w:unhideWhenUsed="1"/>
+    <w:lsdException w:name="Title" w:uiPriority="10" w:qFormat="1"/>
+    <w:lsdException w:name="Closing" w:semiHidden="1" w:unhideWhenUsed="1"/>
+    <w:lsdException w:name="Signature" w:semiHidden="1" w:unhideWhenUsed="1"/>
+    <w:lsdException w:name="Default Paragraph Font" w:semiHidden="1" w:uiPriority="1" w:unhideWhenUsed="1"/>
+    <w:lsdException w:name="Body Text" w:semiHidden="1" w:unhideWhenUsed="1"/>
+    <w:lsdException w:name="Body Text Indent" w:semiHidden="1" w:unhideWhenUsed="1"/>
+    <w:lsdException w:name="List Continue" w:semiHidden="1" w:unhideWhenUsed="1"/>
+    <w:lsdException w:name="List Continue 2" w:semiHidden="1" w:unhideWhenUsed="1"/>
+    <w:lsdException w:name="List Continue 3" w:semiHidden="1" w:unhideWhenUsed="1"/>
+    <w:lsdException w:name="List Continue 4" w:semiHidden="1" w:unhideWhenUsed="1"/>
+    <w:lsdException w:name="List Continue 5" w:semiHidden="1" w:unhideWhenUsed="1"/>
+    <w:lsdException w:name="Message Header" w:semiHidden="1" w:unhideWhenUsed="1"/>
+    <w:lsdException w:name="Subtitle" w:uiPriority="11" w:qFormat="1"/>
+    <w:lsdException w:name="Salutation" w:semiHidden="1" w:unhideWhenUsed="1"/>
+    <w:lsdException w:name="Date" w:semiHidden="1" w:unhideWhenUsed="1"/>
+    <w:lsdException w:name="Body Text First Indent" w:semiHidden="1" w:unhideWhenUsed="1"/>
+    <w:lsdException w:name="Body Text First Indent 2" w:semiHidden="1" w:unhideWhenUsed="1"/>
+    <w:lsdException w:name="Note Heading" w:semiHidden="1" w:unhideWhenUsed="1"/>
+    <w:lsdException w:name="Body Text 2" w:semiHidden="1" w:unhideWhenUsed="1"/>
+    <w:lsdException w:name="Body Text 3" w:semiHidden="1" w:unhideWhenUsed="1"/>
+    <w:lsdException w:name="Body Text Indent 2" w:semiHidden="1" w:unhideWhenUsed="1"/>
+    <w:lsdException w:name="Body Text Indent 3" w:semiHidden="1" w:unhideWhenUsed="1"/>
+    <w:lsdException w:name="Block Text" w:semiHidden="1" w:unhideWhenUsed="1"/>
+    <w:lsdException w:name="Hyperlink" w:semiHidden="1" w:unhideWhenUsed="1"/>
+    <w:lsdException w:name="FollowedHyperlink" w:semiHidden="1" w:unhideWhenUsed="1"/>
+    <w:lsdException w:name="Strong" w:uiPriority="22" w:qFormat="1"/>
+    <w:lsdException w:name="Emphasis" w:uiPriority="20" w:qFormat="1"/>
+    <w:lsdException w:name="Document Map" w:semiHidden="1" w:unhideWhenUsed="1"/>
+    <w:lsdException w:name="Plain Text" w:semiHidden="1" w:unhideWhenUsed="1"/>
+    <w:lsdException w:name="E-mail Signature" w:semiHidden="1" w:unhideWhenUsed="1"/>
+    <w:lsdException w:name="HTML Top of Form" w:semiHidden="1" w:unhideWhenUsed="1"/>
+    <w:lsdException w:name="HTML Bottom of Form" w:semiHidden="1" w:unhideWhenUsed="1"/>
+    <w:lsdException w:name="Normal (Web)" w:semiHidden="1" w:unhideWhenUsed="1"/>
+    <w:lsdException w:name="HTML Acronym" w:semiHidden="1" w:unhideWhenUsed="1"/>
+    <w:lsdException w:name="HTML Address" w:semiHidden="1" w:unhideWhenUsed="1"/>
+    <w:lsdException w:name="HTML Cite" w:semiHidden="1" w:unhideWhenUsed="1"/>
+    <w:lsdException w:name="HTML Code" w:semiHidden="1" w:unhideWhenUsed="1"/>
+    <w:lsdException w:name="HTML Definition" w:semiHidden="1" w:unhideWhenUsed="1"/>
+    <w:lsdException w:name="HTML Keyboard" w:semiHidden="1" w:unhideWhenUsed="1"/>
+    <w:lsdException w:name="HTML Preformatted" w:semiHidden="1" w:unhideWhenUsed="1"/>
+    <w:lsdException w:name="HTML Sample" w:semiHidden="1" w:unhideWhenUsed="1"/>
+    <w:lsdException w:name="HTML Typewriter" w:semiHidden="1" w:unhideWhenUsed="1"/>
+    <w:lsdException w:name="HTML Variable" w:semiHidden="1" w:unhideWhenUsed="1"/>
+    <w:lsdException w:name="Normal Table" w:semiHidden="1" w:unhideWhenUsed="1"/>
+    <w:lsdException w:name="annotation subject" w:semiHidden="1" w:unhideWhenUsed="1"/>
+    <w:lsdException w:name="No List" w:semiHidden="1" w:unhideWhenUsed="1"/>
+    <w:lsdException w:name="Outline List 1" w:semiHidden="1" w:unhideWhenUsed="1"/>
+    <w:lsdException w:name="Outline List 2" w:semiHidden="1" w:unhideWhenUsed="1"/>
+    <w:lsdException w:name="Outline List 3" w:semiHidden="1" w:unhideWhenUsed="1"/>
+    <w:lsdException w:name="Table Simple 1" w:semiHidden="1" w:unhideWhenUsed="1"/>
+    <w:lsdException w:name="Table Simple 2" w:semiHidden="1" w:unhideWhenUsed="1"/>
+    <w:lsdException w:name="Table Simple 3" w:semiHidden="1" w:unhideWhenUsed="1"/>
+    <w:lsdException w:name="Table Classic 1" w:semiHidden="1" w:unhideWhenUsed="1"/>
+    <w:lsdException w:name="Table Classic 2" w:semiHidden="1" w:unhideWhenUsed="1"/>
+    <w:lsdException w:name="Table Classic 3" w:semiHidden="1" w:unhideWhenUsed="1"/>
+    <w:lsdException w:name="Table Classic 4" w:semiHidden="1" w:unhideWhenUsed="1"/>
+    <w:lsdException w:name="Table Colorful 1" w:semiHidden="1" w:unhideWhenUsed="1"/>
+    <w:lsdException w:name="Table Colorful 2" w:semiHidden="1" w:unhideWhenUsed="1"/>
+    <w:lsdException w:name="Table Colorful 3" w:semiHidden="1" w:unhideWhenUsed="1"/>
+    <w:lsdException w:name="Table Columns 1" w:semiHidden="1" w:unhideWhenUsed="1"/>
+    <w:lsdException w:name="Table Columns 2" w:semiHidden="1" w:unhideWhenUsed="1"/>
+    <w:lsdException w:name="Table Columns 3" w:semiHidden="1" w:unhideWhenUsed="1"/>
+    <w:lsdException w:name="Table Columns 4" w:semiHidden="1" w:unhideWhenUsed="1"/>
+    <w:lsdException w:name="Table Columns 5" w:semiHidden="1" w:unhideWhenUsed="1"/>
+    <w:lsdException w:name="Table Grid 1" w:semiHidden="1" w:unhideWhenUsed="1"/>
+    <w:lsdException w:name="Table Grid 2" w:semiHidden="1" w:unhideWhenUsed="1"/>
+    <w:lsdException w:name="Table Grid 3" w:semiHidden="1" w:unhideWhenUsed="1"/>
+    <w:lsdException w:name="Table Grid 4" w:semiHidden="1" w:unhideWhenUsed="1"/>
+    <w:lsdException w:name="Table Grid 5" w:semiHidden="1" w:unhideWhenUsed="1"/>
+    <w:lsdException w:name="Table Grid 6" w:semiHidden="1" w:unhideWhenUsed="1"/>
+    <w:lsdException w:name="Table Grid 7" w:semiHidden="1" w:unhideWhenUsed="1"/>
+    <w:lsdException w:name="Table Grid 8" w:semiHidden="1" w:unhideWhenUsed="1"/>
+    <w:lsdException w:name="Table List 1" w:semiHidden="1" w:unhideWhenUsed="1"/>
+    <w:lsdException w:name="Table List 2" w:semiHidden="1" w:unhideWhenUsed="1"/>
+    <w:lsdException w:name="Table List 3" w:semiHidden="1" w:unhideWhenUsed="1"/>
+    <w:lsdException w:name="Table List 4" w:semiHidden="1" w:unhideWhenUsed="1"/>
+    <w:lsdException w:name="Table List 5" w:semiHidden="1" w:unhideWhenUsed="1"/>
+    <w:lsdException w:name="Table List 6" w:semiHidden="1" w:unhideWhenUsed="1"/>
+    <w:lsdException w:name="Table List 7" w:semiHidden="1" w:unhideWhenUsed="1"/>
+    <w:lsdException w:name="Table List 8" w:semiHidden="1" w:unhideWhenUsed="1"/>
+    <w:lsdException w:name="Table 3D effects 1" w:semiHidden="1" w:unhideWhenUsed="1"/>
+    <w:lsdException w:name="Table 3D effects 2" w:semiHidden="1" w:unhideWhenUsed="1"/>
+    <w:lsdException w:name="Table 3D effects 3" w:semiHidden="1" w:unhideWhenUsed="1"/>
+    <w:lsdException w:name="Table Contemporary" w:semiHidden="1" w:unhideWhenUsed="1"/>
+    <w:lsdException w:name="Table Elegant" w:semiHidden="1" w:unhideWhenUsed="1"/>
+    <w:lsdException w:name="Table Professional" w:semiHidden="1" w:unhideWhenUsed="1"/>
+    <w:lsdException w:name="Table Subtle 1" w:semiHidden="1" w:unhideWhenUsed="1"/>
+    <w:lsdException w:name="Table Subtle 2" w:semiHidden="1" w:unhideWhenUsed="1"/>
+    <w:lsdException w:name="Table Web 1" w:semiHidden="1" w:unhideWhenUsed="1"/>
+    <w:lsdException w:name="Table Web 2" w:semiHidden="1" w:unhideWhenUsed="1"/>
+    <w:lsdException w:name="Table Web 3" w:semiHidden="1" w:unhideWhenUsed="1"/>
+    <w:lsdException w:name="Balloon Text" w:semiHidden="1" w:unhideWhenUsed="1"/>
+    <w:lsdException w:name="Table Grid" w:uiPriority="39"/>
+    <w:lsdException w:name="Table Theme" w:semiHidden="1" w:unhideWhenUsed="1"/>
+    <w:lsdException w:name="Placeholder Text" w:semiHidden="1"/>
+    <w:lsdException w:name="No Spacing" w:uiPriority="1" w:qFormat="1"/>
+    <w:lsdException w:name="Light Shading" w:uiPriority="60"/>
+    <w:lsdException w:name="Light List" w:uiPriority="61"/>
+    <w:lsdException w:name="Light Grid" w:uiPriority="62"/>
+    <w:lsdException w:name="Medium Shading 1" w:uiPriority="63"/>
+    <w:lsdException w:name="Medium Shading 2" w:uiPriority="64"/>
+    <w:lsdException w:name="Medium List 1" w:uiPriority="65"/>
+    <w:lsdException w:name="Medium List 2" w:uiPriority="66"/>
+    <w:lsdException w:name="Medium Grid 1" w:uiPriority="67"/>
+    <w:lsdException w:name="Medium Grid 2" w:uiPriority="68"/>
+    <w:lsdException w:name="Medium Grid 3" w:uiPriority="69"/>
+    <w:lsdException w:name="Dark List" w:uiPriority="70"/>
+    <w:lsdException w:name="Colorful Shading" w:uiPriority="71"/>
+    <w:lsdException w:name="Colorful List" w:uiPriority="72"/>
+    <w:lsdException w:name="Colorful Grid" w:uiPriority="73"/>
+    <w:lsdException w:name="Light Shading Accent 1" w:uiPriority="60"/>
+    <w:lsdException w:name="Light List Accent 1" w:uiPriority="61"/>
+    <w:lsdException w:name="Light Grid Accent 1" w:uiPriority="62"/>
+    <w:lsdException w:name="Medium Shading 1 Accent 1" w:uiPriority="63"/>
+    <w:lsdException w:name="Medium Shading 2 Accent 1" w:uiPriority="64"/>
+    <w:lsdException w:name="Medium List 1 Accent 1" w:uiPriority="65"/>
+    <w:lsdException w:name="Revision" w:semiHidden="1"/>
+    <w:lsdException w:name="List Paragraph" w:uiPriority="34" w:qFormat="1"/>
+    <w:lsdException w:name="Quote" w:uiPriority="29" w:qFormat="1"/>
+    <w:lsdException w:name="Intense Quote" w:uiPriority="30" w:qFormat="1"/>
+    <w:lsdException w:name="Medium List 2 Accent 1" w:uiPriority="66"/>
+    <w:lsdException w:name="Medium Grid 1 Accent 1" w:uiPriority="67"/>
+    <w:lsdException w:name="Medium Grid 2 Accent 1" w:uiPriority="68"/>
+    <w:lsdException w:name="Medium Grid 3 Accent 1" w:uiPriority="69"/>
+    <w:lsdException w:name="Dark List Accent 1" w:uiPriority="70"/>
+    <w:lsdException w:name="Colorful Shading Accent 1" w:uiPriority="71"/>
+    <w:lsdException w:name="Colorful List Accent 1" w:uiPriority="72"/>
+    <w:lsdException w:name="Colorful Grid Accent 1" w:uiPriority="73"/>
+    <w:lsdException w:name="Light Shading Accent 2" w:uiPriority="60"/>
+    <w:lsdException w:name="Light List Accent 2" w:uiPriority="61"/>
+    <w:lsdException w:name="Light Grid Accent 2" w:uiPriority="62"/>
+    <w:lsdException w:name="Medium Shading 1 Accent 2" w:uiPriority="63"/>
+    <w:lsdException w:name="Medium Shading 2 Accent 2" w:uiPriority="64"/>
+    <w:lsdException w:name="Medium List 1 Accent 2" w:uiPriority="65"/>
+    <w:lsdException w:name="Medium List 2 Accent 2" w:uiPriority="66"/>
+    <w:lsdException w:name="Medium Grid 1 Accent 2" w:uiPriority="67"/>
+    <w:lsdException w:name="Medium Grid 2 Accent 2" w:uiPriority="68"/>
+    <w:lsdException w:name="Medium Grid 3 Accent 2" w:uiPriority="69"/>
+    <w:lsdException w:name="Dark List Accent 2" w:uiPriority="70"/>
+    <w:lsdException w:name="Colorful Shading Accent 2" w:uiPriority="71"/>
+    <w:lsdException w:name="Colorful List Accent 2" w:uiPriority="72"/>
+    <w:lsdException w:name="Colorful Grid Accent 2" w:uiPriority="73"/>
+    <w:lsdException w:name="Light Shading Accent 3" w:uiPriority="60"/>
+    <w:lsdException w:name="Light List Accent 3" w:uiPriority="61"/>
+    <w:lsdException w:name="Light Grid Accent 3" w:uiPriority="62"/>
+    <w:lsdException w:name="Medium Shading 1 Accent 3" w:uiPriority="63"/>
+    <w:lsdException w:name="Medium Shading 2 Accent 3" w:uiPriority="64"/>
+    <w:lsdException w:name="Medium List 1 Accent 3" w:uiPriority="65"/>
+    <w:lsdException w:name="Medium List 2 Accent 3" w:uiPriority="66"/>
+    <w:lsdException w:name="Medium Grid 1 Accent 3" w:uiPriority="67"/>
+    <w:lsdException w:name="Medium Grid 2 Accent 3" w:uiPriority="68"/>
+    <w:lsdException w:name="Medium Grid 3 Accent 3" w:uiPriority="69"/>
+    <w:lsdException w:name="Dark List Accent 3" w:uiPriority="70"/>
+    <w:lsdException w:name="Colorful Shading Accent 3" w:uiPriority="71"/>
+    <w:lsdException w:name="Colorful List Accent 3" w:uiPriority="72"/>
+    <w:lsdException w:name="Colorful Grid Accent 3" w:uiPriority="73"/>
+    <w:lsdException w:name="Light Shading Accent 4" w:uiPriority="60"/>
+    <w:lsdException w:name="Light List Accent 4" w:uiPriority="61"/>
+    <w:lsdException w:name="Light Grid Accent 4" w:uiPriority="62"/>
+    <w:lsdException w:name="Medium Shading 1 Accent 4" w:uiPriority="63"/>
+    <w:lsdException w:name="Medium Shading 2 Accent 4" w:uiPriority="64"/>
+    <w:lsdException w:name="Medium List 1 Accent 4" w:uiPriority="65"/>
+    <w:lsdException w:name="Medium List 2 Accent 4" w:uiPriority="66"/>
+    <w:lsdException w:name="Medium Grid 1 Accent 4" w:uiPriority="67"/>
+    <w:lsdException w:name="Medium Grid 2 Accent 4" w:uiPriority="68"/>
+    <w:lsdException w:name="Medium Grid 3 Accent 4" w:uiPriority="69"/>
+    <w:lsdException w:name="Dark List Accent 4" w:uiPriority="70"/>
+    <w:lsdException w:name="Colorful Shading Accent 4" w:uiPriority="71"/>
+    <w:lsdException w:name="Colorful List Accent 4" w:uiPriority="72"/>
+    <w:lsdException w:name="Colorful Grid Accent 4" w:uiPriority="73"/>
+    <w:lsdException w:name="Light Shading Accent 5" w:uiPriority="60"/>
+    <w:lsdException w:name="Light List Accent 5" w:uiPriority="61"/>
+    <w:lsdException w:name="Light Grid Accent 5" w:uiPriority="62"/>
+    <w:lsdException w:name="Medium Shading 1 Accent 5" w:uiPriority="63"/>
+    <w:lsdException w:name="Medium Shading 2 Accent 5" w:uiPriority="64"/>
+    <w:lsdException w:name="Medium List 1 Accent 5" w:uiPriority="65"/>
+    <w:lsdException w:name="Medium List 2 Accent 5" w:uiPriority="66"/>
+    <w:lsdException w:name="Medium Grid 1 Accent 5" w:uiPriority="67"/>
+    <w:lsdException w:name="Medium Grid 2 Accent 5" w:uiPriority="68"/>
+    <w:lsdException w:name="Medium Grid 3 Accent 5" w:uiPriority="69"/>
+    <w:lsdException w:name="Dark List Accent 5" w:uiPriority="70"/>
+    <w:lsdException w:name="Colorful Shading Accent 5" w:uiPriority="71"/>
+    <w:lsdException w:name="Colorful List Accent 5" w:uiPriority="72"/>
+    <w:lsdException w:name="Colorful Grid Accent 5" w:uiPriority="73"/>
+    <w:lsdException w:name="Light Shading Accent 6" w:uiPriority="60"/>
+    <w:lsdException w:name="Light List Accent 6" w:uiPriority="61"/>
+    <w:lsdException w:name="Light Grid Accent 6" w:uiPriority="62"/>
+    <w:lsdException w:name="Medium Shading 1 Accent 6" w:uiPriority="63"/>
+    <w:lsdException w:name="Medium Shading 2 Accent 6" w:uiPriority="64"/>
+    <w:lsdException w:name="Medium List 1 Accent 6" w:uiPriority="65"/>
+    <w:lsdException w:name="Medium List 2 Accent 6" w:uiPriority="66"/>
+    <w:lsdException w:name="Medium Grid 1 Accent 6" w:uiPriority="67"/>
+    <w:lsdException w:name="Medium Grid 2 Accent 6" w:uiPriority="68"/>
+    <w:lsdException w:name="Medium Grid 3 Accent 6" w:uiPriority="69"/>
+    <w:lsdException w:name="Dark List Accent 6" w:uiPriority="70"/>
+    <w:lsdException w:name="Colorful Shading Accent 6" w:uiPriority="71"/>
+    <w:lsdException w:name="Colorful List Accent 6" w:uiPriority="72"/>
+    <w:lsdException w:name="Colorful Grid Accent 6" w:uiPriority="73"/>
+    <w:lsdException w:name="Subtle Emphasis" w:uiPriority="19" w:qFormat="1"/>
+    <w:lsdException w:name="Intense Emphasis" w:uiPriority="21" w:qFormat="1"/>
+    <w:lsdException w:name="Subtle Reference" w:uiPriority="31" w:qFormat="1"/>
+    <w:lsdException w:name="Intense Reference" w:uiPriority="32" w:qFormat="1"/>
+    <w:lsdException w:name="Book Title" w:uiPriority="33" w:qFormat="1"/>
+    <w:lsdException w:name="Bibliography" w:semiHidden="1" w:uiPriority="37" w:unhideWhenUsed="1"/>
+    <w:lsdException w:name="TOC Heading" w:semiHidden="1" w:uiPriority="39" w:unhideWhenUsed="1" w:qFormat="1"/>
+    <w:lsdException w:name="Plain Table 1" w:uiPriority="41"/>
+    <w:lsdException w:name="Plain Table 2" w:uiPriority="42"/>
+    <w:lsdException w:name="Plain Table 3" w:uiPriority="43"/>
+    <w:lsdException w:name="Plain Table 4" w:uiPriority="44"/>
+    <w:lsdException w:name="Plain Table 5" w:uiPriority="45"/>
+    <w:lsdException w:name="Grid Table Light" w:uiPriority="40"/>
+    <w:lsdException w:name="Grid Table 1 Light" w:uiPriority="46"/>
+    <w:lsdException w:name="Grid Table 2" w:uiPriority="47"/>
+    <w:lsdException w:name="Grid Table 3" w:uiPriority="48"/>
+    <w:lsdException w:name="Grid Table 4" w:uiPriority="49"/>
+    <w:lsdException w:name="Grid Table 5 Dark" w:uiPriority="50"/>
+    <w:lsdException w:name="Grid Table 6 Colorful" w:uiPriority="51"/>
+    <w:lsdException w:name="Grid Table 7 Colorful" w:uiPriority="52"/>
+    <w:lsdException w:name="Grid Table 1 Light Accent 1" w:uiPriority="46"/>
+    <w:lsdException w:name="Grid Table 2 Accent 1" w:uiPriority="47"/>
+    <w:lsdException w:name="Grid Table 3 Accent 1" w:uiPriority="48"/>
+    <w:lsdException w:name="Grid Table 4 Accent 1" w:uiPriority="49"/>
+    <w:lsdException w:name="Grid Table 5 Dark Accent 1" w:uiPriority="50"/>
+    <w:lsdException w:name="Grid Table 6 Colorful Accent 1" w:uiPriority="51"/>
+    <w:lsdException w:name="Grid Table 7 Colorful Accent 1" w:uiPriority="52"/>
+    <w:lsdException w:name="Grid Table 1 Light Accent 2" w:uiPriority="46"/>
+    <w:lsdException w:name="Grid Table 2 Accent 2" w:uiPriority="47"/>
+    <w:lsdException w:name="Grid Table 3 Accent 2" w:uiPriority="48"/>
+    <w:lsdException w:name="Grid Table 4 Accent 2" w:uiPriority="49"/>
+    <w:lsdException w:name="Grid Table 5 Dark Accent 2" w:uiPriority="50"/>
+    <w:lsdException w:name="Grid Table 6 Colorful Accent 2" w:uiPriority="51"/>
+    <w:lsdException w:name="Grid Table 7 Colorful Accent 2" w:uiPriority="52"/>
+    <w:lsdException w:name="Grid Table 1 Light Accent 3" w:uiPriority="46"/>
+    <w:lsdException w:name="Grid Table 2 Accent 3" w:uiPriority="47"/>
+    <w:lsdException w:name="Grid Table 3 Accent 3" w:uiPriority="48"/>
+    <w:lsdException w:name="Grid Table 4 Accent 3" w:uiPriority="49"/>
+    <w:lsdException w:name="Grid Table 5 Dark Accent 3" w:uiPriority="50"/>
+    <w:lsdException w:name="Grid Table 6 Colorful Accent 3" w:uiPriority="51"/>
+    <w:lsdException w:name="Grid Table 7 Colorful Accent 3" w:uiPriority="52"/>
+    <w:lsdException w:name="Grid Table 1 Light Accent 4" w:uiPriority="46"/>
+    <w:lsdException w:name="Grid Table 2 Accent 4" w:uiPriority="47"/>
+    <w:lsdException w:name="Grid Table 3 Accent 4" w:uiPriority="48"/>
+    <w:lsdException w:name="Grid Table 4 Accent 4" w:uiPriority="49"/>
+    <w:lsdException w:name="Grid Table 5 Dark Accent 4" w:uiPriority="50"/>
+    <w:lsdException w:name="Grid Table 6 Colorful Accent 4" w:uiPriority="51"/>
+    <w:lsdException w:name="Grid Table 7 Colorful Accent 4" w:uiPriority="52"/>
+    <w:lsdException w:name="Grid Table 1 Light Accent 5" w:uiPriority="46"/>
+    <w:lsdException w:name="Grid Table 2 Accent 5" w:uiPriority="47"/>
+    <w:lsdException w:name="Grid Table 3 Accent 5" w:uiPriority="48"/>
+    <w:lsdException w:name="Grid Table 4 Accent 5" w:uiPriority="49"/>
+    <w:lsdException w:name="Grid Table 5 Dark Accent 5" w:uiPriority="50"/>
+    <w:lsdException w:name="Grid Table 6 Colorful Accent 5" w:uiPriority="51"/>
+    <w:lsdException w:name="Grid Table 7 Colorful Accent 5" w:uiPriority="52"/>
+    <w:lsdException w:name="Grid Table 1 Light Accent 6" w:uiPriority="46"/>
+    <w:lsdException w:name="Grid Table 2 Accent 6" w:uiPriority="47"/>
+    <w:lsdException w:name="Grid Table 3 Accent 6" w:uiPriority="48"/>
+    <w:lsdException w:name="Grid Table 4 Accent 6" w:uiPriority="49"/>
+    <w:lsdException w:name="Grid Table 5 Dark Accent 6" w:uiPriority="50"/>
+    <w:lsdException w:name="Grid Table 6 Colorful Accent 6" w:uiPriority="51"/>
+    <w:lsdException w:name="Grid Table 7 Colorful Accent 6" w:uiPriority="52"/>
+    <w:lsdException w:name="List Table 1 Light" w:uiPriority="46"/>
+    <w:lsdException w:name="List Table 2" w:uiPriority="47"/>
+    <w:lsdException w:name="List Table 3" w:uiPriority="48"/>
+    <w:lsdException w:name="List Table 4" w:uiPriority="49"/>
+    <w:lsdException w:name="List Table 5 Dark" w:uiPriority="50"/>
+    <w:lsdException w:name="List Table 6 Colorful" w:uiPriority="51"/>
+    <w:lsdException w:name="List Table 7 Colorful" w:uiPriority="52"/>
+    <w:lsdException w:name="List Table 1 Light Accent 1" w:uiPriority="46"/>
+    <w:lsdException w:name="List Table 2 Accent 1" w:uiPriority="47"/>
+    <w:lsdException w:name="List Table 3 Accent 1" w:uiPriority="48"/>
+    <w:lsdException w:name="List Table 4 Accent 1" w:uiPriority="49"/>
+    <w:lsdException w:name="List Table 5 Dark Accent 1" w:uiPriority="50"/>
+    <w:lsdException w:name="List Table 6 Colorful Accent 1" w:uiPriority="51"/>
+    <w:lsdException w:name="List Table 7 Colorful Accent 1" w:uiPriority="52"/>
+    <w:lsdException w:name="List Table 1 Light Accent 2" w:uiPriority="46"/>
+    <w:lsdException w:name="List Table 2 Accent 2" w:uiPriority="47"/>
+    <w:lsdException w:name="List Table 3 Accent 2" w:uiPriority="48"/>
+    <w:lsdException w:name="List Table 4 Accent 2" w:uiPriority="49"/>
+    <w:lsdException w:name="List Table 5 Dark Accent 2" w:uiPriority="50"/>
+    <w:lsdException w:name="List Table 6 Colorful Accent 2" w:uiPriority="51"/>
+    <w:lsdException w:name="List Table 7 Colorful Accent 2" w:uiPriority="52"/>
+    <w:lsdException w:name="List Table 1 Light Accent 3" w:uiPriority="46"/>
+    <w:lsdException w:name="List Table 2 Accent 3" w:uiPriority="47"/>
+    <w:lsdException w:name="List Table 3 Accent 3" w:uiPriority="48"/>
+    <w:lsdException w:name="List Table 4 Accent 3" w:uiPriority="49"/>
+    <w:lsdException w:name="List Table 5 Dark Accent 3" w:uiPriority="50"/>
+    <w:lsdException w:name="List Table 6 Colorful Accent 3" w:uiPriority="51"/>
+    <w:lsdException w:name="List Table 7 Colorful Accent 3" w:uiPriority="52"/>
+    <w:lsdException w:name="List Table 1 Light Accent 4" w:uiPriority="46"/>
+    <w:lsdException w:name="List Table 2 Accent 4" w:uiPriority="47"/>
+    <w:lsdException w:name="List Table 3 Accent 4" w:uiPriority="48"/>
+    <w:lsdException w:name="List Table 4 Accent 4" w:uiPriority="49"/>
+    <w:lsdException w:name="List Table 5 Dark Accent 4" w:uiPriority="50"/>
+    <w:lsdException w:name="List Table 6 Colorful Accent 4" w:uiPriority="51"/>
+    <w:lsdException w:name="List Table 7 Colorful Accent 4" w:uiPriority="52"/>
+    <w:lsdException w:name="List Table 1 Light Accent 5" w:uiPriority="46"/>
+    <w:lsdException w:name="List Table 2 Accent 5" w:uiPriority="47"/>
+    <w:lsdException w:name="List Table 3 Accent 5" w:uiPriority="48"/>
+    <w:lsdException w:name="List Table 4 Accent 5" w:uiPriority="49"/>
+    <w:lsdException w:name="List Table 5 Dark Accent 5" w:uiPriority="50"/>
+    <w:lsdException w:name="List Table 6 Colorful Accent 5" w:uiPriority="51"/>
+    <w:lsdException w:name="List Table 7 Colorful Accent 5" w:uiPriority="52"/>
+    <w:lsdException w:name="List Table 1 Light Accent 6" w:uiPriority="46"/>
+    <w:lsdException w:name="List Table 2 Accent 6" w:uiPriority="47"/>
+    <w:lsdException w:name="List Table 3 Accent 6" w:uiPriority="48"/>
+    <w:lsdException w:name="List Table 4 Accent 6" w:uiPriority="49"/>
+    <w:lsdException w:name="List Table 5 Dark Accent 6" w:uiPriority="50"/>
+    <w:lsdException w:name="List Table 6 Colorful Accent 6" w:uiPriority="51"/>
+    <w:lsdException w:name="List Table 7 Colorful Accent 6" w:uiPriority="52"/>
+    <w:lsdException w:name="Mention" w:semiHidden="1" w:unhideWhenUsed="1"/>
+    <w:lsdException w:name="Smart Hyperlink" w:semiHidden="1" w:unhideWhenUsed="1"/>
+    <w:lsdException w:name="Hashtag" w:semiHidden="1" w:unhideWhenUsed="1"/>
+    <w:lsdException w:name="Unresolved Mention" w:semiHidden="1" w:unhideWhenUsed="1"/>
+    <w:lsdException w:name="Smart Link" w:semiHidden="1" w:unhideWhenUsed="1"/>
+  </w:latentStyles>
+  <w:style w:type="paragraph" w:default="1" w:styleId="Normal">
+    <w:name w:val="Normal"/>
+    <w:qFormat/>
+  </w:style>
+  <w:style w:type="character" w:default="1" w:styleId="DefaultParagraphFont">
+    <w:name w:val="Default Paragraph Font"/>
+    <w:uiPriority w:val="1"/>
+    <w:semiHidden/>
+    <w:unhideWhenUsed/>
+  </w:style>
+  <w:style w:type="table" w:default="1" w:styleId="TableNormal">
+    <w:name w:val="Normal Table"/>
+    <w:uiPriority w:val="99"/>
+    <w:semiHidden/>
+    <w:unhideWhenUsed/>
+    <w:tblPr>
+      <w:tblInd w:w="0" w:type="dxa"/>
+      <w:tblCellMar>
+        <w:top w:w="0" w:type="dxa"/>
+        <w:left w:w="108" w:type="dxa"/>
+        <w:bottom w:w="0" w:type="dxa"/>
+        <w:right w:w="108" w:type="dxa"/>
+      </w:tblCellMar>
+    </w:tblPr>
+  </w:style>
+  <w:style w:type="numbering" w:default="1" w:styleId="NoList">
+    <w:name w:val="No List"/>
+    <w:uiPriority w:val="99"/>
+    <w:semiHidden/>
+    <w:unhideWhenUsed/>
+  </w:style>
+  <w:style w:type="character" w:styleId="PlaceholderText">
+    <w:name w:val="Placeholder Text"/>
+    <w:basedOn w:val="DefaultParagraphFont"/>
+    <w:uiPriority w:val="99"/>
+    <w:semiHidden/>
+    <w:rsid w:val="00A71B73"/>
+  </w:style>
+  <w:style w:type="paragraph" w:customStyle="1" w:styleId="D17D3E58E99747F6937553CF435285A0">
+    <w:name w:val="D17D3E58E99747F6937553CF435285A0"/>
+    <w:rsid w:val="00A71B73"/>
+  </w:style>
+  <w:style w:type="paragraph" w:customStyle="1" w:styleId="F002881863E640F8B147A37D13764F66">
+    <w:name w:val="F002881863E640F8B147A37D13764F66"/>
+    <w:rsid w:val="00A71B73"/>
+  </w:style>
+  <w:style w:type="paragraph" w:customStyle="1" w:styleId="A3B153DB9485410DACC531AFC8553203">
+    <w:name w:val="A3B153DB9485410DACC531AFC8553203"/>
+    <w:rsid w:val="00A71B73"/>
+  </w:style>
+  <w:style w:type="paragraph" w:customStyle="1" w:styleId="E553777496F04F9C813C97D982924456">
+    <w:name w:val="E553777496F04F9C813C97D982924456"/>
+    <w:rsid w:val="00A71B73"/>
+  </w:style>
+</w:styles>
+</file>
+
+<file path=word/glossary/webSettings.xml><?xml version="1.0" encoding="utf-8"?>
+<w:webSettings xmlns:mc="http://schemas.openxmlformats.org/markup-compatibility/2006" xmlns:r="http://schemas.openxmlformats.org/officeDocument/2006/relationships" xmlns:w="http://schemas.openxmlformats.org/wordprocessingml/2006/main" xmlns:w14="http://schemas.microsoft.com/office/word/2010/wordml" xmlns:w15="http://schemas.microsoft.com/office/word/2012/wordml" xmlns:w16cex="http://schemas.microsoft.com/office/word/2018/wordml/cex" xmlns:w16cid="http://schemas.microsoft.com/office/word/2016/wordml/cid" xmlns:w16="http://schemas.microsoft.com/office/word/2018/wordml" xmlns:w16sdtdh="http://schemas.microsoft.com/office/word/2020/wordml/sdtdatahash" xmlns:w16se="http://schemas.microsoft.com/office/word/2015/wordml/symex" mc:Ignorable="w14 w15 w16se w16cid w16 w16cex w16sdtdh">
+  <w:optimizeForBrowser/>
+  <w:allowPNG/>
+</w:webSettings>
 </file>
 
 <file path=word/theme/theme1.xml><?xml version="1.0" encoding="utf-8"?>

</xml_diff>

<commit_message>
Added use case and site map
- added diagrams to Report
- finished requirements and acceptance check lists
- emailed manager for feedback on requirements
</commit_message>
<xml_diff>
--- a/documentation/ICTDBS507-ICTWEB513-AT2-REPORT.docx
+++ b/documentation/ICTDBS507-ICTWEB513-AT2-REPORT.docx
@@ -17,7 +17,7 @@
               <w:noProof/>
             </w:rPr>
             <w:pict w14:anchorId="38494B69">
-              <v:group id="Group 51" o:spid="_x0000_s1029" style="position:absolute;margin-left:0;margin-top:0;width:8in;height:95.7pt;z-index:251662336;mso-width-percent:941;mso-height-percent:121;mso-top-percent:23;mso-position-horizontal:center;mso-position-horizontal-relative:page;mso-position-vertical-relative:page;mso-width-percent:941;mso-height-percent:121;mso-top-percent:23" coordorigin="" coordsize="73152,12161" o:gfxdata="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">
+              <v:group id="Group 51" o:spid="_x0000_s1029" style="position:absolute;margin-left:0;margin-top:0;width:8in;height:95.7pt;z-index:251662336;mso-width-percent:941;mso-height-percent:121;mso-top-percent:23;mso-position-horizontal:center;mso-position-horizontal-relative:page;mso-position-vertical-relative:page;mso-width-percent:941;mso-height-percent:121;mso-top-percent:23" coordsize="73152,12161" o:gfxdata="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">
                 <v:shape id="Rectangle 51" o:spid="_x0000_s1030" style="position:absolute;width:73152;height:11303;visibility:visible;mso-wrap-style:square;v-text-anchor:middle" coordsize="7312660,1129665" o:gfxdata="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" path="m,l7312660,r,1129665l3619500,733425,,1091565,,xe" fillcolor="#156082 [3204]" stroked="f" strokeweight="1pt">
                   <v:stroke joinstyle="miter"/>
                   <v:path arrowok="t" o:connecttype="custom" o:connectlocs="0,0;7315200,0;7315200,1130373;3620757,733885;0,1092249;0,0" o:connectangles="0,0,0,0,0,0"/>
@@ -298,17 +298,446 @@
           </w:r>
         </w:p>
         <w:p>
-          <w:fldSimple w:instr=" TOC \o &quot;1-3&quot; \h \z \u ">
-            <w:r>
-              <w:rPr>
-                <w:b/>
-                <w:bCs/>
+          <w:pPr>
+            <w:pStyle w:val="TOC2"/>
+            <w:tabs>
+              <w:tab w:val="right" w:leader="dot" w:pos="9016"/>
+            </w:tabs>
+            <w:rPr>
+              <w:noProof/>
+            </w:rPr>
+          </w:pPr>
+          <w:r>
+            <w:fldChar w:fldCharType="begin"/>
+          </w:r>
+          <w:r>
+            <w:instrText xml:space="preserve"> TOC \o "1-3" \h \z \u </w:instrText>
+          </w:r>
+          <w:r>
+            <w:fldChar w:fldCharType="separate"/>
+          </w:r>
+          <w:hyperlink w:anchor="_Toc164944635" w:history="1">
+            <w:r>
+              <w:rPr>
+                <w:rStyle w:val="Hyperlink"/>
                 <w:noProof/>
-                <w:lang w:val="en-US"/>
-              </w:rPr>
-              <w:t>No table of contents entries found.</w:t>
-            </w:r>
-          </w:fldSimple>
+              </w:rPr>
+              <w:t>Conversation Log</w:t>
+            </w:r>
+            <w:r>
+              <w:rPr>
+                <w:noProof/>
+                <w:webHidden/>
+              </w:rPr>
+              <w:tab/>
+            </w:r>
+            <w:r>
+              <w:rPr>
+                <w:noProof/>
+                <w:webHidden/>
+              </w:rPr>
+              <w:fldChar w:fldCharType="begin"/>
+            </w:r>
+            <w:r>
+              <w:rPr>
+                <w:noProof/>
+                <w:webHidden/>
+              </w:rPr>
+              <w:instrText xml:space="preserve"> PAGEREF _Toc164944635 \h </w:instrText>
+            </w:r>
+            <w:r>
+              <w:rPr>
+                <w:noProof/>
+                <w:webHidden/>
+              </w:rPr>
+            </w:r>
+            <w:r>
+              <w:rPr>
+                <w:noProof/>
+                <w:webHidden/>
+              </w:rPr>
+              <w:fldChar w:fldCharType="separate"/>
+            </w:r>
+            <w:r>
+              <w:rPr>
+                <w:noProof/>
+                <w:webHidden/>
+              </w:rPr>
+              <w:t>2</w:t>
+            </w:r>
+            <w:r>
+              <w:rPr>
+                <w:noProof/>
+                <w:webHidden/>
+              </w:rPr>
+              <w:fldChar w:fldCharType="end"/>
+            </w:r>
+          </w:hyperlink>
+        </w:p>
+        <w:p>
+          <w:pPr>
+            <w:pStyle w:val="TOC1"/>
+            <w:tabs>
+              <w:tab w:val="right" w:leader="dot" w:pos="9016"/>
+            </w:tabs>
+            <w:rPr>
+              <w:noProof/>
+            </w:rPr>
+          </w:pPr>
+          <w:hyperlink w:anchor="_Toc164944636" w:history="1">
+            <w:r>
+              <w:rPr>
+                <w:rStyle w:val="Hyperlink"/>
+                <w:noProof/>
+              </w:rPr>
+              <w:t>Part 1 – Documenting Project Requirements</w:t>
+            </w:r>
+            <w:r>
+              <w:rPr>
+                <w:noProof/>
+                <w:webHidden/>
+              </w:rPr>
+              <w:tab/>
+            </w:r>
+            <w:r>
+              <w:rPr>
+                <w:noProof/>
+                <w:webHidden/>
+              </w:rPr>
+              <w:fldChar w:fldCharType="begin"/>
+            </w:r>
+            <w:r>
+              <w:rPr>
+                <w:noProof/>
+                <w:webHidden/>
+              </w:rPr>
+              <w:instrText xml:space="preserve"> PAGEREF _Toc164944636 \h </w:instrText>
+            </w:r>
+            <w:r>
+              <w:rPr>
+                <w:noProof/>
+                <w:webHidden/>
+              </w:rPr>
+            </w:r>
+            <w:r>
+              <w:rPr>
+                <w:noProof/>
+                <w:webHidden/>
+              </w:rPr>
+              <w:fldChar w:fldCharType="separate"/>
+            </w:r>
+            <w:r>
+              <w:rPr>
+                <w:noProof/>
+                <w:webHidden/>
+              </w:rPr>
+              <w:t>3</w:t>
+            </w:r>
+            <w:r>
+              <w:rPr>
+                <w:noProof/>
+                <w:webHidden/>
+              </w:rPr>
+              <w:fldChar w:fldCharType="end"/>
+            </w:r>
+          </w:hyperlink>
+        </w:p>
+        <w:p>
+          <w:pPr>
+            <w:pStyle w:val="TOC2"/>
+            <w:tabs>
+              <w:tab w:val="right" w:leader="dot" w:pos="9016"/>
+            </w:tabs>
+            <w:rPr>
+              <w:noProof/>
+            </w:rPr>
+          </w:pPr>
+          <w:hyperlink w:anchor="_Toc164944637" w:history="1">
+            <w:r>
+              <w:rPr>
+                <w:rStyle w:val="Hyperlink"/>
+                <w:noProof/>
+              </w:rPr>
+              <w:t>1.1 Documentation of Web Application Requirements</w:t>
+            </w:r>
+            <w:r>
+              <w:rPr>
+                <w:noProof/>
+                <w:webHidden/>
+              </w:rPr>
+              <w:tab/>
+            </w:r>
+            <w:r>
+              <w:rPr>
+                <w:noProof/>
+                <w:webHidden/>
+              </w:rPr>
+              <w:fldChar w:fldCharType="begin"/>
+            </w:r>
+            <w:r>
+              <w:rPr>
+                <w:noProof/>
+                <w:webHidden/>
+              </w:rPr>
+              <w:instrText xml:space="preserve"> PAGEREF _Toc164944637 \h </w:instrText>
+            </w:r>
+            <w:r>
+              <w:rPr>
+                <w:noProof/>
+                <w:webHidden/>
+              </w:rPr>
+            </w:r>
+            <w:r>
+              <w:rPr>
+                <w:noProof/>
+                <w:webHidden/>
+              </w:rPr>
+              <w:fldChar w:fldCharType="separate"/>
+            </w:r>
+            <w:r>
+              <w:rPr>
+                <w:noProof/>
+                <w:webHidden/>
+              </w:rPr>
+              <w:t>3</w:t>
+            </w:r>
+            <w:r>
+              <w:rPr>
+                <w:noProof/>
+                <w:webHidden/>
+              </w:rPr>
+              <w:fldChar w:fldCharType="end"/>
+            </w:r>
+          </w:hyperlink>
+        </w:p>
+        <w:p>
+          <w:pPr>
+            <w:pStyle w:val="TOC2"/>
+            <w:tabs>
+              <w:tab w:val="left" w:pos="960"/>
+              <w:tab w:val="right" w:leader="dot" w:pos="9016"/>
+            </w:tabs>
+            <w:rPr>
+              <w:noProof/>
+            </w:rPr>
+          </w:pPr>
+          <w:hyperlink w:anchor="_Toc164944638" w:history="1">
+            <w:r>
+              <w:rPr>
+                <w:rStyle w:val="Hyperlink"/>
+                <w:noProof/>
+              </w:rPr>
+              <w:t>1.2</w:t>
+            </w:r>
+            <w:r>
+              <w:rPr>
+                <w:noProof/>
+              </w:rPr>
+              <w:tab/>
+            </w:r>
+            <w:r>
+              <w:rPr>
+                <w:rStyle w:val="Hyperlink"/>
+                <w:noProof/>
+              </w:rPr>
+              <w:t>Requirements Checklist</w:t>
+            </w:r>
+            <w:r>
+              <w:rPr>
+                <w:noProof/>
+                <w:webHidden/>
+              </w:rPr>
+              <w:tab/>
+            </w:r>
+            <w:r>
+              <w:rPr>
+                <w:noProof/>
+                <w:webHidden/>
+              </w:rPr>
+              <w:fldChar w:fldCharType="begin"/>
+            </w:r>
+            <w:r>
+              <w:rPr>
+                <w:noProof/>
+                <w:webHidden/>
+              </w:rPr>
+              <w:instrText xml:space="preserve"> PAGEREF _Toc164944638 \h </w:instrText>
+            </w:r>
+            <w:r>
+              <w:rPr>
+                <w:noProof/>
+                <w:webHidden/>
+              </w:rPr>
+            </w:r>
+            <w:r>
+              <w:rPr>
+                <w:noProof/>
+                <w:webHidden/>
+              </w:rPr>
+              <w:fldChar w:fldCharType="separate"/>
+            </w:r>
+            <w:r>
+              <w:rPr>
+                <w:noProof/>
+                <w:webHidden/>
+              </w:rPr>
+              <w:t>5</w:t>
+            </w:r>
+            <w:r>
+              <w:rPr>
+                <w:noProof/>
+                <w:webHidden/>
+              </w:rPr>
+              <w:fldChar w:fldCharType="end"/>
+            </w:r>
+          </w:hyperlink>
+        </w:p>
+        <w:p>
+          <w:pPr>
+            <w:pStyle w:val="TOC1"/>
+            <w:tabs>
+              <w:tab w:val="right" w:leader="dot" w:pos="9016"/>
+            </w:tabs>
+            <w:rPr>
+              <w:noProof/>
+            </w:rPr>
+          </w:pPr>
+          <w:hyperlink w:anchor="_Toc164944639" w:history="1">
+            <w:r>
+              <w:rPr>
+                <w:rStyle w:val="Hyperlink"/>
+                <w:noProof/>
+              </w:rPr>
+              <w:t>Part 2 – Design Specifications and Architectural Requirements</w:t>
+            </w:r>
+            <w:r>
+              <w:rPr>
+                <w:noProof/>
+                <w:webHidden/>
+              </w:rPr>
+              <w:tab/>
+            </w:r>
+            <w:r>
+              <w:rPr>
+                <w:noProof/>
+                <w:webHidden/>
+              </w:rPr>
+              <w:fldChar w:fldCharType="begin"/>
+            </w:r>
+            <w:r>
+              <w:rPr>
+                <w:noProof/>
+                <w:webHidden/>
+              </w:rPr>
+              <w:instrText xml:space="preserve"> PAGEREF _Toc164944639 \h </w:instrText>
+            </w:r>
+            <w:r>
+              <w:rPr>
+                <w:noProof/>
+                <w:webHidden/>
+              </w:rPr>
+            </w:r>
+            <w:r>
+              <w:rPr>
+                <w:noProof/>
+                <w:webHidden/>
+              </w:rPr>
+              <w:fldChar w:fldCharType="separate"/>
+            </w:r>
+            <w:r>
+              <w:rPr>
+                <w:noProof/>
+                <w:webHidden/>
+              </w:rPr>
+              <w:t>7</w:t>
+            </w:r>
+            <w:r>
+              <w:rPr>
+                <w:noProof/>
+                <w:webHidden/>
+              </w:rPr>
+              <w:fldChar w:fldCharType="end"/>
+            </w:r>
+          </w:hyperlink>
+        </w:p>
+        <w:p>
+          <w:pPr>
+            <w:pStyle w:val="TOC3"/>
+            <w:tabs>
+              <w:tab w:val="right" w:leader="dot" w:pos="9016"/>
+            </w:tabs>
+            <w:rPr>
+              <w:noProof/>
+            </w:rPr>
+          </w:pPr>
+          <w:hyperlink w:anchor="_Toc164944640" w:history="1">
+            <w:r>
+              <w:rPr>
+                <w:rStyle w:val="Hyperlink"/>
+                <w:noProof/>
+              </w:rPr>
+              <w:t>The Mobile Hour Site Map:</w:t>
+            </w:r>
+            <w:r>
+              <w:rPr>
+                <w:noProof/>
+                <w:webHidden/>
+              </w:rPr>
+              <w:tab/>
+            </w:r>
+            <w:r>
+              <w:rPr>
+                <w:noProof/>
+                <w:webHidden/>
+              </w:rPr>
+              <w:fldChar w:fldCharType="begin"/>
+            </w:r>
+            <w:r>
+              <w:rPr>
+                <w:noProof/>
+                <w:webHidden/>
+              </w:rPr>
+              <w:instrText xml:space="preserve"> PAGEREF _Toc164944640 \h </w:instrText>
+            </w:r>
+            <w:r>
+              <w:rPr>
+                <w:noProof/>
+                <w:webHidden/>
+              </w:rPr>
+            </w:r>
+            <w:r>
+              <w:rPr>
+                <w:noProof/>
+                <w:webHidden/>
+              </w:rPr>
+              <w:fldChar w:fldCharType="separate"/>
+            </w:r>
+            <w:r>
+              <w:rPr>
+                <w:noProof/>
+                <w:webHidden/>
+              </w:rPr>
+              <w:t>7</w:t>
+            </w:r>
+            <w:r>
+              <w:rPr>
+                <w:noProof/>
+                <w:webHidden/>
+              </w:rPr>
+              <w:fldChar w:fldCharType="end"/>
+            </w:r>
+          </w:hyperlink>
+        </w:p>
+        <w:p>
+          <w:r>
+            <w:rPr>
+              <w:b/>
+              <w:bCs/>
+              <w:noProof/>
+              <w:lang w:val="en-US"/>
+            </w:rPr>
+            <w:fldChar w:fldCharType="end"/>
+          </w:r>
         </w:p>
       </w:sdtContent>
     </w:sdt>
@@ -322,10 +751,12 @@
       <w:pPr>
         <w:pStyle w:val="Heading2"/>
       </w:pPr>
+      <w:bookmarkStart w:id="0" w:name="_Toc164944635"/>
       <w:r>
         <w:lastRenderedPageBreak/>
         <w:t>Conversation Log</w:t>
       </w:r>
+      <w:bookmarkEnd w:id="0"/>
     </w:p>
     <w:p/>
     <w:tbl>
@@ -456,6 +887,9 @@
             <w:pPr>
               <w:pStyle w:val="TableText"/>
             </w:pPr>
+            <w:r>
+              <w:t>25/04/2024</w:t>
+            </w:r>
           </w:p>
         </w:tc>
         <w:tc>
@@ -473,6 +907,16 @@
             <w:pPr>
               <w:pStyle w:val="TableText"/>
             </w:pPr>
+            <w:r>
+              <w:t>Feedback Request</w:t>
+            </w:r>
+            <w:r>
+              <w:t xml:space="preserve"> </w:t>
+            </w:r>
+            <w:r>
+              <w:br/>
+              <w:t>(via email)</w:t>
+            </w:r>
           </w:p>
         </w:tc>
         <w:tc>
@@ -490,6 +934,41 @@
             <w:pPr>
               <w:pStyle w:val="TableText"/>
             </w:pPr>
+            <w:r>
+              <w:t xml:space="preserve">Requesting review + feedback for </w:t>
+            </w:r>
+            <w:hyperlink w:anchor="_1.1_Documentation_of" w:history="1">
+              <w:r>
+                <w:rPr>
+                  <w:rStyle w:val="Hyperlink"/>
+                </w:rPr>
+                <w:t>web application requireme</w:t>
+              </w:r>
+              <w:r>
+                <w:rPr>
+                  <w:rStyle w:val="Hyperlink"/>
+                </w:rPr>
+                <w:t>n</w:t>
+              </w:r>
+              <w:r>
+                <w:rPr>
+                  <w:rStyle w:val="Hyperlink"/>
+                </w:rPr>
+                <w:t>ts t</w:t>
+              </w:r>
+              <w:r>
+                <w:rPr>
+                  <w:rStyle w:val="Hyperlink"/>
+                </w:rPr>
+                <w:t>a</w:t>
+              </w:r>
+              <w:r>
+                <w:rPr>
+                  <w:rStyle w:val="Hyperlink"/>
+                </w:rPr>
+                <w:t>ble.</w:t>
+              </w:r>
+            </w:hyperlink>
           </w:p>
         </w:tc>
         <w:tc>
@@ -507,6 +986,17 @@
             <w:pPr>
               <w:pStyle w:val="TableText"/>
             </w:pPr>
+            <w:r>
+              <w:t>Cameron Hughes</w:t>
+            </w:r>
+          </w:p>
+          <w:p>
+            <w:pPr>
+              <w:pStyle w:val="TableText"/>
+            </w:pPr>
+            <w:r>
+              <w:t>(Project Manager)</w:t>
+            </w:r>
           </w:p>
         </w:tc>
       </w:tr>
@@ -829,10 +1319,12 @@
       <w:pPr>
         <w:pStyle w:val="Heading1"/>
       </w:pPr>
+      <w:bookmarkStart w:id="1" w:name="_Toc164944636"/>
       <w:r>
         <w:lastRenderedPageBreak/>
         <w:t>Part 1 – Documenting Project Requirements</w:t>
       </w:r>
+      <w:bookmarkEnd w:id="1"/>
     </w:p>
     <w:p>
       <w:pPr>
@@ -844,12 +1336,16 @@
       <w:pPr>
         <w:pStyle w:val="Heading2"/>
       </w:pPr>
+      <w:bookmarkStart w:id="2" w:name="_Toc164944637"/>
+      <w:bookmarkStart w:id="3" w:name="_1.1_Documentation_of"/>
+      <w:bookmarkEnd w:id="3"/>
       <w:r>
         <w:t xml:space="preserve">1.1 </w:t>
       </w:r>
       <w:r>
         <w:t>Documentation of Web Application Requirements</w:t>
       </w:r>
+      <w:bookmarkEnd w:id="2"/>
     </w:p>
     <w:p/>
     <w:tbl>
@@ -1316,11 +1812,19 @@
               </w:numPr>
             </w:pPr>
             <w:hyperlink r:id="rId14" w:history="1">
+              <w:proofErr w:type="spellStart"/>
               <w:r>
                 <w:rPr>
                   <w:rStyle w:val="Hyperlink"/>
                 </w:rPr>
-                <w:t>Austalian Consumer Law (ACL)</w:t>
+                <w:t>Austalian</w:t>
+              </w:r>
+              <w:proofErr w:type="spellEnd"/>
+              <w:r>
+                <w:rPr>
+                  <w:rStyle w:val="Hyperlink"/>
+                </w:rPr>
+                <w:t xml:space="preserve"> Consumer Law (ACL)</w:t>
               </w:r>
             </w:hyperlink>
             <w:r>
@@ -1370,7 +1874,7 @@
               <w:pStyle w:val="TableText"/>
             </w:pPr>
             <w:r>
-              <w:t>Not specified</w:t>
+              <w:t>9 Weeks</w:t>
             </w:r>
           </w:p>
         </w:tc>
@@ -1415,6 +1919,9 @@
             <w:pPr>
               <w:pStyle w:val="TableText"/>
             </w:pPr>
+            <w:r>
+              <w:t>-</w:t>
+            </w:r>
           </w:p>
         </w:tc>
       </w:tr>
@@ -1488,7 +1995,7 @@
               <w:bottom w:val="single" w:sz="4" w:space="0" w:color="auto"/>
               <w:right w:val="single" w:sz="4" w:space="0" w:color="auto"/>
             </w:tcBorders>
-            <w:shd w:val="clear" w:color="auto" w:fill="FF0000"/>
+            <w:shd w:val="clear" w:color="auto" w:fill="auto"/>
             <w:vAlign w:val="center"/>
           </w:tcPr>
           <w:p>
@@ -1532,13 +2039,16 @@
               <w:bottom w:val="single" w:sz="4" w:space="0" w:color="auto"/>
               <w:right w:val="single" w:sz="4" w:space="0" w:color="auto"/>
             </w:tcBorders>
-            <w:shd w:val="clear" w:color="auto" w:fill="FF0000"/>
-            <w:vAlign w:val="center"/>
-          </w:tcPr>
-          <w:p>
-            <w:pPr>
-              <w:pStyle w:val="TableText"/>
-            </w:pPr>
+            <w:shd w:val="clear" w:color="auto" w:fill="auto"/>
+            <w:vAlign w:val="center"/>
+          </w:tcPr>
+          <w:p>
+            <w:pPr>
+              <w:pStyle w:val="TableText"/>
+            </w:pPr>
+            <w:r>
+              <w:t>Any modern computer or server capable of running a web server and database server.</w:t>
+            </w:r>
           </w:p>
         </w:tc>
       </w:tr>
@@ -1584,7 +2094,7 @@
               <w:bottom w:val="single" w:sz="4" w:space="0" w:color="auto"/>
               <w:right w:val="single" w:sz="4" w:space="0" w:color="auto"/>
             </w:tcBorders>
-            <w:shd w:val="clear" w:color="auto" w:fill="FF0000"/>
+            <w:shd w:val="clear" w:color="auto" w:fill="auto"/>
             <w:vAlign w:val="center"/>
           </w:tcPr>
           <w:p>
@@ -1628,13 +2138,16 @@
               <w:bottom w:val="single" w:sz="4" w:space="0" w:color="auto"/>
               <w:right w:val="single" w:sz="4" w:space="0" w:color="auto"/>
             </w:tcBorders>
-            <w:shd w:val="clear" w:color="auto" w:fill="FF0000"/>
-            <w:vAlign w:val="center"/>
-          </w:tcPr>
-          <w:p>
-            <w:pPr>
-              <w:pStyle w:val="TableText"/>
-            </w:pPr>
+            <w:shd w:val="clear" w:color="auto" w:fill="auto"/>
+            <w:vAlign w:val="center"/>
+          </w:tcPr>
+          <w:p>
+            <w:pPr>
+              <w:pStyle w:val="TableText"/>
+            </w:pPr>
+            <w:r>
+              <w:t>Windows</w:t>
+            </w:r>
           </w:p>
         </w:tc>
       </w:tr>
@@ -1659,6 +2172,7 @@
               <w:pStyle w:val="TableText"/>
             </w:pPr>
             <w:r>
+              <w:lastRenderedPageBreak/>
               <w:t>Web server:</w:t>
             </w:r>
           </w:p>
@@ -1672,13 +2186,16 @@
               <w:bottom w:val="single" w:sz="4" w:space="0" w:color="auto"/>
               <w:right w:val="single" w:sz="4" w:space="0" w:color="auto"/>
             </w:tcBorders>
-            <w:shd w:val="clear" w:color="auto" w:fill="FF0000"/>
-            <w:vAlign w:val="center"/>
-          </w:tcPr>
-          <w:p>
-            <w:pPr>
-              <w:pStyle w:val="TableText"/>
-            </w:pPr>
+            <w:shd w:val="clear" w:color="auto" w:fill="auto"/>
+            <w:vAlign w:val="center"/>
+          </w:tcPr>
+          <w:p>
+            <w:pPr>
+              <w:pStyle w:val="TableText"/>
+            </w:pPr>
+            <w:r>
+              <w:t>Apache</w:t>
+            </w:r>
           </w:p>
         </w:tc>
       </w:tr>
@@ -1703,7 +2220,6 @@
               <w:pStyle w:val="TableText"/>
             </w:pPr>
             <w:r>
-              <w:lastRenderedPageBreak/>
               <w:t>Frameworks (front/back end):</w:t>
             </w:r>
           </w:p>
@@ -1717,13 +2233,16 @@
               <w:bottom w:val="single" w:sz="4" w:space="0" w:color="auto"/>
               <w:right w:val="single" w:sz="4" w:space="0" w:color="auto"/>
             </w:tcBorders>
-            <w:shd w:val="clear" w:color="auto" w:fill="FF0000"/>
-            <w:vAlign w:val="center"/>
-          </w:tcPr>
-          <w:p>
-            <w:pPr>
-              <w:pStyle w:val="TableText"/>
-            </w:pPr>
+            <w:shd w:val="clear" w:color="auto" w:fill="auto"/>
+            <w:vAlign w:val="center"/>
+          </w:tcPr>
+          <w:p>
+            <w:pPr>
+              <w:pStyle w:val="TableText"/>
+            </w:pPr>
+            <w:r>
+              <w:t>Frontend – Bootstrap</w:t>
+            </w:r>
           </w:p>
         </w:tc>
       </w:tr>
@@ -1769,13 +2288,16 @@
               <w:bottom w:val="single" w:sz="4" w:space="0" w:color="auto"/>
               <w:right w:val="single" w:sz="4" w:space="0" w:color="auto"/>
             </w:tcBorders>
-            <w:shd w:val="clear" w:color="auto" w:fill="FF0000"/>
-            <w:vAlign w:val="center"/>
-          </w:tcPr>
-          <w:p>
-            <w:pPr>
-              <w:pStyle w:val="TableText"/>
-            </w:pPr>
+            <w:shd w:val="clear" w:color="auto" w:fill="auto"/>
+            <w:vAlign w:val="center"/>
+          </w:tcPr>
+          <w:p>
+            <w:pPr>
+              <w:pStyle w:val="TableText"/>
+            </w:pPr>
+            <w:r>
+              <w:t>HTML, CSS, JavaScript, PHP</w:t>
+            </w:r>
           </w:p>
         </w:tc>
       </w:tr>
@@ -1813,13 +2335,16 @@
               <w:bottom w:val="single" w:sz="4" w:space="0" w:color="auto"/>
               <w:right w:val="single" w:sz="4" w:space="0" w:color="auto"/>
             </w:tcBorders>
-            <w:shd w:val="clear" w:color="auto" w:fill="FF0000"/>
-            <w:vAlign w:val="center"/>
-          </w:tcPr>
-          <w:p>
-            <w:pPr>
-              <w:pStyle w:val="TableText"/>
-            </w:pPr>
+            <w:shd w:val="clear" w:color="auto" w:fill="auto"/>
+            <w:vAlign w:val="center"/>
+          </w:tcPr>
+          <w:p>
+            <w:pPr>
+              <w:pStyle w:val="TableText"/>
+            </w:pPr>
+            <w:r>
+              <w:t>MySQL</w:t>
+            </w:r>
           </w:p>
         </w:tc>
       </w:tr>
@@ -1857,13 +2382,16 @@
               <w:bottom w:val="single" w:sz="4" w:space="0" w:color="auto"/>
               <w:right w:val="single" w:sz="4" w:space="0" w:color="auto"/>
             </w:tcBorders>
-            <w:shd w:val="clear" w:color="auto" w:fill="FF0000"/>
-            <w:vAlign w:val="center"/>
-          </w:tcPr>
-          <w:p>
-            <w:pPr>
-              <w:pStyle w:val="TableText"/>
-            </w:pPr>
+            <w:shd w:val="clear" w:color="auto" w:fill="auto"/>
+            <w:vAlign w:val="center"/>
+          </w:tcPr>
+          <w:p>
+            <w:pPr>
+              <w:pStyle w:val="TableText"/>
+            </w:pPr>
+            <w:r>
+              <w:t>MySQL (MySQL Workbench)</w:t>
+            </w:r>
           </w:p>
         </w:tc>
       </w:tr>
@@ -1901,13 +2429,16 @@
               <w:bottom w:val="single" w:sz="4" w:space="0" w:color="auto"/>
               <w:right w:val="single" w:sz="4" w:space="0" w:color="auto"/>
             </w:tcBorders>
-            <w:shd w:val="clear" w:color="auto" w:fill="FF0000"/>
-            <w:vAlign w:val="center"/>
-          </w:tcPr>
-          <w:p>
-            <w:pPr>
-              <w:pStyle w:val="TableText"/>
-            </w:pPr>
+            <w:shd w:val="clear" w:color="auto" w:fill="auto"/>
+            <w:vAlign w:val="center"/>
+          </w:tcPr>
+          <w:p>
+            <w:pPr>
+              <w:pStyle w:val="TableText"/>
+            </w:pPr>
+            <w:r>
+              <w:t>-</w:t>
+            </w:r>
           </w:p>
         </w:tc>
       </w:tr>
@@ -2326,13 +2857,20 @@
               <w:bottom w:val="single" w:sz="4" w:space="0" w:color="auto"/>
               <w:right w:val="single" w:sz="4" w:space="0" w:color="auto"/>
             </w:tcBorders>
-            <w:shd w:val="clear" w:color="auto" w:fill="FF0000"/>
-            <w:vAlign w:val="center"/>
-          </w:tcPr>
-          <w:p>
-            <w:pPr>
-              <w:pStyle w:val="TableText"/>
-            </w:pPr>
+            <w:shd w:val="clear" w:color="auto" w:fill="auto"/>
+            <w:vAlign w:val="center"/>
+          </w:tcPr>
+          <w:p>
+            <w:pPr>
+              <w:pStyle w:val="TableText"/>
+              <w:numPr>
+                <w:ilvl w:val="0"/>
+                <w:numId w:val="14"/>
+              </w:numPr>
+            </w:pPr>
+            <w:r>
+              <w:t>Adding a table for images.</w:t>
+            </w:r>
           </w:p>
         </w:tc>
       </w:tr>
@@ -2617,6 +3155,7 @@
               <w:pStyle w:val="TableText"/>
             </w:pPr>
             <w:r>
+              <w:lastRenderedPageBreak/>
               <w:t>Accessibility features:</w:t>
             </w:r>
           </w:p>
@@ -2667,7 +3206,6 @@
               <w:pStyle w:val="TableText"/>
             </w:pPr>
             <w:r>
-              <w:lastRenderedPageBreak/>
               <w:t>Devices supported:</w:t>
             </w:r>
           </w:p>
@@ -2733,6 +3271,9 @@
             <w:pPr>
               <w:pStyle w:val="TableText"/>
             </w:pPr>
+            <w:r>
+              <w:t>-</w:t>
+            </w:r>
           </w:p>
         </w:tc>
       </w:tr>
@@ -2798,13 +3339,32 @@
               <w:bottom w:val="single" w:sz="4" w:space="0" w:color="auto"/>
               <w:right w:val="single" w:sz="4" w:space="0" w:color="auto"/>
             </w:tcBorders>
-            <w:shd w:val="clear" w:color="auto" w:fill="FF0000"/>
-            <w:vAlign w:val="center"/>
-          </w:tcPr>
-          <w:p>
-            <w:pPr>
-              <w:pStyle w:val="TableText"/>
-            </w:pPr>
+            <w:shd w:val="clear" w:color="auto" w:fill="auto"/>
+            <w:vAlign w:val="center"/>
+          </w:tcPr>
+          <w:p>
+            <w:pPr>
+              <w:pStyle w:val="TableText"/>
+              <w:numPr>
+                <w:ilvl w:val="0"/>
+                <w:numId w:val="10"/>
+              </w:numPr>
+            </w:pPr>
+            <w:r>
+              <w:t>Implementing secure authentication, password hashing using PHP.</w:t>
+            </w:r>
+          </w:p>
+          <w:p>
+            <w:pPr>
+              <w:pStyle w:val="TableText"/>
+              <w:numPr>
+                <w:ilvl w:val="0"/>
+                <w:numId w:val="10"/>
+              </w:numPr>
+            </w:pPr>
+            <w:r>
+              <w:t>Using session tokens to manages user authentication and authorization.</w:t>
+            </w:r>
           </w:p>
         </w:tc>
       </w:tr>
@@ -2842,13 +3402,35 @@
               <w:bottom w:val="single" w:sz="4" w:space="0" w:color="auto"/>
               <w:right w:val="single" w:sz="4" w:space="0" w:color="auto"/>
             </w:tcBorders>
-            <w:shd w:val="clear" w:color="auto" w:fill="FF0000"/>
-            <w:vAlign w:val="center"/>
-          </w:tcPr>
-          <w:p>
-            <w:pPr>
-              <w:pStyle w:val="TableText"/>
-            </w:pPr>
+            <w:shd w:val="clear" w:color="auto" w:fill="auto"/>
+            <w:vAlign w:val="center"/>
+          </w:tcPr>
+          <w:p>
+            <w:pPr>
+              <w:pStyle w:val="TableText"/>
+              <w:numPr>
+                <w:ilvl w:val="0"/>
+                <w:numId w:val="10"/>
+              </w:numPr>
+            </w:pPr>
+            <w:r>
+              <w:t>Use of prepared statements.</w:t>
+            </w:r>
+          </w:p>
+          <w:p>
+            <w:pPr>
+              <w:pStyle w:val="TableText"/>
+              <w:numPr>
+                <w:ilvl w:val="0"/>
+                <w:numId w:val="10"/>
+              </w:numPr>
+            </w:pPr>
+            <w:r>
+              <w:t>Sanitising user input</w:t>
+            </w:r>
+            <w:r>
+              <w:t>.</w:t>
+            </w:r>
           </w:p>
         </w:tc>
       </w:tr>
@@ -2886,13 +3468,32 @@
               <w:bottom w:val="single" w:sz="4" w:space="0" w:color="auto"/>
               <w:right w:val="single" w:sz="4" w:space="0" w:color="auto"/>
             </w:tcBorders>
-            <w:shd w:val="clear" w:color="auto" w:fill="FF0000"/>
-            <w:vAlign w:val="center"/>
-          </w:tcPr>
-          <w:p>
-            <w:pPr>
-              <w:pStyle w:val="TableText"/>
-            </w:pPr>
+            <w:shd w:val="clear" w:color="auto" w:fill="auto"/>
+            <w:vAlign w:val="center"/>
+          </w:tcPr>
+          <w:p>
+            <w:pPr>
+              <w:pStyle w:val="TableText"/>
+              <w:numPr>
+                <w:ilvl w:val="0"/>
+                <w:numId w:val="10"/>
+              </w:numPr>
+            </w:pPr>
+            <w:r>
+              <w:t>HTTPS</w:t>
+            </w:r>
+          </w:p>
+          <w:p>
+            <w:pPr>
+              <w:pStyle w:val="TableText"/>
+              <w:numPr>
+                <w:ilvl w:val="0"/>
+                <w:numId w:val="10"/>
+              </w:numPr>
+            </w:pPr>
+            <w:r>
+              <w:t>TLS</w:t>
+            </w:r>
           </w:p>
         </w:tc>
       </w:tr>
@@ -2930,31 +3531,24 @@
               <w:bottom w:val="single" w:sz="4" w:space="0" w:color="auto"/>
               <w:right w:val="single" w:sz="4" w:space="0" w:color="auto"/>
             </w:tcBorders>
-            <w:shd w:val="clear" w:color="auto" w:fill="FF0000"/>
-            <w:vAlign w:val="center"/>
-          </w:tcPr>
-          <w:p>
-            <w:pPr>
-              <w:pStyle w:val="TableText"/>
-            </w:pPr>
+            <w:shd w:val="clear" w:color="auto" w:fill="auto"/>
+            <w:vAlign w:val="center"/>
+          </w:tcPr>
+          <w:p>
+            <w:pPr>
+              <w:pStyle w:val="TableText"/>
+              <w:numPr>
+                <w:ilvl w:val="0"/>
+                <w:numId w:val="10"/>
+              </w:numPr>
+            </w:pPr>
+            <w:r>
+              <w:t>Updating software dependencies and libraries to patch vulnerabilities.</w:t>
+            </w:r>
           </w:p>
         </w:tc>
       </w:tr>
     </w:tbl>
-    <w:p/>
-    <w:p>
-      <w:pPr>
-        <w:rPr>
-          <w:color w:val="FF0000"/>
-        </w:rPr>
-      </w:pPr>
-      <w:r>
-        <w:rPr>
-          <w:color w:val="FF0000"/>
-        </w:rPr>
-        <w:t>{TABLE ABOVE NEEDS TO BE ASSESED AND APPROVED BY MANAGER}</w:t>
-      </w:r>
-    </w:p>
     <w:p>
       <w:pPr>
         <w:rPr>
@@ -2970,9 +3564,11 @@
           <w:numId w:val="13"/>
         </w:numPr>
       </w:pPr>
+      <w:bookmarkStart w:id="4" w:name="_Toc164944638"/>
       <w:r>
         <w:t>Requirements Checklist</w:t>
       </w:r>
+      <w:bookmarkEnd w:id="4"/>
     </w:p>
     <w:p/>
     <w:tbl>
@@ -2984,9 +3580,9 @@
         <w:tblLook w:val="04A0" w:firstRow="1" w:lastRow="0" w:firstColumn="1" w:lastColumn="0" w:noHBand="0" w:noVBand="1"/>
       </w:tblPr>
       <w:tblGrid>
-        <w:gridCol w:w="3910"/>
-        <w:gridCol w:w="1820"/>
-        <w:gridCol w:w="2885"/>
+        <w:gridCol w:w="4203"/>
+        <w:gridCol w:w="1943"/>
+        <w:gridCol w:w="3096"/>
       </w:tblGrid>
       <w:tr>
         <w:trPr>
@@ -2995,7 +3591,7 @@
         </w:trPr>
         <w:tc>
           <w:tcPr>
-            <w:tcW w:w="9793" w:type="dxa"/>
+            <w:tcW w:w="9242" w:type="dxa"/>
             <w:gridSpan w:val="3"/>
             <w:tcBorders>
               <w:top w:val="single" w:sz="4" w:space="0" w:color="auto"/>
@@ -3003,7 +3599,7 @@
               <w:bottom w:val="single" w:sz="4" w:space="0" w:color="auto"/>
               <w:right w:val="single" w:sz="4" w:space="0" w:color="auto"/>
             </w:tcBorders>
-            <w:shd w:val="clear" w:color="auto" w:fill="FF0000"/>
+            <w:shd w:val="clear" w:color="auto" w:fill="D9D9D9" w:themeFill="background1" w:themeFillShade="D9"/>
             <w:vAlign w:val="center"/>
             <w:hideMark/>
           </w:tcPr>
@@ -3030,14 +3626,14 @@
         </w:trPr>
         <w:tc>
           <w:tcPr>
-            <w:tcW w:w="4460" w:type="dxa"/>
-            <w:tcBorders>
-              <w:top w:val="single" w:sz="4" w:space="0" w:color="auto"/>
-              <w:left w:val="single" w:sz="4" w:space="0" w:color="auto"/>
-              <w:bottom w:val="single" w:sz="4" w:space="0" w:color="auto"/>
-              <w:right w:val="single" w:sz="4" w:space="0" w:color="auto"/>
-            </w:tcBorders>
-            <w:shd w:val="clear" w:color="auto" w:fill="FF0000"/>
+            <w:tcW w:w="4203" w:type="dxa"/>
+            <w:tcBorders>
+              <w:top w:val="single" w:sz="4" w:space="0" w:color="auto"/>
+              <w:left w:val="single" w:sz="4" w:space="0" w:color="auto"/>
+              <w:bottom w:val="single" w:sz="4" w:space="0" w:color="auto"/>
+              <w:right w:val="single" w:sz="4" w:space="0" w:color="auto"/>
+            </w:tcBorders>
+            <w:shd w:val="clear" w:color="auto" w:fill="D9D9D9" w:themeFill="background1" w:themeFillShade="D9"/>
             <w:vAlign w:val="center"/>
             <w:hideMark/>
           </w:tcPr>
@@ -3058,14 +3654,14 @@
         </w:tc>
         <w:tc>
           <w:tcPr>
-            <w:tcW w:w="2052" w:type="dxa"/>
-            <w:tcBorders>
-              <w:top w:val="single" w:sz="4" w:space="0" w:color="auto"/>
-              <w:left w:val="single" w:sz="4" w:space="0" w:color="auto"/>
-              <w:bottom w:val="single" w:sz="4" w:space="0" w:color="auto"/>
-              <w:right w:val="single" w:sz="4" w:space="0" w:color="auto"/>
-            </w:tcBorders>
-            <w:shd w:val="clear" w:color="auto" w:fill="FF0000"/>
+            <w:tcW w:w="1943" w:type="dxa"/>
+            <w:tcBorders>
+              <w:top w:val="single" w:sz="4" w:space="0" w:color="auto"/>
+              <w:left w:val="single" w:sz="4" w:space="0" w:color="auto"/>
+              <w:bottom w:val="single" w:sz="4" w:space="0" w:color="auto"/>
+              <w:right w:val="single" w:sz="4" w:space="0" w:color="auto"/>
+            </w:tcBorders>
+            <w:shd w:val="clear" w:color="auto" w:fill="D9D9D9" w:themeFill="background1" w:themeFillShade="D9"/>
             <w:vAlign w:val="center"/>
             <w:hideMark/>
           </w:tcPr>
@@ -3086,14 +3682,14 @@
         </w:tc>
         <w:tc>
           <w:tcPr>
-            <w:tcW w:w="3281" w:type="dxa"/>
-            <w:tcBorders>
-              <w:top w:val="single" w:sz="4" w:space="0" w:color="auto"/>
-              <w:left w:val="single" w:sz="4" w:space="0" w:color="auto"/>
-              <w:bottom w:val="single" w:sz="4" w:space="0" w:color="auto"/>
-              <w:right w:val="single" w:sz="4" w:space="0" w:color="auto"/>
-            </w:tcBorders>
-            <w:shd w:val="clear" w:color="auto" w:fill="FF0000"/>
+            <w:tcW w:w="3096" w:type="dxa"/>
+            <w:tcBorders>
+              <w:top w:val="single" w:sz="4" w:space="0" w:color="auto"/>
+              <w:left w:val="single" w:sz="4" w:space="0" w:color="auto"/>
+              <w:bottom w:val="single" w:sz="4" w:space="0" w:color="auto"/>
+              <w:right w:val="single" w:sz="4" w:space="0" w:color="auto"/>
+            </w:tcBorders>
+            <w:shd w:val="clear" w:color="auto" w:fill="D9D9D9" w:themeFill="background1" w:themeFillShade="D9"/>
             <w:vAlign w:val="center"/>
             <w:hideMark/>
           </w:tcPr>
@@ -3119,14 +3715,14 @@
         </w:trPr>
         <w:tc>
           <w:tcPr>
-            <w:tcW w:w="4460" w:type="dxa"/>
-            <w:tcBorders>
-              <w:top w:val="single" w:sz="4" w:space="0" w:color="auto"/>
-              <w:left w:val="single" w:sz="4" w:space="0" w:color="auto"/>
-              <w:bottom w:val="single" w:sz="4" w:space="0" w:color="auto"/>
-              <w:right w:val="single" w:sz="4" w:space="0" w:color="auto"/>
-            </w:tcBorders>
-            <w:shd w:val="clear" w:color="auto" w:fill="FF0000"/>
+            <w:tcW w:w="4203" w:type="dxa"/>
+            <w:tcBorders>
+              <w:top w:val="single" w:sz="4" w:space="0" w:color="auto"/>
+              <w:left w:val="single" w:sz="4" w:space="0" w:color="auto"/>
+              <w:bottom w:val="single" w:sz="4" w:space="0" w:color="auto"/>
+              <w:right w:val="single" w:sz="4" w:space="0" w:color="auto"/>
+            </w:tcBorders>
+            <w:shd w:val="clear" w:color="auto" w:fill="auto"/>
             <w:hideMark/>
           </w:tcPr>
           <w:p>
@@ -3134,17 +3730,19 @@
               <w:pStyle w:val="TableText"/>
               <w:rPr>
                 <w:rStyle w:val="eop"/>
-                <w:i/>
-                <w:iCs/>
               </w:rPr>
             </w:pPr>
             <w:r>
               <w:rPr>
                 <w:rStyle w:val="eop"/>
-                <w:i/>
-                <w:iCs/>
-              </w:rPr>
-              <w:t>List the requirements in this column</w:t>
+              </w:rPr>
+              <w:t>Required hardware</w:t>
+            </w:r>
+            <w:r>
+              <w:rPr>
+                <w:rStyle w:val="eop"/>
+              </w:rPr>
+              <w:t>.</w:t>
             </w:r>
           </w:p>
         </w:tc>
@@ -3162,7 +3760,6 @@
             <w:placeholder>
               <w:docPart w:val="D17D3E58E99747F6937553CF435285A0"/>
             </w:placeholder>
-            <w:showingPlcHdr/>
             <w:dropDownList>
               <w:listItem w:value="Choose an item."/>
               <w:listItem w:displayText="PASS" w:value="PASS"/>
@@ -3172,14 +3769,14 @@
           <w:sdtContent>
             <w:tc>
               <w:tcPr>
-                <w:tcW w:w="2052" w:type="dxa"/>
+                <w:tcW w:w="1943" w:type="dxa"/>
                 <w:tcBorders>
                   <w:top w:val="single" w:sz="4" w:space="0" w:color="auto"/>
                   <w:left w:val="single" w:sz="4" w:space="0" w:color="auto"/>
                   <w:bottom w:val="single" w:sz="4" w:space="0" w:color="auto"/>
                   <w:right w:val="single" w:sz="4" w:space="0" w:color="auto"/>
                 </w:tcBorders>
-                <w:shd w:val="clear" w:color="auto" w:fill="FF0000"/>
+                <w:shd w:val="clear" w:color="auto" w:fill="auto"/>
                 <w:vAlign w:val="center"/>
                 <w:hideMark/>
               </w:tcPr>
@@ -3193,11 +3790,12 @@
                 </w:pPr>
                 <w:r>
                   <w:rPr>
-                    <w:rStyle w:val="PlaceholderText"/>
+                    <w:rStyle w:val="Style4"/>
+                    <w:b w:val="0"/>
                     <w:i/>
                     <w:iCs/>
                   </w:rPr>
-                  <w:t>Choose an item.</w:t>
+                  <w:t>PASS</w:t>
                 </w:r>
               </w:p>
             </w:tc>
@@ -3205,14 +3803,14 @@
         </w:sdt>
         <w:tc>
           <w:tcPr>
-            <w:tcW w:w="3281" w:type="dxa"/>
-            <w:tcBorders>
-              <w:top w:val="single" w:sz="4" w:space="0" w:color="auto"/>
-              <w:left w:val="single" w:sz="4" w:space="0" w:color="auto"/>
-              <w:bottom w:val="single" w:sz="4" w:space="0" w:color="auto"/>
-              <w:right w:val="single" w:sz="4" w:space="0" w:color="auto"/>
-            </w:tcBorders>
-            <w:shd w:val="clear" w:color="auto" w:fill="FF0000"/>
+            <w:tcW w:w="3096" w:type="dxa"/>
+            <w:tcBorders>
+              <w:top w:val="single" w:sz="4" w:space="0" w:color="auto"/>
+              <w:left w:val="single" w:sz="4" w:space="0" w:color="auto"/>
+              <w:bottom w:val="single" w:sz="4" w:space="0" w:color="auto"/>
+              <w:right w:val="single" w:sz="4" w:space="0" w:color="auto"/>
+            </w:tcBorders>
+            <w:shd w:val="clear" w:color="auto" w:fill="auto"/>
             <w:vAlign w:val="center"/>
           </w:tcPr>
           <w:p>
@@ -3232,14 +3830,14 @@
         </w:trPr>
         <w:tc>
           <w:tcPr>
-            <w:tcW w:w="4460" w:type="dxa"/>
-            <w:tcBorders>
-              <w:top w:val="single" w:sz="4" w:space="0" w:color="auto"/>
-              <w:left w:val="single" w:sz="4" w:space="0" w:color="auto"/>
-              <w:bottom w:val="single" w:sz="4" w:space="0" w:color="auto"/>
-              <w:right w:val="single" w:sz="4" w:space="0" w:color="auto"/>
-            </w:tcBorders>
-            <w:shd w:val="clear" w:color="auto" w:fill="FF0000"/>
+            <w:tcW w:w="4203" w:type="dxa"/>
+            <w:tcBorders>
+              <w:top w:val="single" w:sz="4" w:space="0" w:color="auto"/>
+              <w:left w:val="single" w:sz="4" w:space="0" w:color="auto"/>
+              <w:bottom w:val="single" w:sz="4" w:space="0" w:color="auto"/>
+              <w:right w:val="single" w:sz="4" w:space="0" w:color="auto"/>
+            </w:tcBorders>
+            <w:shd w:val="clear" w:color="auto" w:fill="auto"/>
           </w:tcPr>
           <w:p>
             <w:pPr>
@@ -3248,6 +3846,12 @@
                 <w:rStyle w:val="eop"/>
               </w:rPr>
             </w:pPr>
+            <w:r>
+              <w:rPr>
+                <w:rStyle w:val="eop"/>
+              </w:rPr>
+              <w:t>Required software.</w:t>
+            </w:r>
           </w:p>
         </w:tc>
         <w:sdt>
@@ -3264,7 +3868,6 @@
             <w:placeholder>
               <w:docPart w:val="F002881863E640F8B147A37D13764F66"/>
             </w:placeholder>
-            <w:showingPlcHdr/>
             <w:dropDownList>
               <w:listItem w:value="Choose an item."/>
               <w:listItem w:displayText="PASS" w:value="PASS"/>
@@ -3274,14 +3877,14 @@
           <w:sdtContent>
             <w:tc>
               <w:tcPr>
-                <w:tcW w:w="2052" w:type="dxa"/>
+                <w:tcW w:w="1943" w:type="dxa"/>
                 <w:tcBorders>
                   <w:top w:val="single" w:sz="4" w:space="0" w:color="auto"/>
                   <w:left w:val="single" w:sz="4" w:space="0" w:color="auto"/>
                   <w:bottom w:val="single" w:sz="4" w:space="0" w:color="auto"/>
                   <w:right w:val="single" w:sz="4" w:space="0" w:color="auto"/>
                 </w:tcBorders>
-                <w:shd w:val="clear" w:color="auto" w:fill="FF0000"/>
+                <w:shd w:val="clear" w:color="auto" w:fill="auto"/>
                 <w:vAlign w:val="center"/>
                 <w:hideMark/>
               </w:tcPr>
@@ -3296,11 +3899,12 @@
                 </w:pPr>
                 <w:r>
                   <w:rPr>
-                    <w:rStyle w:val="PlaceholderText"/>
+                    <w:rStyle w:val="dropdown"/>
+                    <w:b w:val="0"/>
                     <w:i/>
                     <w:iCs/>
                   </w:rPr>
-                  <w:t>Choose an item.</w:t>
+                  <w:t>PASS</w:t>
                 </w:r>
               </w:p>
             </w:tc>
@@ -3308,14 +3912,14 @@
         </w:sdt>
         <w:tc>
           <w:tcPr>
-            <w:tcW w:w="3281" w:type="dxa"/>
-            <w:tcBorders>
-              <w:top w:val="single" w:sz="4" w:space="0" w:color="auto"/>
-              <w:left w:val="single" w:sz="4" w:space="0" w:color="auto"/>
-              <w:bottom w:val="single" w:sz="4" w:space="0" w:color="auto"/>
-              <w:right w:val="single" w:sz="4" w:space="0" w:color="auto"/>
-            </w:tcBorders>
-            <w:shd w:val="clear" w:color="auto" w:fill="FF0000"/>
+            <w:tcW w:w="3096" w:type="dxa"/>
+            <w:tcBorders>
+              <w:top w:val="single" w:sz="4" w:space="0" w:color="auto"/>
+              <w:left w:val="single" w:sz="4" w:space="0" w:color="auto"/>
+              <w:bottom w:val="single" w:sz="4" w:space="0" w:color="auto"/>
+              <w:right w:val="single" w:sz="4" w:space="0" w:color="auto"/>
+            </w:tcBorders>
+            <w:shd w:val="clear" w:color="auto" w:fill="auto"/>
             <w:vAlign w:val="center"/>
           </w:tcPr>
           <w:p>
@@ -3334,22 +3938,32 @@
         </w:trPr>
         <w:tc>
           <w:tcPr>
-            <w:tcW w:w="4460" w:type="dxa"/>
-            <w:tcBorders>
-              <w:top w:val="single" w:sz="4" w:space="0" w:color="auto"/>
-              <w:left w:val="single" w:sz="4" w:space="0" w:color="auto"/>
-              <w:bottom w:val="single" w:sz="4" w:space="0" w:color="auto"/>
-              <w:right w:val="single" w:sz="4" w:space="0" w:color="auto"/>
-            </w:tcBorders>
-            <w:shd w:val="clear" w:color="auto" w:fill="FF0000"/>
+            <w:tcW w:w="4203" w:type="dxa"/>
+            <w:tcBorders>
+              <w:top w:val="single" w:sz="4" w:space="0" w:color="auto"/>
+              <w:left w:val="single" w:sz="4" w:space="0" w:color="auto"/>
+              <w:bottom w:val="single" w:sz="4" w:space="0" w:color="auto"/>
+              <w:right w:val="single" w:sz="4" w:space="0" w:color="auto"/>
+            </w:tcBorders>
+            <w:shd w:val="clear" w:color="auto" w:fill="D9D9D9" w:themeFill="background1" w:themeFillShade="D9"/>
           </w:tcPr>
           <w:p>
             <w:pPr>
               <w:pStyle w:val="TableText"/>
               <w:rPr>
                 <w:rStyle w:val="eop"/>
-              </w:rPr>
-            </w:pPr>
+                <w:b/>
+                <w:bCs/>
+              </w:rPr>
+            </w:pPr>
+            <w:r>
+              <w:rPr>
+                <w:rStyle w:val="eop"/>
+                <w:b/>
+                <w:bCs/>
+              </w:rPr>
+              <w:t>Functionality:</w:t>
+            </w:r>
           </w:p>
         </w:tc>
         <w:sdt>
@@ -3364,6 +3978,7 @@
             <w:placeholder>
               <w:docPart w:val="A3B153DB9485410DACC531AFC8553203"/>
             </w:placeholder>
+            <w:showingPlcHdr/>
             <w:dropDownList>
               <w:listItem w:value="Choose an item."/>
               <w:listItem w:displayText="PASS" w:value="PASS"/>
@@ -3373,14 +3988,14 @@
           <w:sdtContent>
             <w:tc>
               <w:tcPr>
-                <w:tcW w:w="2052" w:type="dxa"/>
+                <w:tcW w:w="1943" w:type="dxa"/>
                 <w:tcBorders>
                   <w:top w:val="single" w:sz="4" w:space="0" w:color="auto"/>
                   <w:left w:val="single" w:sz="4" w:space="0" w:color="auto"/>
                   <w:bottom w:val="single" w:sz="4" w:space="0" w:color="auto"/>
                   <w:right w:val="single" w:sz="4" w:space="0" w:color="auto"/>
                 </w:tcBorders>
-                <w:shd w:val="clear" w:color="auto" w:fill="FF0000"/>
+                <w:shd w:val="clear" w:color="auto" w:fill="D9D9D9" w:themeFill="background1" w:themeFillShade="D9"/>
                 <w:vAlign w:val="center"/>
                 <w:hideMark/>
               </w:tcPr>
@@ -3393,9 +4008,9 @@
                 </w:pPr>
                 <w:r>
                   <w:rPr>
-                    <w:rStyle w:val="dropdown"/>
+                    <w:rStyle w:val="PlaceholderText"/>
                   </w:rPr>
-                  <w:t>PASS</w:t>
+                  <w:t>Choose an item.</w:t>
                 </w:r>
               </w:p>
             </w:tc>
@@ -3403,14 +4018,14 @@
         </w:sdt>
         <w:tc>
           <w:tcPr>
-            <w:tcW w:w="3281" w:type="dxa"/>
-            <w:tcBorders>
-              <w:top w:val="single" w:sz="4" w:space="0" w:color="auto"/>
-              <w:left w:val="single" w:sz="4" w:space="0" w:color="auto"/>
-              <w:bottom w:val="single" w:sz="4" w:space="0" w:color="auto"/>
-              <w:right w:val="single" w:sz="4" w:space="0" w:color="auto"/>
-            </w:tcBorders>
-            <w:shd w:val="clear" w:color="auto" w:fill="FF0000"/>
+            <w:tcW w:w="3096" w:type="dxa"/>
+            <w:tcBorders>
+              <w:top w:val="single" w:sz="4" w:space="0" w:color="auto"/>
+              <w:left w:val="single" w:sz="4" w:space="0" w:color="auto"/>
+              <w:bottom w:val="single" w:sz="4" w:space="0" w:color="auto"/>
+              <w:right w:val="single" w:sz="4" w:space="0" w:color="auto"/>
+            </w:tcBorders>
+            <w:shd w:val="clear" w:color="auto" w:fill="D9D9D9" w:themeFill="background1" w:themeFillShade="D9"/>
             <w:vAlign w:val="center"/>
           </w:tcPr>
           <w:p>
@@ -3425,99 +4040,1931 @@
       </w:tr>
       <w:tr>
         <w:trPr>
-          <w:trHeight w:val="118"/>
           <w:jc w:val="center"/>
         </w:trPr>
         <w:tc>
           <w:tcPr>
-            <w:tcW w:w="4460" w:type="dxa"/>
-            <w:tcBorders>
-              <w:top w:val="single" w:sz="4" w:space="0" w:color="auto"/>
-              <w:left w:val="single" w:sz="4" w:space="0" w:color="auto"/>
-              <w:bottom w:val="single" w:sz="4" w:space="0" w:color="auto"/>
-              <w:right w:val="single" w:sz="4" w:space="0" w:color="auto"/>
-            </w:tcBorders>
-            <w:shd w:val="clear" w:color="auto" w:fill="FF0000"/>
-            <w:hideMark/>
+            <w:tcW w:w="4203" w:type="dxa"/>
+            <w:tcBorders>
+              <w:top w:val="single" w:sz="4" w:space="0" w:color="auto"/>
+              <w:left w:val="single" w:sz="4" w:space="0" w:color="auto"/>
+              <w:bottom w:val="single" w:sz="4" w:space="0" w:color="auto"/>
+              <w:right w:val="single" w:sz="4" w:space="0" w:color="auto"/>
+            </w:tcBorders>
+            <w:shd w:val="clear" w:color="auto" w:fill="auto"/>
           </w:tcPr>
           <w:p>
             <w:pPr>
               <w:pStyle w:val="TableText"/>
               <w:rPr>
                 <w:rStyle w:val="eop"/>
-                <w:i/>
-                <w:iCs/>
               </w:rPr>
             </w:pPr>
             <w:r>
               <w:rPr>
                 <w:rStyle w:val="eop"/>
-                <w:i/>
-                <w:iCs/>
-              </w:rPr>
-              <w:t>Insert rows as necessary</w:t>
-            </w:r>
-          </w:p>
-        </w:tc>
-        <w:sdt>
-          <w:sdtPr>
-            <w:rPr>
-              <w:rStyle w:val="dropdown"/>
-              <w:b w:val="0"/>
-            </w:rPr>
-            <w:alias w:val="Test Results"/>
-            <w:tag w:val="Test Results"/>
-            <w:id w:val="1089194422"/>
-            <w:placeholder>
-              <w:docPart w:val="E553777496F04F9C813C97D982924456"/>
-            </w:placeholder>
-            <w:dropDownList>
-              <w:listItem w:value="Choose an item."/>
-              <w:listItem w:displayText="PASS" w:value="PASS"/>
-              <w:listItem w:displayText="FAIL" w:value="FAIL"/>
-            </w:dropDownList>
-          </w:sdtPr>
-          <w:sdtContent>
-            <w:tc>
-              <w:tcPr>
-                <w:tcW w:w="2052" w:type="dxa"/>
-                <w:tcBorders>
-                  <w:top w:val="single" w:sz="4" w:space="0" w:color="auto"/>
-                  <w:left w:val="single" w:sz="4" w:space="0" w:color="auto"/>
-                  <w:bottom w:val="single" w:sz="4" w:space="0" w:color="auto"/>
-                  <w:right w:val="single" w:sz="4" w:space="0" w:color="auto"/>
-                </w:tcBorders>
-                <w:shd w:val="clear" w:color="auto" w:fill="FF0000"/>
-                <w:vAlign w:val="center"/>
-                <w:hideMark/>
-              </w:tcPr>
-              <w:p>
-                <w:pPr>
-                  <w:pStyle w:val="TableText"/>
-                  <w:rPr>
-                    <w:rStyle w:val="eop"/>
-                  </w:rPr>
-                </w:pPr>
-                <w:r>
-                  <w:rPr>
-                    <w:rStyle w:val="dropdown"/>
-                  </w:rPr>
-                  <w:t>FAIL</w:t>
-                </w:r>
-              </w:p>
-            </w:tc>
-          </w:sdtContent>
-        </w:sdt>
-        <w:tc>
-          <w:tcPr>
-            <w:tcW w:w="3281" w:type="dxa"/>
-            <w:tcBorders>
-              <w:top w:val="single" w:sz="4" w:space="0" w:color="auto"/>
-              <w:left w:val="single" w:sz="4" w:space="0" w:color="auto"/>
-              <w:bottom w:val="single" w:sz="4" w:space="0" w:color="auto"/>
-              <w:right w:val="single" w:sz="4" w:space="0" w:color="auto"/>
-            </w:tcBorders>
-            <w:shd w:val="clear" w:color="auto" w:fill="FF0000"/>
+              </w:rPr>
+              <w:t>Responsive design across devices</w:t>
+            </w:r>
+          </w:p>
+        </w:tc>
+        <w:tc>
+          <w:tcPr>
+            <w:tcW w:w="1943" w:type="dxa"/>
+            <w:tcBorders>
+              <w:top w:val="single" w:sz="4" w:space="0" w:color="auto"/>
+              <w:left w:val="single" w:sz="4" w:space="0" w:color="auto"/>
+              <w:bottom w:val="single" w:sz="4" w:space="0" w:color="auto"/>
+              <w:right w:val="single" w:sz="4" w:space="0" w:color="auto"/>
+            </w:tcBorders>
+            <w:shd w:val="clear" w:color="auto" w:fill="auto"/>
+            <w:vAlign w:val="center"/>
+          </w:tcPr>
+          <w:p>
+            <w:pPr>
+              <w:pStyle w:val="TableText"/>
+              <w:rPr>
+                <w:rStyle w:val="dropdown"/>
+                <w:b w:val="0"/>
+              </w:rPr>
+            </w:pPr>
+          </w:p>
+        </w:tc>
+        <w:tc>
+          <w:tcPr>
+            <w:tcW w:w="3096" w:type="dxa"/>
+            <w:tcBorders>
+              <w:top w:val="single" w:sz="4" w:space="0" w:color="auto"/>
+              <w:left w:val="single" w:sz="4" w:space="0" w:color="auto"/>
+              <w:bottom w:val="single" w:sz="4" w:space="0" w:color="auto"/>
+              <w:right w:val="single" w:sz="4" w:space="0" w:color="auto"/>
+            </w:tcBorders>
+            <w:shd w:val="clear" w:color="auto" w:fill="auto"/>
+            <w:vAlign w:val="center"/>
+          </w:tcPr>
+          <w:p>
+            <w:pPr>
+              <w:pStyle w:val="TableText"/>
+              <w:rPr>
+                <w:rStyle w:val="eop"/>
+              </w:rPr>
+            </w:pPr>
+          </w:p>
+        </w:tc>
+      </w:tr>
+      <w:tr>
+        <w:trPr>
+          <w:jc w:val="center"/>
+        </w:trPr>
+        <w:tc>
+          <w:tcPr>
+            <w:tcW w:w="4203" w:type="dxa"/>
+            <w:tcBorders>
+              <w:top w:val="single" w:sz="4" w:space="0" w:color="auto"/>
+              <w:left w:val="single" w:sz="4" w:space="0" w:color="auto"/>
+              <w:bottom w:val="single" w:sz="4" w:space="0" w:color="auto"/>
+              <w:right w:val="single" w:sz="4" w:space="0" w:color="auto"/>
+            </w:tcBorders>
+            <w:shd w:val="clear" w:color="auto" w:fill="auto"/>
+          </w:tcPr>
+          <w:p>
+            <w:pPr>
+              <w:pStyle w:val="TableText"/>
+              <w:rPr>
+                <w:rStyle w:val="eop"/>
+              </w:rPr>
+            </w:pPr>
+            <w:r>
+              <w:rPr>
+                <w:rStyle w:val="eop"/>
+              </w:rPr>
+              <w:t>Product listing and browsing for all users</w:t>
+            </w:r>
+          </w:p>
+        </w:tc>
+        <w:tc>
+          <w:tcPr>
+            <w:tcW w:w="1943" w:type="dxa"/>
+            <w:tcBorders>
+              <w:top w:val="single" w:sz="4" w:space="0" w:color="auto"/>
+              <w:left w:val="single" w:sz="4" w:space="0" w:color="auto"/>
+              <w:bottom w:val="single" w:sz="4" w:space="0" w:color="auto"/>
+              <w:right w:val="single" w:sz="4" w:space="0" w:color="auto"/>
+            </w:tcBorders>
+            <w:shd w:val="clear" w:color="auto" w:fill="auto"/>
+            <w:vAlign w:val="center"/>
+          </w:tcPr>
+          <w:p>
+            <w:pPr>
+              <w:pStyle w:val="TableText"/>
+              <w:rPr>
+                <w:rStyle w:val="dropdown"/>
+                <w:b w:val="0"/>
+              </w:rPr>
+            </w:pPr>
+          </w:p>
+        </w:tc>
+        <w:tc>
+          <w:tcPr>
+            <w:tcW w:w="3096" w:type="dxa"/>
+            <w:tcBorders>
+              <w:top w:val="single" w:sz="4" w:space="0" w:color="auto"/>
+              <w:left w:val="single" w:sz="4" w:space="0" w:color="auto"/>
+              <w:bottom w:val="single" w:sz="4" w:space="0" w:color="auto"/>
+              <w:right w:val="single" w:sz="4" w:space="0" w:color="auto"/>
+            </w:tcBorders>
+            <w:shd w:val="clear" w:color="auto" w:fill="auto"/>
+            <w:vAlign w:val="center"/>
+          </w:tcPr>
+          <w:p>
+            <w:pPr>
+              <w:pStyle w:val="TableText"/>
+              <w:rPr>
+                <w:rStyle w:val="eop"/>
+              </w:rPr>
+            </w:pPr>
+          </w:p>
+        </w:tc>
+      </w:tr>
+      <w:tr>
+        <w:trPr>
+          <w:jc w:val="center"/>
+        </w:trPr>
+        <w:tc>
+          <w:tcPr>
+            <w:tcW w:w="4203" w:type="dxa"/>
+            <w:tcBorders>
+              <w:top w:val="single" w:sz="4" w:space="0" w:color="auto"/>
+              <w:left w:val="single" w:sz="4" w:space="0" w:color="auto"/>
+              <w:bottom w:val="single" w:sz="4" w:space="0" w:color="auto"/>
+              <w:right w:val="single" w:sz="4" w:space="0" w:color="auto"/>
+            </w:tcBorders>
+            <w:shd w:val="clear" w:color="auto" w:fill="auto"/>
+          </w:tcPr>
+          <w:p>
+            <w:pPr>
+              <w:pStyle w:val="TableText"/>
+              <w:rPr>
+                <w:rStyle w:val="eop"/>
+              </w:rPr>
+            </w:pPr>
+            <w:r>
+              <w:rPr>
+                <w:rStyle w:val="eop"/>
+              </w:rPr>
+              <w:t xml:space="preserve">Secure admin area </w:t>
+            </w:r>
+          </w:p>
+        </w:tc>
+        <w:tc>
+          <w:tcPr>
+            <w:tcW w:w="1943" w:type="dxa"/>
+            <w:tcBorders>
+              <w:top w:val="single" w:sz="4" w:space="0" w:color="auto"/>
+              <w:left w:val="single" w:sz="4" w:space="0" w:color="auto"/>
+              <w:bottom w:val="single" w:sz="4" w:space="0" w:color="auto"/>
+              <w:right w:val="single" w:sz="4" w:space="0" w:color="auto"/>
+            </w:tcBorders>
+            <w:shd w:val="clear" w:color="auto" w:fill="auto"/>
+            <w:vAlign w:val="center"/>
+          </w:tcPr>
+          <w:p>
+            <w:pPr>
+              <w:pStyle w:val="TableText"/>
+              <w:rPr>
+                <w:rStyle w:val="dropdown"/>
+                <w:b w:val="0"/>
+              </w:rPr>
+            </w:pPr>
+          </w:p>
+        </w:tc>
+        <w:tc>
+          <w:tcPr>
+            <w:tcW w:w="3096" w:type="dxa"/>
+            <w:tcBorders>
+              <w:top w:val="single" w:sz="4" w:space="0" w:color="auto"/>
+              <w:left w:val="single" w:sz="4" w:space="0" w:color="auto"/>
+              <w:bottom w:val="single" w:sz="4" w:space="0" w:color="auto"/>
+              <w:right w:val="single" w:sz="4" w:space="0" w:color="auto"/>
+            </w:tcBorders>
+            <w:shd w:val="clear" w:color="auto" w:fill="auto"/>
+            <w:vAlign w:val="center"/>
+          </w:tcPr>
+          <w:p>
+            <w:pPr>
+              <w:pStyle w:val="TableText"/>
+              <w:rPr>
+                <w:rStyle w:val="eop"/>
+              </w:rPr>
+            </w:pPr>
+          </w:p>
+        </w:tc>
+      </w:tr>
+      <w:tr>
+        <w:trPr>
+          <w:jc w:val="center"/>
+        </w:trPr>
+        <w:tc>
+          <w:tcPr>
+            <w:tcW w:w="4203" w:type="dxa"/>
+            <w:tcBorders>
+              <w:top w:val="single" w:sz="4" w:space="0" w:color="auto"/>
+              <w:left w:val="single" w:sz="4" w:space="0" w:color="auto"/>
+              <w:bottom w:val="single" w:sz="4" w:space="0" w:color="auto"/>
+              <w:right w:val="single" w:sz="4" w:space="0" w:color="auto"/>
+            </w:tcBorders>
+            <w:shd w:val="clear" w:color="auto" w:fill="auto"/>
+          </w:tcPr>
+          <w:p>
+            <w:pPr>
+              <w:pStyle w:val="TableText"/>
+              <w:rPr>
+                <w:rStyle w:val="eop"/>
+              </w:rPr>
+            </w:pPr>
+            <w:r>
+              <w:rPr>
+                <w:rStyle w:val="eop"/>
+              </w:rPr>
+              <w:t>Secure login and signup functionality</w:t>
+            </w:r>
+          </w:p>
+        </w:tc>
+        <w:tc>
+          <w:tcPr>
+            <w:tcW w:w="1943" w:type="dxa"/>
+            <w:tcBorders>
+              <w:top w:val="single" w:sz="4" w:space="0" w:color="auto"/>
+              <w:left w:val="single" w:sz="4" w:space="0" w:color="auto"/>
+              <w:bottom w:val="single" w:sz="4" w:space="0" w:color="auto"/>
+              <w:right w:val="single" w:sz="4" w:space="0" w:color="auto"/>
+            </w:tcBorders>
+            <w:shd w:val="clear" w:color="auto" w:fill="auto"/>
+            <w:vAlign w:val="center"/>
+          </w:tcPr>
+          <w:p>
+            <w:pPr>
+              <w:pStyle w:val="TableText"/>
+              <w:rPr>
+                <w:rStyle w:val="dropdown"/>
+                <w:b w:val="0"/>
+              </w:rPr>
+            </w:pPr>
+          </w:p>
+        </w:tc>
+        <w:tc>
+          <w:tcPr>
+            <w:tcW w:w="3096" w:type="dxa"/>
+            <w:tcBorders>
+              <w:top w:val="single" w:sz="4" w:space="0" w:color="auto"/>
+              <w:left w:val="single" w:sz="4" w:space="0" w:color="auto"/>
+              <w:bottom w:val="single" w:sz="4" w:space="0" w:color="auto"/>
+              <w:right w:val="single" w:sz="4" w:space="0" w:color="auto"/>
+            </w:tcBorders>
+            <w:shd w:val="clear" w:color="auto" w:fill="auto"/>
+            <w:vAlign w:val="center"/>
+          </w:tcPr>
+          <w:p>
+            <w:pPr>
+              <w:pStyle w:val="TableText"/>
+              <w:rPr>
+                <w:rStyle w:val="eop"/>
+              </w:rPr>
+            </w:pPr>
+          </w:p>
+        </w:tc>
+      </w:tr>
+      <w:tr>
+        <w:trPr>
+          <w:jc w:val="center"/>
+        </w:trPr>
+        <w:tc>
+          <w:tcPr>
+            <w:tcW w:w="4203" w:type="dxa"/>
+            <w:tcBorders>
+              <w:top w:val="single" w:sz="4" w:space="0" w:color="auto"/>
+              <w:left w:val="single" w:sz="4" w:space="0" w:color="auto"/>
+              <w:bottom w:val="single" w:sz="4" w:space="0" w:color="auto"/>
+              <w:right w:val="single" w:sz="4" w:space="0" w:color="auto"/>
+            </w:tcBorders>
+            <w:shd w:val="clear" w:color="auto" w:fill="auto"/>
+          </w:tcPr>
+          <w:p>
+            <w:pPr>
+              <w:pStyle w:val="TableText"/>
+              <w:rPr>
+                <w:rStyle w:val="eop"/>
+              </w:rPr>
+            </w:pPr>
+            <w:r>
+              <w:rPr>
+                <w:rStyle w:val="eop"/>
+              </w:rPr>
+              <w:t xml:space="preserve">Implementation of CRUD operations </w:t>
+            </w:r>
+          </w:p>
+        </w:tc>
+        <w:tc>
+          <w:tcPr>
+            <w:tcW w:w="1943" w:type="dxa"/>
+            <w:tcBorders>
+              <w:top w:val="single" w:sz="4" w:space="0" w:color="auto"/>
+              <w:left w:val="single" w:sz="4" w:space="0" w:color="auto"/>
+              <w:bottom w:val="single" w:sz="4" w:space="0" w:color="auto"/>
+              <w:right w:val="single" w:sz="4" w:space="0" w:color="auto"/>
+            </w:tcBorders>
+            <w:shd w:val="clear" w:color="auto" w:fill="auto"/>
+            <w:vAlign w:val="center"/>
+          </w:tcPr>
+          <w:p>
+            <w:pPr>
+              <w:pStyle w:val="TableText"/>
+              <w:rPr>
+                <w:rStyle w:val="dropdown"/>
+                <w:b w:val="0"/>
+              </w:rPr>
+            </w:pPr>
+          </w:p>
+        </w:tc>
+        <w:tc>
+          <w:tcPr>
+            <w:tcW w:w="3096" w:type="dxa"/>
+            <w:tcBorders>
+              <w:top w:val="single" w:sz="4" w:space="0" w:color="auto"/>
+              <w:left w:val="single" w:sz="4" w:space="0" w:color="auto"/>
+              <w:bottom w:val="single" w:sz="4" w:space="0" w:color="auto"/>
+              <w:right w:val="single" w:sz="4" w:space="0" w:color="auto"/>
+            </w:tcBorders>
+            <w:shd w:val="clear" w:color="auto" w:fill="auto"/>
+            <w:vAlign w:val="center"/>
+          </w:tcPr>
+          <w:p>
+            <w:pPr>
+              <w:pStyle w:val="TableText"/>
+              <w:rPr>
+                <w:rStyle w:val="eop"/>
+              </w:rPr>
+            </w:pPr>
+          </w:p>
+        </w:tc>
+      </w:tr>
+      <w:tr>
+        <w:trPr>
+          <w:jc w:val="center"/>
+        </w:trPr>
+        <w:tc>
+          <w:tcPr>
+            <w:tcW w:w="4203" w:type="dxa"/>
+            <w:tcBorders>
+              <w:top w:val="single" w:sz="4" w:space="0" w:color="auto"/>
+              <w:left w:val="single" w:sz="4" w:space="0" w:color="auto"/>
+              <w:bottom w:val="single" w:sz="4" w:space="0" w:color="auto"/>
+              <w:right w:val="single" w:sz="4" w:space="0" w:color="auto"/>
+            </w:tcBorders>
+            <w:shd w:val="clear" w:color="auto" w:fill="auto"/>
+          </w:tcPr>
+          <w:p>
+            <w:pPr>
+              <w:pStyle w:val="TableText"/>
+              <w:rPr>
+                <w:rStyle w:val="eop"/>
+              </w:rPr>
+            </w:pPr>
+            <w:r>
+              <w:rPr>
+                <w:rStyle w:val="eop"/>
+              </w:rPr>
+              <w:t>Change log tracking</w:t>
+            </w:r>
+          </w:p>
+        </w:tc>
+        <w:tc>
+          <w:tcPr>
+            <w:tcW w:w="1943" w:type="dxa"/>
+            <w:tcBorders>
+              <w:top w:val="single" w:sz="4" w:space="0" w:color="auto"/>
+              <w:left w:val="single" w:sz="4" w:space="0" w:color="auto"/>
+              <w:bottom w:val="single" w:sz="4" w:space="0" w:color="auto"/>
+              <w:right w:val="single" w:sz="4" w:space="0" w:color="auto"/>
+            </w:tcBorders>
+            <w:shd w:val="clear" w:color="auto" w:fill="auto"/>
+            <w:vAlign w:val="center"/>
+          </w:tcPr>
+          <w:p>
+            <w:pPr>
+              <w:pStyle w:val="TableText"/>
+              <w:rPr>
+                <w:rStyle w:val="dropdown"/>
+                <w:b w:val="0"/>
+              </w:rPr>
+            </w:pPr>
+          </w:p>
+        </w:tc>
+        <w:tc>
+          <w:tcPr>
+            <w:tcW w:w="3096" w:type="dxa"/>
+            <w:tcBorders>
+              <w:top w:val="single" w:sz="4" w:space="0" w:color="auto"/>
+              <w:left w:val="single" w:sz="4" w:space="0" w:color="auto"/>
+              <w:bottom w:val="single" w:sz="4" w:space="0" w:color="auto"/>
+              <w:right w:val="single" w:sz="4" w:space="0" w:color="auto"/>
+            </w:tcBorders>
+            <w:shd w:val="clear" w:color="auto" w:fill="auto"/>
+            <w:vAlign w:val="center"/>
+          </w:tcPr>
+          <w:p>
+            <w:pPr>
+              <w:pStyle w:val="TableText"/>
+              <w:rPr>
+                <w:rStyle w:val="eop"/>
+              </w:rPr>
+            </w:pPr>
+          </w:p>
+        </w:tc>
+      </w:tr>
+      <w:tr>
+        <w:trPr>
+          <w:jc w:val="center"/>
+        </w:trPr>
+        <w:tc>
+          <w:tcPr>
+            <w:tcW w:w="4203" w:type="dxa"/>
+            <w:tcBorders>
+              <w:top w:val="single" w:sz="4" w:space="0" w:color="auto"/>
+              <w:left w:val="single" w:sz="4" w:space="0" w:color="auto"/>
+              <w:bottom w:val="single" w:sz="4" w:space="0" w:color="auto"/>
+              <w:right w:val="single" w:sz="4" w:space="0" w:color="auto"/>
+            </w:tcBorders>
+            <w:shd w:val="clear" w:color="auto" w:fill="D9D9D9" w:themeFill="background1" w:themeFillShade="D9"/>
+          </w:tcPr>
+          <w:p>
+            <w:pPr>
+              <w:pStyle w:val="TableText"/>
+              <w:rPr>
+                <w:rStyle w:val="eop"/>
+                <w:b/>
+                <w:bCs/>
+              </w:rPr>
+            </w:pPr>
+            <w:r>
+              <w:rPr>
+                <w:rStyle w:val="eop"/>
+                <w:b/>
+                <w:bCs/>
+              </w:rPr>
+              <w:t>Database Integration:</w:t>
+            </w:r>
+          </w:p>
+        </w:tc>
+        <w:tc>
+          <w:tcPr>
+            <w:tcW w:w="1943" w:type="dxa"/>
+            <w:tcBorders>
+              <w:top w:val="single" w:sz="4" w:space="0" w:color="auto"/>
+              <w:left w:val="single" w:sz="4" w:space="0" w:color="auto"/>
+              <w:bottom w:val="single" w:sz="4" w:space="0" w:color="auto"/>
+              <w:right w:val="single" w:sz="4" w:space="0" w:color="auto"/>
+            </w:tcBorders>
+            <w:shd w:val="clear" w:color="auto" w:fill="D9D9D9" w:themeFill="background1" w:themeFillShade="D9"/>
+            <w:vAlign w:val="center"/>
+          </w:tcPr>
+          <w:p>
+            <w:pPr>
+              <w:pStyle w:val="TableText"/>
+              <w:rPr>
+                <w:rStyle w:val="dropdown"/>
+                <w:b w:val="0"/>
+              </w:rPr>
+            </w:pPr>
+          </w:p>
+        </w:tc>
+        <w:tc>
+          <w:tcPr>
+            <w:tcW w:w="3096" w:type="dxa"/>
+            <w:tcBorders>
+              <w:top w:val="single" w:sz="4" w:space="0" w:color="auto"/>
+              <w:left w:val="single" w:sz="4" w:space="0" w:color="auto"/>
+              <w:bottom w:val="single" w:sz="4" w:space="0" w:color="auto"/>
+              <w:right w:val="single" w:sz="4" w:space="0" w:color="auto"/>
+            </w:tcBorders>
+            <w:shd w:val="clear" w:color="auto" w:fill="D9D9D9" w:themeFill="background1" w:themeFillShade="D9"/>
+            <w:vAlign w:val="center"/>
+          </w:tcPr>
+          <w:p>
+            <w:pPr>
+              <w:pStyle w:val="TableText"/>
+              <w:rPr>
+                <w:rStyle w:val="eop"/>
+              </w:rPr>
+            </w:pPr>
+          </w:p>
+        </w:tc>
+      </w:tr>
+      <w:tr>
+        <w:trPr>
+          <w:jc w:val="center"/>
+        </w:trPr>
+        <w:tc>
+          <w:tcPr>
+            <w:tcW w:w="4203" w:type="dxa"/>
+            <w:tcBorders>
+              <w:top w:val="single" w:sz="4" w:space="0" w:color="auto"/>
+              <w:left w:val="single" w:sz="4" w:space="0" w:color="auto"/>
+              <w:bottom w:val="single" w:sz="4" w:space="0" w:color="auto"/>
+              <w:right w:val="single" w:sz="4" w:space="0" w:color="auto"/>
+            </w:tcBorders>
+            <w:shd w:val="clear" w:color="auto" w:fill="auto"/>
+          </w:tcPr>
+          <w:p>
+            <w:pPr>
+              <w:pStyle w:val="TableText"/>
+              <w:rPr>
+                <w:rStyle w:val="eop"/>
+              </w:rPr>
+            </w:pPr>
+            <w:r>
+              <w:rPr>
+                <w:rStyle w:val="eop"/>
+              </w:rPr>
+              <w:t>Secure connection to database</w:t>
+            </w:r>
+          </w:p>
+        </w:tc>
+        <w:tc>
+          <w:tcPr>
+            <w:tcW w:w="1943" w:type="dxa"/>
+            <w:tcBorders>
+              <w:top w:val="single" w:sz="4" w:space="0" w:color="auto"/>
+              <w:left w:val="single" w:sz="4" w:space="0" w:color="auto"/>
+              <w:bottom w:val="single" w:sz="4" w:space="0" w:color="auto"/>
+              <w:right w:val="single" w:sz="4" w:space="0" w:color="auto"/>
+            </w:tcBorders>
+            <w:shd w:val="clear" w:color="auto" w:fill="auto"/>
+            <w:vAlign w:val="center"/>
+          </w:tcPr>
+          <w:p>
+            <w:pPr>
+              <w:pStyle w:val="TableText"/>
+              <w:rPr>
+                <w:rStyle w:val="dropdown"/>
+                <w:b w:val="0"/>
+              </w:rPr>
+            </w:pPr>
+          </w:p>
+        </w:tc>
+        <w:tc>
+          <w:tcPr>
+            <w:tcW w:w="3096" w:type="dxa"/>
+            <w:tcBorders>
+              <w:top w:val="single" w:sz="4" w:space="0" w:color="auto"/>
+              <w:left w:val="single" w:sz="4" w:space="0" w:color="auto"/>
+              <w:bottom w:val="single" w:sz="4" w:space="0" w:color="auto"/>
+              <w:right w:val="single" w:sz="4" w:space="0" w:color="auto"/>
+            </w:tcBorders>
+            <w:shd w:val="clear" w:color="auto" w:fill="auto"/>
+            <w:vAlign w:val="center"/>
+          </w:tcPr>
+          <w:p>
+            <w:pPr>
+              <w:pStyle w:val="TableText"/>
+              <w:rPr>
+                <w:rStyle w:val="eop"/>
+              </w:rPr>
+            </w:pPr>
+          </w:p>
+        </w:tc>
+      </w:tr>
+      <w:tr>
+        <w:trPr>
+          <w:jc w:val="center"/>
+        </w:trPr>
+        <w:tc>
+          <w:tcPr>
+            <w:tcW w:w="4203" w:type="dxa"/>
+            <w:tcBorders>
+              <w:top w:val="single" w:sz="4" w:space="0" w:color="auto"/>
+              <w:left w:val="single" w:sz="4" w:space="0" w:color="auto"/>
+              <w:bottom w:val="single" w:sz="4" w:space="0" w:color="auto"/>
+              <w:right w:val="single" w:sz="4" w:space="0" w:color="auto"/>
+            </w:tcBorders>
+            <w:shd w:val="clear" w:color="auto" w:fill="auto"/>
+          </w:tcPr>
+          <w:p>
+            <w:pPr>
+              <w:pStyle w:val="TableText"/>
+              <w:rPr>
+                <w:rStyle w:val="eop"/>
+              </w:rPr>
+            </w:pPr>
+            <w:r>
+              <w:rPr>
+                <w:rStyle w:val="eop"/>
+              </w:rPr>
+              <w:t>Storage of user information</w:t>
+            </w:r>
+          </w:p>
+        </w:tc>
+        <w:tc>
+          <w:tcPr>
+            <w:tcW w:w="1943" w:type="dxa"/>
+            <w:tcBorders>
+              <w:top w:val="single" w:sz="4" w:space="0" w:color="auto"/>
+              <w:left w:val="single" w:sz="4" w:space="0" w:color="auto"/>
+              <w:bottom w:val="single" w:sz="4" w:space="0" w:color="auto"/>
+              <w:right w:val="single" w:sz="4" w:space="0" w:color="auto"/>
+            </w:tcBorders>
+            <w:shd w:val="clear" w:color="auto" w:fill="auto"/>
+            <w:vAlign w:val="center"/>
+          </w:tcPr>
+          <w:p>
+            <w:pPr>
+              <w:pStyle w:val="TableText"/>
+              <w:rPr>
+                <w:rStyle w:val="dropdown"/>
+                <w:b w:val="0"/>
+              </w:rPr>
+            </w:pPr>
+          </w:p>
+        </w:tc>
+        <w:tc>
+          <w:tcPr>
+            <w:tcW w:w="3096" w:type="dxa"/>
+            <w:tcBorders>
+              <w:top w:val="single" w:sz="4" w:space="0" w:color="auto"/>
+              <w:left w:val="single" w:sz="4" w:space="0" w:color="auto"/>
+              <w:bottom w:val="single" w:sz="4" w:space="0" w:color="auto"/>
+              <w:right w:val="single" w:sz="4" w:space="0" w:color="auto"/>
+            </w:tcBorders>
+            <w:shd w:val="clear" w:color="auto" w:fill="auto"/>
+            <w:vAlign w:val="center"/>
+          </w:tcPr>
+          <w:p>
+            <w:pPr>
+              <w:pStyle w:val="TableText"/>
+              <w:rPr>
+                <w:rStyle w:val="eop"/>
+              </w:rPr>
+            </w:pPr>
+          </w:p>
+        </w:tc>
+      </w:tr>
+      <w:tr>
+        <w:trPr>
+          <w:jc w:val="center"/>
+        </w:trPr>
+        <w:tc>
+          <w:tcPr>
+            <w:tcW w:w="4203" w:type="dxa"/>
+            <w:tcBorders>
+              <w:top w:val="single" w:sz="4" w:space="0" w:color="auto"/>
+              <w:left w:val="single" w:sz="4" w:space="0" w:color="auto"/>
+              <w:bottom w:val="single" w:sz="4" w:space="0" w:color="auto"/>
+              <w:right w:val="single" w:sz="4" w:space="0" w:color="auto"/>
+            </w:tcBorders>
+            <w:shd w:val="clear" w:color="auto" w:fill="auto"/>
+          </w:tcPr>
+          <w:p>
+            <w:pPr>
+              <w:pStyle w:val="TableText"/>
+              <w:rPr>
+                <w:rStyle w:val="eop"/>
+              </w:rPr>
+            </w:pPr>
+            <w:r>
+              <w:rPr>
+                <w:rStyle w:val="eop"/>
+              </w:rPr>
+              <w:t>Implementation of CRUD operations</w:t>
+            </w:r>
+          </w:p>
+        </w:tc>
+        <w:tc>
+          <w:tcPr>
+            <w:tcW w:w="1943" w:type="dxa"/>
+            <w:tcBorders>
+              <w:top w:val="single" w:sz="4" w:space="0" w:color="auto"/>
+              <w:left w:val="single" w:sz="4" w:space="0" w:color="auto"/>
+              <w:bottom w:val="single" w:sz="4" w:space="0" w:color="auto"/>
+              <w:right w:val="single" w:sz="4" w:space="0" w:color="auto"/>
+            </w:tcBorders>
+            <w:shd w:val="clear" w:color="auto" w:fill="auto"/>
+            <w:vAlign w:val="center"/>
+          </w:tcPr>
+          <w:p>
+            <w:pPr>
+              <w:pStyle w:val="TableText"/>
+              <w:rPr>
+                <w:rStyle w:val="dropdown"/>
+                <w:b w:val="0"/>
+              </w:rPr>
+            </w:pPr>
+          </w:p>
+        </w:tc>
+        <w:tc>
+          <w:tcPr>
+            <w:tcW w:w="3096" w:type="dxa"/>
+            <w:tcBorders>
+              <w:top w:val="single" w:sz="4" w:space="0" w:color="auto"/>
+              <w:left w:val="single" w:sz="4" w:space="0" w:color="auto"/>
+              <w:bottom w:val="single" w:sz="4" w:space="0" w:color="auto"/>
+              <w:right w:val="single" w:sz="4" w:space="0" w:color="auto"/>
+            </w:tcBorders>
+            <w:shd w:val="clear" w:color="auto" w:fill="auto"/>
+            <w:vAlign w:val="center"/>
+          </w:tcPr>
+          <w:p>
+            <w:pPr>
+              <w:pStyle w:val="TableText"/>
+              <w:rPr>
+                <w:rStyle w:val="eop"/>
+              </w:rPr>
+            </w:pPr>
+          </w:p>
+        </w:tc>
+      </w:tr>
+      <w:tr>
+        <w:trPr>
+          <w:jc w:val="center"/>
+        </w:trPr>
+        <w:tc>
+          <w:tcPr>
+            <w:tcW w:w="4203" w:type="dxa"/>
+            <w:tcBorders>
+              <w:top w:val="single" w:sz="4" w:space="0" w:color="auto"/>
+              <w:left w:val="single" w:sz="4" w:space="0" w:color="auto"/>
+              <w:bottom w:val="single" w:sz="4" w:space="0" w:color="auto"/>
+              <w:right w:val="single" w:sz="4" w:space="0" w:color="auto"/>
+            </w:tcBorders>
+            <w:shd w:val="clear" w:color="auto" w:fill="auto"/>
+          </w:tcPr>
+          <w:p>
+            <w:pPr>
+              <w:pStyle w:val="TableText"/>
+              <w:rPr>
+                <w:rStyle w:val="eop"/>
+              </w:rPr>
+            </w:pPr>
+            <w:r>
+              <w:rPr>
+                <w:rStyle w:val="eop"/>
+              </w:rPr>
+              <w:t>Integrity constraints enforced</w:t>
+            </w:r>
+          </w:p>
+        </w:tc>
+        <w:tc>
+          <w:tcPr>
+            <w:tcW w:w="1943" w:type="dxa"/>
+            <w:tcBorders>
+              <w:top w:val="single" w:sz="4" w:space="0" w:color="auto"/>
+              <w:left w:val="single" w:sz="4" w:space="0" w:color="auto"/>
+              <w:bottom w:val="single" w:sz="4" w:space="0" w:color="auto"/>
+              <w:right w:val="single" w:sz="4" w:space="0" w:color="auto"/>
+            </w:tcBorders>
+            <w:shd w:val="clear" w:color="auto" w:fill="auto"/>
+            <w:vAlign w:val="center"/>
+          </w:tcPr>
+          <w:p>
+            <w:pPr>
+              <w:pStyle w:val="TableText"/>
+              <w:rPr>
+                <w:rStyle w:val="dropdown"/>
+                <w:b w:val="0"/>
+              </w:rPr>
+            </w:pPr>
+          </w:p>
+        </w:tc>
+        <w:tc>
+          <w:tcPr>
+            <w:tcW w:w="3096" w:type="dxa"/>
+            <w:tcBorders>
+              <w:top w:val="single" w:sz="4" w:space="0" w:color="auto"/>
+              <w:left w:val="single" w:sz="4" w:space="0" w:color="auto"/>
+              <w:bottom w:val="single" w:sz="4" w:space="0" w:color="auto"/>
+              <w:right w:val="single" w:sz="4" w:space="0" w:color="auto"/>
+            </w:tcBorders>
+            <w:shd w:val="clear" w:color="auto" w:fill="auto"/>
+            <w:vAlign w:val="center"/>
+          </w:tcPr>
+          <w:p>
+            <w:pPr>
+              <w:pStyle w:val="TableText"/>
+              <w:rPr>
+                <w:rStyle w:val="eop"/>
+              </w:rPr>
+            </w:pPr>
+          </w:p>
+        </w:tc>
+      </w:tr>
+      <w:tr>
+        <w:trPr>
+          <w:jc w:val="center"/>
+        </w:trPr>
+        <w:tc>
+          <w:tcPr>
+            <w:tcW w:w="4203" w:type="dxa"/>
+            <w:tcBorders>
+              <w:top w:val="single" w:sz="4" w:space="0" w:color="auto"/>
+              <w:left w:val="single" w:sz="4" w:space="0" w:color="auto"/>
+              <w:bottom w:val="single" w:sz="4" w:space="0" w:color="auto"/>
+              <w:right w:val="single" w:sz="4" w:space="0" w:color="auto"/>
+            </w:tcBorders>
+            <w:shd w:val="clear" w:color="auto" w:fill="auto"/>
+          </w:tcPr>
+          <w:p>
+            <w:pPr>
+              <w:pStyle w:val="TableText"/>
+              <w:rPr>
+                <w:rStyle w:val="eop"/>
+              </w:rPr>
+            </w:pPr>
+            <w:r>
+              <w:rPr>
+                <w:rStyle w:val="eop"/>
+              </w:rPr>
+              <w:lastRenderedPageBreak/>
+              <w:t>Forms input correct data</w:t>
+            </w:r>
+          </w:p>
+        </w:tc>
+        <w:tc>
+          <w:tcPr>
+            <w:tcW w:w="1943" w:type="dxa"/>
+            <w:tcBorders>
+              <w:top w:val="single" w:sz="4" w:space="0" w:color="auto"/>
+              <w:left w:val="single" w:sz="4" w:space="0" w:color="auto"/>
+              <w:bottom w:val="single" w:sz="4" w:space="0" w:color="auto"/>
+              <w:right w:val="single" w:sz="4" w:space="0" w:color="auto"/>
+            </w:tcBorders>
+            <w:shd w:val="clear" w:color="auto" w:fill="auto"/>
+            <w:vAlign w:val="center"/>
+          </w:tcPr>
+          <w:p>
+            <w:pPr>
+              <w:pStyle w:val="TableText"/>
+              <w:rPr>
+                <w:rStyle w:val="dropdown"/>
+                <w:b w:val="0"/>
+              </w:rPr>
+            </w:pPr>
+          </w:p>
+        </w:tc>
+        <w:tc>
+          <w:tcPr>
+            <w:tcW w:w="3096" w:type="dxa"/>
+            <w:tcBorders>
+              <w:top w:val="single" w:sz="4" w:space="0" w:color="auto"/>
+              <w:left w:val="single" w:sz="4" w:space="0" w:color="auto"/>
+              <w:bottom w:val="single" w:sz="4" w:space="0" w:color="auto"/>
+              <w:right w:val="single" w:sz="4" w:space="0" w:color="auto"/>
+            </w:tcBorders>
+            <w:shd w:val="clear" w:color="auto" w:fill="auto"/>
+            <w:vAlign w:val="center"/>
+          </w:tcPr>
+          <w:p>
+            <w:pPr>
+              <w:pStyle w:val="TableText"/>
+              <w:rPr>
+                <w:rStyle w:val="eop"/>
+              </w:rPr>
+            </w:pPr>
+          </w:p>
+        </w:tc>
+      </w:tr>
+      <w:tr>
+        <w:trPr>
+          <w:jc w:val="center"/>
+        </w:trPr>
+        <w:tc>
+          <w:tcPr>
+            <w:tcW w:w="4203" w:type="dxa"/>
+            <w:tcBorders>
+              <w:top w:val="single" w:sz="4" w:space="0" w:color="auto"/>
+              <w:left w:val="single" w:sz="4" w:space="0" w:color="auto"/>
+              <w:bottom w:val="single" w:sz="4" w:space="0" w:color="auto"/>
+              <w:right w:val="single" w:sz="4" w:space="0" w:color="auto"/>
+            </w:tcBorders>
+            <w:shd w:val="clear" w:color="auto" w:fill="D9D9D9" w:themeFill="background1" w:themeFillShade="D9"/>
+          </w:tcPr>
+          <w:p>
+            <w:pPr>
+              <w:pStyle w:val="TableText"/>
+              <w:rPr>
+                <w:rStyle w:val="eop"/>
+                <w:b/>
+                <w:bCs/>
+              </w:rPr>
+            </w:pPr>
+            <w:r>
+              <w:rPr>
+                <w:rStyle w:val="eop"/>
+                <w:b/>
+                <w:bCs/>
+              </w:rPr>
+              <w:t>User Interface:</w:t>
+            </w:r>
+          </w:p>
+        </w:tc>
+        <w:tc>
+          <w:tcPr>
+            <w:tcW w:w="1943" w:type="dxa"/>
+            <w:tcBorders>
+              <w:top w:val="single" w:sz="4" w:space="0" w:color="auto"/>
+              <w:left w:val="single" w:sz="4" w:space="0" w:color="auto"/>
+              <w:bottom w:val="single" w:sz="4" w:space="0" w:color="auto"/>
+              <w:right w:val="single" w:sz="4" w:space="0" w:color="auto"/>
+            </w:tcBorders>
+            <w:shd w:val="clear" w:color="auto" w:fill="D9D9D9" w:themeFill="background1" w:themeFillShade="D9"/>
+            <w:vAlign w:val="center"/>
+          </w:tcPr>
+          <w:p>
+            <w:pPr>
+              <w:pStyle w:val="TableText"/>
+              <w:rPr>
+                <w:rStyle w:val="dropdown"/>
+                <w:bCs/>
+              </w:rPr>
+            </w:pPr>
+          </w:p>
+        </w:tc>
+        <w:tc>
+          <w:tcPr>
+            <w:tcW w:w="3096" w:type="dxa"/>
+            <w:tcBorders>
+              <w:top w:val="single" w:sz="4" w:space="0" w:color="auto"/>
+              <w:left w:val="single" w:sz="4" w:space="0" w:color="auto"/>
+              <w:bottom w:val="single" w:sz="4" w:space="0" w:color="auto"/>
+              <w:right w:val="single" w:sz="4" w:space="0" w:color="auto"/>
+            </w:tcBorders>
+            <w:shd w:val="clear" w:color="auto" w:fill="D9D9D9" w:themeFill="background1" w:themeFillShade="D9"/>
+            <w:vAlign w:val="center"/>
+          </w:tcPr>
+          <w:p>
+            <w:pPr>
+              <w:pStyle w:val="TableText"/>
+              <w:rPr>
+                <w:rStyle w:val="eop"/>
+                <w:b/>
+                <w:bCs/>
+              </w:rPr>
+            </w:pPr>
+          </w:p>
+        </w:tc>
+      </w:tr>
+      <w:tr>
+        <w:trPr>
+          <w:jc w:val="center"/>
+        </w:trPr>
+        <w:tc>
+          <w:tcPr>
+            <w:tcW w:w="4203" w:type="dxa"/>
+            <w:tcBorders>
+              <w:top w:val="single" w:sz="4" w:space="0" w:color="auto"/>
+              <w:left w:val="single" w:sz="4" w:space="0" w:color="auto"/>
+              <w:bottom w:val="single" w:sz="4" w:space="0" w:color="auto"/>
+              <w:right w:val="single" w:sz="4" w:space="0" w:color="auto"/>
+            </w:tcBorders>
+            <w:shd w:val="clear" w:color="auto" w:fill="auto"/>
+          </w:tcPr>
+          <w:p>
+            <w:pPr>
+              <w:pStyle w:val="TableText"/>
+              <w:rPr>
+                <w:rStyle w:val="eop"/>
+              </w:rPr>
+            </w:pPr>
+            <w:r>
+              <w:rPr>
+                <w:rStyle w:val="eop"/>
+              </w:rPr>
+              <w:t>Users - Easy navigation</w:t>
+            </w:r>
+          </w:p>
+        </w:tc>
+        <w:tc>
+          <w:tcPr>
+            <w:tcW w:w="1943" w:type="dxa"/>
+            <w:tcBorders>
+              <w:top w:val="single" w:sz="4" w:space="0" w:color="auto"/>
+              <w:left w:val="single" w:sz="4" w:space="0" w:color="auto"/>
+              <w:bottom w:val="single" w:sz="4" w:space="0" w:color="auto"/>
+              <w:right w:val="single" w:sz="4" w:space="0" w:color="auto"/>
+            </w:tcBorders>
+            <w:shd w:val="clear" w:color="auto" w:fill="auto"/>
+            <w:vAlign w:val="center"/>
+          </w:tcPr>
+          <w:p>
+            <w:pPr>
+              <w:pStyle w:val="TableText"/>
+              <w:rPr>
+                <w:rStyle w:val="dropdown"/>
+                <w:b w:val="0"/>
+              </w:rPr>
+            </w:pPr>
+          </w:p>
+        </w:tc>
+        <w:tc>
+          <w:tcPr>
+            <w:tcW w:w="3096" w:type="dxa"/>
+            <w:tcBorders>
+              <w:top w:val="single" w:sz="4" w:space="0" w:color="auto"/>
+              <w:left w:val="single" w:sz="4" w:space="0" w:color="auto"/>
+              <w:bottom w:val="single" w:sz="4" w:space="0" w:color="auto"/>
+              <w:right w:val="single" w:sz="4" w:space="0" w:color="auto"/>
+            </w:tcBorders>
+            <w:shd w:val="clear" w:color="auto" w:fill="auto"/>
+            <w:vAlign w:val="center"/>
+          </w:tcPr>
+          <w:p>
+            <w:pPr>
+              <w:pStyle w:val="TableText"/>
+              <w:rPr>
+                <w:rStyle w:val="eop"/>
+              </w:rPr>
+            </w:pPr>
+          </w:p>
+        </w:tc>
+      </w:tr>
+      <w:tr>
+        <w:trPr>
+          <w:jc w:val="center"/>
+        </w:trPr>
+        <w:tc>
+          <w:tcPr>
+            <w:tcW w:w="4203" w:type="dxa"/>
+            <w:tcBorders>
+              <w:top w:val="single" w:sz="4" w:space="0" w:color="auto"/>
+              <w:left w:val="single" w:sz="4" w:space="0" w:color="auto"/>
+              <w:bottom w:val="single" w:sz="4" w:space="0" w:color="auto"/>
+              <w:right w:val="single" w:sz="4" w:space="0" w:color="auto"/>
+            </w:tcBorders>
+            <w:shd w:val="clear" w:color="auto" w:fill="auto"/>
+          </w:tcPr>
+          <w:p>
+            <w:pPr>
+              <w:pStyle w:val="TableText"/>
+              <w:rPr>
+                <w:rStyle w:val="eop"/>
+              </w:rPr>
+            </w:pPr>
+            <w:r>
+              <w:rPr>
+                <w:rStyle w:val="eop"/>
+              </w:rPr>
+              <w:t xml:space="preserve">Users - Product browsing </w:t>
+            </w:r>
+          </w:p>
+        </w:tc>
+        <w:tc>
+          <w:tcPr>
+            <w:tcW w:w="1943" w:type="dxa"/>
+            <w:tcBorders>
+              <w:top w:val="single" w:sz="4" w:space="0" w:color="auto"/>
+              <w:left w:val="single" w:sz="4" w:space="0" w:color="auto"/>
+              <w:bottom w:val="single" w:sz="4" w:space="0" w:color="auto"/>
+              <w:right w:val="single" w:sz="4" w:space="0" w:color="auto"/>
+            </w:tcBorders>
+            <w:shd w:val="clear" w:color="auto" w:fill="auto"/>
+            <w:vAlign w:val="center"/>
+          </w:tcPr>
+          <w:p>
+            <w:pPr>
+              <w:pStyle w:val="TableText"/>
+              <w:rPr>
+                <w:rStyle w:val="dropdown"/>
+                <w:b w:val="0"/>
+              </w:rPr>
+            </w:pPr>
+          </w:p>
+        </w:tc>
+        <w:tc>
+          <w:tcPr>
+            <w:tcW w:w="3096" w:type="dxa"/>
+            <w:tcBorders>
+              <w:top w:val="single" w:sz="4" w:space="0" w:color="auto"/>
+              <w:left w:val="single" w:sz="4" w:space="0" w:color="auto"/>
+              <w:bottom w:val="single" w:sz="4" w:space="0" w:color="auto"/>
+              <w:right w:val="single" w:sz="4" w:space="0" w:color="auto"/>
+            </w:tcBorders>
+            <w:shd w:val="clear" w:color="auto" w:fill="auto"/>
+            <w:vAlign w:val="center"/>
+          </w:tcPr>
+          <w:p>
+            <w:pPr>
+              <w:pStyle w:val="TableText"/>
+              <w:rPr>
+                <w:rStyle w:val="eop"/>
+              </w:rPr>
+            </w:pPr>
+          </w:p>
+        </w:tc>
+      </w:tr>
+      <w:tr>
+        <w:trPr>
+          <w:jc w:val="center"/>
+        </w:trPr>
+        <w:tc>
+          <w:tcPr>
+            <w:tcW w:w="4203" w:type="dxa"/>
+            <w:tcBorders>
+              <w:top w:val="single" w:sz="4" w:space="0" w:color="auto"/>
+              <w:left w:val="single" w:sz="4" w:space="0" w:color="auto"/>
+              <w:bottom w:val="single" w:sz="4" w:space="0" w:color="auto"/>
+              <w:right w:val="single" w:sz="4" w:space="0" w:color="auto"/>
+            </w:tcBorders>
+            <w:shd w:val="clear" w:color="auto" w:fill="auto"/>
+          </w:tcPr>
+          <w:p>
+            <w:pPr>
+              <w:pStyle w:val="TableText"/>
+              <w:rPr>
+                <w:rStyle w:val="eop"/>
+              </w:rPr>
+            </w:pPr>
+            <w:r>
+              <w:rPr>
+                <w:rStyle w:val="eop"/>
+              </w:rPr>
+              <w:t>Admins – Access to secure admin area</w:t>
+            </w:r>
+          </w:p>
+        </w:tc>
+        <w:tc>
+          <w:tcPr>
+            <w:tcW w:w="1943" w:type="dxa"/>
+            <w:tcBorders>
+              <w:top w:val="single" w:sz="4" w:space="0" w:color="auto"/>
+              <w:left w:val="single" w:sz="4" w:space="0" w:color="auto"/>
+              <w:bottom w:val="single" w:sz="4" w:space="0" w:color="auto"/>
+              <w:right w:val="single" w:sz="4" w:space="0" w:color="auto"/>
+            </w:tcBorders>
+            <w:shd w:val="clear" w:color="auto" w:fill="auto"/>
+            <w:vAlign w:val="center"/>
+          </w:tcPr>
+          <w:p>
+            <w:pPr>
+              <w:pStyle w:val="TableText"/>
+              <w:rPr>
+                <w:rStyle w:val="dropdown"/>
+                <w:b w:val="0"/>
+              </w:rPr>
+            </w:pPr>
+          </w:p>
+        </w:tc>
+        <w:tc>
+          <w:tcPr>
+            <w:tcW w:w="3096" w:type="dxa"/>
+            <w:tcBorders>
+              <w:top w:val="single" w:sz="4" w:space="0" w:color="auto"/>
+              <w:left w:val="single" w:sz="4" w:space="0" w:color="auto"/>
+              <w:bottom w:val="single" w:sz="4" w:space="0" w:color="auto"/>
+              <w:right w:val="single" w:sz="4" w:space="0" w:color="auto"/>
+            </w:tcBorders>
+            <w:shd w:val="clear" w:color="auto" w:fill="auto"/>
+            <w:vAlign w:val="center"/>
+          </w:tcPr>
+          <w:p>
+            <w:pPr>
+              <w:pStyle w:val="TableText"/>
+              <w:rPr>
+                <w:rStyle w:val="eop"/>
+              </w:rPr>
+            </w:pPr>
+          </w:p>
+        </w:tc>
+      </w:tr>
+      <w:tr>
+        <w:trPr>
+          <w:jc w:val="center"/>
+        </w:trPr>
+        <w:tc>
+          <w:tcPr>
+            <w:tcW w:w="4203" w:type="dxa"/>
+            <w:tcBorders>
+              <w:top w:val="single" w:sz="4" w:space="0" w:color="auto"/>
+              <w:left w:val="single" w:sz="4" w:space="0" w:color="auto"/>
+              <w:bottom w:val="single" w:sz="4" w:space="0" w:color="auto"/>
+              <w:right w:val="single" w:sz="4" w:space="0" w:color="auto"/>
+            </w:tcBorders>
+            <w:shd w:val="clear" w:color="auto" w:fill="auto"/>
+          </w:tcPr>
+          <w:p>
+            <w:pPr>
+              <w:pStyle w:val="TableText"/>
+              <w:rPr>
+                <w:rStyle w:val="eop"/>
+              </w:rPr>
+            </w:pPr>
+            <w:r>
+              <w:rPr>
+                <w:rStyle w:val="eop"/>
+              </w:rPr>
+              <w:t xml:space="preserve">Admins – Intuitive interface for product management </w:t>
+            </w:r>
+          </w:p>
+        </w:tc>
+        <w:tc>
+          <w:tcPr>
+            <w:tcW w:w="1943" w:type="dxa"/>
+            <w:tcBorders>
+              <w:top w:val="single" w:sz="4" w:space="0" w:color="auto"/>
+              <w:left w:val="single" w:sz="4" w:space="0" w:color="auto"/>
+              <w:bottom w:val="single" w:sz="4" w:space="0" w:color="auto"/>
+              <w:right w:val="single" w:sz="4" w:space="0" w:color="auto"/>
+            </w:tcBorders>
+            <w:shd w:val="clear" w:color="auto" w:fill="auto"/>
+            <w:vAlign w:val="center"/>
+          </w:tcPr>
+          <w:p>
+            <w:pPr>
+              <w:pStyle w:val="TableText"/>
+              <w:rPr>
+                <w:rStyle w:val="dropdown"/>
+                <w:b w:val="0"/>
+              </w:rPr>
+            </w:pPr>
+          </w:p>
+        </w:tc>
+        <w:tc>
+          <w:tcPr>
+            <w:tcW w:w="3096" w:type="dxa"/>
+            <w:tcBorders>
+              <w:top w:val="single" w:sz="4" w:space="0" w:color="auto"/>
+              <w:left w:val="single" w:sz="4" w:space="0" w:color="auto"/>
+              <w:bottom w:val="single" w:sz="4" w:space="0" w:color="auto"/>
+              <w:right w:val="single" w:sz="4" w:space="0" w:color="auto"/>
+            </w:tcBorders>
+            <w:shd w:val="clear" w:color="auto" w:fill="auto"/>
+            <w:vAlign w:val="center"/>
+          </w:tcPr>
+          <w:p>
+            <w:pPr>
+              <w:pStyle w:val="TableText"/>
+              <w:rPr>
+                <w:rStyle w:val="eop"/>
+              </w:rPr>
+            </w:pPr>
+          </w:p>
+        </w:tc>
+      </w:tr>
+      <w:tr>
+        <w:trPr>
+          <w:jc w:val="center"/>
+        </w:trPr>
+        <w:tc>
+          <w:tcPr>
+            <w:tcW w:w="4203" w:type="dxa"/>
+            <w:tcBorders>
+              <w:top w:val="single" w:sz="4" w:space="0" w:color="auto"/>
+              <w:left w:val="single" w:sz="4" w:space="0" w:color="auto"/>
+              <w:bottom w:val="single" w:sz="4" w:space="0" w:color="auto"/>
+              <w:right w:val="single" w:sz="4" w:space="0" w:color="auto"/>
+            </w:tcBorders>
+            <w:shd w:val="clear" w:color="auto" w:fill="auto"/>
+          </w:tcPr>
+          <w:p>
+            <w:pPr>
+              <w:pStyle w:val="TableText"/>
+              <w:rPr>
+                <w:rStyle w:val="eop"/>
+              </w:rPr>
+            </w:pPr>
+            <w:r>
+              <w:rPr>
+                <w:rStyle w:val="eop"/>
+              </w:rPr>
+              <w:t>Modern and visually appealing design</w:t>
+            </w:r>
+          </w:p>
+        </w:tc>
+        <w:tc>
+          <w:tcPr>
+            <w:tcW w:w="1943" w:type="dxa"/>
+            <w:tcBorders>
+              <w:top w:val="single" w:sz="4" w:space="0" w:color="auto"/>
+              <w:left w:val="single" w:sz="4" w:space="0" w:color="auto"/>
+              <w:bottom w:val="single" w:sz="4" w:space="0" w:color="auto"/>
+              <w:right w:val="single" w:sz="4" w:space="0" w:color="auto"/>
+            </w:tcBorders>
+            <w:shd w:val="clear" w:color="auto" w:fill="auto"/>
+            <w:vAlign w:val="center"/>
+          </w:tcPr>
+          <w:p>
+            <w:pPr>
+              <w:pStyle w:val="TableText"/>
+              <w:rPr>
+                <w:rStyle w:val="dropdown"/>
+                <w:b w:val="0"/>
+              </w:rPr>
+            </w:pPr>
+          </w:p>
+        </w:tc>
+        <w:tc>
+          <w:tcPr>
+            <w:tcW w:w="3096" w:type="dxa"/>
+            <w:tcBorders>
+              <w:top w:val="single" w:sz="4" w:space="0" w:color="auto"/>
+              <w:left w:val="single" w:sz="4" w:space="0" w:color="auto"/>
+              <w:bottom w:val="single" w:sz="4" w:space="0" w:color="auto"/>
+              <w:right w:val="single" w:sz="4" w:space="0" w:color="auto"/>
+            </w:tcBorders>
+            <w:shd w:val="clear" w:color="auto" w:fill="auto"/>
+            <w:vAlign w:val="center"/>
+          </w:tcPr>
+          <w:p>
+            <w:pPr>
+              <w:pStyle w:val="TableText"/>
+              <w:rPr>
+                <w:rStyle w:val="eop"/>
+              </w:rPr>
+            </w:pPr>
+          </w:p>
+        </w:tc>
+      </w:tr>
+      <w:tr>
+        <w:trPr>
+          <w:jc w:val="center"/>
+        </w:trPr>
+        <w:tc>
+          <w:tcPr>
+            <w:tcW w:w="4203" w:type="dxa"/>
+            <w:tcBorders>
+              <w:top w:val="single" w:sz="4" w:space="0" w:color="auto"/>
+              <w:left w:val="single" w:sz="4" w:space="0" w:color="auto"/>
+              <w:bottom w:val="single" w:sz="4" w:space="0" w:color="auto"/>
+              <w:right w:val="single" w:sz="4" w:space="0" w:color="auto"/>
+            </w:tcBorders>
+            <w:shd w:val="clear" w:color="auto" w:fill="auto"/>
+          </w:tcPr>
+          <w:p>
+            <w:pPr>
+              <w:pStyle w:val="TableText"/>
+              <w:rPr>
+                <w:rStyle w:val="eop"/>
+              </w:rPr>
+            </w:pPr>
+            <w:r>
+              <w:rPr>
+                <w:rStyle w:val="eop"/>
+              </w:rPr>
+              <w:t>Intuitive user interface with menus for easy browsing</w:t>
+            </w:r>
+          </w:p>
+        </w:tc>
+        <w:tc>
+          <w:tcPr>
+            <w:tcW w:w="1943" w:type="dxa"/>
+            <w:tcBorders>
+              <w:top w:val="single" w:sz="4" w:space="0" w:color="auto"/>
+              <w:left w:val="single" w:sz="4" w:space="0" w:color="auto"/>
+              <w:bottom w:val="single" w:sz="4" w:space="0" w:color="auto"/>
+              <w:right w:val="single" w:sz="4" w:space="0" w:color="auto"/>
+            </w:tcBorders>
+            <w:shd w:val="clear" w:color="auto" w:fill="auto"/>
+            <w:vAlign w:val="center"/>
+          </w:tcPr>
+          <w:p>
+            <w:pPr>
+              <w:pStyle w:val="TableText"/>
+              <w:rPr>
+                <w:rStyle w:val="dropdown"/>
+                <w:b w:val="0"/>
+              </w:rPr>
+            </w:pPr>
+          </w:p>
+        </w:tc>
+        <w:tc>
+          <w:tcPr>
+            <w:tcW w:w="3096" w:type="dxa"/>
+            <w:tcBorders>
+              <w:top w:val="single" w:sz="4" w:space="0" w:color="auto"/>
+              <w:left w:val="single" w:sz="4" w:space="0" w:color="auto"/>
+              <w:bottom w:val="single" w:sz="4" w:space="0" w:color="auto"/>
+              <w:right w:val="single" w:sz="4" w:space="0" w:color="auto"/>
+            </w:tcBorders>
+            <w:shd w:val="clear" w:color="auto" w:fill="auto"/>
+            <w:vAlign w:val="center"/>
+          </w:tcPr>
+          <w:p>
+            <w:pPr>
+              <w:pStyle w:val="TableText"/>
+              <w:rPr>
+                <w:rStyle w:val="eop"/>
+              </w:rPr>
+            </w:pPr>
+          </w:p>
+        </w:tc>
+      </w:tr>
+      <w:tr>
+        <w:trPr>
+          <w:jc w:val="center"/>
+        </w:trPr>
+        <w:tc>
+          <w:tcPr>
+            <w:tcW w:w="4203" w:type="dxa"/>
+            <w:tcBorders>
+              <w:top w:val="single" w:sz="4" w:space="0" w:color="auto"/>
+              <w:left w:val="single" w:sz="4" w:space="0" w:color="auto"/>
+              <w:bottom w:val="single" w:sz="4" w:space="0" w:color="auto"/>
+              <w:right w:val="single" w:sz="4" w:space="0" w:color="auto"/>
+            </w:tcBorders>
+            <w:shd w:val="clear" w:color="auto" w:fill="auto"/>
+          </w:tcPr>
+          <w:p>
+            <w:pPr>
+              <w:pStyle w:val="TableText"/>
+              <w:rPr>
+                <w:rStyle w:val="eop"/>
+              </w:rPr>
+            </w:pPr>
+            <w:r>
+              <w:rPr>
+                <w:rStyle w:val="eop"/>
+              </w:rPr>
+              <w:t>Accessibility compliance</w:t>
+            </w:r>
+          </w:p>
+        </w:tc>
+        <w:tc>
+          <w:tcPr>
+            <w:tcW w:w="1943" w:type="dxa"/>
+            <w:tcBorders>
+              <w:top w:val="single" w:sz="4" w:space="0" w:color="auto"/>
+              <w:left w:val="single" w:sz="4" w:space="0" w:color="auto"/>
+              <w:bottom w:val="single" w:sz="4" w:space="0" w:color="auto"/>
+              <w:right w:val="single" w:sz="4" w:space="0" w:color="auto"/>
+            </w:tcBorders>
+            <w:shd w:val="clear" w:color="auto" w:fill="auto"/>
+            <w:vAlign w:val="center"/>
+          </w:tcPr>
+          <w:p>
+            <w:pPr>
+              <w:pStyle w:val="TableText"/>
+              <w:rPr>
+                <w:rStyle w:val="dropdown"/>
+                <w:b w:val="0"/>
+              </w:rPr>
+            </w:pPr>
+          </w:p>
+        </w:tc>
+        <w:tc>
+          <w:tcPr>
+            <w:tcW w:w="3096" w:type="dxa"/>
+            <w:tcBorders>
+              <w:top w:val="single" w:sz="4" w:space="0" w:color="auto"/>
+              <w:left w:val="single" w:sz="4" w:space="0" w:color="auto"/>
+              <w:bottom w:val="single" w:sz="4" w:space="0" w:color="auto"/>
+              <w:right w:val="single" w:sz="4" w:space="0" w:color="auto"/>
+            </w:tcBorders>
+            <w:shd w:val="clear" w:color="auto" w:fill="auto"/>
+            <w:vAlign w:val="center"/>
+          </w:tcPr>
+          <w:p>
+            <w:pPr>
+              <w:pStyle w:val="TableText"/>
+              <w:rPr>
+                <w:rStyle w:val="eop"/>
+              </w:rPr>
+            </w:pPr>
+          </w:p>
+        </w:tc>
+      </w:tr>
+      <w:tr>
+        <w:trPr>
+          <w:jc w:val="center"/>
+        </w:trPr>
+        <w:tc>
+          <w:tcPr>
+            <w:tcW w:w="4203" w:type="dxa"/>
+            <w:tcBorders>
+              <w:top w:val="single" w:sz="4" w:space="0" w:color="auto"/>
+              <w:left w:val="single" w:sz="4" w:space="0" w:color="auto"/>
+              <w:bottom w:val="single" w:sz="4" w:space="0" w:color="auto"/>
+              <w:right w:val="single" w:sz="4" w:space="0" w:color="auto"/>
+            </w:tcBorders>
+            <w:shd w:val="clear" w:color="auto" w:fill="D9D9D9" w:themeFill="background1" w:themeFillShade="D9"/>
+          </w:tcPr>
+          <w:p>
+            <w:pPr>
+              <w:pStyle w:val="TableText"/>
+              <w:rPr>
+                <w:rStyle w:val="eop"/>
+                <w:b/>
+                <w:bCs/>
+              </w:rPr>
+            </w:pPr>
+            <w:r>
+              <w:rPr>
+                <w:rStyle w:val="eop"/>
+                <w:b/>
+                <w:bCs/>
+              </w:rPr>
+              <w:t>Security Procedures:</w:t>
+            </w:r>
+          </w:p>
+        </w:tc>
+        <w:tc>
+          <w:tcPr>
+            <w:tcW w:w="1943" w:type="dxa"/>
+            <w:tcBorders>
+              <w:top w:val="single" w:sz="4" w:space="0" w:color="auto"/>
+              <w:left w:val="single" w:sz="4" w:space="0" w:color="auto"/>
+              <w:bottom w:val="single" w:sz="4" w:space="0" w:color="auto"/>
+              <w:right w:val="single" w:sz="4" w:space="0" w:color="auto"/>
+            </w:tcBorders>
+            <w:shd w:val="clear" w:color="auto" w:fill="D9D9D9" w:themeFill="background1" w:themeFillShade="D9"/>
+            <w:vAlign w:val="center"/>
+          </w:tcPr>
+          <w:p>
+            <w:pPr>
+              <w:pStyle w:val="TableText"/>
+              <w:rPr>
+                <w:rStyle w:val="dropdown"/>
+                <w:b w:val="0"/>
+              </w:rPr>
+            </w:pPr>
+          </w:p>
+        </w:tc>
+        <w:tc>
+          <w:tcPr>
+            <w:tcW w:w="3096" w:type="dxa"/>
+            <w:tcBorders>
+              <w:top w:val="single" w:sz="4" w:space="0" w:color="auto"/>
+              <w:left w:val="single" w:sz="4" w:space="0" w:color="auto"/>
+              <w:bottom w:val="single" w:sz="4" w:space="0" w:color="auto"/>
+              <w:right w:val="single" w:sz="4" w:space="0" w:color="auto"/>
+            </w:tcBorders>
+            <w:shd w:val="clear" w:color="auto" w:fill="D9D9D9" w:themeFill="background1" w:themeFillShade="D9"/>
+            <w:vAlign w:val="center"/>
+          </w:tcPr>
+          <w:p>
+            <w:pPr>
+              <w:pStyle w:val="TableText"/>
+              <w:rPr>
+                <w:rStyle w:val="eop"/>
+              </w:rPr>
+            </w:pPr>
+          </w:p>
+        </w:tc>
+      </w:tr>
+      <w:tr>
+        <w:trPr>
+          <w:jc w:val="center"/>
+        </w:trPr>
+        <w:tc>
+          <w:tcPr>
+            <w:tcW w:w="4203" w:type="dxa"/>
+            <w:tcBorders>
+              <w:top w:val="single" w:sz="4" w:space="0" w:color="auto"/>
+              <w:left w:val="single" w:sz="4" w:space="0" w:color="auto"/>
+              <w:bottom w:val="single" w:sz="4" w:space="0" w:color="auto"/>
+              <w:right w:val="single" w:sz="4" w:space="0" w:color="auto"/>
+            </w:tcBorders>
+            <w:shd w:val="clear" w:color="auto" w:fill="auto"/>
+          </w:tcPr>
+          <w:p>
+            <w:pPr>
+              <w:pStyle w:val="TableText"/>
+              <w:rPr>
+                <w:rStyle w:val="eop"/>
+              </w:rPr>
+            </w:pPr>
+            <w:r>
+              <w:rPr>
+                <w:rStyle w:val="eop"/>
+              </w:rPr>
+              <w:t>Implementation of secure authentication</w:t>
+            </w:r>
+          </w:p>
+        </w:tc>
+        <w:tc>
+          <w:tcPr>
+            <w:tcW w:w="1943" w:type="dxa"/>
+            <w:tcBorders>
+              <w:top w:val="single" w:sz="4" w:space="0" w:color="auto"/>
+              <w:left w:val="single" w:sz="4" w:space="0" w:color="auto"/>
+              <w:bottom w:val="single" w:sz="4" w:space="0" w:color="auto"/>
+              <w:right w:val="single" w:sz="4" w:space="0" w:color="auto"/>
+            </w:tcBorders>
+            <w:shd w:val="clear" w:color="auto" w:fill="auto"/>
+            <w:vAlign w:val="center"/>
+          </w:tcPr>
+          <w:p>
+            <w:pPr>
+              <w:pStyle w:val="TableText"/>
+              <w:rPr>
+                <w:rStyle w:val="dropdown"/>
+                <w:b w:val="0"/>
+              </w:rPr>
+            </w:pPr>
+          </w:p>
+        </w:tc>
+        <w:tc>
+          <w:tcPr>
+            <w:tcW w:w="3096" w:type="dxa"/>
+            <w:tcBorders>
+              <w:top w:val="single" w:sz="4" w:space="0" w:color="auto"/>
+              <w:left w:val="single" w:sz="4" w:space="0" w:color="auto"/>
+              <w:bottom w:val="single" w:sz="4" w:space="0" w:color="auto"/>
+              <w:right w:val="single" w:sz="4" w:space="0" w:color="auto"/>
+            </w:tcBorders>
+            <w:shd w:val="clear" w:color="auto" w:fill="auto"/>
+            <w:vAlign w:val="center"/>
+          </w:tcPr>
+          <w:p>
+            <w:pPr>
+              <w:pStyle w:val="TableText"/>
+              <w:rPr>
+                <w:rStyle w:val="eop"/>
+              </w:rPr>
+            </w:pPr>
+          </w:p>
+        </w:tc>
+      </w:tr>
+      <w:tr>
+        <w:trPr>
+          <w:jc w:val="center"/>
+        </w:trPr>
+        <w:tc>
+          <w:tcPr>
+            <w:tcW w:w="4203" w:type="dxa"/>
+            <w:tcBorders>
+              <w:top w:val="single" w:sz="4" w:space="0" w:color="auto"/>
+              <w:left w:val="single" w:sz="4" w:space="0" w:color="auto"/>
+              <w:bottom w:val="single" w:sz="4" w:space="0" w:color="auto"/>
+              <w:right w:val="single" w:sz="4" w:space="0" w:color="auto"/>
+            </w:tcBorders>
+            <w:shd w:val="clear" w:color="auto" w:fill="auto"/>
+          </w:tcPr>
+          <w:p>
+            <w:pPr>
+              <w:pStyle w:val="TableText"/>
+              <w:rPr>
+                <w:rStyle w:val="eop"/>
+              </w:rPr>
+            </w:pPr>
+            <w:r>
+              <w:rPr>
+                <w:rStyle w:val="eop"/>
+              </w:rPr>
+              <w:t>Password hashing</w:t>
+            </w:r>
+          </w:p>
+        </w:tc>
+        <w:tc>
+          <w:tcPr>
+            <w:tcW w:w="1943" w:type="dxa"/>
+            <w:tcBorders>
+              <w:top w:val="single" w:sz="4" w:space="0" w:color="auto"/>
+              <w:left w:val="single" w:sz="4" w:space="0" w:color="auto"/>
+              <w:bottom w:val="single" w:sz="4" w:space="0" w:color="auto"/>
+              <w:right w:val="single" w:sz="4" w:space="0" w:color="auto"/>
+            </w:tcBorders>
+            <w:shd w:val="clear" w:color="auto" w:fill="auto"/>
+            <w:vAlign w:val="center"/>
+          </w:tcPr>
+          <w:p>
+            <w:pPr>
+              <w:pStyle w:val="TableText"/>
+              <w:rPr>
+                <w:rStyle w:val="dropdown"/>
+                <w:b w:val="0"/>
+              </w:rPr>
+            </w:pPr>
+          </w:p>
+        </w:tc>
+        <w:tc>
+          <w:tcPr>
+            <w:tcW w:w="3096" w:type="dxa"/>
+            <w:tcBorders>
+              <w:top w:val="single" w:sz="4" w:space="0" w:color="auto"/>
+              <w:left w:val="single" w:sz="4" w:space="0" w:color="auto"/>
+              <w:bottom w:val="single" w:sz="4" w:space="0" w:color="auto"/>
+              <w:right w:val="single" w:sz="4" w:space="0" w:color="auto"/>
+            </w:tcBorders>
+            <w:shd w:val="clear" w:color="auto" w:fill="auto"/>
+            <w:vAlign w:val="center"/>
+          </w:tcPr>
+          <w:p>
+            <w:pPr>
+              <w:pStyle w:val="TableText"/>
+              <w:rPr>
+                <w:rStyle w:val="eop"/>
+              </w:rPr>
+            </w:pPr>
+          </w:p>
+        </w:tc>
+      </w:tr>
+      <w:tr>
+        <w:trPr>
+          <w:jc w:val="center"/>
+        </w:trPr>
+        <w:tc>
+          <w:tcPr>
+            <w:tcW w:w="4203" w:type="dxa"/>
+            <w:tcBorders>
+              <w:top w:val="single" w:sz="4" w:space="0" w:color="auto"/>
+              <w:left w:val="single" w:sz="4" w:space="0" w:color="auto"/>
+              <w:bottom w:val="single" w:sz="4" w:space="0" w:color="auto"/>
+              <w:right w:val="single" w:sz="4" w:space="0" w:color="auto"/>
+            </w:tcBorders>
+            <w:shd w:val="clear" w:color="auto" w:fill="auto"/>
+          </w:tcPr>
+          <w:p>
+            <w:pPr>
+              <w:pStyle w:val="TableText"/>
+              <w:rPr>
+                <w:rStyle w:val="eop"/>
+              </w:rPr>
+            </w:pPr>
+            <w:r>
+              <w:rPr>
+                <w:rStyle w:val="eop"/>
+              </w:rPr>
+              <w:t>Session tokens</w:t>
+            </w:r>
+          </w:p>
+        </w:tc>
+        <w:tc>
+          <w:tcPr>
+            <w:tcW w:w="1943" w:type="dxa"/>
+            <w:tcBorders>
+              <w:top w:val="single" w:sz="4" w:space="0" w:color="auto"/>
+              <w:left w:val="single" w:sz="4" w:space="0" w:color="auto"/>
+              <w:bottom w:val="single" w:sz="4" w:space="0" w:color="auto"/>
+              <w:right w:val="single" w:sz="4" w:space="0" w:color="auto"/>
+            </w:tcBorders>
+            <w:shd w:val="clear" w:color="auto" w:fill="auto"/>
+            <w:vAlign w:val="center"/>
+          </w:tcPr>
+          <w:p>
+            <w:pPr>
+              <w:pStyle w:val="TableText"/>
+              <w:rPr>
+                <w:rStyle w:val="dropdown"/>
+                <w:b w:val="0"/>
+              </w:rPr>
+            </w:pPr>
+          </w:p>
+        </w:tc>
+        <w:tc>
+          <w:tcPr>
+            <w:tcW w:w="3096" w:type="dxa"/>
+            <w:tcBorders>
+              <w:top w:val="single" w:sz="4" w:space="0" w:color="auto"/>
+              <w:left w:val="single" w:sz="4" w:space="0" w:color="auto"/>
+              <w:bottom w:val="single" w:sz="4" w:space="0" w:color="auto"/>
+              <w:right w:val="single" w:sz="4" w:space="0" w:color="auto"/>
+            </w:tcBorders>
+            <w:shd w:val="clear" w:color="auto" w:fill="auto"/>
+            <w:vAlign w:val="center"/>
+          </w:tcPr>
+          <w:p>
+            <w:pPr>
+              <w:pStyle w:val="TableText"/>
+              <w:rPr>
+                <w:rStyle w:val="eop"/>
+              </w:rPr>
+            </w:pPr>
+          </w:p>
+        </w:tc>
+      </w:tr>
+      <w:tr>
+        <w:trPr>
+          <w:jc w:val="center"/>
+        </w:trPr>
+        <w:tc>
+          <w:tcPr>
+            <w:tcW w:w="4203" w:type="dxa"/>
+            <w:tcBorders>
+              <w:top w:val="single" w:sz="4" w:space="0" w:color="auto"/>
+              <w:left w:val="single" w:sz="4" w:space="0" w:color="auto"/>
+              <w:bottom w:val="single" w:sz="4" w:space="0" w:color="auto"/>
+              <w:right w:val="single" w:sz="4" w:space="0" w:color="auto"/>
+            </w:tcBorders>
+            <w:shd w:val="clear" w:color="auto" w:fill="auto"/>
+          </w:tcPr>
+          <w:p>
+            <w:pPr>
+              <w:pStyle w:val="TableText"/>
+              <w:rPr>
+                <w:rStyle w:val="eop"/>
+              </w:rPr>
+            </w:pPr>
+            <w:r>
+              <w:rPr>
+                <w:rStyle w:val="eop"/>
+              </w:rPr>
+              <w:t xml:space="preserve">Use of prepared statements </w:t>
+            </w:r>
+          </w:p>
+        </w:tc>
+        <w:tc>
+          <w:tcPr>
+            <w:tcW w:w="1943" w:type="dxa"/>
+            <w:tcBorders>
+              <w:top w:val="single" w:sz="4" w:space="0" w:color="auto"/>
+              <w:left w:val="single" w:sz="4" w:space="0" w:color="auto"/>
+              <w:bottom w:val="single" w:sz="4" w:space="0" w:color="auto"/>
+              <w:right w:val="single" w:sz="4" w:space="0" w:color="auto"/>
+            </w:tcBorders>
+            <w:shd w:val="clear" w:color="auto" w:fill="auto"/>
+            <w:vAlign w:val="center"/>
+          </w:tcPr>
+          <w:p>
+            <w:pPr>
+              <w:pStyle w:val="TableText"/>
+              <w:rPr>
+                <w:rStyle w:val="dropdown"/>
+                <w:b w:val="0"/>
+              </w:rPr>
+            </w:pPr>
+          </w:p>
+        </w:tc>
+        <w:tc>
+          <w:tcPr>
+            <w:tcW w:w="3096" w:type="dxa"/>
+            <w:tcBorders>
+              <w:top w:val="single" w:sz="4" w:space="0" w:color="auto"/>
+              <w:left w:val="single" w:sz="4" w:space="0" w:color="auto"/>
+              <w:bottom w:val="single" w:sz="4" w:space="0" w:color="auto"/>
+              <w:right w:val="single" w:sz="4" w:space="0" w:color="auto"/>
+            </w:tcBorders>
+            <w:shd w:val="clear" w:color="auto" w:fill="auto"/>
+            <w:vAlign w:val="center"/>
+          </w:tcPr>
+          <w:p>
+            <w:pPr>
+              <w:pStyle w:val="TableText"/>
+              <w:rPr>
+                <w:rStyle w:val="eop"/>
+              </w:rPr>
+            </w:pPr>
+          </w:p>
+        </w:tc>
+      </w:tr>
+      <w:tr>
+        <w:trPr>
+          <w:jc w:val="center"/>
+        </w:trPr>
+        <w:tc>
+          <w:tcPr>
+            <w:tcW w:w="4203" w:type="dxa"/>
+            <w:tcBorders>
+              <w:top w:val="single" w:sz="4" w:space="0" w:color="auto"/>
+              <w:left w:val="single" w:sz="4" w:space="0" w:color="auto"/>
+              <w:bottom w:val="single" w:sz="4" w:space="0" w:color="auto"/>
+              <w:right w:val="single" w:sz="4" w:space="0" w:color="auto"/>
+            </w:tcBorders>
+            <w:shd w:val="clear" w:color="auto" w:fill="auto"/>
+          </w:tcPr>
+          <w:p>
+            <w:pPr>
+              <w:pStyle w:val="TableText"/>
+              <w:rPr>
+                <w:rStyle w:val="eop"/>
+              </w:rPr>
+            </w:pPr>
+            <w:r>
+              <w:rPr>
+                <w:rStyle w:val="eop"/>
+              </w:rPr>
+              <w:t>Sanitizing user inputs</w:t>
+            </w:r>
+          </w:p>
+        </w:tc>
+        <w:tc>
+          <w:tcPr>
+            <w:tcW w:w="1943" w:type="dxa"/>
+            <w:tcBorders>
+              <w:top w:val="single" w:sz="4" w:space="0" w:color="auto"/>
+              <w:left w:val="single" w:sz="4" w:space="0" w:color="auto"/>
+              <w:bottom w:val="single" w:sz="4" w:space="0" w:color="auto"/>
+              <w:right w:val="single" w:sz="4" w:space="0" w:color="auto"/>
+            </w:tcBorders>
+            <w:shd w:val="clear" w:color="auto" w:fill="auto"/>
+            <w:vAlign w:val="center"/>
+          </w:tcPr>
+          <w:p>
+            <w:pPr>
+              <w:pStyle w:val="TableText"/>
+              <w:rPr>
+                <w:rStyle w:val="dropdown"/>
+                <w:b w:val="0"/>
+              </w:rPr>
+            </w:pPr>
+          </w:p>
+        </w:tc>
+        <w:tc>
+          <w:tcPr>
+            <w:tcW w:w="3096" w:type="dxa"/>
+            <w:tcBorders>
+              <w:top w:val="single" w:sz="4" w:space="0" w:color="auto"/>
+              <w:left w:val="single" w:sz="4" w:space="0" w:color="auto"/>
+              <w:bottom w:val="single" w:sz="4" w:space="0" w:color="auto"/>
+              <w:right w:val="single" w:sz="4" w:space="0" w:color="auto"/>
+            </w:tcBorders>
+            <w:shd w:val="clear" w:color="auto" w:fill="auto"/>
             <w:vAlign w:val="center"/>
           </w:tcPr>
           <w:p>
@@ -3545,14 +5992,223 @@
       <w:r>
         <w:br w:type="page"/>
       </w:r>
+      <w:bookmarkStart w:id="5" w:name="_Toc164944639"/>
       <w:r>
         <w:lastRenderedPageBreak/>
         <w:t>Part 2 – Design Specifications and Architectural Requirements</w:t>
       </w:r>
+      <w:bookmarkEnd w:id="5"/>
     </w:p>
+    <w:p/>
+    <w:p>
+      <w:pPr>
+        <w:pStyle w:val="Heading3"/>
+      </w:pPr>
+      <w:bookmarkStart w:id="6" w:name="_Toc164944640"/>
+      <w:r>
+        <w:t>The Mobile Hour Site Map:</w:t>
+      </w:r>
+      <w:bookmarkEnd w:id="6"/>
+    </w:p>
+    <w:p>
+      <w:pPr>
+        <w:keepNext/>
+        <w:jc w:val="both"/>
+      </w:pPr>
+      <w:r>
+        <w:rPr>
+          <w:b/>
+          <w:bCs/>
+          <w:noProof/>
+        </w:rPr>
+        <w:drawing>
+          <wp:inline distT="0" distB="0" distL="0" distR="0" wp14:anchorId="62A0CB2A" wp14:editId="601447ED">
+            <wp:extent cx="6357300" cy="3087584"/>
+            <wp:effectExtent l="0" t="0" r="0" b="0"/>
+            <wp:docPr id="691165378" name="Picture 1"/>
+            <wp:cNvGraphicFramePr>
+              <a:graphicFrameLocks xmlns:a="http://schemas.openxmlformats.org/drawingml/2006/main" noChangeAspect="1"/>
+            </wp:cNvGraphicFramePr>
+            <a:graphic xmlns:a="http://schemas.openxmlformats.org/drawingml/2006/main">
+              <a:graphicData uri="http://schemas.openxmlformats.org/drawingml/2006/picture">
+                <pic:pic xmlns:pic="http://schemas.openxmlformats.org/drawingml/2006/picture">
+                  <pic:nvPicPr>
+                    <pic:cNvPr id="691165378" name="Picture 1"/>
+                    <pic:cNvPicPr>
+                      <a:picLocks noChangeAspect="1" noChangeArrowheads="1"/>
+                    </pic:cNvPicPr>
+                  </pic:nvPicPr>
+                  <pic:blipFill>
+                    <a:blip r:embed="rId15" cstate="print">
+                      <a:extLst>
+                        <a:ext uri="{28A0092B-C50C-407E-A947-70E740481C1C}">
+                          <a14:useLocalDpi xmlns:a14="http://schemas.microsoft.com/office/drawing/2010/main" val="0"/>
+                        </a:ext>
+                      </a:extLst>
+                    </a:blip>
+                    <a:stretch>
+                      <a:fillRect/>
+                    </a:stretch>
+                  </pic:blipFill>
+                  <pic:spPr bwMode="auto">
+                    <a:xfrm>
+                      <a:off x="0" y="0"/>
+                      <a:ext cx="6388659" cy="3102814"/>
+                    </a:xfrm>
+                    <a:prstGeom prst="rect">
+                      <a:avLst/>
+                    </a:prstGeom>
+                    <a:noFill/>
+                    <a:ln>
+                      <a:noFill/>
+                    </a:ln>
+                  </pic:spPr>
+                </pic:pic>
+              </a:graphicData>
+            </a:graphic>
+          </wp:inline>
+        </w:drawing>
+      </w:r>
+    </w:p>
+    <w:p>
+      <w:pPr>
+        <w:pStyle w:val="Caption"/>
+      </w:pPr>
+      <w:r>
+        <w:t xml:space="preserve">Figure </w:t>
+      </w:r>
+      <w:r>
+        <w:fldChar w:fldCharType="begin"/>
+      </w:r>
+      <w:r>
+        <w:instrText xml:space="preserve"> SEQ Figure \* ARABIC </w:instrText>
+      </w:r>
+      <w:r>
+        <w:fldChar w:fldCharType="separate"/>
+      </w:r>
+      <w:r>
+        <w:rPr>
+          <w:noProof/>
+        </w:rPr>
+        <w:t>1</w:t>
+      </w:r>
+      <w:r>
+        <w:fldChar w:fldCharType="end"/>
+      </w:r>
+      <w:r>
+        <w:t xml:space="preserve">: The Mobile Hour </w:t>
+      </w:r>
+      <w:r>
+        <w:t>s</w:t>
+      </w:r>
+      <w:r>
+        <w:t xml:space="preserve">ite </w:t>
+      </w:r>
+      <w:r>
+        <w:t>map.</w:t>
+      </w:r>
+    </w:p>
+    <w:p/>
+    <w:p>
+      <w:pPr>
+        <w:pStyle w:val="Heading3"/>
+      </w:pPr>
+      <w:r>
+        <w:lastRenderedPageBreak/>
+        <w:t>The Mobile Hour UML Use Case Diagram:</w:t>
+      </w:r>
+    </w:p>
+    <w:p>
+      <w:pPr>
+        <w:keepNext/>
+      </w:pPr>
+      <w:r>
+        <w:rPr>
+          <w:noProof/>
+        </w:rPr>
+        <w:drawing>
+          <wp:inline distT="0" distB="0" distL="0" distR="0" wp14:anchorId="7C6D484D" wp14:editId="751274B5">
+            <wp:extent cx="5725160" cy="4231005"/>
+            <wp:effectExtent l="0" t="0" r="0" b="0"/>
+            <wp:docPr id="469316167" name="Picture 2"/>
+            <wp:cNvGraphicFramePr>
+              <a:graphicFrameLocks xmlns:a="http://schemas.openxmlformats.org/drawingml/2006/main" noChangeAspect="1"/>
+            </wp:cNvGraphicFramePr>
+            <a:graphic xmlns:a="http://schemas.openxmlformats.org/drawingml/2006/main">
+              <a:graphicData uri="http://schemas.openxmlformats.org/drawingml/2006/picture">
+                <pic:pic xmlns:pic="http://schemas.openxmlformats.org/drawingml/2006/picture">
+                  <pic:nvPicPr>
+                    <pic:cNvPr id="0" name="Picture 2"/>
+                    <pic:cNvPicPr>
+                      <a:picLocks noChangeAspect="1" noChangeArrowheads="1"/>
+                    </pic:cNvPicPr>
+                  </pic:nvPicPr>
+                  <pic:blipFill>
+                    <a:blip r:embed="rId16" cstate="print">
+                      <a:extLst>
+                        <a:ext uri="{28A0092B-C50C-407E-A947-70E740481C1C}">
+                          <a14:useLocalDpi xmlns:a14="http://schemas.microsoft.com/office/drawing/2010/main" val="0"/>
+                        </a:ext>
+                      </a:extLst>
+                    </a:blip>
+                    <a:srcRect/>
+                    <a:stretch>
+                      <a:fillRect/>
+                    </a:stretch>
+                  </pic:blipFill>
+                  <pic:spPr bwMode="auto">
+                    <a:xfrm>
+                      <a:off x="0" y="0"/>
+                      <a:ext cx="5725160" cy="4231005"/>
+                    </a:xfrm>
+                    <a:prstGeom prst="rect">
+                      <a:avLst/>
+                    </a:prstGeom>
+                    <a:noFill/>
+                    <a:ln>
+                      <a:noFill/>
+                    </a:ln>
+                  </pic:spPr>
+                </pic:pic>
+              </a:graphicData>
+            </a:graphic>
+          </wp:inline>
+        </w:drawing>
+      </w:r>
+    </w:p>
+    <w:p>
+      <w:pPr>
+        <w:pStyle w:val="Caption"/>
+      </w:pPr>
+      <w:r>
+        <w:t xml:space="preserve">Figure </w:t>
+      </w:r>
+      <w:r>
+        <w:fldChar w:fldCharType="begin"/>
+      </w:r>
+      <w:r>
+        <w:instrText xml:space="preserve"> SEQ Figure \* ARABIC </w:instrText>
+      </w:r>
+      <w:r>
+        <w:fldChar w:fldCharType="separate"/>
+      </w:r>
+      <w:r>
+        <w:rPr>
+          <w:noProof/>
+        </w:rPr>
+        <w:t>2</w:t>
+      </w:r>
+      <w:r>
+        <w:fldChar w:fldCharType="end"/>
+      </w:r>
+      <w:r>
+        <w:t>: The Mobile Hour use case diagram.</w:t>
+      </w:r>
+    </w:p>
+    <w:p/>
     <w:sectPr>
-      <w:headerReference w:type="default" r:id="rId15"/>
-      <w:footerReference w:type="default" r:id="rId16"/>
+      <w:headerReference w:type="default" r:id="rId17"/>
+      <w:footerReference w:type="default" r:id="rId18"/>
       <w:pgSz w:w="11906" w:h="16838"/>
       <w:pgMar w:top="1440" w:right="1440" w:bottom="1440" w:left="1440" w:header="708" w:footer="708" w:gutter="0"/>
       <w:pgNumType w:start="0"/>
@@ -3844,7 +6500,7 @@
   <w:abstractNum w:abstractNumId="1" w15:restartNumberingAfterBreak="0">
     <w:nsid w:val="132A6D04"/>
     <w:multiLevelType w:val="hybridMultilevel"/>
-    <w:tmpl w:val="DE96B1C6"/>
+    <w:tmpl w:val="D1C03F60"/>
     <w:lvl w:ilvl="0" w:tplc="0C090001">
       <w:start w:val="1"/>
       <w:numFmt w:val="bullet"/>
@@ -5040,6 +7696,119 @@
     <w:nsid w:val="73420E1A"/>
     <w:multiLevelType w:val="hybridMultilevel"/>
     <w:tmpl w:val="5CAED7E4"/>
+    <w:lvl w:ilvl="0" w:tplc="0C090001">
+      <w:start w:val="1"/>
+      <w:numFmt w:val="bullet"/>
+      <w:lvlText w:val=""/>
+      <w:lvlJc w:val="left"/>
+      <w:pPr>
+        <w:ind w:left="720" w:hanging="360"/>
+      </w:pPr>
+      <w:rPr>
+        <w:rFonts w:ascii="Symbol" w:hAnsi="Symbol" w:hint="default"/>
+      </w:rPr>
+    </w:lvl>
+    <w:lvl w:ilvl="1" w:tplc="0C090003" w:tentative="1">
+      <w:start w:val="1"/>
+      <w:numFmt w:val="bullet"/>
+      <w:lvlText w:val="o"/>
+      <w:lvlJc w:val="left"/>
+      <w:pPr>
+        <w:ind w:left="1440" w:hanging="360"/>
+      </w:pPr>
+      <w:rPr>
+        <w:rFonts w:ascii="Courier New" w:hAnsi="Courier New" w:cs="Courier New" w:hint="default"/>
+      </w:rPr>
+    </w:lvl>
+    <w:lvl w:ilvl="2" w:tplc="0C090005" w:tentative="1">
+      <w:start w:val="1"/>
+      <w:numFmt w:val="bullet"/>
+      <w:lvlText w:val=""/>
+      <w:lvlJc w:val="left"/>
+      <w:pPr>
+        <w:ind w:left="2160" w:hanging="360"/>
+      </w:pPr>
+      <w:rPr>
+        <w:rFonts w:ascii="Wingdings" w:hAnsi="Wingdings" w:hint="default"/>
+      </w:rPr>
+    </w:lvl>
+    <w:lvl w:ilvl="3" w:tplc="0C090001" w:tentative="1">
+      <w:start w:val="1"/>
+      <w:numFmt w:val="bullet"/>
+      <w:lvlText w:val=""/>
+      <w:lvlJc w:val="left"/>
+      <w:pPr>
+        <w:ind w:left="2880" w:hanging="360"/>
+      </w:pPr>
+      <w:rPr>
+        <w:rFonts w:ascii="Symbol" w:hAnsi="Symbol" w:hint="default"/>
+      </w:rPr>
+    </w:lvl>
+    <w:lvl w:ilvl="4" w:tplc="0C090003" w:tentative="1">
+      <w:start w:val="1"/>
+      <w:numFmt w:val="bullet"/>
+      <w:lvlText w:val="o"/>
+      <w:lvlJc w:val="left"/>
+      <w:pPr>
+        <w:ind w:left="3600" w:hanging="360"/>
+      </w:pPr>
+      <w:rPr>
+        <w:rFonts w:ascii="Courier New" w:hAnsi="Courier New" w:cs="Courier New" w:hint="default"/>
+      </w:rPr>
+    </w:lvl>
+    <w:lvl w:ilvl="5" w:tplc="0C090005" w:tentative="1">
+      <w:start w:val="1"/>
+      <w:numFmt w:val="bullet"/>
+      <w:lvlText w:val=""/>
+      <w:lvlJc w:val="left"/>
+      <w:pPr>
+        <w:ind w:left="4320" w:hanging="360"/>
+      </w:pPr>
+      <w:rPr>
+        <w:rFonts w:ascii="Wingdings" w:hAnsi="Wingdings" w:hint="default"/>
+      </w:rPr>
+    </w:lvl>
+    <w:lvl w:ilvl="6" w:tplc="0C090001" w:tentative="1">
+      <w:start w:val="1"/>
+      <w:numFmt w:val="bullet"/>
+      <w:lvlText w:val=""/>
+      <w:lvlJc w:val="left"/>
+      <w:pPr>
+        <w:ind w:left="5040" w:hanging="360"/>
+      </w:pPr>
+      <w:rPr>
+        <w:rFonts w:ascii="Symbol" w:hAnsi="Symbol" w:hint="default"/>
+      </w:rPr>
+    </w:lvl>
+    <w:lvl w:ilvl="7" w:tplc="0C090003" w:tentative="1">
+      <w:start w:val="1"/>
+      <w:numFmt w:val="bullet"/>
+      <w:lvlText w:val="o"/>
+      <w:lvlJc w:val="left"/>
+      <w:pPr>
+        <w:ind w:left="5760" w:hanging="360"/>
+      </w:pPr>
+      <w:rPr>
+        <w:rFonts w:ascii="Courier New" w:hAnsi="Courier New" w:cs="Courier New" w:hint="default"/>
+      </w:rPr>
+    </w:lvl>
+    <w:lvl w:ilvl="8" w:tplc="0C090005" w:tentative="1">
+      <w:start w:val="1"/>
+      <w:numFmt w:val="bullet"/>
+      <w:lvlText w:val=""/>
+      <w:lvlJc w:val="left"/>
+      <w:pPr>
+        <w:ind w:left="6480" w:hanging="360"/>
+      </w:pPr>
+      <w:rPr>
+        <w:rFonts w:ascii="Wingdings" w:hAnsi="Wingdings" w:hint="default"/>
+      </w:rPr>
+    </w:lvl>
+  </w:abstractNum>
+  <w:abstractNum w:abstractNumId="13" w15:restartNumberingAfterBreak="0">
+    <w:nsid w:val="77EA2548"/>
+    <w:multiLevelType w:val="hybridMultilevel"/>
+    <w:tmpl w:val="D8026E22"/>
     <w:lvl w:ilvl="0" w:tplc="0C090001">
       <w:start w:val="1"/>
       <w:numFmt w:val="bullet"/>
@@ -5187,6 +7956,9 @@
   </w:num>
   <w:num w:numId="13" w16cid:durableId="1873640795">
     <w:abstractNumId w:val="2"/>
+  </w:num>
+  <w:num w:numId="14" w16cid:durableId="1744839998">
+    <w:abstractNumId w:val="13"/>
   </w:num>
 </w:numbering>
 </file>
@@ -5296,7 +8068,7 @@
     <w:lsdException w:name="Body Text Indent 2" w:semiHidden="1" w:unhideWhenUsed="1"/>
     <w:lsdException w:name="Body Text Indent 3" w:semiHidden="1" w:unhideWhenUsed="1"/>
     <w:lsdException w:name="Block Text" w:semiHidden="1" w:unhideWhenUsed="1"/>
-    <w:lsdException w:name="Hyperlink" w:semiHidden="1" w:uiPriority="0" w:unhideWhenUsed="1"/>
+    <w:lsdException w:name="Hyperlink" w:semiHidden="1" w:unhideWhenUsed="1"/>
     <w:lsdException w:name="FollowedHyperlink" w:semiHidden="1" w:unhideWhenUsed="1"/>
     <w:lsdException w:name="Strong" w:uiPriority="22" w:qFormat="1"/>
     <w:lsdException w:name="Emphasis" w:uiPriority="20" w:qFormat="1"/>
@@ -6256,6 +9028,7 @@
   </w:style>
   <w:style w:type="character" w:styleId="Hyperlink">
     <w:name w:val="Hyperlink"/>
+    <w:uiPriority w:val="99"/>
     <w:unhideWhenUsed/>
     <w:rsid w:val="008B5C3C"/>
     <w:rPr>
@@ -6312,6 +9085,75 @@
       <w:b/>
       <w:bCs w:val="0"/>
       <w:sz w:val="20"/>
+    </w:rPr>
+  </w:style>
+  <w:style w:type="paragraph" w:styleId="Caption">
+    <w:name w:val="caption"/>
+    <w:basedOn w:val="Normal"/>
+    <w:next w:val="Normal"/>
+    <w:uiPriority w:val="35"/>
+    <w:unhideWhenUsed/>
+    <w:qFormat/>
+    <w:rsid w:val="000A55EB"/>
+    <w:pPr>
+      <w:spacing w:after="200" w:line="240" w:lineRule="auto"/>
+    </w:pPr>
+    <w:rPr>
+      <w:i/>
+      <w:iCs/>
+      <w:color w:val="0E2841" w:themeColor="text2"/>
+      <w:sz w:val="18"/>
+      <w:szCs w:val="18"/>
+    </w:rPr>
+  </w:style>
+  <w:style w:type="paragraph" w:styleId="TOC2">
+    <w:name w:val="toc 2"/>
+    <w:basedOn w:val="Normal"/>
+    <w:next w:val="Normal"/>
+    <w:autoRedefine/>
+    <w:uiPriority w:val="39"/>
+    <w:unhideWhenUsed/>
+    <w:rsid w:val="00FE1639"/>
+    <w:pPr>
+      <w:spacing w:after="100"/>
+      <w:ind w:left="220"/>
+    </w:pPr>
+  </w:style>
+  <w:style w:type="paragraph" w:styleId="TOC1">
+    <w:name w:val="toc 1"/>
+    <w:basedOn w:val="Normal"/>
+    <w:next w:val="Normal"/>
+    <w:autoRedefine/>
+    <w:uiPriority w:val="39"/>
+    <w:unhideWhenUsed/>
+    <w:rsid w:val="00FE1639"/>
+    <w:pPr>
+      <w:spacing w:after="100"/>
+    </w:pPr>
+  </w:style>
+  <w:style w:type="paragraph" w:styleId="TOC3">
+    <w:name w:val="toc 3"/>
+    <w:basedOn w:val="Normal"/>
+    <w:next w:val="Normal"/>
+    <w:autoRedefine/>
+    <w:uiPriority w:val="39"/>
+    <w:unhideWhenUsed/>
+    <w:rsid w:val="00FE1639"/>
+    <w:pPr>
+      <w:spacing w:after="100"/>
+      <w:ind w:left="440"/>
+    </w:pPr>
+  </w:style>
+  <w:style w:type="character" w:styleId="FollowedHyperlink">
+    <w:name w:val="FollowedHyperlink"/>
+    <w:basedOn w:val="DefaultParagraphFont"/>
+    <w:uiPriority w:val="99"/>
+    <w:semiHidden/>
+    <w:unhideWhenUsed/>
+    <w:rsid w:val="00FE1639"/>
+    <w:rPr>
+      <w:color w:val="96607D" w:themeColor="followedHyperlink"/>
+      <w:u w:val="single"/>
     </w:rPr>
   </w:style>
 </w:styles>
@@ -6407,35 +9249,6 @@
         </w:p>
       </w:docPartBody>
     </w:docPart>
-    <w:docPart>
-      <w:docPartPr>
-        <w:name w:val="E553777496F04F9C813C97D982924456"/>
-        <w:category>
-          <w:name w:val="General"/>
-          <w:gallery w:val="placeholder"/>
-        </w:category>
-        <w:types>
-          <w:type w:val="bbPlcHdr"/>
-        </w:types>
-        <w:behaviors>
-          <w:behavior w:val="content"/>
-        </w:behaviors>
-        <w:guid w:val="{417D7F39-0003-477E-A22B-FD6F947BA363}"/>
-      </w:docPartPr>
-      <w:docPartBody>
-        <w:p>
-          <w:pPr>
-            <w:pStyle w:val="E553777496F04F9C813C97D982924456"/>
-          </w:pPr>
-          <w:r>
-            <w:rPr>
-              <w:rStyle w:val="PlaceholderText"/>
-            </w:rPr>
-            <w:t>Choose an item.</w:t>
-          </w:r>
-        </w:p>
-      </w:docPartBody>
-    </w:docPart>
   </w:docParts>
 </w:glossaryDocument>
 </file>
@@ -6517,7 +9330,10 @@
   </w:compat>
   <w:rsids>
     <w:rsidRoot w:val="00A71B73"/>
+    <w:rsid w:val="0069082D"/>
     <w:rsid w:val="00A71B73"/>
+    <w:rsid w:val="00D57D9D"/>
+    <w:rsid w:val="00DD3C0A"/>
   </w:rsids>
   <m:mathPr>
     <m:mathFont m:val="Cambria Math"/>
@@ -6987,10 +9803,6 @@
     <w:name w:val="A3B153DB9485410DACC531AFC8553203"/>
     <w:rsid w:val="00A71B73"/>
   </w:style>
-  <w:style w:type="paragraph" w:customStyle="1" w:styleId="E553777496F04F9C813C97D982924456">
-    <w:name w:val="E553777496F04F9C813C97D982924456"/>
-    <w:rsid w:val="00A71B73"/>
-  </w:style>
 </w:styles>
 </file>
 

</xml_diff>

<commit_message>
Completed website design architecture
- wireframes, sitemap, and UML use case completed + added
</commit_message>
<xml_diff>
--- a/documentation/ICTDBS507-ICTWEB513-AT2-REPORT.docx
+++ b/documentation/ICTDBS507-ICTWEB513-AT2-REPORT.docx
@@ -1,6 +1,6 @@
 
 <file path=word/document.xml><?xml version="1.0" encoding="utf-8"?>
-<w:document xmlns:wpc="http://schemas.microsoft.com/office/word/2010/wordprocessingCanvas" xmlns:cx="http://schemas.microsoft.com/office/drawing/2014/chartex" xmlns:cx1="http://schemas.microsoft.com/office/drawing/2015/9/8/chartex" xmlns:cx2="http://schemas.microsoft.com/office/drawing/2015/10/21/chartex" xmlns:cx3="http://schemas.microsoft.com/office/drawing/2016/5/9/chartex" xmlns:cx4="http://schemas.microsoft.com/office/drawing/2016/5/10/chartex" xmlns:cx5="http://schemas.microsoft.com/office/drawing/2016/5/11/chartex" xmlns:cx6="http://schemas.microsoft.com/office/drawing/2016/5/12/chartex" xmlns:cx7="http://schemas.microsoft.com/office/drawing/2016/5/13/chartex" xmlns:cx8="http://schemas.microsoft.com/office/drawing/2016/5/14/chartex" xmlns:mc="http://schemas.openxmlformats.org/markup-compatibility/2006" xmlns:aink="http://schemas.microsoft.com/office/drawing/2016/ink" xmlns:am3d="http://schemas.microsoft.com/office/drawing/2017/model3d" xmlns:o="urn:schemas-microsoft-com:office:office" xmlns:oel="http://schemas.microsoft.com/office/2019/extlst" xmlns:r="http://schemas.openxmlformats.org/officeDocument/2006/relationships" xmlns:m="http://schemas.openxmlformats.org/officeDocument/2006/math" xmlns:v="urn:schemas-microsoft-com:vml" xmlns:wp14="http://schemas.microsoft.com/office/word/2010/wordprocessingDrawing" xmlns:wp="http://schemas.openxmlformats.org/drawingml/2006/wordprocessingDrawing" xmlns:w10="urn:schemas-microsoft-com:office:word" xmlns:w="http://schemas.openxmlformats.org/wordprocessingml/2006/main" xmlns:w14="http://schemas.microsoft.com/office/word/2010/wordml" xmlns:w15="http://schemas.microsoft.com/office/word/2012/wordml" xmlns:w16cex="http://schemas.microsoft.com/office/word/2018/wordml/cex" xmlns:w16cid="http://schemas.microsoft.com/office/word/2016/wordml/cid" xmlns:w16="http://schemas.microsoft.com/office/word/2018/wordml" xmlns:w16sdtdh="http://schemas.microsoft.com/office/word/2020/wordml/sdtdatahash" xmlns:w16se="http://schemas.microsoft.com/office/word/2015/wordml/symex" xmlns:wpg="http://schemas.microsoft.com/office/word/2010/wordprocessingGroup" xmlns:wpi="http://schemas.microsoft.com/office/word/2010/wordprocessingInk" xmlns:wne="http://schemas.microsoft.com/office/word/2006/wordml" xmlns:wps="http://schemas.microsoft.com/office/word/2010/wordprocessingShape" mc:Ignorable="w14 w15 w16se w16cid w16 w16cex w16sdtdh wp14">
+<w:document xmlns:wpc="http://schemas.microsoft.com/office/word/2010/wordprocessingCanvas" xmlns:cx="http://schemas.microsoft.com/office/drawing/2014/chartex" xmlns:cx1="http://schemas.microsoft.com/office/drawing/2015/9/8/chartex" xmlns:cx2="http://schemas.microsoft.com/office/drawing/2015/10/21/chartex" xmlns:cx3="http://schemas.microsoft.com/office/drawing/2016/5/9/chartex" xmlns:cx4="http://schemas.microsoft.com/office/drawing/2016/5/10/chartex" xmlns:cx5="http://schemas.microsoft.com/office/drawing/2016/5/11/chartex" xmlns:cx6="http://schemas.microsoft.com/office/drawing/2016/5/12/chartex" xmlns:cx7="http://schemas.microsoft.com/office/drawing/2016/5/13/chartex" xmlns:cx8="http://schemas.microsoft.com/office/drawing/2016/5/14/chartex" xmlns:mc="http://schemas.openxmlformats.org/markup-compatibility/2006" xmlns:aink="http://schemas.microsoft.com/office/drawing/2016/ink" xmlns:am3d="http://schemas.microsoft.com/office/drawing/2017/model3d" xmlns:o="urn:schemas-microsoft-com:office:office" xmlns:oel="http://schemas.microsoft.com/office/2019/extlst" xmlns:r="http://schemas.openxmlformats.org/officeDocument/2006/relationships" xmlns:m="http://schemas.openxmlformats.org/officeDocument/2006/math" xmlns:v="urn:schemas-microsoft-com:vml" xmlns:wp14="http://schemas.microsoft.com/office/word/2010/wordprocessingDrawing" xmlns:wp="http://schemas.openxmlformats.org/drawingml/2006/wordprocessingDrawing" xmlns:w10="urn:schemas-microsoft-com:office:word" xmlns:w="http://schemas.openxmlformats.org/wordprocessingml/2006/main" xmlns:w14="http://schemas.microsoft.com/office/word/2010/wordml" xmlns:w15="http://schemas.microsoft.com/office/word/2012/wordml" xmlns:w16cex="http://schemas.microsoft.com/office/word/2018/wordml/cex" xmlns:w16cid="http://schemas.microsoft.com/office/word/2016/wordml/cid" xmlns:w16="http://schemas.microsoft.com/office/word/2018/wordml" xmlns:w16du="http://schemas.microsoft.com/office/word/2023/wordml/word16du" xmlns:w16sdtdh="http://schemas.microsoft.com/office/word/2020/wordml/sdtdatahash" xmlns:w16se="http://schemas.microsoft.com/office/word/2015/wordml/symex" xmlns:wpg="http://schemas.microsoft.com/office/word/2010/wordprocessingGroup" xmlns:wpi="http://schemas.microsoft.com/office/word/2010/wordprocessingInk" xmlns:wne="http://schemas.microsoft.com/office/word/2006/wordml" xmlns:wps="http://schemas.microsoft.com/office/word/2010/wordprocessingShape" mc:Ignorable="w14 w15 w16se w16cid w16 w16cex w16sdtdh w16du wp14">
   <w:body>
     <w:sdt>
       <w:sdtPr>
@@ -942,31 +942,7 @@
                 <w:rPr>
                   <w:rStyle w:val="Hyperlink"/>
                 </w:rPr>
-                <w:t>web application requireme</w:t>
-              </w:r>
-              <w:r>
-                <w:rPr>
-                  <w:rStyle w:val="Hyperlink"/>
-                </w:rPr>
-                <w:t>n</w:t>
-              </w:r>
-              <w:r>
-                <w:rPr>
-                  <w:rStyle w:val="Hyperlink"/>
-                </w:rPr>
-                <w:t>ts t</w:t>
-              </w:r>
-              <w:r>
-                <w:rPr>
-                  <w:rStyle w:val="Hyperlink"/>
-                </w:rPr>
-                <w:t>a</w:t>
-              </w:r>
-              <w:r>
-                <w:rPr>
-                  <w:rStyle w:val="Hyperlink"/>
-                </w:rPr>
-                <w:t>ble.</w:t>
+                <w:t>web application requirements table.</w:t>
               </w:r>
             </w:hyperlink>
           </w:p>
@@ -1020,6 +996,9 @@
             <w:pPr>
               <w:pStyle w:val="TableText"/>
             </w:pPr>
+            <w:r>
+              <w:t>29/04/2024</w:t>
+            </w:r>
           </w:p>
         </w:tc>
         <w:tc>
@@ -1037,6 +1016,9 @@
             <w:pPr>
               <w:pStyle w:val="TableText"/>
             </w:pPr>
+            <w:r>
+              <w:t xml:space="preserve">Approval received </w:t>
+            </w:r>
           </w:p>
         </w:tc>
         <w:tc>
@@ -1054,6 +1036,9 @@
             <w:pPr>
               <w:pStyle w:val="TableText"/>
             </w:pPr>
+            <w:r>
+              <w:t>-</w:t>
+            </w:r>
           </w:p>
         </w:tc>
         <w:tc>
@@ -1071,6 +1056,13 @@
             <w:pPr>
               <w:pStyle w:val="TableText"/>
             </w:pPr>
+            <w:r>
+              <w:t>Cameron Hughes</w:t>
+            </w:r>
+            <w:r>
+              <w:br/>
+              <w:t>(Project Manager)</w:t>
+            </w:r>
           </w:p>
         </w:tc>
       </w:tr>
@@ -1094,6 +1086,9 @@
             <w:pPr>
               <w:pStyle w:val="TableText"/>
             </w:pPr>
+            <w:r>
+              <w:t>03/04/2024</w:t>
+            </w:r>
           </w:p>
         </w:tc>
         <w:tc>
@@ -1111,6 +1106,13 @@
             <w:pPr>
               <w:pStyle w:val="TableText"/>
             </w:pPr>
+            <w:r>
+              <w:t>Feedback Request</w:t>
+            </w:r>
+            <w:r>
+              <w:br/>
+              <w:t>(via email)</w:t>
+            </w:r>
           </w:p>
         </w:tc>
         <w:tc>
@@ -1128,6 +1130,9 @@
             <w:pPr>
               <w:pStyle w:val="TableText"/>
             </w:pPr>
+            <w:r>
+              <w:t>Requesting review + feedback for web architecture design.</w:t>
+            </w:r>
           </w:p>
         </w:tc>
         <w:tc>
@@ -1145,6 +1150,13 @@
             <w:pPr>
               <w:pStyle w:val="TableText"/>
             </w:pPr>
+            <w:r>
+              <w:t>Cameron Hughes</w:t>
+            </w:r>
+            <w:r>
+              <w:br/>
+              <w:t>(Project Manager)</w:t>
+            </w:r>
           </w:p>
         </w:tc>
       </w:tr>
@@ -1336,16 +1348,16 @@
       <w:pPr>
         <w:pStyle w:val="Heading2"/>
       </w:pPr>
-      <w:bookmarkStart w:id="2" w:name="_Toc164944637"/>
-      <w:bookmarkStart w:id="3" w:name="_1.1_Documentation_of"/>
-      <w:bookmarkEnd w:id="3"/>
+      <w:bookmarkStart w:id="2" w:name="_1.1_Documentation_of"/>
+      <w:bookmarkStart w:id="3" w:name="_Toc164944637"/>
+      <w:bookmarkEnd w:id="2"/>
       <w:r>
         <w:t xml:space="preserve">1.1 </w:t>
       </w:r>
       <w:r>
         <w:t>Documentation of Web Application Requirements</w:t>
       </w:r>
-      <w:bookmarkEnd w:id="2"/>
+      <w:bookmarkEnd w:id="3"/>
     </w:p>
     <w:p/>
     <w:tbl>
@@ -6206,9 +6218,770 @@
       </w:r>
     </w:p>
     <w:p/>
+    <w:p>
+      <w:r>
+        <w:br w:type="page"/>
+      </w:r>
+    </w:p>
+    <w:p>
+      <w:pPr>
+        <w:pStyle w:val="Heading3"/>
+      </w:pPr>
+      <w:r>
+        <w:lastRenderedPageBreak/>
+        <w:t>The Mobile Hour Wireframes</w:t>
+      </w:r>
+    </w:p>
+    <w:p/>
+    <w:p>
+      <w:r>
+        <w:t>Wireframes attached below:</w:t>
+      </w:r>
+    </w:p>
+    <w:p/>
+    <w:p>
+      <w:r>
+        <w:object w:dxaOrig="2850" w:dyaOrig="810" w14:anchorId="12041499">
+          <v:shapetype id="_x0000_t75" coordsize="21600,21600" o:spt="75" o:preferrelative="t" path="m@4@5l@4@11@9@11@9@5xe" filled="f" stroked="f">
+            <v:stroke joinstyle="miter"/>
+            <v:formulas>
+              <v:f eqn="if lineDrawn pixelLineWidth 0"/>
+              <v:f eqn="sum @0 1 0"/>
+              <v:f eqn="sum 0 0 @1"/>
+              <v:f eqn="prod @2 1 2"/>
+              <v:f eqn="prod @3 21600 pixelWidth"/>
+              <v:f eqn="prod @3 21600 pixelHeight"/>
+              <v:f eqn="sum @0 0 1"/>
+              <v:f eqn="prod @6 1 2"/>
+              <v:f eqn="prod @7 21600 pixelWidth"/>
+              <v:f eqn="sum @8 21600 0"/>
+              <v:f eqn="prod @7 21600 pixelHeight"/>
+              <v:f eqn="sum @10 21600 0"/>
+            </v:formulas>
+            <v:path o:extrusionok="f" gradientshapeok="t" o:connecttype="rect"/>
+            <o:lock v:ext="edit" aspectratio="t"/>
+          </v:shapetype>
+          <v:shape id="_x0000_i1025" type="#_x0000_t75" style="width:142.35pt;height:40.2pt" o:ole="">
+            <v:imagedata r:id="rId17" o:title=""/>
+          </v:shape>
+          <o:OLEObject Type="Embed" ProgID="Package" ShapeID="_x0000_i1025" DrawAspect="Content" ObjectID="_1776364919" r:id="rId18"/>
+        </w:object>
+      </w:r>
+    </w:p>
+    <w:p/>
+    <w:p>
+      <w:pPr>
+        <w:pStyle w:val="Heading3"/>
+      </w:pPr>
+      <w:r>
+        <w:t>The Mobile Hour Prototype</w:t>
+      </w:r>
+    </w:p>
+    <w:p/>
+    <w:p>
+      <w:r>
+        <w:t xml:space="preserve">Prototype can be viewed </w:t>
+      </w:r>
+      <w:hyperlink r:id="rId19" w:history="1">
+        <w:r>
+          <w:rPr>
+            <w:rStyle w:val="Hyperlink"/>
+          </w:rPr>
+          <w:t>here.</w:t>
+        </w:r>
+      </w:hyperlink>
+      <w:r>
+        <w:br/>
+      </w:r>
+      <w:r>
+        <w:br/>
+      </w:r>
+    </w:p>
+    <w:p>
+      <w:pPr>
+        <w:pStyle w:val="Heading3"/>
+      </w:pPr>
+      <w:r>
+        <w:t>Database Integration Plan</w:t>
+      </w:r>
+    </w:p>
+    <w:p/>
+    <w:p>
+      <w:pPr>
+        <w:pStyle w:val="Heading4"/>
+      </w:pPr>
+      <w:r>
+        <w:t>Database Connection Setup</w:t>
+      </w:r>
+    </w:p>
+    <w:p>
+      <w:pPr>
+        <w:pStyle w:val="ListParagraph"/>
+        <w:numPr>
+          <w:ilvl w:val="0"/>
+          <w:numId w:val="10"/>
+        </w:numPr>
+      </w:pPr>
+      <w:r>
+        <w:t>Install and configure XAMPP and Apache</w:t>
+      </w:r>
+      <w:r>
+        <w:t>.</w:t>
+      </w:r>
+    </w:p>
+    <w:p>
+      <w:pPr>
+        <w:pStyle w:val="ListParagraph"/>
+        <w:numPr>
+          <w:ilvl w:val="0"/>
+          <w:numId w:val="10"/>
+        </w:numPr>
+      </w:pPr>
+      <w:r>
+        <w:t>Install and configure MySQL Workbench</w:t>
+      </w:r>
+      <w:r>
+        <w:t>.</w:t>
+      </w:r>
+    </w:p>
+    <w:p>
+      <w:pPr>
+        <w:pStyle w:val="ListParagraph"/>
+        <w:numPr>
+          <w:ilvl w:val="0"/>
+          <w:numId w:val="10"/>
+        </w:numPr>
+      </w:pPr>
+      <w:r>
+        <w:t>Define database connection params in PHP (host, username, password etc)</w:t>
+      </w:r>
+      <w:r>
+        <w:t>.</w:t>
+      </w:r>
+    </w:p>
+    <w:p>
+      <w:pPr>
+        <w:pStyle w:val="ListParagraph"/>
+        <w:numPr>
+          <w:ilvl w:val="0"/>
+          <w:numId w:val="10"/>
+        </w:numPr>
+      </w:pPr>
+      <w:r>
+        <w:t>Establish a database connection using PDO in PHP</w:t>
+      </w:r>
+      <w:r>
+        <w:t>.</w:t>
+      </w:r>
+    </w:p>
+    <w:p>
+      <w:pPr>
+        <w:pStyle w:val="Heading4"/>
+      </w:pPr>
+      <w:r>
+        <w:t>Database Structure Setup</w:t>
+      </w:r>
+    </w:p>
+    <w:p>
+      <w:pPr>
+        <w:pStyle w:val="ListParagraph"/>
+        <w:numPr>
+          <w:ilvl w:val="0"/>
+          <w:numId w:val="10"/>
+        </w:numPr>
+      </w:pPr>
+      <w:r>
+        <w:t>Review the database structure provided by The Mobile Hour.</w:t>
+      </w:r>
+    </w:p>
+    <w:p>
+      <w:pPr>
+        <w:pStyle w:val="ListParagraph"/>
+        <w:numPr>
+          <w:ilvl w:val="0"/>
+          <w:numId w:val="10"/>
+        </w:numPr>
+        <w:spacing w:line="256" w:lineRule="auto"/>
+      </w:pPr>
+      <w:r>
+        <w:t>Work out data types and create the database using MySQL Workbench.</w:t>
+      </w:r>
+    </w:p>
+    <w:p>
+      <w:pPr>
+        <w:pStyle w:val="ListParagraph"/>
+        <w:numPr>
+          <w:ilvl w:val="0"/>
+          <w:numId w:val="10"/>
+        </w:numPr>
+        <w:spacing w:line="256" w:lineRule="auto"/>
+      </w:pPr>
+      <w:r>
+        <w:t>Create tables and columns based on the ERD.</w:t>
+      </w:r>
+    </w:p>
+    <w:p>
+      <w:pPr>
+        <w:pStyle w:val="ListParagraph"/>
+        <w:numPr>
+          <w:ilvl w:val="0"/>
+          <w:numId w:val="10"/>
+        </w:numPr>
+        <w:spacing w:line="256" w:lineRule="auto"/>
+      </w:pPr>
+      <w:r>
+        <w:t>Implement tables for product and brand images.</w:t>
+      </w:r>
+    </w:p>
+    <w:p>
+      <w:pPr>
+        <w:pStyle w:val="ListParagraph"/>
+        <w:numPr>
+          <w:ilvl w:val="0"/>
+          <w:numId w:val="10"/>
+        </w:numPr>
+      </w:pPr>
+      <w:r>
+        <w:t>Implement integrity constraints.</w:t>
+      </w:r>
+    </w:p>
+    <w:p>
+      <w:pPr>
+        <w:pStyle w:val="ListParagraph"/>
+        <w:numPr>
+          <w:ilvl w:val="0"/>
+          <w:numId w:val="10"/>
+        </w:numPr>
+      </w:pPr>
+      <w:r>
+        <w:t>Populate tables with test data.</w:t>
+      </w:r>
+    </w:p>
+    <w:p>
+      <w:pPr>
+        <w:pStyle w:val="Heading4"/>
+      </w:pPr>
+      <w:r>
+        <w:t>User Authentication Setup</w:t>
+      </w:r>
+    </w:p>
+    <w:p>
+      <w:pPr>
+        <w:pStyle w:val="ListParagraph"/>
+        <w:numPr>
+          <w:ilvl w:val="0"/>
+          <w:numId w:val="10"/>
+        </w:numPr>
+      </w:pPr>
+      <w:r>
+        <w:t>Using MySQL Workbench, create a manager account with low level permissions to the database.</w:t>
+      </w:r>
+    </w:p>
+    <w:p>
+      <w:pPr>
+        <w:pStyle w:val="ListParagraph"/>
+        <w:numPr>
+          <w:ilvl w:val="0"/>
+          <w:numId w:val="10"/>
+        </w:numPr>
+      </w:pPr>
+      <w:r>
+        <w:t>Admins and Users will be authenticated via PHP.</w:t>
+      </w:r>
+    </w:p>
+    <w:p>
+      <w:pPr>
+        <w:pStyle w:val="Heading4"/>
+      </w:pPr>
+      <w:r>
+        <w:t>Data Transfer and Querying</w:t>
+      </w:r>
+    </w:p>
+    <w:p>
+      <w:pPr>
+        <w:pStyle w:val="ListParagraph"/>
+        <w:numPr>
+          <w:ilvl w:val="0"/>
+          <w:numId w:val="10"/>
+        </w:numPr>
+      </w:pPr>
+      <w:r>
+        <w:t>Utilizing PHP to handle data transfer between the website and the database.</w:t>
+      </w:r>
+    </w:p>
+    <w:p>
+      <w:pPr>
+        <w:pStyle w:val="ListParagraph"/>
+        <w:numPr>
+          <w:ilvl w:val="0"/>
+          <w:numId w:val="10"/>
+        </w:numPr>
+      </w:pPr>
+      <w:r>
+        <w:t>Implement basic CRUD (Create, Read, Update, Delete) operations to manage users and products.</w:t>
+      </w:r>
+    </w:p>
+    <w:p>
+      <w:pPr>
+        <w:pStyle w:val="ListParagraph"/>
+        <w:numPr>
+          <w:ilvl w:val="0"/>
+          <w:numId w:val="10"/>
+        </w:numPr>
+      </w:pPr>
+      <w:r>
+        <w:t>SQL queries will be utilized along with the PHP scripts to query the database based on requirements.</w:t>
+      </w:r>
+    </w:p>
+    <w:p>
+      <w:pPr>
+        <w:pStyle w:val="Heading4"/>
+      </w:pPr>
+      <w:r>
+        <w:lastRenderedPageBreak/>
+        <w:t xml:space="preserve">Testing Database Functionality </w:t>
+      </w:r>
+    </w:p>
+    <w:p>
+      <w:pPr>
+        <w:pStyle w:val="ListParagraph"/>
+        <w:numPr>
+          <w:ilvl w:val="0"/>
+          <w:numId w:val="10"/>
+        </w:numPr>
+      </w:pPr>
+      <w:r>
+        <w:t>Database tables will be populated with test data.</w:t>
+      </w:r>
+    </w:p>
+    <w:p>
+      <w:pPr>
+        <w:pStyle w:val="ListParagraph"/>
+        <w:numPr>
+          <w:ilvl w:val="0"/>
+          <w:numId w:val="10"/>
+        </w:numPr>
+      </w:pPr>
+      <w:r>
+        <w:t>Data retrieval will be tested based on criteria (</w:t>
+      </w:r>
+      <w:proofErr w:type="spellStart"/>
+      <w:r>
+        <w:t>e.g</w:t>
+      </w:r>
+      <w:proofErr w:type="spellEnd"/>
+      <w:r>
+        <w:t xml:space="preserve"> brand, price).</w:t>
+      </w:r>
+    </w:p>
+    <w:p>
+      <w:pPr>
+        <w:pStyle w:val="ListParagraph"/>
+        <w:numPr>
+          <w:ilvl w:val="0"/>
+          <w:numId w:val="10"/>
+        </w:numPr>
+      </w:pPr>
+      <w:r>
+        <w:t>Testing each CRUD operation to ensure it works as expected.</w:t>
+      </w:r>
+    </w:p>
+    <w:p/>
+    <w:p>
+      <w:pPr>
+        <w:pStyle w:val="Heading3"/>
+      </w:pPr>
+      <w:r>
+        <w:t>Technical Upgrades</w:t>
+      </w:r>
+    </w:p>
+    <w:p/>
+    <w:p>
+      <w:pPr>
+        <w:pStyle w:val="ListParagraph"/>
+        <w:numPr>
+          <w:ilvl w:val="0"/>
+          <w:numId w:val="10"/>
+        </w:numPr>
+      </w:pPr>
+      <w:r>
+        <w:t>PHP to be at latest version ensuring it is compatible with PDO</w:t>
+      </w:r>
+      <w:r>
+        <w:t xml:space="preserve"> and XAMPP.</w:t>
+      </w:r>
+    </w:p>
+    <w:p>
+      <w:pPr>
+        <w:pStyle w:val="ListParagraph"/>
+        <w:numPr>
+          <w:ilvl w:val="0"/>
+          <w:numId w:val="10"/>
+        </w:numPr>
+      </w:pPr>
+      <w:r>
+        <w:t>XAMPP to be at latest version</w:t>
+      </w:r>
+      <w:r>
+        <w:t>.</w:t>
+      </w:r>
+    </w:p>
+    <w:p>
+      <w:pPr>
+        <w:pStyle w:val="ListParagraph"/>
+        <w:numPr>
+          <w:ilvl w:val="0"/>
+          <w:numId w:val="10"/>
+        </w:numPr>
+      </w:pPr>
+      <w:r>
+        <w:t>MariaDB at latest version.</w:t>
+      </w:r>
+    </w:p>
+    <w:p>
+      <w:pPr>
+        <w:pStyle w:val="ListParagraph"/>
+        <w:numPr>
+          <w:ilvl w:val="0"/>
+          <w:numId w:val="10"/>
+        </w:numPr>
+      </w:pPr>
+      <w:r>
+        <w:t>Ensure MySQL Workbench is updated.</w:t>
+      </w:r>
+    </w:p>
+    <w:p/>
+    <w:p>
+      <w:pPr>
+        <w:pStyle w:val="Heading3"/>
+      </w:pPr>
+      <w:r>
+        <w:t>Database Administrator Account</w:t>
+      </w:r>
+    </w:p>
+    <w:p/>
+    <w:p>
+      <w:pPr>
+        <w:keepNext/>
+      </w:pPr>
+      <w:r>
+        <w:t>Database admin for The Mobile Hour:</w:t>
+      </w:r>
+      <w:r>
+        <w:br/>
+      </w:r>
+      <w:r>
+        <w:br/>
+      </w:r>
+      <w:r>
+        <w:rPr>
+          <w:b/>
+          <w:bCs/>
+        </w:rPr>
+        <w:t>username: admin</w:t>
+      </w:r>
+      <w:r>
+        <w:br/>
+      </w:r>
+      <w:r>
+        <w:rPr>
+          <w:b/>
+          <w:bCs/>
+        </w:rPr>
+        <w:t xml:space="preserve">password: </w:t>
+      </w:r>
+      <w:proofErr w:type="spellStart"/>
+      <w:r>
+        <w:rPr>
+          <w:b/>
+          <w:bCs/>
+        </w:rPr>
+        <w:t>themobilehour</w:t>
+      </w:r>
+      <w:proofErr w:type="spellEnd"/>
+      <w:r>
+        <w:rPr>
+          <w:b/>
+          <w:bCs/>
+        </w:rPr>
+        <w:br/>
+      </w:r>
+      <w:r>
+        <w:rPr>
+          <w:b/>
+          <w:bCs/>
+        </w:rPr>
+        <w:br/>
+      </w:r>
+      <w:r>
+        <w:rPr>
+          <w:b/>
+          <w:bCs/>
+          <w:noProof/>
+        </w:rPr>
+        <w:drawing>
+          <wp:inline distT="0" distB="0" distL="0" distR="0" wp14:anchorId="23D0CFDB" wp14:editId="31D253B5">
+            <wp:extent cx="5720080" cy="2764155"/>
+            <wp:effectExtent l="0" t="0" r="0" b="0"/>
+            <wp:docPr id="1134333201" name="Picture 1"/>
+            <wp:cNvGraphicFramePr>
+              <a:graphicFrameLocks xmlns:a="http://schemas.openxmlformats.org/drawingml/2006/main" noChangeAspect="1"/>
+            </wp:cNvGraphicFramePr>
+            <a:graphic xmlns:a="http://schemas.openxmlformats.org/drawingml/2006/main">
+              <a:graphicData uri="http://schemas.openxmlformats.org/drawingml/2006/picture">
+                <pic:pic xmlns:pic="http://schemas.openxmlformats.org/drawingml/2006/picture">
+                  <pic:nvPicPr>
+                    <pic:cNvPr id="0" name="Picture 2"/>
+                    <pic:cNvPicPr>
+                      <a:picLocks noChangeAspect="1" noChangeArrowheads="1"/>
+                    </pic:cNvPicPr>
+                  </pic:nvPicPr>
+                  <pic:blipFill>
+                    <a:blip r:embed="rId20">
+                      <a:extLst>
+                        <a:ext uri="{28A0092B-C50C-407E-A947-70E740481C1C}">
+                          <a14:useLocalDpi xmlns:a14="http://schemas.microsoft.com/office/drawing/2010/main" val="0"/>
+                        </a:ext>
+                      </a:extLst>
+                    </a:blip>
+                    <a:srcRect/>
+                    <a:stretch>
+                      <a:fillRect/>
+                    </a:stretch>
+                  </pic:blipFill>
+                  <pic:spPr bwMode="auto">
+                    <a:xfrm>
+                      <a:off x="0" y="0"/>
+                      <a:ext cx="5720080" cy="2764155"/>
+                    </a:xfrm>
+                    <a:prstGeom prst="rect">
+                      <a:avLst/>
+                    </a:prstGeom>
+                    <a:noFill/>
+                    <a:ln>
+                      <a:noFill/>
+                    </a:ln>
+                  </pic:spPr>
+                </pic:pic>
+              </a:graphicData>
+            </a:graphic>
+          </wp:inline>
+        </w:drawing>
+      </w:r>
+    </w:p>
+    <w:p>
+      <w:pPr>
+        <w:pStyle w:val="Caption"/>
+        <w:rPr>
+          <w:b/>
+          <w:bCs/>
+        </w:rPr>
+      </w:pPr>
+      <w:r>
+        <w:t xml:space="preserve">Figure </w:t>
+      </w:r>
+      <w:r>
+        <w:fldChar w:fldCharType="begin"/>
+      </w:r>
+      <w:r>
+        <w:instrText xml:space="preserve"> SEQ Figure \* ARABIC </w:instrText>
+      </w:r>
+      <w:r>
+        <w:fldChar w:fldCharType="separate"/>
+      </w:r>
+      <w:r>
+        <w:rPr>
+          <w:noProof/>
+        </w:rPr>
+        <w:t>3</w:t>
+      </w:r>
+      <w:r>
+        <w:fldChar w:fldCharType="end"/>
+      </w:r>
+      <w:r>
+        <w:t xml:space="preserve"> Admin profile.</w:t>
+      </w:r>
+    </w:p>
+    <w:p>
+      <w:pPr>
+        <w:keepNext/>
+      </w:pPr>
+      <w:r>
+        <w:rPr>
+          <w:b/>
+          <w:bCs/>
+          <w:noProof/>
+        </w:rPr>
+        <w:lastRenderedPageBreak/>
+        <w:drawing>
+          <wp:inline distT="0" distB="0" distL="0" distR="0" wp14:anchorId="1A6FA55D" wp14:editId="48FD87FB">
+            <wp:extent cx="5720080" cy="3019425"/>
+            <wp:effectExtent l="0" t="0" r="0" b="0"/>
+            <wp:docPr id="654544141" name="Picture 3"/>
+            <wp:cNvGraphicFramePr>
+              <a:graphicFrameLocks xmlns:a="http://schemas.openxmlformats.org/drawingml/2006/main" noChangeAspect="1"/>
+            </wp:cNvGraphicFramePr>
+            <a:graphic xmlns:a="http://schemas.openxmlformats.org/drawingml/2006/main">
+              <a:graphicData uri="http://schemas.openxmlformats.org/drawingml/2006/picture">
+                <pic:pic xmlns:pic="http://schemas.openxmlformats.org/drawingml/2006/picture">
+                  <pic:nvPicPr>
+                    <pic:cNvPr id="0" name="Picture 4"/>
+                    <pic:cNvPicPr>
+                      <a:picLocks noChangeAspect="1" noChangeArrowheads="1"/>
+                    </pic:cNvPicPr>
+                  </pic:nvPicPr>
+                  <pic:blipFill>
+                    <a:blip r:embed="rId21">
+                      <a:extLst>
+                        <a:ext uri="{28A0092B-C50C-407E-A947-70E740481C1C}">
+                          <a14:useLocalDpi xmlns:a14="http://schemas.microsoft.com/office/drawing/2010/main" val="0"/>
+                        </a:ext>
+                      </a:extLst>
+                    </a:blip>
+                    <a:srcRect/>
+                    <a:stretch>
+                      <a:fillRect/>
+                    </a:stretch>
+                  </pic:blipFill>
+                  <pic:spPr bwMode="auto">
+                    <a:xfrm>
+                      <a:off x="0" y="0"/>
+                      <a:ext cx="5720080" cy="3019425"/>
+                    </a:xfrm>
+                    <a:prstGeom prst="rect">
+                      <a:avLst/>
+                    </a:prstGeom>
+                    <a:noFill/>
+                    <a:ln>
+                      <a:noFill/>
+                    </a:ln>
+                  </pic:spPr>
+                </pic:pic>
+              </a:graphicData>
+            </a:graphic>
+          </wp:inline>
+        </w:drawing>
+      </w:r>
+      <w:r>
+        <w:rPr>
+          <w:noProof/>
+        </w:rPr>
+        <w:drawing>
+          <wp:inline distT="0" distB="0" distL="0" distR="0" wp14:anchorId="4342B13E" wp14:editId="5F6E8763">
+            <wp:extent cx="5741670" cy="1148080"/>
+            <wp:effectExtent l="0" t="0" r="0" b="0"/>
+            <wp:docPr id="926734246" name="Picture 4"/>
+            <wp:cNvGraphicFramePr>
+              <a:graphicFrameLocks xmlns:a="http://schemas.openxmlformats.org/drawingml/2006/main" noChangeAspect="1"/>
+            </wp:cNvGraphicFramePr>
+            <a:graphic xmlns:a="http://schemas.openxmlformats.org/drawingml/2006/main">
+              <a:graphicData uri="http://schemas.openxmlformats.org/drawingml/2006/picture">
+                <pic:pic xmlns:pic="http://schemas.openxmlformats.org/drawingml/2006/picture">
+                  <pic:nvPicPr>
+                    <pic:cNvPr id="0" name="Picture 5"/>
+                    <pic:cNvPicPr>
+                      <a:picLocks noChangeAspect="1" noChangeArrowheads="1"/>
+                    </pic:cNvPicPr>
+                  </pic:nvPicPr>
+                  <pic:blipFill>
+                    <a:blip r:embed="rId22">
+                      <a:extLst>
+                        <a:ext uri="{28A0092B-C50C-407E-A947-70E740481C1C}">
+                          <a14:useLocalDpi xmlns:a14="http://schemas.microsoft.com/office/drawing/2010/main" val="0"/>
+                        </a:ext>
+                      </a:extLst>
+                    </a:blip>
+                    <a:srcRect/>
+                    <a:stretch>
+                      <a:fillRect/>
+                    </a:stretch>
+                  </pic:blipFill>
+                  <pic:spPr bwMode="auto">
+                    <a:xfrm>
+                      <a:off x="0" y="0"/>
+                      <a:ext cx="5741670" cy="1148080"/>
+                    </a:xfrm>
+                    <a:prstGeom prst="rect">
+                      <a:avLst/>
+                    </a:prstGeom>
+                    <a:noFill/>
+                    <a:ln>
+                      <a:noFill/>
+                    </a:ln>
+                  </pic:spPr>
+                </pic:pic>
+              </a:graphicData>
+            </a:graphic>
+          </wp:inline>
+        </w:drawing>
+      </w:r>
+    </w:p>
+    <w:p>
+      <w:pPr>
+        <w:pStyle w:val="Caption"/>
+      </w:pPr>
+      <w:r>
+        <w:t xml:space="preserve">Figure </w:t>
+      </w:r>
+      <w:r>
+        <w:fldChar w:fldCharType="begin"/>
+      </w:r>
+      <w:r>
+        <w:instrText xml:space="preserve"> SEQ Figure \* ARABIC </w:instrText>
+      </w:r>
+      <w:r>
+        <w:fldChar w:fldCharType="separate"/>
+      </w:r>
+      <w:r>
+        <w:rPr>
+          <w:noProof/>
+        </w:rPr>
+        <w:t>4</w:t>
+      </w:r>
+      <w:r>
+        <w:fldChar w:fldCharType="end"/>
+      </w:r>
+      <w:r>
+        <w:t xml:space="preserve"> Admin privileges granted.</w:t>
+      </w:r>
+    </w:p>
+    <w:p>
+      <w:r>
+        <w:br/>
+      </w:r>
+      <w:r>
+        <w:br/>
+      </w:r>
+      <w:r>
+        <w:br/>
+      </w:r>
+      <w:r>
+        <w:br/>
+      </w:r>
+    </w:p>
+    <w:p>
+      <w:pPr>
+        <w:ind w:left="360"/>
+      </w:pPr>
+    </w:p>
+    <w:p>
+      <w:pPr>
+        <w:ind w:left="360"/>
+      </w:pPr>
+    </w:p>
+    <w:p>
+      <w:pPr>
+        <w:pStyle w:val="ListParagraph"/>
+      </w:pPr>
+    </w:p>
+    <w:p>
+      <w:pPr>
+        <w:pStyle w:val="ListParagraph"/>
+      </w:pPr>
+    </w:p>
     <w:sectPr>
-      <w:headerReference w:type="default" r:id="rId17"/>
-      <w:footerReference w:type="default" r:id="rId18"/>
+      <w:headerReference w:type="default" r:id="rId23"/>
+      <w:footerReference w:type="default" r:id="rId24"/>
       <w:pgSz w:w="11906" w:h="16838"/>
       <w:pgMar w:top="1440" w:right="1440" w:bottom="1440" w:left="1440" w:header="708" w:footer="708" w:gutter="0"/>
       <w:pgNumType w:start="0"/>
@@ -6221,7 +6994,7 @@
 </file>
 
 <file path=word/endnotes.xml><?xml version="1.0" encoding="utf-8"?>
-<w:endnotes xmlns:wpc="http://schemas.microsoft.com/office/word/2010/wordprocessingCanvas" xmlns:cx="http://schemas.microsoft.com/office/drawing/2014/chartex" xmlns:cx1="http://schemas.microsoft.com/office/drawing/2015/9/8/chartex" xmlns:cx2="http://schemas.microsoft.com/office/drawing/2015/10/21/chartex" xmlns:cx3="http://schemas.microsoft.com/office/drawing/2016/5/9/chartex" xmlns:cx4="http://schemas.microsoft.com/office/drawing/2016/5/10/chartex" xmlns:cx5="http://schemas.microsoft.com/office/drawing/2016/5/11/chartex" xmlns:cx6="http://schemas.microsoft.com/office/drawing/2016/5/12/chartex" xmlns:cx7="http://schemas.microsoft.com/office/drawing/2016/5/13/chartex" xmlns:cx8="http://schemas.microsoft.com/office/drawing/2016/5/14/chartex" xmlns:mc="http://schemas.openxmlformats.org/markup-compatibility/2006" xmlns:aink="http://schemas.microsoft.com/office/drawing/2016/ink" xmlns:am3d="http://schemas.microsoft.com/office/drawing/2017/model3d" xmlns:o="urn:schemas-microsoft-com:office:office" xmlns:oel="http://schemas.microsoft.com/office/2019/extlst" xmlns:r="http://schemas.openxmlformats.org/officeDocument/2006/relationships" xmlns:m="http://schemas.openxmlformats.org/officeDocument/2006/math" xmlns:v="urn:schemas-microsoft-com:vml" xmlns:wp14="http://schemas.microsoft.com/office/word/2010/wordprocessingDrawing" xmlns:wp="http://schemas.openxmlformats.org/drawingml/2006/wordprocessingDrawing" xmlns:w10="urn:schemas-microsoft-com:office:word" xmlns:w="http://schemas.openxmlformats.org/wordprocessingml/2006/main" xmlns:w14="http://schemas.microsoft.com/office/word/2010/wordml" xmlns:w15="http://schemas.microsoft.com/office/word/2012/wordml" xmlns:w16cex="http://schemas.microsoft.com/office/word/2018/wordml/cex" xmlns:w16cid="http://schemas.microsoft.com/office/word/2016/wordml/cid" xmlns:w16="http://schemas.microsoft.com/office/word/2018/wordml" xmlns:w16sdtdh="http://schemas.microsoft.com/office/word/2020/wordml/sdtdatahash" xmlns:w16se="http://schemas.microsoft.com/office/word/2015/wordml/symex" xmlns:wpg="http://schemas.microsoft.com/office/word/2010/wordprocessingGroup" xmlns:wpi="http://schemas.microsoft.com/office/word/2010/wordprocessingInk" xmlns:wne="http://schemas.microsoft.com/office/word/2006/wordml" xmlns:wps="http://schemas.microsoft.com/office/word/2010/wordprocessingShape" mc:Ignorable="w14 w15 w16se w16cid w16 w16cex w16sdtdh wp14">
+<w:endnotes xmlns:wpc="http://schemas.microsoft.com/office/word/2010/wordprocessingCanvas" xmlns:cx="http://schemas.microsoft.com/office/drawing/2014/chartex" xmlns:cx1="http://schemas.microsoft.com/office/drawing/2015/9/8/chartex" xmlns:cx2="http://schemas.microsoft.com/office/drawing/2015/10/21/chartex" xmlns:cx3="http://schemas.microsoft.com/office/drawing/2016/5/9/chartex" xmlns:cx4="http://schemas.microsoft.com/office/drawing/2016/5/10/chartex" xmlns:cx5="http://schemas.microsoft.com/office/drawing/2016/5/11/chartex" xmlns:cx6="http://schemas.microsoft.com/office/drawing/2016/5/12/chartex" xmlns:cx7="http://schemas.microsoft.com/office/drawing/2016/5/13/chartex" xmlns:cx8="http://schemas.microsoft.com/office/drawing/2016/5/14/chartex" xmlns:mc="http://schemas.openxmlformats.org/markup-compatibility/2006" xmlns:aink="http://schemas.microsoft.com/office/drawing/2016/ink" xmlns:am3d="http://schemas.microsoft.com/office/drawing/2017/model3d" xmlns:o="urn:schemas-microsoft-com:office:office" xmlns:oel="http://schemas.microsoft.com/office/2019/extlst" xmlns:r="http://schemas.openxmlformats.org/officeDocument/2006/relationships" xmlns:m="http://schemas.openxmlformats.org/officeDocument/2006/math" xmlns:v="urn:schemas-microsoft-com:vml" xmlns:wp14="http://schemas.microsoft.com/office/word/2010/wordprocessingDrawing" xmlns:wp="http://schemas.openxmlformats.org/drawingml/2006/wordprocessingDrawing" xmlns:w10="urn:schemas-microsoft-com:office:word" xmlns:w="http://schemas.openxmlformats.org/wordprocessingml/2006/main" xmlns:w14="http://schemas.microsoft.com/office/word/2010/wordml" xmlns:w15="http://schemas.microsoft.com/office/word/2012/wordml" xmlns:w16cex="http://schemas.microsoft.com/office/word/2018/wordml/cex" xmlns:w16cid="http://schemas.microsoft.com/office/word/2016/wordml/cid" xmlns:w16="http://schemas.microsoft.com/office/word/2018/wordml" xmlns:w16du="http://schemas.microsoft.com/office/word/2023/wordml/word16du" xmlns:w16sdtdh="http://schemas.microsoft.com/office/word/2020/wordml/sdtdatahash" xmlns:w16se="http://schemas.microsoft.com/office/word/2015/wordml/symex" xmlns:wpg="http://schemas.microsoft.com/office/word/2010/wordprocessingGroup" xmlns:wpi="http://schemas.microsoft.com/office/word/2010/wordprocessingInk" xmlns:wne="http://schemas.microsoft.com/office/word/2006/wordml" xmlns:wps="http://schemas.microsoft.com/office/word/2010/wordprocessingShape" mc:Ignorable="w14 w15 w16se w16cid w16 w16cex w16sdtdh w16du wp14">
   <w:endnote w:type="separator" w:id="-1">
     <w:p>
       <w:pPr>
@@ -6246,7 +7019,7 @@
 </file>
 
 <file path=word/footer1.xml><?xml version="1.0" encoding="utf-8"?>
-<w:ftr xmlns:wpc="http://schemas.microsoft.com/office/word/2010/wordprocessingCanvas" xmlns:cx="http://schemas.microsoft.com/office/drawing/2014/chartex" xmlns:cx1="http://schemas.microsoft.com/office/drawing/2015/9/8/chartex" xmlns:cx2="http://schemas.microsoft.com/office/drawing/2015/10/21/chartex" xmlns:cx3="http://schemas.microsoft.com/office/drawing/2016/5/9/chartex" xmlns:cx4="http://schemas.microsoft.com/office/drawing/2016/5/10/chartex" xmlns:cx5="http://schemas.microsoft.com/office/drawing/2016/5/11/chartex" xmlns:cx6="http://schemas.microsoft.com/office/drawing/2016/5/12/chartex" xmlns:cx7="http://schemas.microsoft.com/office/drawing/2016/5/13/chartex" xmlns:cx8="http://schemas.microsoft.com/office/drawing/2016/5/14/chartex" xmlns:mc="http://schemas.openxmlformats.org/markup-compatibility/2006" xmlns:aink="http://schemas.microsoft.com/office/drawing/2016/ink" xmlns:am3d="http://schemas.microsoft.com/office/drawing/2017/model3d" xmlns:o="urn:schemas-microsoft-com:office:office" xmlns:oel="http://schemas.microsoft.com/office/2019/extlst" xmlns:r="http://schemas.openxmlformats.org/officeDocument/2006/relationships" xmlns:m="http://schemas.openxmlformats.org/officeDocument/2006/math" xmlns:v="urn:schemas-microsoft-com:vml" xmlns:wp14="http://schemas.microsoft.com/office/word/2010/wordprocessingDrawing" xmlns:wp="http://schemas.openxmlformats.org/drawingml/2006/wordprocessingDrawing" xmlns:w10="urn:schemas-microsoft-com:office:word" xmlns:w="http://schemas.openxmlformats.org/wordprocessingml/2006/main" xmlns:w14="http://schemas.microsoft.com/office/word/2010/wordml" xmlns:w15="http://schemas.microsoft.com/office/word/2012/wordml" xmlns:w16cex="http://schemas.microsoft.com/office/word/2018/wordml/cex" xmlns:w16cid="http://schemas.microsoft.com/office/word/2016/wordml/cid" xmlns:w16="http://schemas.microsoft.com/office/word/2018/wordml" xmlns:w16sdtdh="http://schemas.microsoft.com/office/word/2020/wordml/sdtdatahash" xmlns:w16se="http://schemas.microsoft.com/office/word/2015/wordml/symex" xmlns:wpg="http://schemas.microsoft.com/office/word/2010/wordprocessingGroup" xmlns:wpi="http://schemas.microsoft.com/office/word/2010/wordprocessingInk" xmlns:wne="http://schemas.microsoft.com/office/word/2006/wordml" xmlns:wps="http://schemas.microsoft.com/office/word/2010/wordprocessingShape" mc:Ignorable="w14 w15 w16se w16cid w16 w16cex w16sdtdh wp14">
+<w:ftr xmlns:wpc="http://schemas.microsoft.com/office/word/2010/wordprocessingCanvas" xmlns:cx="http://schemas.microsoft.com/office/drawing/2014/chartex" xmlns:cx1="http://schemas.microsoft.com/office/drawing/2015/9/8/chartex" xmlns:cx2="http://schemas.microsoft.com/office/drawing/2015/10/21/chartex" xmlns:cx3="http://schemas.microsoft.com/office/drawing/2016/5/9/chartex" xmlns:cx4="http://schemas.microsoft.com/office/drawing/2016/5/10/chartex" xmlns:cx5="http://schemas.microsoft.com/office/drawing/2016/5/11/chartex" xmlns:cx6="http://schemas.microsoft.com/office/drawing/2016/5/12/chartex" xmlns:cx7="http://schemas.microsoft.com/office/drawing/2016/5/13/chartex" xmlns:cx8="http://schemas.microsoft.com/office/drawing/2016/5/14/chartex" xmlns:mc="http://schemas.openxmlformats.org/markup-compatibility/2006" xmlns:aink="http://schemas.microsoft.com/office/drawing/2016/ink" xmlns:am3d="http://schemas.microsoft.com/office/drawing/2017/model3d" xmlns:o="urn:schemas-microsoft-com:office:office" xmlns:oel="http://schemas.microsoft.com/office/2019/extlst" xmlns:r="http://schemas.openxmlformats.org/officeDocument/2006/relationships" xmlns:m="http://schemas.openxmlformats.org/officeDocument/2006/math" xmlns:v="urn:schemas-microsoft-com:vml" xmlns:wp14="http://schemas.microsoft.com/office/word/2010/wordprocessingDrawing" xmlns:wp="http://schemas.openxmlformats.org/drawingml/2006/wordprocessingDrawing" xmlns:w10="urn:schemas-microsoft-com:office:word" xmlns:w="http://schemas.openxmlformats.org/wordprocessingml/2006/main" xmlns:w14="http://schemas.microsoft.com/office/word/2010/wordml" xmlns:w15="http://schemas.microsoft.com/office/word/2012/wordml" xmlns:w16cex="http://schemas.microsoft.com/office/word/2018/wordml/cex" xmlns:w16cid="http://schemas.microsoft.com/office/word/2016/wordml/cid" xmlns:w16="http://schemas.microsoft.com/office/word/2018/wordml" xmlns:w16du="http://schemas.microsoft.com/office/word/2023/wordml/word16du" xmlns:w16sdtdh="http://schemas.microsoft.com/office/word/2020/wordml/sdtdatahash" xmlns:w16se="http://schemas.microsoft.com/office/word/2015/wordml/symex" xmlns:wpg="http://schemas.microsoft.com/office/word/2010/wordprocessingGroup" xmlns:wpi="http://schemas.microsoft.com/office/word/2010/wordprocessingInk" xmlns:wne="http://schemas.microsoft.com/office/word/2006/wordml" xmlns:wps="http://schemas.microsoft.com/office/word/2010/wordprocessingShape" mc:Ignorable="w14 w15 w16se w16cid w16 w16cex w16sdtdh w16du wp14">
   <w:p>
     <w:pPr>
       <w:pStyle w:val="Footer"/>
@@ -6331,7 +7104,7 @@
 </file>
 
 <file path=word/footnotes.xml><?xml version="1.0" encoding="utf-8"?>
-<w:footnotes xmlns:wpc="http://schemas.microsoft.com/office/word/2010/wordprocessingCanvas" xmlns:cx="http://schemas.microsoft.com/office/drawing/2014/chartex" xmlns:cx1="http://schemas.microsoft.com/office/drawing/2015/9/8/chartex" xmlns:cx2="http://schemas.microsoft.com/office/drawing/2015/10/21/chartex" xmlns:cx3="http://schemas.microsoft.com/office/drawing/2016/5/9/chartex" xmlns:cx4="http://schemas.microsoft.com/office/drawing/2016/5/10/chartex" xmlns:cx5="http://schemas.microsoft.com/office/drawing/2016/5/11/chartex" xmlns:cx6="http://schemas.microsoft.com/office/drawing/2016/5/12/chartex" xmlns:cx7="http://schemas.microsoft.com/office/drawing/2016/5/13/chartex" xmlns:cx8="http://schemas.microsoft.com/office/drawing/2016/5/14/chartex" xmlns:mc="http://schemas.openxmlformats.org/markup-compatibility/2006" xmlns:aink="http://schemas.microsoft.com/office/drawing/2016/ink" xmlns:am3d="http://schemas.microsoft.com/office/drawing/2017/model3d" xmlns:o="urn:schemas-microsoft-com:office:office" xmlns:oel="http://schemas.microsoft.com/office/2019/extlst" xmlns:r="http://schemas.openxmlformats.org/officeDocument/2006/relationships" xmlns:m="http://schemas.openxmlformats.org/officeDocument/2006/math" xmlns:v="urn:schemas-microsoft-com:vml" xmlns:wp14="http://schemas.microsoft.com/office/word/2010/wordprocessingDrawing" xmlns:wp="http://schemas.openxmlformats.org/drawingml/2006/wordprocessingDrawing" xmlns:w10="urn:schemas-microsoft-com:office:word" xmlns:w="http://schemas.openxmlformats.org/wordprocessingml/2006/main" xmlns:w14="http://schemas.microsoft.com/office/word/2010/wordml" xmlns:w15="http://schemas.microsoft.com/office/word/2012/wordml" xmlns:w16cex="http://schemas.microsoft.com/office/word/2018/wordml/cex" xmlns:w16cid="http://schemas.microsoft.com/office/word/2016/wordml/cid" xmlns:w16="http://schemas.microsoft.com/office/word/2018/wordml" xmlns:w16sdtdh="http://schemas.microsoft.com/office/word/2020/wordml/sdtdatahash" xmlns:w16se="http://schemas.microsoft.com/office/word/2015/wordml/symex" xmlns:wpg="http://schemas.microsoft.com/office/word/2010/wordprocessingGroup" xmlns:wpi="http://schemas.microsoft.com/office/word/2010/wordprocessingInk" xmlns:wne="http://schemas.microsoft.com/office/word/2006/wordml" xmlns:wps="http://schemas.microsoft.com/office/word/2010/wordprocessingShape" mc:Ignorable="w14 w15 w16se w16cid w16 w16cex w16sdtdh wp14">
+<w:footnotes xmlns:wpc="http://schemas.microsoft.com/office/word/2010/wordprocessingCanvas" xmlns:cx="http://schemas.microsoft.com/office/drawing/2014/chartex" xmlns:cx1="http://schemas.microsoft.com/office/drawing/2015/9/8/chartex" xmlns:cx2="http://schemas.microsoft.com/office/drawing/2015/10/21/chartex" xmlns:cx3="http://schemas.microsoft.com/office/drawing/2016/5/9/chartex" xmlns:cx4="http://schemas.microsoft.com/office/drawing/2016/5/10/chartex" xmlns:cx5="http://schemas.microsoft.com/office/drawing/2016/5/11/chartex" xmlns:cx6="http://schemas.microsoft.com/office/drawing/2016/5/12/chartex" xmlns:cx7="http://schemas.microsoft.com/office/drawing/2016/5/13/chartex" xmlns:cx8="http://schemas.microsoft.com/office/drawing/2016/5/14/chartex" xmlns:mc="http://schemas.openxmlformats.org/markup-compatibility/2006" xmlns:aink="http://schemas.microsoft.com/office/drawing/2016/ink" xmlns:am3d="http://schemas.microsoft.com/office/drawing/2017/model3d" xmlns:o="urn:schemas-microsoft-com:office:office" xmlns:oel="http://schemas.microsoft.com/office/2019/extlst" xmlns:r="http://schemas.openxmlformats.org/officeDocument/2006/relationships" xmlns:m="http://schemas.openxmlformats.org/officeDocument/2006/math" xmlns:v="urn:schemas-microsoft-com:vml" xmlns:wp14="http://schemas.microsoft.com/office/word/2010/wordprocessingDrawing" xmlns:wp="http://schemas.openxmlformats.org/drawingml/2006/wordprocessingDrawing" xmlns:w10="urn:schemas-microsoft-com:office:word" xmlns:w="http://schemas.openxmlformats.org/wordprocessingml/2006/main" xmlns:w14="http://schemas.microsoft.com/office/word/2010/wordml" xmlns:w15="http://schemas.microsoft.com/office/word/2012/wordml" xmlns:w16cex="http://schemas.microsoft.com/office/word/2018/wordml/cex" xmlns:w16cid="http://schemas.microsoft.com/office/word/2016/wordml/cid" xmlns:w16="http://schemas.microsoft.com/office/word/2018/wordml" xmlns:w16du="http://schemas.microsoft.com/office/word/2023/wordml/word16du" xmlns:w16sdtdh="http://schemas.microsoft.com/office/word/2020/wordml/sdtdatahash" xmlns:w16se="http://schemas.microsoft.com/office/word/2015/wordml/symex" xmlns:wpg="http://schemas.microsoft.com/office/word/2010/wordprocessingGroup" xmlns:wpi="http://schemas.microsoft.com/office/word/2010/wordprocessingInk" xmlns:wne="http://schemas.microsoft.com/office/word/2006/wordml" xmlns:wps="http://schemas.microsoft.com/office/word/2010/wordprocessingShape" mc:Ignorable="w14 w15 w16se w16cid w16 w16cex w16sdtdh w16du wp14">
   <w:footnote w:type="separator" w:id="-1">
     <w:p>
       <w:pPr>
@@ -6356,7 +7129,7 @@
 </file>
 
 <file path=word/header1.xml><?xml version="1.0" encoding="utf-8"?>
-<w:hdr xmlns:wpc="http://schemas.microsoft.com/office/word/2010/wordprocessingCanvas" xmlns:cx="http://schemas.microsoft.com/office/drawing/2014/chartex" xmlns:cx1="http://schemas.microsoft.com/office/drawing/2015/9/8/chartex" xmlns:cx2="http://schemas.microsoft.com/office/drawing/2015/10/21/chartex" xmlns:cx3="http://schemas.microsoft.com/office/drawing/2016/5/9/chartex" xmlns:cx4="http://schemas.microsoft.com/office/drawing/2016/5/10/chartex" xmlns:cx5="http://schemas.microsoft.com/office/drawing/2016/5/11/chartex" xmlns:cx6="http://schemas.microsoft.com/office/drawing/2016/5/12/chartex" xmlns:cx7="http://schemas.microsoft.com/office/drawing/2016/5/13/chartex" xmlns:cx8="http://schemas.microsoft.com/office/drawing/2016/5/14/chartex" xmlns:mc="http://schemas.openxmlformats.org/markup-compatibility/2006" xmlns:aink="http://schemas.microsoft.com/office/drawing/2016/ink" xmlns:am3d="http://schemas.microsoft.com/office/drawing/2017/model3d" xmlns:o="urn:schemas-microsoft-com:office:office" xmlns:oel="http://schemas.microsoft.com/office/2019/extlst" xmlns:r="http://schemas.openxmlformats.org/officeDocument/2006/relationships" xmlns:m="http://schemas.openxmlformats.org/officeDocument/2006/math" xmlns:v="urn:schemas-microsoft-com:vml" xmlns:wp14="http://schemas.microsoft.com/office/word/2010/wordprocessingDrawing" xmlns:wp="http://schemas.openxmlformats.org/drawingml/2006/wordprocessingDrawing" xmlns:w10="urn:schemas-microsoft-com:office:word" xmlns:w="http://schemas.openxmlformats.org/wordprocessingml/2006/main" xmlns:w14="http://schemas.microsoft.com/office/word/2010/wordml" xmlns:w15="http://schemas.microsoft.com/office/word/2012/wordml" xmlns:w16cex="http://schemas.microsoft.com/office/word/2018/wordml/cex" xmlns:w16cid="http://schemas.microsoft.com/office/word/2016/wordml/cid" xmlns:w16="http://schemas.microsoft.com/office/word/2018/wordml" xmlns:w16sdtdh="http://schemas.microsoft.com/office/word/2020/wordml/sdtdatahash" xmlns:w16se="http://schemas.microsoft.com/office/word/2015/wordml/symex" xmlns:wpg="http://schemas.microsoft.com/office/word/2010/wordprocessingGroup" xmlns:wpi="http://schemas.microsoft.com/office/word/2010/wordprocessingInk" xmlns:wne="http://schemas.microsoft.com/office/word/2006/wordml" xmlns:wps="http://schemas.microsoft.com/office/word/2010/wordprocessingShape" mc:Ignorable="w14 w15 w16se w16cid w16 w16cex w16sdtdh wp14">
+<w:hdr xmlns:wpc="http://schemas.microsoft.com/office/word/2010/wordprocessingCanvas" xmlns:cx="http://schemas.microsoft.com/office/drawing/2014/chartex" xmlns:cx1="http://schemas.microsoft.com/office/drawing/2015/9/8/chartex" xmlns:cx2="http://schemas.microsoft.com/office/drawing/2015/10/21/chartex" xmlns:cx3="http://schemas.microsoft.com/office/drawing/2016/5/9/chartex" xmlns:cx4="http://schemas.microsoft.com/office/drawing/2016/5/10/chartex" xmlns:cx5="http://schemas.microsoft.com/office/drawing/2016/5/11/chartex" xmlns:cx6="http://schemas.microsoft.com/office/drawing/2016/5/12/chartex" xmlns:cx7="http://schemas.microsoft.com/office/drawing/2016/5/13/chartex" xmlns:cx8="http://schemas.microsoft.com/office/drawing/2016/5/14/chartex" xmlns:mc="http://schemas.openxmlformats.org/markup-compatibility/2006" xmlns:aink="http://schemas.microsoft.com/office/drawing/2016/ink" xmlns:am3d="http://schemas.microsoft.com/office/drawing/2017/model3d" xmlns:o="urn:schemas-microsoft-com:office:office" xmlns:oel="http://schemas.microsoft.com/office/2019/extlst" xmlns:r="http://schemas.openxmlformats.org/officeDocument/2006/relationships" xmlns:m="http://schemas.openxmlformats.org/officeDocument/2006/math" xmlns:v="urn:schemas-microsoft-com:vml" xmlns:wp14="http://schemas.microsoft.com/office/word/2010/wordprocessingDrawing" xmlns:wp="http://schemas.openxmlformats.org/drawingml/2006/wordprocessingDrawing" xmlns:w10="urn:schemas-microsoft-com:office:word" xmlns:w="http://schemas.openxmlformats.org/wordprocessingml/2006/main" xmlns:w14="http://schemas.microsoft.com/office/word/2010/wordml" xmlns:w15="http://schemas.microsoft.com/office/word/2012/wordml" xmlns:w16cex="http://schemas.microsoft.com/office/word/2018/wordml/cex" xmlns:w16cid="http://schemas.microsoft.com/office/word/2016/wordml/cid" xmlns:w16="http://schemas.microsoft.com/office/word/2018/wordml" xmlns:w16du="http://schemas.microsoft.com/office/word/2023/wordml/word16du" xmlns:w16sdtdh="http://schemas.microsoft.com/office/word/2020/wordml/sdtdatahash" xmlns:w16se="http://schemas.microsoft.com/office/word/2015/wordml/symex" xmlns:wpg="http://schemas.microsoft.com/office/word/2010/wordprocessingGroup" xmlns:wpi="http://schemas.microsoft.com/office/word/2010/wordprocessingInk" xmlns:wne="http://schemas.microsoft.com/office/word/2006/wordml" xmlns:wps="http://schemas.microsoft.com/office/word/2010/wordprocessingShape" mc:Ignorable="w14 w15 w16se w16cid w16 w16cex w16sdtdh w16du wp14">
   <w:p>
     <w:pPr>
       <w:pStyle w:val="Header"/>
@@ -6383,7 +7156,7 @@
 </file>
 
 <file path=word/numbering.xml><?xml version="1.0" encoding="utf-8"?>
-<w:numbering xmlns:wpc="http://schemas.microsoft.com/office/word/2010/wordprocessingCanvas" xmlns:cx="http://schemas.microsoft.com/office/drawing/2014/chartex" xmlns:cx1="http://schemas.microsoft.com/office/drawing/2015/9/8/chartex" xmlns:cx2="http://schemas.microsoft.com/office/drawing/2015/10/21/chartex" xmlns:cx3="http://schemas.microsoft.com/office/drawing/2016/5/9/chartex" xmlns:cx4="http://schemas.microsoft.com/office/drawing/2016/5/10/chartex" xmlns:cx5="http://schemas.microsoft.com/office/drawing/2016/5/11/chartex" xmlns:cx6="http://schemas.microsoft.com/office/drawing/2016/5/12/chartex" xmlns:cx7="http://schemas.microsoft.com/office/drawing/2016/5/13/chartex" xmlns:cx8="http://schemas.microsoft.com/office/drawing/2016/5/14/chartex" xmlns:mc="http://schemas.openxmlformats.org/markup-compatibility/2006" xmlns:aink="http://schemas.microsoft.com/office/drawing/2016/ink" xmlns:am3d="http://schemas.microsoft.com/office/drawing/2017/model3d" xmlns:o="urn:schemas-microsoft-com:office:office" xmlns:oel="http://schemas.microsoft.com/office/2019/extlst" xmlns:r="http://schemas.openxmlformats.org/officeDocument/2006/relationships" xmlns:m="http://schemas.openxmlformats.org/officeDocument/2006/math" xmlns:v="urn:schemas-microsoft-com:vml" xmlns:wp14="http://schemas.microsoft.com/office/word/2010/wordprocessingDrawing" xmlns:wp="http://schemas.openxmlformats.org/drawingml/2006/wordprocessingDrawing" xmlns:w10="urn:schemas-microsoft-com:office:word" xmlns:w="http://schemas.openxmlformats.org/wordprocessingml/2006/main" xmlns:w14="http://schemas.microsoft.com/office/word/2010/wordml" xmlns:w15="http://schemas.microsoft.com/office/word/2012/wordml" xmlns:w16cex="http://schemas.microsoft.com/office/word/2018/wordml/cex" xmlns:w16cid="http://schemas.microsoft.com/office/word/2016/wordml/cid" xmlns:w16="http://schemas.microsoft.com/office/word/2018/wordml" xmlns:w16sdtdh="http://schemas.microsoft.com/office/word/2020/wordml/sdtdatahash" xmlns:w16se="http://schemas.microsoft.com/office/word/2015/wordml/symex" xmlns:wpg="http://schemas.microsoft.com/office/word/2010/wordprocessingGroup" xmlns:wpi="http://schemas.microsoft.com/office/word/2010/wordprocessingInk" xmlns:wne="http://schemas.microsoft.com/office/word/2006/wordml" xmlns:wps="http://schemas.microsoft.com/office/word/2010/wordprocessingShape" mc:Ignorable="w14 w15 w16se w16cid w16 w16cex w16sdtdh wp14">
+<w:numbering xmlns:wpc="http://schemas.microsoft.com/office/word/2010/wordprocessingCanvas" xmlns:cx="http://schemas.microsoft.com/office/drawing/2014/chartex" xmlns:cx1="http://schemas.microsoft.com/office/drawing/2015/9/8/chartex" xmlns:cx2="http://schemas.microsoft.com/office/drawing/2015/10/21/chartex" xmlns:cx3="http://schemas.microsoft.com/office/drawing/2016/5/9/chartex" xmlns:cx4="http://schemas.microsoft.com/office/drawing/2016/5/10/chartex" xmlns:cx5="http://schemas.microsoft.com/office/drawing/2016/5/11/chartex" xmlns:cx6="http://schemas.microsoft.com/office/drawing/2016/5/12/chartex" xmlns:cx7="http://schemas.microsoft.com/office/drawing/2016/5/13/chartex" xmlns:cx8="http://schemas.microsoft.com/office/drawing/2016/5/14/chartex" xmlns:mc="http://schemas.openxmlformats.org/markup-compatibility/2006" xmlns:aink="http://schemas.microsoft.com/office/drawing/2016/ink" xmlns:am3d="http://schemas.microsoft.com/office/drawing/2017/model3d" xmlns:o="urn:schemas-microsoft-com:office:office" xmlns:oel="http://schemas.microsoft.com/office/2019/extlst" xmlns:r="http://schemas.openxmlformats.org/officeDocument/2006/relationships" xmlns:m="http://schemas.openxmlformats.org/officeDocument/2006/math" xmlns:v="urn:schemas-microsoft-com:vml" xmlns:wp14="http://schemas.microsoft.com/office/word/2010/wordprocessingDrawing" xmlns:wp="http://schemas.openxmlformats.org/drawingml/2006/wordprocessingDrawing" xmlns:w10="urn:schemas-microsoft-com:office:word" xmlns:w="http://schemas.openxmlformats.org/wordprocessingml/2006/main" xmlns:w14="http://schemas.microsoft.com/office/word/2010/wordml" xmlns:w15="http://schemas.microsoft.com/office/word/2012/wordml" xmlns:w16cex="http://schemas.microsoft.com/office/word/2018/wordml/cex" xmlns:w16cid="http://schemas.microsoft.com/office/word/2016/wordml/cid" xmlns:w16="http://schemas.microsoft.com/office/word/2018/wordml" xmlns:w16du="http://schemas.microsoft.com/office/word/2023/wordml/word16du" xmlns:w16sdtdh="http://schemas.microsoft.com/office/word/2020/wordml/sdtdatahash" xmlns:w16se="http://schemas.microsoft.com/office/word/2015/wordml/symex" xmlns:wpg="http://schemas.microsoft.com/office/word/2010/wordprocessingGroup" xmlns:wpi="http://schemas.microsoft.com/office/word/2010/wordprocessingInk" xmlns:wne="http://schemas.microsoft.com/office/word/2006/wordml" xmlns:wps="http://schemas.microsoft.com/office/word/2010/wordprocessingShape" mc:Ignorable="w14 w15 w16se w16cid w16 w16cex w16sdtdh w16du wp14">
   <w:abstractNum w:abstractNumId="0" w15:restartNumberingAfterBreak="0">
     <w:nsid w:val="09BE7389"/>
     <w:multiLevelType w:val="hybridMultilevel"/>
@@ -7916,6 +8689,95 @@
       <w:rPr>
         <w:rFonts w:ascii="Wingdings" w:hAnsi="Wingdings" w:hint="default"/>
       </w:rPr>
+    </w:lvl>
+  </w:abstractNum>
+  <w:abstractNum w:abstractNumId="14" w15:restartNumberingAfterBreak="0">
+    <w:nsid w:val="7A03280C"/>
+    <w:multiLevelType w:val="hybridMultilevel"/>
+    <w:tmpl w:val="C88085FC"/>
+    <w:lvl w:ilvl="0" w:tplc="0C09000F">
+      <w:start w:val="1"/>
+      <w:numFmt w:val="decimal"/>
+      <w:lvlText w:val="%1."/>
+      <w:lvlJc w:val="left"/>
+      <w:pPr>
+        <w:ind w:left="720" w:hanging="360"/>
+      </w:pPr>
+      <w:rPr>
+        <w:rFonts w:hint="default"/>
+      </w:rPr>
+    </w:lvl>
+    <w:lvl w:ilvl="1" w:tplc="0C090019" w:tentative="1">
+      <w:start w:val="1"/>
+      <w:numFmt w:val="lowerLetter"/>
+      <w:lvlText w:val="%2."/>
+      <w:lvlJc w:val="left"/>
+      <w:pPr>
+        <w:ind w:left="1440" w:hanging="360"/>
+      </w:pPr>
+    </w:lvl>
+    <w:lvl w:ilvl="2" w:tplc="0C09001B" w:tentative="1">
+      <w:start w:val="1"/>
+      <w:numFmt w:val="lowerRoman"/>
+      <w:lvlText w:val="%3."/>
+      <w:lvlJc w:val="right"/>
+      <w:pPr>
+        <w:ind w:left="2160" w:hanging="180"/>
+      </w:pPr>
+    </w:lvl>
+    <w:lvl w:ilvl="3" w:tplc="0C09000F" w:tentative="1">
+      <w:start w:val="1"/>
+      <w:numFmt w:val="decimal"/>
+      <w:lvlText w:val="%4."/>
+      <w:lvlJc w:val="left"/>
+      <w:pPr>
+        <w:ind w:left="2880" w:hanging="360"/>
+      </w:pPr>
+    </w:lvl>
+    <w:lvl w:ilvl="4" w:tplc="0C090019" w:tentative="1">
+      <w:start w:val="1"/>
+      <w:numFmt w:val="lowerLetter"/>
+      <w:lvlText w:val="%5."/>
+      <w:lvlJc w:val="left"/>
+      <w:pPr>
+        <w:ind w:left="3600" w:hanging="360"/>
+      </w:pPr>
+    </w:lvl>
+    <w:lvl w:ilvl="5" w:tplc="0C09001B" w:tentative="1">
+      <w:start w:val="1"/>
+      <w:numFmt w:val="lowerRoman"/>
+      <w:lvlText w:val="%6."/>
+      <w:lvlJc w:val="right"/>
+      <w:pPr>
+        <w:ind w:left="4320" w:hanging="180"/>
+      </w:pPr>
+    </w:lvl>
+    <w:lvl w:ilvl="6" w:tplc="0C09000F" w:tentative="1">
+      <w:start w:val="1"/>
+      <w:numFmt w:val="decimal"/>
+      <w:lvlText w:val="%7."/>
+      <w:lvlJc w:val="left"/>
+      <w:pPr>
+        <w:ind w:left="5040" w:hanging="360"/>
+      </w:pPr>
+    </w:lvl>
+    <w:lvl w:ilvl="7" w:tplc="0C090019" w:tentative="1">
+      <w:start w:val="1"/>
+      <w:numFmt w:val="lowerLetter"/>
+      <w:lvlText w:val="%8."/>
+      <w:lvlJc w:val="left"/>
+      <w:pPr>
+        <w:ind w:left="5760" w:hanging="360"/>
+      </w:pPr>
+    </w:lvl>
+    <w:lvl w:ilvl="8" w:tplc="0C09001B" w:tentative="1">
+      <w:start w:val="1"/>
+      <w:numFmt w:val="lowerRoman"/>
+      <w:lvlText w:val="%9."/>
+      <w:lvlJc w:val="right"/>
+      <w:pPr>
+        <w:ind w:left="6480" w:hanging="180"/>
+      </w:pPr>
     </w:lvl>
   </w:abstractNum>
   <w:num w:numId="1" w16cid:durableId="1364595863">
@@ -7960,11 +8822,17 @@
   <w:num w:numId="14" w16cid:durableId="1744839998">
     <w:abstractNumId w:val="13"/>
   </w:num>
+  <w:num w:numId="15" w16cid:durableId="1032724741">
+    <w:abstractNumId w:val="14"/>
+  </w:num>
+  <w:num w:numId="16" w16cid:durableId="1020085372">
+    <w:abstractNumId w:val="1"/>
+  </w:num>
 </w:numbering>
 </file>
 
 <file path=word/styles.xml><?xml version="1.0" encoding="utf-8"?>
-<w:styles xmlns:mc="http://schemas.openxmlformats.org/markup-compatibility/2006" xmlns:r="http://schemas.openxmlformats.org/officeDocument/2006/relationships" xmlns:w="http://schemas.openxmlformats.org/wordprocessingml/2006/main" xmlns:w14="http://schemas.microsoft.com/office/word/2010/wordml" xmlns:w15="http://schemas.microsoft.com/office/word/2012/wordml" xmlns:w16cex="http://schemas.microsoft.com/office/word/2018/wordml/cex" xmlns:w16cid="http://schemas.microsoft.com/office/word/2016/wordml/cid" xmlns:w16="http://schemas.microsoft.com/office/word/2018/wordml" xmlns:w16sdtdh="http://schemas.microsoft.com/office/word/2020/wordml/sdtdatahash" xmlns:w16se="http://schemas.microsoft.com/office/word/2015/wordml/symex" mc:Ignorable="w14 w15 w16se w16cid w16 w16cex w16sdtdh">
+<w:styles xmlns:mc="http://schemas.openxmlformats.org/markup-compatibility/2006" xmlns:r="http://schemas.openxmlformats.org/officeDocument/2006/relationships" xmlns:w="http://schemas.openxmlformats.org/wordprocessingml/2006/main" xmlns:w14="http://schemas.microsoft.com/office/word/2010/wordml" xmlns:w15="http://schemas.microsoft.com/office/word/2012/wordml" xmlns:w16cex="http://schemas.microsoft.com/office/word/2018/wordml/cex" xmlns:w16cid="http://schemas.microsoft.com/office/word/2016/wordml/cid" xmlns:w16="http://schemas.microsoft.com/office/word/2018/wordml" xmlns:w16du="http://schemas.microsoft.com/office/word/2023/wordml/word16du" xmlns:w16sdtdh="http://schemas.microsoft.com/office/word/2020/wordml/sdtdatahash" xmlns:w16se="http://schemas.microsoft.com/office/word/2015/wordml/symex" mc:Ignorable="w14 w15 w16se w16cid w16 w16cex w16sdtdh w16du">
   <w:docDefaults>
     <w:rPrDefault>
       <w:rPr>
@@ -8435,7 +9303,6 @@
     <w:next w:val="Normal"/>
     <w:link w:val="Heading4Char"/>
     <w:uiPriority w:val="9"/>
-    <w:semiHidden/>
     <w:unhideWhenUsed/>
     <w:qFormat/>
     <w:rsid w:val="008B5C3C"/>
@@ -8632,7 +9499,6 @@
     <w:basedOn w:val="DefaultParagraphFont"/>
     <w:link w:val="Heading4"/>
     <w:uiPriority w:val="9"/>
-    <w:semiHidden/>
     <w:rsid w:val="008B5C3C"/>
     <w:rPr>
       <w:rFonts w:eastAsiaTheme="majorEastAsia" w:cstheme="majorBidi"/>
@@ -9160,7 +10026,7 @@
 </file>
 
 <file path=word/glossary/document.xml><?xml version="1.0" encoding="utf-8"?>
-<w:glossaryDocument xmlns:wpc="http://schemas.microsoft.com/office/word/2010/wordprocessingCanvas" xmlns:cx="http://schemas.microsoft.com/office/drawing/2014/chartex" xmlns:cx1="http://schemas.microsoft.com/office/drawing/2015/9/8/chartex" xmlns:cx2="http://schemas.microsoft.com/office/drawing/2015/10/21/chartex" xmlns:cx3="http://schemas.microsoft.com/office/drawing/2016/5/9/chartex" xmlns:cx4="http://schemas.microsoft.com/office/drawing/2016/5/10/chartex" xmlns:cx5="http://schemas.microsoft.com/office/drawing/2016/5/11/chartex" xmlns:cx6="http://schemas.microsoft.com/office/drawing/2016/5/12/chartex" xmlns:cx7="http://schemas.microsoft.com/office/drawing/2016/5/13/chartex" xmlns:cx8="http://schemas.microsoft.com/office/drawing/2016/5/14/chartex" xmlns:mc="http://schemas.openxmlformats.org/markup-compatibility/2006" xmlns:aink="http://schemas.microsoft.com/office/drawing/2016/ink" xmlns:am3d="http://schemas.microsoft.com/office/drawing/2017/model3d" xmlns:o="urn:schemas-microsoft-com:office:office" xmlns:oel="http://schemas.microsoft.com/office/2019/extlst" xmlns:r="http://schemas.openxmlformats.org/officeDocument/2006/relationships" xmlns:m="http://schemas.openxmlformats.org/officeDocument/2006/math" xmlns:v="urn:schemas-microsoft-com:vml" xmlns:wp14="http://schemas.microsoft.com/office/word/2010/wordprocessingDrawing" xmlns:wp="http://schemas.openxmlformats.org/drawingml/2006/wordprocessingDrawing" xmlns:w10="urn:schemas-microsoft-com:office:word" xmlns:w="http://schemas.openxmlformats.org/wordprocessingml/2006/main" xmlns:w14="http://schemas.microsoft.com/office/word/2010/wordml" xmlns:w15="http://schemas.microsoft.com/office/word/2012/wordml" xmlns:w16cex="http://schemas.microsoft.com/office/word/2018/wordml/cex" xmlns:w16cid="http://schemas.microsoft.com/office/word/2016/wordml/cid" xmlns:w16="http://schemas.microsoft.com/office/word/2018/wordml" xmlns:w16sdtdh="http://schemas.microsoft.com/office/word/2020/wordml/sdtdatahash" xmlns:w16se="http://schemas.microsoft.com/office/word/2015/wordml/symex" xmlns:wpg="http://schemas.microsoft.com/office/word/2010/wordprocessingGroup" xmlns:wpi="http://schemas.microsoft.com/office/word/2010/wordprocessingInk" xmlns:wne="http://schemas.microsoft.com/office/word/2006/wordml" xmlns:wps="http://schemas.microsoft.com/office/word/2010/wordprocessingShape" mc:Ignorable="w14 w15 w16se w16cid w16 w16cex w16sdtdh wp14">
+<w:glossaryDocument xmlns:wpc="http://schemas.microsoft.com/office/word/2010/wordprocessingCanvas" xmlns:cx="http://schemas.microsoft.com/office/drawing/2014/chartex" xmlns:cx1="http://schemas.microsoft.com/office/drawing/2015/9/8/chartex" xmlns:cx2="http://schemas.microsoft.com/office/drawing/2015/10/21/chartex" xmlns:cx3="http://schemas.microsoft.com/office/drawing/2016/5/9/chartex" xmlns:cx4="http://schemas.microsoft.com/office/drawing/2016/5/10/chartex" xmlns:cx5="http://schemas.microsoft.com/office/drawing/2016/5/11/chartex" xmlns:cx6="http://schemas.microsoft.com/office/drawing/2016/5/12/chartex" xmlns:cx7="http://schemas.microsoft.com/office/drawing/2016/5/13/chartex" xmlns:cx8="http://schemas.microsoft.com/office/drawing/2016/5/14/chartex" xmlns:mc="http://schemas.openxmlformats.org/markup-compatibility/2006" xmlns:aink="http://schemas.microsoft.com/office/drawing/2016/ink" xmlns:am3d="http://schemas.microsoft.com/office/drawing/2017/model3d" xmlns:o="urn:schemas-microsoft-com:office:office" xmlns:oel="http://schemas.microsoft.com/office/2019/extlst" xmlns:r="http://schemas.openxmlformats.org/officeDocument/2006/relationships" xmlns:m="http://schemas.openxmlformats.org/officeDocument/2006/math" xmlns:v="urn:schemas-microsoft-com:vml" xmlns:wp14="http://schemas.microsoft.com/office/word/2010/wordprocessingDrawing" xmlns:wp="http://schemas.openxmlformats.org/drawingml/2006/wordprocessingDrawing" xmlns:w10="urn:schemas-microsoft-com:office:word" xmlns:w="http://schemas.openxmlformats.org/wordprocessingml/2006/main" xmlns:w14="http://schemas.microsoft.com/office/word/2010/wordml" xmlns:w15="http://schemas.microsoft.com/office/word/2012/wordml" xmlns:w16cex="http://schemas.microsoft.com/office/word/2018/wordml/cex" xmlns:w16cid="http://schemas.microsoft.com/office/word/2016/wordml/cid" xmlns:w16="http://schemas.microsoft.com/office/word/2018/wordml" xmlns:w16du="http://schemas.microsoft.com/office/word/2023/wordml/word16du" xmlns:w16sdtdh="http://schemas.microsoft.com/office/word/2020/wordml/sdtdatahash" xmlns:w16se="http://schemas.microsoft.com/office/word/2015/wordml/symex" xmlns:wpg="http://schemas.microsoft.com/office/word/2010/wordprocessingGroup" xmlns:wpi="http://schemas.microsoft.com/office/word/2010/wordprocessingInk" xmlns:wne="http://schemas.microsoft.com/office/word/2006/wordml" xmlns:wps="http://schemas.microsoft.com/office/word/2010/wordprocessingShape" mc:Ignorable="w14 w15 w16se w16cid w16 w16cex w16sdtdh w16du wp14">
   <w:docParts>
     <w:docPart>
       <w:docPartPr>
@@ -9254,7 +10120,7 @@
 </file>
 
 <file path=word/glossary/fontTable.xml><?xml version="1.0" encoding="utf-8"?>
-<w:fonts xmlns:mc="http://schemas.openxmlformats.org/markup-compatibility/2006" xmlns:r="http://schemas.openxmlformats.org/officeDocument/2006/relationships" xmlns:w="http://schemas.openxmlformats.org/wordprocessingml/2006/main" xmlns:w14="http://schemas.microsoft.com/office/word/2010/wordml" xmlns:w15="http://schemas.microsoft.com/office/word/2012/wordml" xmlns:w16cex="http://schemas.microsoft.com/office/word/2018/wordml/cex" xmlns:w16cid="http://schemas.microsoft.com/office/word/2016/wordml/cid" xmlns:w16="http://schemas.microsoft.com/office/word/2018/wordml" xmlns:w16sdtdh="http://schemas.microsoft.com/office/word/2020/wordml/sdtdatahash" xmlns:w16se="http://schemas.microsoft.com/office/word/2015/wordml/symex" mc:Ignorable="w14 w15 w16se w16cid w16 w16cex w16sdtdh">
+<w:fonts xmlns:mc="http://schemas.openxmlformats.org/markup-compatibility/2006" xmlns:r="http://schemas.openxmlformats.org/officeDocument/2006/relationships" xmlns:w="http://schemas.openxmlformats.org/wordprocessingml/2006/main" xmlns:w14="http://schemas.microsoft.com/office/word/2010/wordml" xmlns:w15="http://schemas.microsoft.com/office/word/2012/wordml" xmlns:w16cex="http://schemas.microsoft.com/office/word/2018/wordml/cex" xmlns:w16cid="http://schemas.microsoft.com/office/word/2016/wordml/cid" xmlns:w16="http://schemas.microsoft.com/office/word/2018/wordml" xmlns:w16du="http://schemas.microsoft.com/office/word/2023/wordml/word16du" xmlns:w16sdtdh="http://schemas.microsoft.com/office/word/2020/wordml/sdtdatahash" xmlns:w16se="http://schemas.microsoft.com/office/word/2015/wordml/symex" mc:Ignorable="w14 w15 w16se w16cid w16 w16cex w16sdtdh w16du">
   <w:font w:name="Symbol">
     <w:panose1 w:val="05050102010706020507"/>
     <w:charset w:val="02"/>
@@ -9308,13 +10174,13 @@
     <w:charset w:val="86"/>
     <w:family w:val="auto"/>
     <w:pitch w:val="variable"/>
-    <w:sig w:usb0="00000203" w:usb1="288F0000" w:usb2="00000016" w:usb3="00000000" w:csb0="00040001" w:csb1="00000000"/>
+    <w:sig w:usb0="00000003" w:usb1="288F0000" w:usb2="00000016" w:usb3="00000000" w:csb0="00040001" w:csb1="00000000"/>
   </w:font>
 </w:fonts>
 </file>
 
 <file path=word/glossary/settings.xml><?xml version="1.0" encoding="utf-8"?>
-<w:settings xmlns:mc="http://schemas.openxmlformats.org/markup-compatibility/2006" xmlns:o="urn:schemas-microsoft-com:office:office" xmlns:r="http://schemas.openxmlformats.org/officeDocument/2006/relationships" xmlns:m="http://schemas.openxmlformats.org/officeDocument/2006/math" xmlns:v="urn:schemas-microsoft-com:vml" xmlns:w10="urn:schemas-microsoft-com:office:word" xmlns:w="http://schemas.openxmlformats.org/wordprocessingml/2006/main" xmlns:w14="http://schemas.microsoft.com/office/word/2010/wordml" xmlns:w15="http://schemas.microsoft.com/office/word/2012/wordml" xmlns:w16cex="http://schemas.microsoft.com/office/word/2018/wordml/cex" xmlns:w16cid="http://schemas.microsoft.com/office/word/2016/wordml/cid" xmlns:w16="http://schemas.microsoft.com/office/word/2018/wordml" xmlns:w16sdtdh="http://schemas.microsoft.com/office/word/2020/wordml/sdtdatahash" xmlns:w16se="http://schemas.microsoft.com/office/word/2015/wordml/symex" xmlns:sl="http://schemas.openxmlformats.org/schemaLibrary/2006/main" mc:Ignorable="w14 w15 w16se w16cid w16 w16cex w16sdtdh">
+<w:settings xmlns:mc="http://schemas.openxmlformats.org/markup-compatibility/2006" xmlns:o="urn:schemas-microsoft-com:office:office" xmlns:r="http://schemas.openxmlformats.org/officeDocument/2006/relationships" xmlns:m="http://schemas.openxmlformats.org/officeDocument/2006/math" xmlns:v="urn:schemas-microsoft-com:vml" xmlns:w10="urn:schemas-microsoft-com:office:word" xmlns:w="http://schemas.openxmlformats.org/wordprocessingml/2006/main" xmlns:w14="http://schemas.microsoft.com/office/word/2010/wordml" xmlns:w15="http://schemas.microsoft.com/office/word/2012/wordml" xmlns:w16cex="http://schemas.microsoft.com/office/word/2018/wordml/cex" xmlns:w16cid="http://schemas.microsoft.com/office/word/2016/wordml/cid" xmlns:w16="http://schemas.microsoft.com/office/word/2018/wordml" xmlns:w16du="http://schemas.microsoft.com/office/word/2023/wordml/word16du" xmlns:w16sdtdh="http://schemas.microsoft.com/office/word/2020/wordml/sdtdatahash" xmlns:w16se="http://schemas.microsoft.com/office/word/2015/wordml/symex" xmlns:sl="http://schemas.openxmlformats.org/schemaLibrary/2006/main" mc:Ignorable="w14 w15 w16se w16cid w16 w16cex w16sdtdh w16du">
   <w:view w:val="normal"/>
   <w:revisionView w:formatting="0"/>
   <w:defaultTabStop w:val="720"/>
@@ -9330,10 +10196,12 @@
   </w:compat>
   <w:rsids>
     <w:rsidRoot w:val="00A71B73"/>
+    <w:rsid w:val="00040B00"/>
     <w:rsid w:val="0069082D"/>
     <w:rsid w:val="00A71B73"/>
     <w:rsid w:val="00D57D9D"/>
     <w:rsid w:val="00DD3C0A"/>
+    <w:rsid w:val="00EF0192"/>
   </w:rsids>
   <m:mathPr>
     <m:mathFont m:val="Cambria Math"/>
@@ -9357,7 +10225,7 @@
 </file>
 
 <file path=word/glossary/styles.xml><?xml version="1.0" encoding="utf-8"?>
-<w:styles xmlns:mc="http://schemas.openxmlformats.org/markup-compatibility/2006" xmlns:r="http://schemas.openxmlformats.org/officeDocument/2006/relationships" xmlns:w="http://schemas.openxmlformats.org/wordprocessingml/2006/main" xmlns:w14="http://schemas.microsoft.com/office/word/2010/wordml" xmlns:w15="http://schemas.microsoft.com/office/word/2012/wordml" xmlns:w16cex="http://schemas.microsoft.com/office/word/2018/wordml/cex" xmlns:w16cid="http://schemas.microsoft.com/office/word/2016/wordml/cid" xmlns:w16="http://schemas.microsoft.com/office/word/2018/wordml" xmlns:w16sdtdh="http://schemas.microsoft.com/office/word/2020/wordml/sdtdatahash" xmlns:w16se="http://schemas.microsoft.com/office/word/2015/wordml/symex" mc:Ignorable="w14 w15 w16se w16cid w16 w16cex w16sdtdh">
+<w:styles xmlns:mc="http://schemas.openxmlformats.org/markup-compatibility/2006" xmlns:r="http://schemas.openxmlformats.org/officeDocument/2006/relationships" xmlns:w="http://schemas.openxmlformats.org/wordprocessingml/2006/main" xmlns:w14="http://schemas.microsoft.com/office/word/2010/wordml" xmlns:w15="http://schemas.microsoft.com/office/word/2012/wordml" xmlns:w16cex="http://schemas.microsoft.com/office/word/2018/wordml/cex" xmlns:w16cid="http://schemas.microsoft.com/office/word/2016/wordml/cid" xmlns:w16="http://schemas.microsoft.com/office/word/2018/wordml" xmlns:w16du="http://schemas.microsoft.com/office/word/2023/wordml/word16du" xmlns:w16sdtdh="http://schemas.microsoft.com/office/word/2020/wordml/sdtdatahash" xmlns:w16se="http://schemas.microsoft.com/office/word/2015/wordml/symex" mc:Ignorable="w14 w15 w16se w16cid w16 w16cex w16sdtdh w16du">
   <w:docDefaults>
     <w:rPrDefault>
       <w:rPr>
@@ -9807,7 +10675,7 @@
 </file>
 
 <file path=word/glossary/webSettings.xml><?xml version="1.0" encoding="utf-8"?>
-<w:webSettings xmlns:mc="http://schemas.openxmlformats.org/markup-compatibility/2006" xmlns:r="http://schemas.openxmlformats.org/officeDocument/2006/relationships" xmlns:w="http://schemas.openxmlformats.org/wordprocessingml/2006/main" xmlns:w14="http://schemas.microsoft.com/office/word/2010/wordml" xmlns:w15="http://schemas.microsoft.com/office/word/2012/wordml" xmlns:w16cex="http://schemas.microsoft.com/office/word/2018/wordml/cex" xmlns:w16cid="http://schemas.microsoft.com/office/word/2016/wordml/cid" xmlns:w16="http://schemas.microsoft.com/office/word/2018/wordml" xmlns:w16sdtdh="http://schemas.microsoft.com/office/word/2020/wordml/sdtdatahash" xmlns:w16se="http://schemas.microsoft.com/office/word/2015/wordml/symex" mc:Ignorable="w14 w15 w16se w16cid w16 w16cex w16sdtdh">
+<w:webSettings xmlns:mc="http://schemas.openxmlformats.org/markup-compatibility/2006" xmlns:r="http://schemas.openxmlformats.org/officeDocument/2006/relationships" xmlns:w="http://schemas.openxmlformats.org/wordprocessingml/2006/main" xmlns:w14="http://schemas.microsoft.com/office/word/2010/wordml" xmlns:w15="http://schemas.microsoft.com/office/word/2012/wordml" xmlns:w16cex="http://schemas.microsoft.com/office/word/2018/wordml/cex" xmlns:w16cid="http://schemas.microsoft.com/office/word/2016/wordml/cid" xmlns:w16="http://schemas.microsoft.com/office/word/2018/wordml" xmlns:w16du="http://schemas.microsoft.com/office/word/2023/wordml/word16du" xmlns:w16sdtdh="http://schemas.microsoft.com/office/word/2020/wordml/sdtdatahash" xmlns:w16se="http://schemas.microsoft.com/office/word/2015/wordml/symex" mc:Ignorable="w14 w15 w16se w16cid w16 w16cex w16sdtdh w16du">
   <w:optimizeForBrowser/>
   <w:allowPNG/>
 </w:webSettings>

</xml_diff>